<commit_message>
ajout de la partie Etat de l'art sur le rapport du projet de math
</commit_message>
<xml_diff>
--- a/3A/ProjetMath/Rapport_de_Maths.docx
+++ b/3A/ProjetMath/Rapport_de_Maths.docx
@@ -196,8 +196,6 @@
     <w:p/>
     <w:p/>
     <w:p/>
-    <w:p/>
-    <w:p/>
     <w:p>
       <w:pPr>
         <w:jc w:val="right"/>
@@ -211,7 +209,14 @@
           <w:sz w:val="32"/>
           <w:szCs w:val="32"/>
         </w:rPr>
-        <w:t>Groupe 3A IE</w:t>
+        <w:t>ESIREM DIJ</w:t>
+      </w:r>
+      <w:r>
+        <w:rPr>
+          <w:sz w:val="32"/>
+          <w:szCs w:val="32"/>
+        </w:rPr>
+        <w:t>ON</w:t>
       </w:r>
     </w:p>
     <w:p>
@@ -227,18 +232,34 @@
           <w:sz w:val="32"/>
           <w:szCs w:val="32"/>
         </w:rPr>
-        <w:t>ESIREM DIJ</w:t>
-      </w:r>
-      <w:r>
+        <w:t>CHAPUS Louka</w:t>
+      </w:r>
+    </w:p>
+    <w:p>
+      <w:pPr>
+        <w:jc w:val="right"/>
         <w:rPr>
           <w:sz w:val="32"/>
           <w:szCs w:val="32"/>
         </w:rPr>
-        <w:t>ON</w:t>
+      </w:pPr>
+      <w:r>
+        <w:rPr>
+          <w:sz w:val="32"/>
+          <w:szCs w:val="32"/>
+        </w:rPr>
+        <w:t>Groupe 3A IE</w:t>
       </w:r>
     </w:p>
     <w:sdt>
       <w:sdtPr>
+        <w:rPr>
+          <w:rFonts w:asciiTheme="minorHAnsi" w:eastAsiaTheme="minorHAnsi" w:hAnsiTheme="minorHAnsi" w:cstheme="minorBidi"/>
+          <w:color w:val="auto"/>
+          <w:sz w:val="22"/>
+          <w:szCs w:val="22"/>
+          <w:lang w:eastAsia="en-US"/>
+        </w:rPr>
         <w:id w:val="-581064593"/>
         <w:docPartObj>
           <w:docPartGallery w:val="Table of Contents"/>
@@ -247,13 +268,8 @@
       </w:sdtPr>
       <w:sdtEndPr>
         <w:rPr>
-          <w:rFonts w:asciiTheme="minorHAnsi" w:eastAsiaTheme="minorHAnsi" w:hAnsiTheme="minorHAnsi" w:cstheme="minorBidi"/>
           <w:b/>
           <w:bCs/>
-          <w:color w:val="auto"/>
-          <w:sz w:val="22"/>
-          <w:szCs w:val="22"/>
-          <w:lang w:eastAsia="en-US"/>
         </w:rPr>
       </w:sdtEndPr>
       <w:sdtContent>
@@ -324,7 +340,7 @@
             </w:rPr>
             <w:fldChar w:fldCharType="separate"/>
           </w:r>
-          <w:hyperlink w:anchor="_Toc121428872" w:history="1">
+          <w:hyperlink w:anchor="_Toc121566903" w:history="1">
             <w:r>
               <w:rPr>
                 <w:rStyle w:val="Lienhypertexte"/>
@@ -372,7 +388,7 @@
                 <w:noProof/>
                 <w:webHidden/>
               </w:rPr>
-              <w:instrText xml:space="preserve"> PAGEREF _Toc121428872 \h </w:instrText>
+              <w:instrText xml:space="preserve"> PAGEREF _Toc121566903 \h </w:instrText>
             </w:r>
             <w:r>
               <w:rPr>
@@ -422,7 +438,7 @@
               <w:lang w:eastAsia="fr-FR"/>
             </w:rPr>
           </w:pPr>
-          <w:hyperlink w:anchor="_Toc121428873" w:history="1">
+          <w:hyperlink w:anchor="_Toc121566904" w:history="1">
             <w:r>
               <w:rPr>
                 <w:rStyle w:val="Lienhypertexte"/>
@@ -470,7 +486,7 @@
                 <w:noProof/>
                 <w:webHidden/>
               </w:rPr>
-              <w:instrText xml:space="preserve"> PAGEREF _Toc121428873 \h </w:instrText>
+              <w:instrText xml:space="preserve"> PAGEREF _Toc121566904 \h </w:instrText>
             </w:r>
             <w:r>
               <w:rPr>
@@ -516,7 +532,7 @@
               <w:lang w:eastAsia="fr-FR"/>
             </w:rPr>
           </w:pPr>
-          <w:hyperlink w:anchor="_Toc121428874" w:history="1">
+          <w:hyperlink w:anchor="_Toc121566905" w:history="1">
             <w:r>
               <w:rPr>
                 <w:rStyle w:val="Lienhypertexte"/>
@@ -539,7 +555,7 @@
                 <w:rStyle w:val="Lienhypertexte"/>
                 <w:noProof/>
               </w:rPr>
-              <w:t>Courbe de Bézier</w:t>
+              <w:t>Définition générale des courbes de Bézier</w:t>
             </w:r>
             <w:r>
               <w:rPr>
@@ -560,7 +576,7 @@
                 <w:noProof/>
                 <w:webHidden/>
               </w:rPr>
-              <w:instrText xml:space="preserve"> PAGEREF _Toc121428874 \h </w:instrText>
+              <w:instrText xml:space="preserve"> PAGEREF _Toc121566905 \h </w:instrText>
             </w:r>
             <w:r>
               <w:rPr>
@@ -606,7 +622,7 @@
               <w:lang w:eastAsia="fr-FR"/>
             </w:rPr>
           </w:pPr>
-          <w:hyperlink w:anchor="_Toc121428875" w:history="1">
+          <w:hyperlink w:anchor="_Toc121566906" w:history="1">
             <w:r>
               <w:rPr>
                 <w:rStyle w:val="Lienhypertexte"/>
@@ -629,7 +645,7 @@
                 <w:rStyle w:val="Lienhypertexte"/>
                 <w:noProof/>
               </w:rPr>
-              <w:t>Degrés 2</w:t>
+              <w:t>Courbes de Bézier d’ordre 2</w:t>
             </w:r>
             <w:r>
               <w:rPr>
@@ -650,7 +666,7 @@
                 <w:noProof/>
                 <w:webHidden/>
               </w:rPr>
-              <w:instrText xml:space="preserve"> PAGEREF _Toc121428875 \h </w:instrText>
+              <w:instrText xml:space="preserve"> PAGEREF _Toc121566906 \h </w:instrText>
             </w:r>
             <w:r>
               <w:rPr>
@@ -670,7 +686,7 @@
                 <w:noProof/>
                 <w:webHidden/>
               </w:rPr>
-              <w:t>3</w:t>
+              <w:t>4</w:t>
             </w:r>
             <w:r>
               <w:rPr>
@@ -700,7 +716,7 @@
               <w:lang w:eastAsia="fr-FR"/>
             </w:rPr>
           </w:pPr>
-          <w:hyperlink w:anchor="_Toc121428876" w:history="1">
+          <w:hyperlink w:anchor="_Toc121566907" w:history="1">
             <w:r>
               <w:rPr>
                 <w:rStyle w:val="Lienhypertexte"/>
@@ -748,7 +764,7 @@
                 <w:noProof/>
                 <w:webHidden/>
               </w:rPr>
-              <w:instrText xml:space="preserve"> PAGEREF _Toc121428876 \h </w:instrText>
+              <w:instrText xml:space="preserve"> PAGEREF _Toc121566907 \h </w:instrText>
             </w:r>
             <w:r>
               <w:rPr>
@@ -768,7 +784,7 @@
                 <w:noProof/>
                 <w:webHidden/>
               </w:rPr>
-              <w:t>3</w:t>
+              <w:t>4</w:t>
             </w:r>
             <w:r>
               <w:rPr>
@@ -798,7 +814,7 @@
               <w:lang w:eastAsia="fr-FR"/>
             </w:rPr>
           </w:pPr>
-          <w:hyperlink w:anchor="_Toc121428877" w:history="1">
+          <w:hyperlink w:anchor="_Toc121566908" w:history="1">
             <w:r>
               <w:rPr>
                 <w:rStyle w:val="Lienhypertexte"/>
@@ -846,7 +862,7 @@
                 <w:noProof/>
                 <w:webHidden/>
               </w:rPr>
-              <w:instrText xml:space="preserve"> PAGEREF _Toc121428877 \h </w:instrText>
+              <w:instrText xml:space="preserve"> PAGEREF _Toc121566908 \h </w:instrText>
             </w:r>
             <w:r>
               <w:rPr>
@@ -866,7 +882,7 @@
                 <w:noProof/>
                 <w:webHidden/>
               </w:rPr>
-              <w:t>3</w:t>
+              <w:t>4</w:t>
             </w:r>
             <w:r>
               <w:rPr>
@@ -895,7 +911,7 @@
               <w:lang w:eastAsia="fr-FR"/>
             </w:rPr>
           </w:pPr>
-          <w:hyperlink w:anchor="_Toc121428878" w:history="1">
+          <w:hyperlink w:anchor="_Toc121566909" w:history="1">
             <w:r>
               <w:rPr>
                 <w:rStyle w:val="Lienhypertexte"/>
@@ -922,7 +938,7 @@
                 <w:noProof/>
                 <w:webHidden/>
               </w:rPr>
-              <w:instrText xml:space="preserve"> PAGEREF _Toc121428878 \h </w:instrText>
+              <w:instrText xml:space="preserve"> PAGEREF _Toc121566909 \h </w:instrText>
             </w:r>
             <w:r>
               <w:rPr>
@@ -942,7 +958,7 @@
                 <w:noProof/>
                 <w:webHidden/>
               </w:rPr>
-              <w:t>3</w:t>
+              <w:t>4</w:t>
             </w:r>
             <w:r>
               <w:rPr>
@@ -971,7 +987,7 @@
               <w:lang w:eastAsia="fr-FR"/>
             </w:rPr>
           </w:pPr>
-          <w:hyperlink w:anchor="_Toc121428879" w:history="1">
+          <w:hyperlink w:anchor="_Toc121566910" w:history="1">
             <w:r>
               <w:rPr>
                 <w:rStyle w:val="Lienhypertexte"/>
@@ -998,7 +1014,7 @@
                 <w:noProof/>
                 <w:webHidden/>
               </w:rPr>
-              <w:instrText xml:space="preserve"> PAGEREF _Toc121428879 \h </w:instrText>
+              <w:instrText xml:space="preserve"> PAGEREF _Toc121566910 \h </w:instrText>
             </w:r>
             <w:r>
               <w:rPr>
@@ -1047,7 +1063,7 @@
               <w:lang w:eastAsia="fr-FR"/>
             </w:rPr>
           </w:pPr>
-          <w:hyperlink w:anchor="_Toc121428880" w:history="1">
+          <w:hyperlink w:anchor="_Toc121566911" w:history="1">
             <w:r>
               <w:rPr>
                 <w:rStyle w:val="Lienhypertexte"/>
@@ -1074,7 +1090,7 @@
                 <w:noProof/>
                 <w:webHidden/>
               </w:rPr>
-              <w:instrText xml:space="preserve"> PAGEREF _Toc121428880 \h </w:instrText>
+              <w:instrText xml:space="preserve"> PAGEREF _Toc121566911 \h </w:instrText>
             </w:r>
             <w:r>
               <w:rPr>
@@ -1149,7 +1165,7 @@
           <w:numId w:val="13"/>
         </w:numPr>
       </w:pPr>
-      <w:bookmarkStart w:id="0" w:name="_Toc121428872"/>
+      <w:bookmarkStart w:id="0" w:name="_Toc121566903"/>
       <w:r>
         <w:lastRenderedPageBreak/>
         <w:t>Introduction</w:t>
@@ -1184,7 +1200,6 @@
         <w:ind w:firstLine="708"/>
       </w:pPr>
     </w:p>
-    <w:p/>
     <w:p>
       <w:pPr>
         <w:pStyle w:val="Titre1"/>
@@ -1193,7 +1208,7 @@
           <w:numId w:val="12"/>
         </w:numPr>
       </w:pPr>
-      <w:bookmarkStart w:id="1" w:name="_Toc121428873"/>
+      <w:bookmarkStart w:id="1" w:name="_Toc121566904"/>
       <w:r>
         <w:t>Etat de l’art</w:t>
       </w:r>
@@ -1208,29 +1223,2098 @@
           <w:numId w:val="12"/>
         </w:numPr>
       </w:pPr>
-      <w:bookmarkStart w:id="2" w:name="_Toc121428874"/>
-      <w:r>
-        <w:t>Courbe de Bézier</w:t>
+      <w:bookmarkStart w:id="2" w:name="_Toc121566905"/>
+      <w:r>
+        <w:t xml:space="preserve">Définition </w:t>
+      </w:r>
+      <w:r>
+        <w:t xml:space="preserve">générale </w:t>
+      </w:r>
+      <w:r>
+        <w:t>des c</w:t>
+      </w:r>
+      <w:r>
+        <w:t>ourbe</w:t>
+      </w:r>
+      <w:r>
+        <w:t>s</w:t>
+      </w:r>
+      <w:r>
+        <w:t xml:space="preserve"> de Bézier</w:t>
       </w:r>
       <w:bookmarkEnd w:id="2"/>
     </w:p>
     <w:p>
       <w:pPr>
-        <w:ind w:left="360"/>
-      </w:pPr>
-      <w:r>
-        <w:t xml:space="preserve">Nous allons donc </w:t>
-      </w:r>
-      <w:r>
-        <w:t>utiliser</w:t>
-      </w:r>
-      <w:r>
-        <w:t xml:space="preserve"> les courbes de Bézier</w:t>
+        <w:ind w:firstLine="360"/>
+        <w:jc w:val="both"/>
+        <w:rPr>
+          <w:rFonts w:eastAsiaTheme="minorEastAsia"/>
+        </w:rPr>
+      </w:pPr>
+      <w:r>
+        <w:t xml:space="preserve">On considère </w:t>
+      </w:r>
+      <m:oMath>
+        <m:r>
+          <w:rPr>
+            <w:rFonts w:ascii="Cambria Math" w:hAnsi="Cambria Math"/>
+          </w:rPr>
+          <m:t>n</m:t>
+        </m:r>
+        <m:r>
+          <w:rPr>
+            <w:rFonts w:ascii="Cambria Math" w:hAnsi="Cambria Math"/>
+          </w:rPr>
+          <m:t>+1</m:t>
+        </m:r>
+      </m:oMath>
+      <w:r>
+        <w:t xml:space="preserve">  point</w:t>
+      </w:r>
+      <w:r>
+        <w:t>s</w:t>
+      </w:r>
+      <w:r>
+        <w:t xml:space="preserve"> du plan ( </w:t>
+      </w:r>
+      <m:oMath>
+        <m:r>
+          <w:rPr>
+            <w:rFonts w:ascii="Cambria Math" w:hAnsi="Cambria Math"/>
+          </w:rPr>
+          <m:t>n</m:t>
+        </m:r>
+        <m:r>
+          <w:rPr>
+            <w:rFonts w:ascii="Cambria Math" w:hAnsi="Cambria Math"/>
+          </w:rPr>
+          <m:t>≥1</m:t>
+        </m:r>
+      </m:oMath>
+      <w:r>
+        <w:t xml:space="preserve">, dans notre cas </w:t>
+      </w:r>
+      <m:oMath>
+        <m:r>
+          <w:rPr>
+            <w:rFonts w:ascii="Cambria Math" w:hAnsi="Cambria Math"/>
+          </w:rPr>
+          <m:t>n=2</m:t>
+        </m:r>
+      </m:oMath>
+      <w:r>
+        <w:rPr>
+          <w:rFonts w:eastAsiaTheme="minorEastAsia"/>
+        </w:rPr>
+        <w:t xml:space="preserve"> )</w:t>
+      </w:r>
+      <w:r>
+        <w:rPr>
+          <w:rFonts w:eastAsiaTheme="minorEastAsia"/>
+        </w:rPr>
+        <w:t xml:space="preserve">, </w:t>
+      </w:r>
+      <m:oMath>
+        <m:r>
+          <w:rPr>
+            <w:rFonts w:ascii="Cambria Math" w:eastAsiaTheme="minorEastAsia" w:hAnsi="Cambria Math"/>
+          </w:rPr>
+          <m:t xml:space="preserve"> </m:t>
+        </m:r>
+        <m:sSub>
+          <m:sSubPr>
+            <m:ctrlPr>
+              <w:rPr>
+                <w:rFonts w:ascii="Cambria Math" w:eastAsiaTheme="minorEastAsia" w:hAnsi="Cambria Math"/>
+                <w:i/>
+              </w:rPr>
+            </m:ctrlPr>
+          </m:sSubPr>
+          <m:e>
+            <m:r>
+              <w:rPr>
+                <w:rFonts w:ascii="Cambria Math" w:eastAsiaTheme="minorEastAsia" w:hAnsi="Cambria Math"/>
+              </w:rPr>
+              <m:t>A</m:t>
+            </m:r>
+          </m:e>
+          <m:sub>
+            <m:r>
+              <w:rPr>
+                <w:rFonts w:ascii="Cambria Math" w:eastAsiaTheme="minorEastAsia" w:hAnsi="Cambria Math"/>
+              </w:rPr>
+              <m:t>0</m:t>
+            </m:r>
+          </m:sub>
+        </m:sSub>
+        <m:r>
+          <w:rPr>
+            <w:rFonts w:ascii="Cambria Math" w:eastAsiaTheme="minorEastAsia" w:hAnsi="Cambria Math"/>
+          </w:rPr>
+          <m:t>,</m:t>
+        </m:r>
+        <m:sSub>
+          <m:sSubPr>
+            <m:ctrlPr>
+              <w:rPr>
+                <w:rFonts w:ascii="Cambria Math" w:eastAsiaTheme="minorEastAsia" w:hAnsi="Cambria Math"/>
+                <w:i/>
+              </w:rPr>
+            </m:ctrlPr>
+          </m:sSubPr>
+          <m:e>
+            <m:r>
+              <w:rPr>
+                <w:rFonts w:ascii="Cambria Math" w:eastAsiaTheme="minorEastAsia" w:hAnsi="Cambria Math"/>
+              </w:rPr>
+              <m:t>A</m:t>
+            </m:r>
+          </m:e>
+          <m:sub>
+            <m:r>
+              <w:rPr>
+                <w:rFonts w:ascii="Cambria Math" w:eastAsiaTheme="minorEastAsia" w:hAnsi="Cambria Math"/>
+              </w:rPr>
+              <m:t>1</m:t>
+            </m:r>
+          </m:sub>
+        </m:sSub>
+        <m:r>
+          <w:rPr>
+            <w:rFonts w:ascii="Cambria Math" w:eastAsiaTheme="minorEastAsia" w:hAnsi="Cambria Math"/>
+          </w:rPr>
+          <m:t xml:space="preserve">, . . . ., </m:t>
+        </m:r>
+        <m:sSub>
+          <m:sSubPr>
+            <m:ctrlPr>
+              <w:rPr>
+                <w:rFonts w:ascii="Cambria Math" w:eastAsiaTheme="minorEastAsia" w:hAnsi="Cambria Math"/>
+                <w:i/>
+              </w:rPr>
+            </m:ctrlPr>
+          </m:sSubPr>
+          <m:e>
+            <m:r>
+              <w:rPr>
+                <w:rFonts w:ascii="Cambria Math" w:eastAsiaTheme="minorEastAsia" w:hAnsi="Cambria Math"/>
+              </w:rPr>
+              <m:t>A</m:t>
+            </m:r>
+          </m:e>
+          <m:sub>
+            <m:r>
+              <w:rPr>
+                <w:rFonts w:ascii="Cambria Math" w:eastAsiaTheme="minorEastAsia" w:hAnsi="Cambria Math"/>
+              </w:rPr>
+              <m:t>n</m:t>
+            </m:r>
+          </m:sub>
+        </m:sSub>
+        <m:r>
+          <w:rPr>
+            <w:rFonts w:ascii="Cambria Math" w:eastAsiaTheme="minorEastAsia" w:hAnsi="Cambria Math"/>
+          </w:rPr>
+          <m:t xml:space="preserve"> </m:t>
+        </m:r>
+      </m:oMath>
+      <w:r>
+        <w:rPr>
+          <w:rFonts w:eastAsiaTheme="minorEastAsia"/>
+        </w:rPr>
+        <w:t xml:space="preserve">et on définit une courbe paramétrée </w:t>
+      </w:r>
+      <m:oMath>
+        <m:r>
+          <w:rPr>
+            <w:rFonts w:ascii="Cambria Math" w:eastAsiaTheme="minorEastAsia" w:hAnsi="Cambria Math"/>
+          </w:rPr>
+          <m:t>M</m:t>
+        </m:r>
+        <m:d>
+          <m:dPr>
+            <m:ctrlPr>
+              <w:rPr>
+                <w:rFonts w:ascii="Cambria Math" w:eastAsiaTheme="minorEastAsia" w:hAnsi="Cambria Math"/>
+                <w:i/>
+              </w:rPr>
+            </m:ctrlPr>
+          </m:dPr>
+          <m:e>
+            <m:r>
+              <w:rPr>
+                <w:rFonts w:ascii="Cambria Math" w:eastAsiaTheme="minorEastAsia" w:hAnsi="Cambria Math"/>
+              </w:rPr>
+              <m:t>t</m:t>
+            </m:r>
+          </m:e>
+        </m:d>
+        <m:r>
+          <w:rPr>
+            <w:rFonts w:ascii="Cambria Math" w:eastAsiaTheme="minorEastAsia" w:hAnsi="Cambria Math"/>
+          </w:rPr>
+          <m:t>, t∈</m:t>
+        </m:r>
+        <m:d>
+          <m:dPr>
+            <m:begChr m:val="["/>
+            <m:endChr m:val="]"/>
+            <m:ctrlPr>
+              <w:rPr>
+                <w:rFonts w:ascii="Cambria Math" w:eastAsiaTheme="minorEastAsia" w:hAnsi="Cambria Math"/>
+                <w:i/>
+              </w:rPr>
+            </m:ctrlPr>
+          </m:dPr>
+          <m:e>
+            <m:r>
+              <w:rPr>
+                <w:rFonts w:ascii="Cambria Math" w:eastAsiaTheme="minorEastAsia" w:hAnsi="Cambria Math"/>
+              </w:rPr>
+              <m:t>0, 1</m:t>
+            </m:r>
+          </m:e>
+        </m:d>
+      </m:oMath>
+      <w:r>
+        <w:rPr>
+          <w:rFonts w:eastAsiaTheme="minorEastAsia"/>
+        </w:rPr>
+        <w:t xml:space="preserve">, associée à ces points : </w:t>
       </w:r>
     </w:p>
     <w:p>
       <w:pPr>
-        <w:ind w:left="360"/>
+        <w:ind w:firstLine="360"/>
+      </w:pPr>
+      <m:oMathPara>
+        <m:oMath>
+          <m:r>
+            <w:rPr>
+              <w:rFonts w:ascii="Cambria Math" w:hAnsi="Cambria Math"/>
+            </w:rPr>
+            <m:t>M</m:t>
+          </m:r>
+          <m:d>
+            <m:dPr>
+              <m:ctrlPr>
+                <w:rPr>
+                  <w:rFonts w:ascii="Cambria Math" w:hAnsi="Cambria Math"/>
+                  <w:i/>
+                </w:rPr>
+              </m:ctrlPr>
+            </m:dPr>
+            <m:e>
+              <m:r>
+                <w:rPr>
+                  <w:rFonts w:ascii="Cambria Math" w:hAnsi="Cambria Math"/>
+                </w:rPr>
+                <m:t>t</m:t>
+              </m:r>
+            </m:e>
+          </m:d>
+          <m:r>
+            <w:rPr>
+              <w:rFonts w:ascii="Cambria Math" w:hAnsi="Cambria Math"/>
+            </w:rPr>
+            <m:t>=</m:t>
+          </m:r>
+          <m:sSub>
+            <m:sSubPr>
+              <m:ctrlPr>
+                <w:rPr>
+                  <w:rFonts w:ascii="Cambria Math" w:eastAsiaTheme="minorEastAsia" w:hAnsi="Cambria Math"/>
+                  <w:i/>
+                </w:rPr>
+              </m:ctrlPr>
+            </m:sSubPr>
+            <m:e>
+              <m:r>
+                <w:rPr>
+                  <w:rFonts w:ascii="Cambria Math" w:eastAsiaTheme="minorEastAsia" w:hAnsi="Cambria Math"/>
+                </w:rPr>
+                <m:t>B</m:t>
+              </m:r>
+              <m:ctrlPr>
+                <w:rPr>
+                  <w:rFonts w:ascii="Cambria Math" w:hAnsi="Cambria Math"/>
+                  <w:i/>
+                </w:rPr>
+              </m:ctrlPr>
+            </m:e>
+            <m:sub>
+              <m:r>
+                <w:rPr>
+                  <w:rFonts w:ascii="Cambria Math" w:eastAsiaTheme="minorEastAsia" w:hAnsi="Cambria Math"/>
+                </w:rPr>
+                <m:t>0</m:t>
+              </m:r>
+            </m:sub>
+          </m:sSub>
+          <m:d>
+            <m:dPr>
+              <m:ctrlPr>
+                <w:rPr>
+                  <w:rFonts w:ascii="Cambria Math" w:eastAsiaTheme="minorEastAsia" w:hAnsi="Cambria Math"/>
+                  <w:i/>
+                </w:rPr>
+              </m:ctrlPr>
+            </m:dPr>
+            <m:e>
+              <m:r>
+                <w:rPr>
+                  <w:rFonts w:ascii="Cambria Math" w:eastAsiaTheme="minorEastAsia" w:hAnsi="Cambria Math"/>
+                </w:rPr>
+                <m:t>t</m:t>
+              </m:r>
+            </m:e>
+          </m:d>
+          <m:sSub>
+            <m:sSubPr>
+              <m:ctrlPr>
+                <w:rPr>
+                  <w:rFonts w:ascii="Cambria Math" w:eastAsiaTheme="minorEastAsia" w:hAnsi="Cambria Math"/>
+                  <w:i/>
+                </w:rPr>
+              </m:ctrlPr>
+            </m:sSubPr>
+            <m:e>
+              <m:r>
+                <w:rPr>
+                  <w:rFonts w:ascii="Cambria Math" w:eastAsiaTheme="minorEastAsia" w:hAnsi="Cambria Math"/>
+                </w:rPr>
+                <m:t>A</m:t>
+              </m:r>
+            </m:e>
+            <m:sub>
+              <m:r>
+                <w:rPr>
+                  <w:rFonts w:ascii="Cambria Math" w:eastAsiaTheme="minorEastAsia" w:hAnsi="Cambria Math"/>
+                </w:rPr>
+                <m:t>0</m:t>
+              </m:r>
+            </m:sub>
+          </m:sSub>
+          <m:r>
+            <w:rPr>
+              <w:rFonts w:ascii="Cambria Math" w:eastAsiaTheme="minorEastAsia" w:hAnsi="Cambria Math"/>
+            </w:rPr>
+            <m:t>+</m:t>
+          </m:r>
+          <m:sSub>
+            <m:sSubPr>
+              <m:ctrlPr>
+                <w:rPr>
+                  <w:rFonts w:ascii="Cambria Math" w:eastAsiaTheme="minorEastAsia" w:hAnsi="Cambria Math"/>
+                  <w:i/>
+                </w:rPr>
+              </m:ctrlPr>
+            </m:sSubPr>
+            <m:e>
+              <m:r>
+                <w:rPr>
+                  <w:rFonts w:ascii="Cambria Math" w:eastAsiaTheme="minorEastAsia" w:hAnsi="Cambria Math"/>
+                </w:rPr>
+                <m:t>B</m:t>
+              </m:r>
+            </m:e>
+            <m:sub>
+              <m:r>
+                <w:rPr>
+                  <w:rFonts w:ascii="Cambria Math" w:eastAsiaTheme="minorEastAsia" w:hAnsi="Cambria Math"/>
+                </w:rPr>
+                <m:t>1</m:t>
+              </m:r>
+            </m:sub>
+          </m:sSub>
+          <m:d>
+            <m:dPr>
+              <m:ctrlPr>
+                <w:rPr>
+                  <w:rFonts w:ascii="Cambria Math" w:eastAsiaTheme="minorEastAsia" w:hAnsi="Cambria Math"/>
+                  <w:i/>
+                </w:rPr>
+              </m:ctrlPr>
+            </m:dPr>
+            <m:e>
+              <m:r>
+                <w:rPr>
+                  <w:rFonts w:ascii="Cambria Math" w:eastAsiaTheme="minorEastAsia" w:hAnsi="Cambria Math"/>
+                </w:rPr>
+                <m:t>t</m:t>
+              </m:r>
+            </m:e>
+          </m:d>
+          <m:sSub>
+            <m:sSubPr>
+              <m:ctrlPr>
+                <w:rPr>
+                  <w:rFonts w:ascii="Cambria Math" w:eastAsiaTheme="minorEastAsia" w:hAnsi="Cambria Math"/>
+                  <w:i/>
+                </w:rPr>
+              </m:ctrlPr>
+            </m:sSubPr>
+            <m:e>
+              <m:r>
+                <w:rPr>
+                  <w:rFonts w:ascii="Cambria Math" w:eastAsiaTheme="minorEastAsia" w:hAnsi="Cambria Math"/>
+                </w:rPr>
+                <m:t>A</m:t>
+              </m:r>
+            </m:e>
+            <m:sub>
+              <m:r>
+                <w:rPr>
+                  <w:rFonts w:ascii="Cambria Math" w:eastAsiaTheme="minorEastAsia" w:hAnsi="Cambria Math"/>
+                </w:rPr>
+                <m:t>1</m:t>
+              </m:r>
+            </m:sub>
+          </m:sSub>
+          <m:r>
+            <w:rPr>
+              <w:rFonts w:ascii="Cambria Math" w:eastAsiaTheme="minorEastAsia" w:hAnsi="Cambria Math"/>
+            </w:rPr>
+            <m:t xml:space="preserve">+ ∙ ∙ ∙ + </m:t>
+          </m:r>
+          <m:sSub>
+            <m:sSubPr>
+              <m:ctrlPr>
+                <w:rPr>
+                  <w:rFonts w:ascii="Cambria Math" w:eastAsiaTheme="minorEastAsia" w:hAnsi="Cambria Math"/>
+                  <w:i/>
+                </w:rPr>
+              </m:ctrlPr>
+            </m:sSubPr>
+            <m:e>
+              <m:r>
+                <w:rPr>
+                  <w:rFonts w:ascii="Cambria Math" w:eastAsiaTheme="minorEastAsia" w:hAnsi="Cambria Math"/>
+                </w:rPr>
+                <m:t>B</m:t>
+              </m:r>
+            </m:e>
+            <m:sub>
+              <m:r>
+                <w:rPr>
+                  <w:rFonts w:ascii="Cambria Math" w:eastAsiaTheme="minorEastAsia" w:hAnsi="Cambria Math"/>
+                </w:rPr>
+                <m:t>n</m:t>
+              </m:r>
+            </m:sub>
+          </m:sSub>
+          <m:d>
+            <m:dPr>
+              <m:ctrlPr>
+                <w:rPr>
+                  <w:rFonts w:ascii="Cambria Math" w:eastAsiaTheme="minorEastAsia" w:hAnsi="Cambria Math"/>
+                  <w:i/>
+                </w:rPr>
+              </m:ctrlPr>
+            </m:dPr>
+            <m:e>
+              <m:r>
+                <w:rPr>
+                  <w:rFonts w:ascii="Cambria Math" w:eastAsiaTheme="minorEastAsia" w:hAnsi="Cambria Math"/>
+                </w:rPr>
+                <m:t>t</m:t>
+              </m:r>
+            </m:e>
+          </m:d>
+          <m:sSub>
+            <m:sSubPr>
+              <m:ctrlPr>
+                <w:rPr>
+                  <w:rFonts w:ascii="Cambria Math" w:eastAsiaTheme="minorEastAsia" w:hAnsi="Cambria Math"/>
+                  <w:i/>
+                </w:rPr>
+              </m:ctrlPr>
+            </m:sSubPr>
+            <m:e>
+              <m:r>
+                <w:rPr>
+                  <w:rFonts w:ascii="Cambria Math" w:eastAsiaTheme="minorEastAsia" w:hAnsi="Cambria Math"/>
+                </w:rPr>
+                <m:t>A</m:t>
+              </m:r>
+            </m:e>
+            <m:sub>
+              <m:r>
+                <w:rPr>
+                  <w:rFonts w:ascii="Cambria Math" w:eastAsiaTheme="minorEastAsia" w:hAnsi="Cambria Math"/>
+                </w:rPr>
+                <m:t>n</m:t>
+              </m:r>
+            </m:sub>
+          </m:sSub>
+        </m:oMath>
+      </m:oMathPara>
+    </w:p>
+    <w:p>
+      <w:pPr>
+        <w:ind w:firstLine="360"/>
+        <w:jc w:val="both"/>
+        <w:rPr>
+          <w:rFonts w:eastAsiaTheme="minorEastAsia"/>
+        </w:rPr>
+      </w:pPr>
+      <w:r>
+        <w:t xml:space="preserve">Il faut que les coefficients </w:t>
+      </w:r>
+      <m:oMath>
+        <m:sSub>
+          <m:sSubPr>
+            <m:ctrlPr>
+              <w:rPr>
+                <w:rFonts w:ascii="Cambria Math" w:eastAsiaTheme="minorEastAsia" w:hAnsi="Cambria Math"/>
+                <w:i/>
+              </w:rPr>
+            </m:ctrlPr>
+          </m:sSubPr>
+          <m:e>
+            <m:r>
+              <w:rPr>
+                <w:rFonts w:ascii="Cambria Math" w:eastAsiaTheme="minorEastAsia" w:hAnsi="Cambria Math"/>
+              </w:rPr>
+              <m:t>B</m:t>
+            </m:r>
+          </m:e>
+          <m:sub>
+            <m:r>
+              <w:rPr>
+                <w:rFonts w:ascii="Cambria Math" w:eastAsiaTheme="minorEastAsia" w:hAnsi="Cambria Math"/>
+              </w:rPr>
+              <m:t>i</m:t>
+            </m:r>
+          </m:sub>
+        </m:sSub>
+        <m:d>
+          <m:dPr>
+            <m:ctrlPr>
+              <w:rPr>
+                <w:rFonts w:ascii="Cambria Math" w:eastAsiaTheme="minorEastAsia" w:hAnsi="Cambria Math"/>
+                <w:i/>
+              </w:rPr>
+            </m:ctrlPr>
+          </m:dPr>
+          <m:e>
+            <m:r>
+              <w:rPr>
+                <w:rFonts w:ascii="Cambria Math" w:eastAsiaTheme="minorEastAsia" w:hAnsi="Cambria Math"/>
+              </w:rPr>
+              <m:t>t</m:t>
+            </m:r>
+          </m:e>
+        </m:d>
+      </m:oMath>
+      <w:r>
+        <w:rPr>
+          <w:rFonts w:eastAsiaTheme="minorEastAsia"/>
+        </w:rPr>
+        <w:t xml:space="preserve"> soi</w:t>
+      </w:r>
+      <w:r>
+        <w:rPr>
+          <w:rFonts w:eastAsiaTheme="minorEastAsia"/>
+        </w:rPr>
+        <w:t>e</w:t>
+      </w:r>
+      <w:r>
+        <w:rPr>
+          <w:rFonts w:eastAsiaTheme="minorEastAsia"/>
+        </w:rPr>
+        <w:t xml:space="preserve">nt </w:t>
+      </w:r>
+      <m:oMath>
+        <m:r>
+          <w:rPr>
+            <w:rFonts w:ascii="Cambria Math" w:hAnsi="Cambria Math"/>
+          </w:rPr>
+          <m:t>≥</m:t>
+        </m:r>
+        <m:r>
+          <w:rPr>
+            <w:rFonts w:ascii="Cambria Math" w:hAnsi="Cambria Math"/>
+          </w:rPr>
+          <m:t>0</m:t>
+        </m:r>
+      </m:oMath>
+      <w:r>
+        <w:rPr>
+          <w:rFonts w:eastAsiaTheme="minorEastAsia"/>
+        </w:rPr>
+        <w:t xml:space="preserve">, de somme 1 et qu’ils dépendent de t de manière la plus régulière possible. </w:t>
+      </w:r>
+      <w:r>
+        <w:rPr>
+          <w:rFonts w:eastAsiaTheme="minorEastAsia"/>
+        </w:rPr>
+        <w:t>La solution adoptée par P. Bézier consiste à prendre les polynômes de Berstein.</w:t>
+      </w:r>
+    </w:p>
+    <w:p>
+      <w:pPr>
+        <w:ind w:firstLine="360"/>
+        <w:jc w:val="both"/>
+        <w:rPr>
+          <w:rFonts w:eastAsiaTheme="minorEastAsia"/>
+        </w:rPr>
+      </w:pPr>
+      <w:r>
+        <w:rPr>
+          <w:rFonts w:eastAsiaTheme="minorEastAsia"/>
+        </w:rPr>
+        <w:t xml:space="preserve">Les polynômes de Berstein d’ordre </w:t>
+      </w:r>
+      <m:oMath>
+        <m:r>
+          <w:rPr>
+            <w:rFonts w:ascii="Cambria Math" w:hAnsi="Cambria Math"/>
+          </w:rPr>
+          <m:t>n</m:t>
+        </m:r>
+        <m:r>
+          <w:rPr>
+            <w:rFonts w:ascii="Cambria Math" w:hAnsi="Cambria Math"/>
+          </w:rPr>
+          <m:t xml:space="preserve"> </m:t>
+        </m:r>
+      </m:oMath>
+      <w:r>
+        <w:rPr>
+          <w:rFonts w:eastAsiaTheme="minorEastAsia"/>
+        </w:rPr>
+        <w:t xml:space="preserve">sont les polynômes : </w:t>
+      </w:r>
+    </w:p>
+    <w:p>
+      <w:pPr>
+        <w:ind w:firstLine="360"/>
+        <w:jc w:val="center"/>
+      </w:pPr>
+      <m:oMathPara>
+        <m:oMath>
+          <m:sSub>
+            <m:sSubPr>
+              <m:ctrlPr>
+                <w:rPr>
+                  <w:rFonts w:ascii="Cambria Math" w:eastAsiaTheme="minorEastAsia" w:hAnsi="Cambria Math"/>
+                  <w:i/>
+                </w:rPr>
+              </m:ctrlPr>
+            </m:sSubPr>
+            <m:e>
+              <m:r>
+                <w:rPr>
+                  <w:rFonts w:ascii="Cambria Math" w:eastAsiaTheme="minorEastAsia" w:hAnsi="Cambria Math"/>
+                </w:rPr>
+                <m:t>B</m:t>
+              </m:r>
+            </m:e>
+            <m:sub>
+              <m:r>
+                <w:rPr>
+                  <w:rFonts w:ascii="Cambria Math" w:eastAsiaTheme="minorEastAsia" w:hAnsi="Cambria Math"/>
+                </w:rPr>
+                <m:t>i</m:t>
+              </m:r>
+              <m:r>
+                <w:rPr>
+                  <w:rFonts w:ascii="Cambria Math" w:eastAsiaTheme="minorEastAsia" w:hAnsi="Cambria Math"/>
+                </w:rPr>
+                <m:t>,n</m:t>
+              </m:r>
+            </m:sub>
+          </m:sSub>
+          <m:d>
+            <m:dPr>
+              <m:ctrlPr>
+                <w:rPr>
+                  <w:rFonts w:ascii="Cambria Math" w:eastAsiaTheme="minorEastAsia" w:hAnsi="Cambria Math"/>
+                  <w:i/>
+                </w:rPr>
+              </m:ctrlPr>
+            </m:dPr>
+            <m:e>
+              <m:r>
+                <w:rPr>
+                  <w:rFonts w:ascii="Cambria Math" w:eastAsiaTheme="minorEastAsia" w:hAnsi="Cambria Math"/>
+                </w:rPr>
+                <m:t>t</m:t>
+              </m:r>
+            </m:e>
+          </m:d>
+          <m:r>
+            <w:rPr>
+              <w:rFonts w:ascii="Cambria Math" w:eastAsiaTheme="minorEastAsia" w:hAnsi="Cambria Math"/>
+            </w:rPr>
+            <m:t>=</m:t>
+          </m:r>
+          <m:d>
+            <m:dPr>
+              <m:ctrlPr>
+                <w:rPr>
+                  <w:rFonts w:ascii="Cambria Math" w:eastAsiaTheme="minorEastAsia" w:hAnsi="Cambria Math"/>
+                  <w:i/>
+                </w:rPr>
+              </m:ctrlPr>
+            </m:dPr>
+            <m:e>
+              <m:m>
+                <m:mPr>
+                  <m:mcs>
+                    <m:mc>
+                      <m:mcPr>
+                        <m:count m:val="1"/>
+                        <m:mcJc m:val="center"/>
+                      </m:mcPr>
+                    </m:mc>
+                  </m:mcs>
+                  <m:ctrlPr>
+                    <w:rPr>
+                      <w:rFonts w:ascii="Cambria Math" w:eastAsiaTheme="minorEastAsia" w:hAnsi="Cambria Math"/>
+                      <w:i/>
+                    </w:rPr>
+                  </m:ctrlPr>
+                </m:mPr>
+                <m:mr>
+                  <m:e>
+                    <m:r>
+                      <w:rPr>
+                        <w:rFonts w:ascii="Cambria Math" w:eastAsiaTheme="minorEastAsia" w:hAnsi="Cambria Math"/>
+                      </w:rPr>
+                      <m:t>n</m:t>
+                    </m:r>
+                  </m:e>
+                </m:mr>
+                <m:mr>
+                  <m:e>
+                    <m:r>
+                      <w:rPr>
+                        <w:rFonts w:ascii="Cambria Math" w:eastAsiaTheme="minorEastAsia" w:hAnsi="Cambria Math"/>
+                      </w:rPr>
+                      <m:t>i</m:t>
+                    </m:r>
+                  </m:e>
+                </m:mr>
+              </m:m>
+            </m:e>
+          </m:d>
+          <m:sSup>
+            <m:sSupPr>
+              <m:ctrlPr>
+                <w:rPr>
+                  <w:rFonts w:ascii="Cambria Math" w:eastAsiaTheme="minorEastAsia" w:hAnsi="Cambria Math"/>
+                  <w:i/>
+                </w:rPr>
+              </m:ctrlPr>
+            </m:sSupPr>
+            <m:e>
+              <m:r>
+                <w:rPr>
+                  <w:rFonts w:ascii="Cambria Math" w:eastAsiaTheme="minorEastAsia" w:hAnsi="Cambria Math"/>
+                </w:rPr>
+                <m:t>t</m:t>
+              </m:r>
+            </m:e>
+            <m:sup>
+              <m:r>
+                <w:rPr>
+                  <w:rFonts w:ascii="Cambria Math" w:eastAsiaTheme="minorEastAsia" w:hAnsi="Cambria Math"/>
+                </w:rPr>
+                <m:t>i</m:t>
+              </m:r>
+            </m:sup>
+          </m:sSup>
+          <m:sSup>
+            <m:sSupPr>
+              <m:ctrlPr>
+                <w:rPr>
+                  <w:rFonts w:ascii="Cambria Math" w:eastAsiaTheme="minorEastAsia" w:hAnsi="Cambria Math"/>
+                  <w:i/>
+                </w:rPr>
+              </m:ctrlPr>
+            </m:sSupPr>
+            <m:e>
+              <m:d>
+                <m:dPr>
+                  <m:ctrlPr>
+                    <w:rPr>
+                      <w:rFonts w:ascii="Cambria Math" w:eastAsiaTheme="minorEastAsia" w:hAnsi="Cambria Math"/>
+                      <w:i/>
+                    </w:rPr>
+                  </m:ctrlPr>
+                </m:dPr>
+                <m:e>
+                  <m:r>
+                    <w:rPr>
+                      <w:rFonts w:ascii="Cambria Math" w:eastAsiaTheme="minorEastAsia" w:hAnsi="Cambria Math"/>
+                    </w:rPr>
+                    <m:t>1-t</m:t>
+                  </m:r>
+                </m:e>
+              </m:d>
+            </m:e>
+            <m:sup>
+              <m:r>
+                <w:rPr>
+                  <w:rFonts w:ascii="Cambria Math" w:eastAsiaTheme="minorEastAsia" w:hAnsi="Cambria Math"/>
+                </w:rPr>
+                <m:t>n-i</m:t>
+              </m:r>
+            </m:sup>
+          </m:sSup>
+          <m:r>
+            <w:rPr>
+              <w:rFonts w:ascii="Cambria Math" w:eastAsiaTheme="minorEastAsia" w:hAnsi="Cambria Math"/>
+            </w:rPr>
+            <m:t xml:space="preserve"> </m:t>
+          </m:r>
+          <m:r>
+            <m:rPr>
+              <m:sty m:val="p"/>
+            </m:rPr>
+            <w:rPr>
+              <w:rFonts w:ascii="Cambria Math" w:eastAsiaTheme="minorEastAsia" w:hAnsi="Cambria Math"/>
+            </w:rPr>
+            <m:t xml:space="preserve">       (1)</m:t>
+          </m:r>
+        </m:oMath>
+      </m:oMathPara>
+    </w:p>
+    <w:p>
+      <w:pPr>
+        <w:ind w:firstLine="360"/>
+        <w:jc w:val="both"/>
+        <w:rPr>
+          <w:rFonts w:eastAsiaTheme="minorEastAsia"/>
+        </w:rPr>
+      </w:pPr>
+      <w:r>
+        <w:t xml:space="preserve">On vérifie aussitôt que les </w:t>
+      </w:r>
+      <m:oMath>
+        <m:sSub>
+          <m:sSubPr>
+            <m:ctrlPr>
+              <w:rPr>
+                <w:rFonts w:ascii="Cambria Math" w:eastAsiaTheme="minorEastAsia" w:hAnsi="Cambria Math"/>
+                <w:i/>
+              </w:rPr>
+            </m:ctrlPr>
+          </m:sSubPr>
+          <m:e>
+            <m:r>
+              <w:rPr>
+                <w:rFonts w:ascii="Cambria Math" w:eastAsiaTheme="minorEastAsia" w:hAnsi="Cambria Math"/>
+              </w:rPr>
+              <m:t>B</m:t>
+            </m:r>
+          </m:e>
+          <m:sub>
+            <m:r>
+              <w:rPr>
+                <w:rFonts w:ascii="Cambria Math" w:eastAsiaTheme="minorEastAsia" w:hAnsi="Cambria Math"/>
+              </w:rPr>
+              <m:t>i,n</m:t>
+            </m:r>
+          </m:sub>
+        </m:sSub>
+        <m:d>
+          <m:dPr>
+            <m:ctrlPr>
+              <w:rPr>
+                <w:rFonts w:ascii="Cambria Math" w:eastAsiaTheme="minorEastAsia" w:hAnsi="Cambria Math"/>
+                <w:i/>
+              </w:rPr>
+            </m:ctrlPr>
+          </m:dPr>
+          <m:e>
+            <m:r>
+              <w:rPr>
+                <w:rFonts w:ascii="Cambria Math" w:eastAsiaTheme="minorEastAsia" w:hAnsi="Cambria Math"/>
+              </w:rPr>
+              <m:t>t</m:t>
+            </m:r>
+          </m:e>
+        </m:d>
+      </m:oMath>
+      <w:r>
+        <w:rPr>
+          <w:rFonts w:eastAsiaTheme="minorEastAsia"/>
+        </w:rPr>
+        <w:t xml:space="preserve"> sont </w:t>
+      </w:r>
+      <m:oMath>
+        <m:r>
+          <w:rPr>
+            <w:rFonts w:ascii="Cambria Math" w:hAnsi="Cambria Math"/>
+          </w:rPr>
+          <m:t>≥0</m:t>
+        </m:r>
+      </m:oMath>
+      <w:r>
+        <w:rPr>
+          <w:rFonts w:eastAsiaTheme="minorEastAsia"/>
+        </w:rPr>
+        <w:t xml:space="preserve"> sur [0, 1] et que leur somme est bien égale à 1.</w:t>
+      </w:r>
+    </w:p>
+    <w:p>
+      <w:pPr>
+        <w:ind w:firstLine="360"/>
+        <w:jc w:val="both"/>
+        <w:rPr>
+          <w:rFonts w:eastAsiaTheme="minorEastAsia"/>
+        </w:rPr>
+      </w:pPr>
+      <w:r>
+        <w:rPr>
+          <w:rFonts w:eastAsiaTheme="minorEastAsia"/>
+        </w:rPr>
+        <w:t xml:space="preserve">On peut donc réécrire l’équation de la courbe paramétrée </w:t>
+      </w:r>
+      <m:oMath>
+        <m:r>
+          <w:rPr>
+            <w:rFonts w:ascii="Cambria Math" w:eastAsiaTheme="minorEastAsia" w:hAnsi="Cambria Math"/>
+          </w:rPr>
+          <m:t>M</m:t>
+        </m:r>
+        <m:d>
+          <m:dPr>
+            <m:ctrlPr>
+              <w:rPr>
+                <w:rFonts w:ascii="Cambria Math" w:eastAsiaTheme="minorEastAsia" w:hAnsi="Cambria Math"/>
+                <w:i/>
+              </w:rPr>
+            </m:ctrlPr>
+          </m:dPr>
+          <m:e>
+            <m:r>
+              <w:rPr>
+                <w:rFonts w:ascii="Cambria Math" w:eastAsiaTheme="minorEastAsia" w:hAnsi="Cambria Math"/>
+              </w:rPr>
+              <m:t>t</m:t>
+            </m:r>
+          </m:e>
+        </m:d>
+        <m:r>
+          <w:rPr>
+            <w:rFonts w:ascii="Cambria Math" w:eastAsiaTheme="minorEastAsia" w:hAnsi="Cambria Math"/>
+          </w:rPr>
+          <m:t>, t∈</m:t>
+        </m:r>
+        <m:d>
+          <m:dPr>
+            <m:begChr m:val="["/>
+            <m:endChr m:val="]"/>
+            <m:ctrlPr>
+              <w:rPr>
+                <w:rFonts w:ascii="Cambria Math" w:eastAsiaTheme="minorEastAsia" w:hAnsi="Cambria Math"/>
+                <w:i/>
+              </w:rPr>
+            </m:ctrlPr>
+          </m:dPr>
+          <m:e>
+            <m:r>
+              <w:rPr>
+                <w:rFonts w:ascii="Cambria Math" w:eastAsiaTheme="minorEastAsia" w:hAnsi="Cambria Math"/>
+              </w:rPr>
+              <m:t>0, 1</m:t>
+            </m:r>
+          </m:e>
+        </m:d>
+      </m:oMath>
+      <w:r>
+        <w:rPr>
+          <w:rFonts w:eastAsiaTheme="minorEastAsia"/>
+        </w:rPr>
+        <w:t xml:space="preserve">, </w:t>
+      </w:r>
+      <w:r>
+        <w:rPr>
+          <w:rFonts w:eastAsiaTheme="minorEastAsia"/>
+        </w:rPr>
+        <w:t xml:space="preserve"> sous la forme :</w:t>
+      </w:r>
+    </w:p>
+    <w:p>
+      <w:pPr>
+        <w:ind w:firstLine="360"/>
+        <w:jc w:val="center"/>
+        <w:rPr>
+          <w:rFonts w:eastAsiaTheme="minorEastAsia"/>
+        </w:rPr>
+      </w:pPr>
+      <m:oMathPara>
+        <m:oMath>
+          <m:r>
+            <w:rPr>
+              <w:rFonts w:ascii="Cambria Math" w:eastAsiaTheme="minorEastAsia" w:hAnsi="Cambria Math"/>
+            </w:rPr>
+            <m:t>M</m:t>
+          </m:r>
+          <m:d>
+            <m:dPr>
+              <m:ctrlPr>
+                <w:rPr>
+                  <w:rFonts w:ascii="Cambria Math" w:eastAsiaTheme="minorEastAsia" w:hAnsi="Cambria Math"/>
+                  <w:i/>
+                </w:rPr>
+              </m:ctrlPr>
+            </m:dPr>
+            <m:e>
+              <m:r>
+                <w:rPr>
+                  <w:rFonts w:ascii="Cambria Math" w:eastAsiaTheme="minorEastAsia" w:hAnsi="Cambria Math"/>
+                </w:rPr>
+                <m:t>t</m:t>
+              </m:r>
+            </m:e>
+          </m:d>
+          <m:r>
+            <w:rPr>
+              <w:rFonts w:ascii="Cambria Math" w:hAnsi="Cambria Math"/>
+            </w:rPr>
+            <m:t>=</m:t>
+          </m:r>
+          <m:nary>
+            <m:naryPr>
+              <m:chr m:val="∑"/>
+              <m:limLoc m:val="undOvr"/>
+              <m:ctrlPr>
+                <w:rPr>
+                  <w:rFonts w:ascii="Cambria Math" w:hAnsi="Cambria Math"/>
+                  <w:i/>
+                </w:rPr>
+              </m:ctrlPr>
+            </m:naryPr>
+            <m:sub>
+              <m:r>
+                <w:rPr>
+                  <w:rFonts w:ascii="Cambria Math" w:hAnsi="Cambria Math"/>
+                </w:rPr>
+                <m:t>i=0</m:t>
+              </m:r>
+            </m:sub>
+            <m:sup>
+              <m:r>
+                <w:rPr>
+                  <w:rFonts w:ascii="Cambria Math" w:hAnsi="Cambria Math"/>
+                </w:rPr>
+                <m:t>n</m:t>
+              </m:r>
+            </m:sup>
+            <m:e>
+              <m:sSub>
+                <m:sSubPr>
+                  <m:ctrlPr>
+                    <w:rPr>
+                      <w:rFonts w:ascii="Cambria Math" w:eastAsiaTheme="minorEastAsia" w:hAnsi="Cambria Math"/>
+                      <w:i/>
+                    </w:rPr>
+                  </m:ctrlPr>
+                </m:sSubPr>
+                <m:e>
+                  <m:r>
+                    <w:rPr>
+                      <w:rFonts w:ascii="Cambria Math" w:eastAsiaTheme="minorEastAsia" w:hAnsi="Cambria Math"/>
+                    </w:rPr>
+                    <m:t>B</m:t>
+                  </m:r>
+                  <m:ctrlPr>
+                    <w:rPr>
+                      <w:rFonts w:ascii="Cambria Math" w:eastAsia="Cambria Math" w:hAnsi="Cambria Math" w:cs="Cambria Math"/>
+                      <w:i/>
+                    </w:rPr>
+                  </m:ctrlPr>
+                </m:e>
+                <m:sub>
+                  <m:r>
+                    <w:rPr>
+                      <w:rFonts w:ascii="Cambria Math" w:eastAsiaTheme="minorEastAsia" w:hAnsi="Cambria Math"/>
+                    </w:rPr>
+                    <m:t>i,n</m:t>
+                  </m:r>
+                </m:sub>
+              </m:sSub>
+              <m:d>
+                <m:dPr>
+                  <m:ctrlPr>
+                    <w:rPr>
+                      <w:rFonts w:ascii="Cambria Math" w:eastAsiaTheme="minorEastAsia" w:hAnsi="Cambria Math"/>
+                      <w:i/>
+                    </w:rPr>
+                  </m:ctrlPr>
+                </m:dPr>
+                <m:e>
+                  <m:r>
+                    <w:rPr>
+                      <w:rFonts w:ascii="Cambria Math" w:eastAsiaTheme="minorEastAsia" w:hAnsi="Cambria Math"/>
+                    </w:rPr>
+                    <m:t>t</m:t>
+                  </m:r>
+                </m:e>
+              </m:d>
+            </m:e>
+          </m:nary>
+          <m:sSub>
+            <m:sSubPr>
+              <m:ctrlPr>
+                <w:rPr>
+                  <w:rFonts w:ascii="Cambria Math" w:eastAsiaTheme="minorEastAsia" w:hAnsi="Cambria Math"/>
+                  <w:i/>
+                </w:rPr>
+              </m:ctrlPr>
+            </m:sSubPr>
+            <m:e>
+              <m:r>
+                <w:rPr>
+                  <w:rFonts w:ascii="Cambria Math" w:eastAsiaTheme="minorEastAsia" w:hAnsi="Cambria Math"/>
+                </w:rPr>
+                <m:t>A</m:t>
+              </m:r>
+            </m:e>
+            <m:sub>
+              <m:r>
+                <w:rPr>
+                  <w:rFonts w:ascii="Cambria Math" w:eastAsiaTheme="minorEastAsia" w:hAnsi="Cambria Math"/>
+                </w:rPr>
+                <m:t>n</m:t>
+              </m:r>
+            </m:sub>
+          </m:sSub>
+          <m:r>
+            <w:rPr>
+              <w:rFonts w:ascii="Cambria Math" w:eastAsiaTheme="minorEastAsia" w:hAnsi="Cambria Math"/>
+            </w:rPr>
+            <m:t xml:space="preserve">               (2)</m:t>
+          </m:r>
+        </m:oMath>
+      </m:oMathPara>
+    </w:p>
+    <w:p>
+      <w:pPr>
+        <w:ind w:firstLine="360"/>
+        <w:rPr>
+          <w:rFonts w:eastAsiaTheme="minorEastAsia"/>
+        </w:rPr>
+      </w:pPr>
+      <w:r>
+        <w:rPr>
+          <w:rFonts w:eastAsiaTheme="minorEastAsia"/>
+        </w:rPr>
+        <w:t>Avec (1) et (2), on obtient :</w:t>
+      </w:r>
+    </w:p>
+    <w:p>
+      <w:pPr>
+        <w:ind w:firstLine="360"/>
+        <w:rPr>
+          <w:rFonts w:eastAsiaTheme="minorEastAsia"/>
+        </w:rPr>
+      </w:pPr>
+      <m:oMathPara>
+        <m:oMath>
+          <m:r>
+            <w:rPr>
+              <w:rFonts w:ascii="Cambria Math" w:eastAsiaTheme="minorEastAsia" w:hAnsi="Cambria Math"/>
+            </w:rPr>
+            <m:t>M</m:t>
+          </m:r>
+          <m:d>
+            <m:dPr>
+              <m:ctrlPr>
+                <w:rPr>
+                  <w:rFonts w:ascii="Cambria Math" w:eastAsiaTheme="minorEastAsia" w:hAnsi="Cambria Math"/>
+                  <w:i/>
+                </w:rPr>
+              </m:ctrlPr>
+            </m:dPr>
+            <m:e>
+              <m:r>
+                <w:rPr>
+                  <w:rFonts w:ascii="Cambria Math" w:eastAsiaTheme="minorEastAsia" w:hAnsi="Cambria Math"/>
+                </w:rPr>
+                <m:t>t</m:t>
+              </m:r>
+            </m:e>
+          </m:d>
+          <m:r>
+            <w:rPr>
+              <w:rFonts w:ascii="Cambria Math" w:hAnsi="Cambria Math"/>
+            </w:rPr>
+            <m:t>=</m:t>
+          </m:r>
+          <m:nary>
+            <m:naryPr>
+              <m:chr m:val="∑"/>
+              <m:limLoc m:val="undOvr"/>
+              <m:ctrlPr>
+                <w:rPr>
+                  <w:rFonts w:ascii="Cambria Math" w:hAnsi="Cambria Math"/>
+                  <w:i/>
+                </w:rPr>
+              </m:ctrlPr>
+            </m:naryPr>
+            <m:sub>
+              <m:r>
+                <w:rPr>
+                  <w:rFonts w:ascii="Cambria Math" w:hAnsi="Cambria Math"/>
+                </w:rPr>
+                <m:t>i=0</m:t>
+              </m:r>
+            </m:sub>
+            <m:sup>
+              <m:r>
+                <w:rPr>
+                  <w:rFonts w:ascii="Cambria Math" w:hAnsi="Cambria Math"/>
+                </w:rPr>
+                <m:t>n</m:t>
+              </m:r>
+            </m:sup>
+            <m:e>
+              <m:d>
+                <m:dPr>
+                  <m:ctrlPr>
+                    <w:rPr>
+                      <w:rFonts w:ascii="Cambria Math" w:eastAsiaTheme="minorEastAsia" w:hAnsi="Cambria Math"/>
+                      <w:i/>
+                    </w:rPr>
+                  </m:ctrlPr>
+                </m:dPr>
+                <m:e>
+                  <m:m>
+                    <m:mPr>
+                      <m:mcs>
+                        <m:mc>
+                          <m:mcPr>
+                            <m:count m:val="1"/>
+                            <m:mcJc m:val="center"/>
+                          </m:mcPr>
+                        </m:mc>
+                      </m:mcs>
+                      <m:ctrlPr>
+                        <w:rPr>
+                          <w:rFonts w:ascii="Cambria Math" w:eastAsiaTheme="minorEastAsia" w:hAnsi="Cambria Math"/>
+                          <w:i/>
+                        </w:rPr>
+                      </m:ctrlPr>
+                    </m:mPr>
+                    <m:mr>
+                      <m:e>
+                        <m:r>
+                          <w:rPr>
+                            <w:rFonts w:ascii="Cambria Math" w:eastAsiaTheme="minorEastAsia" w:hAnsi="Cambria Math"/>
+                          </w:rPr>
+                          <m:t>n</m:t>
+                        </m:r>
+                      </m:e>
+                    </m:mr>
+                    <m:mr>
+                      <m:e>
+                        <m:r>
+                          <w:rPr>
+                            <w:rFonts w:ascii="Cambria Math" w:eastAsiaTheme="minorEastAsia" w:hAnsi="Cambria Math"/>
+                          </w:rPr>
+                          <m:t>i</m:t>
+                        </m:r>
+                      </m:e>
+                    </m:mr>
+                  </m:m>
+                </m:e>
+              </m:d>
+              <m:sSup>
+                <m:sSupPr>
+                  <m:ctrlPr>
+                    <w:rPr>
+                      <w:rFonts w:ascii="Cambria Math" w:eastAsiaTheme="minorEastAsia" w:hAnsi="Cambria Math"/>
+                      <w:i/>
+                    </w:rPr>
+                  </m:ctrlPr>
+                </m:sSupPr>
+                <m:e>
+                  <m:r>
+                    <w:rPr>
+                      <w:rFonts w:ascii="Cambria Math" w:eastAsiaTheme="minorEastAsia" w:hAnsi="Cambria Math"/>
+                    </w:rPr>
+                    <m:t>t</m:t>
+                  </m:r>
+                </m:e>
+                <m:sup>
+                  <m:r>
+                    <w:rPr>
+                      <w:rFonts w:ascii="Cambria Math" w:eastAsiaTheme="minorEastAsia" w:hAnsi="Cambria Math"/>
+                    </w:rPr>
+                    <m:t>i</m:t>
+                  </m:r>
+                </m:sup>
+              </m:sSup>
+              <m:sSup>
+                <m:sSupPr>
+                  <m:ctrlPr>
+                    <w:rPr>
+                      <w:rFonts w:ascii="Cambria Math" w:eastAsiaTheme="minorEastAsia" w:hAnsi="Cambria Math"/>
+                      <w:i/>
+                    </w:rPr>
+                  </m:ctrlPr>
+                </m:sSupPr>
+                <m:e>
+                  <m:d>
+                    <m:dPr>
+                      <m:ctrlPr>
+                        <w:rPr>
+                          <w:rFonts w:ascii="Cambria Math" w:eastAsiaTheme="minorEastAsia" w:hAnsi="Cambria Math"/>
+                          <w:i/>
+                        </w:rPr>
+                      </m:ctrlPr>
+                    </m:dPr>
+                    <m:e>
+                      <m:r>
+                        <w:rPr>
+                          <w:rFonts w:ascii="Cambria Math" w:eastAsiaTheme="minorEastAsia" w:hAnsi="Cambria Math"/>
+                        </w:rPr>
+                        <m:t>1-t</m:t>
+                      </m:r>
+                    </m:e>
+                  </m:d>
+                </m:e>
+                <m:sup>
+                  <m:r>
+                    <w:rPr>
+                      <w:rFonts w:ascii="Cambria Math" w:eastAsiaTheme="minorEastAsia" w:hAnsi="Cambria Math"/>
+                    </w:rPr>
+                    <m:t>n-i</m:t>
+                  </m:r>
+                </m:sup>
+              </m:sSup>
+            </m:e>
+          </m:nary>
+          <m:sSub>
+            <m:sSubPr>
+              <m:ctrlPr>
+                <w:rPr>
+                  <w:rFonts w:ascii="Cambria Math" w:eastAsiaTheme="minorEastAsia" w:hAnsi="Cambria Math"/>
+                  <w:i/>
+                </w:rPr>
+              </m:ctrlPr>
+            </m:sSubPr>
+            <m:e>
+              <m:r>
+                <w:rPr>
+                  <w:rFonts w:ascii="Cambria Math" w:eastAsiaTheme="minorEastAsia" w:hAnsi="Cambria Math"/>
+                </w:rPr>
+                <m:t>A</m:t>
+              </m:r>
+            </m:e>
+            <m:sub>
+              <m:r>
+                <w:rPr>
+                  <w:rFonts w:ascii="Cambria Math" w:eastAsiaTheme="minorEastAsia" w:hAnsi="Cambria Math"/>
+                </w:rPr>
+                <m:t>n</m:t>
+              </m:r>
+            </m:sub>
+          </m:sSub>
+          <m:r>
+            <w:rPr>
+              <w:rFonts w:ascii="Cambria Math" w:eastAsiaTheme="minorEastAsia" w:hAnsi="Cambria Math"/>
+            </w:rPr>
+            <m:t xml:space="preserve">       (3)</m:t>
+          </m:r>
+        </m:oMath>
+      </m:oMathPara>
+    </w:p>
+    <w:p>
+      <w:pPr>
+        <w:ind w:firstLine="360"/>
+        <w:jc w:val="both"/>
+        <w:rPr>
+          <w:rFonts w:eastAsiaTheme="minorEastAsia"/>
+        </w:rPr>
+      </w:pPr>
+      <w:r>
+        <w:rPr>
+          <w:rFonts w:eastAsiaTheme="minorEastAsia"/>
+        </w:rPr>
+        <w:t xml:space="preserve">Soient </w:t>
+      </w:r>
+      <m:oMath>
+        <m:r>
+          <w:rPr>
+            <w:rFonts w:ascii="Cambria Math" w:eastAsiaTheme="minorEastAsia" w:hAnsi="Cambria Math"/>
+          </w:rPr>
+          <m:t xml:space="preserve"> </m:t>
+        </m:r>
+        <m:sSub>
+          <m:sSubPr>
+            <m:ctrlPr>
+              <w:rPr>
+                <w:rFonts w:ascii="Cambria Math" w:eastAsiaTheme="minorEastAsia" w:hAnsi="Cambria Math"/>
+                <w:i/>
+              </w:rPr>
+            </m:ctrlPr>
+          </m:sSubPr>
+          <m:e>
+            <m:r>
+              <w:rPr>
+                <w:rFonts w:ascii="Cambria Math" w:eastAsiaTheme="minorEastAsia" w:hAnsi="Cambria Math"/>
+              </w:rPr>
+              <m:t>A</m:t>
+            </m:r>
+          </m:e>
+          <m:sub>
+            <m:r>
+              <w:rPr>
+                <w:rFonts w:ascii="Cambria Math" w:eastAsiaTheme="minorEastAsia" w:hAnsi="Cambria Math"/>
+              </w:rPr>
+              <m:t>0</m:t>
+            </m:r>
+          </m:sub>
+        </m:sSub>
+        <m:r>
+          <w:rPr>
+            <w:rFonts w:ascii="Cambria Math" w:eastAsiaTheme="minorEastAsia" w:hAnsi="Cambria Math"/>
+          </w:rPr>
+          <m:t>,</m:t>
+        </m:r>
+        <m:sSub>
+          <m:sSubPr>
+            <m:ctrlPr>
+              <w:rPr>
+                <w:rFonts w:ascii="Cambria Math" w:eastAsiaTheme="minorEastAsia" w:hAnsi="Cambria Math"/>
+                <w:i/>
+              </w:rPr>
+            </m:ctrlPr>
+          </m:sSubPr>
+          <m:e>
+            <m:r>
+              <w:rPr>
+                <w:rFonts w:ascii="Cambria Math" w:eastAsiaTheme="minorEastAsia" w:hAnsi="Cambria Math"/>
+              </w:rPr>
+              <m:t>A</m:t>
+            </m:r>
+          </m:e>
+          <m:sub>
+            <m:r>
+              <w:rPr>
+                <w:rFonts w:ascii="Cambria Math" w:eastAsiaTheme="minorEastAsia" w:hAnsi="Cambria Math"/>
+              </w:rPr>
+              <m:t>1</m:t>
+            </m:r>
+          </m:sub>
+        </m:sSub>
+        <m:r>
+          <w:rPr>
+            <w:rFonts w:ascii="Cambria Math" w:eastAsiaTheme="minorEastAsia" w:hAnsi="Cambria Math"/>
+          </w:rPr>
+          <m:t xml:space="preserve">, . . . ., </m:t>
+        </m:r>
+        <m:sSub>
+          <m:sSubPr>
+            <m:ctrlPr>
+              <w:rPr>
+                <w:rFonts w:ascii="Cambria Math" w:eastAsiaTheme="minorEastAsia" w:hAnsi="Cambria Math"/>
+                <w:i/>
+              </w:rPr>
+            </m:ctrlPr>
+          </m:sSubPr>
+          <m:e>
+            <m:r>
+              <w:rPr>
+                <w:rFonts w:ascii="Cambria Math" w:eastAsiaTheme="minorEastAsia" w:hAnsi="Cambria Math"/>
+              </w:rPr>
+              <m:t>A</m:t>
+            </m:r>
+          </m:e>
+          <m:sub>
+            <m:r>
+              <w:rPr>
+                <w:rFonts w:ascii="Cambria Math" w:eastAsiaTheme="minorEastAsia" w:hAnsi="Cambria Math"/>
+              </w:rPr>
+              <m:t>n</m:t>
+            </m:r>
+          </m:sub>
+        </m:sSub>
+        <m:r>
+          <w:rPr>
+            <w:rFonts w:ascii="Cambria Math" w:eastAsiaTheme="minorEastAsia" w:hAnsi="Cambria Math"/>
+          </w:rPr>
+          <m:t xml:space="preserve"> , n+1</m:t>
+        </m:r>
+      </m:oMath>
+      <w:r>
+        <w:rPr>
+          <w:rFonts w:eastAsiaTheme="minorEastAsia"/>
+        </w:rPr>
+        <w:t xml:space="preserve"> points distincts du plan. La courbe de Bézier (d’ordre n) associée à ces points est la courbe paramétrée </w:t>
+      </w:r>
+      <m:oMath>
+        <m:r>
+          <m:rPr>
+            <m:sty m:val="p"/>
+          </m:rPr>
+          <w:rPr>
+            <w:rFonts w:ascii="Cambria Math" w:eastAsiaTheme="minorEastAsia" w:hAnsi="Cambria Math"/>
+          </w:rPr>
+          <m:t>Γ</m:t>
+        </m:r>
+      </m:oMath>
+      <w:r>
+        <w:rPr>
+          <w:rFonts w:eastAsiaTheme="minorEastAsia"/>
+        </w:rPr>
+        <w:t xml:space="preserve"> définie par (3) pour </w:t>
+      </w:r>
+      <m:oMath>
+        <m:r>
+          <w:rPr>
+            <w:rFonts w:ascii="Cambria Math" w:eastAsiaTheme="minorEastAsia" w:hAnsi="Cambria Math"/>
+          </w:rPr>
+          <m:t>t∈</m:t>
+        </m:r>
+        <m:d>
+          <m:dPr>
+            <m:begChr m:val="["/>
+            <m:endChr m:val="]"/>
+            <m:ctrlPr>
+              <w:rPr>
+                <w:rFonts w:ascii="Cambria Math" w:eastAsiaTheme="minorEastAsia" w:hAnsi="Cambria Math"/>
+                <w:i/>
+              </w:rPr>
+            </m:ctrlPr>
+          </m:dPr>
+          <m:e>
+            <m:r>
+              <w:rPr>
+                <w:rFonts w:ascii="Cambria Math" w:eastAsiaTheme="minorEastAsia" w:hAnsi="Cambria Math"/>
+              </w:rPr>
+              <m:t>0, 1</m:t>
+            </m:r>
+          </m:e>
+        </m:d>
+      </m:oMath>
+      <w:r>
+        <w:rPr>
+          <w:rFonts w:eastAsiaTheme="minorEastAsia"/>
+        </w:rPr>
+        <w:t>, on a alors les propriétés suivantes :</w:t>
+      </w:r>
+    </w:p>
+    <w:p>
+      <w:pPr>
+        <w:pStyle w:val="Paragraphedeliste"/>
+        <w:numPr>
+          <w:ilvl w:val="0"/>
+          <w:numId w:val="14"/>
+        </w:numPr>
+        <w:jc w:val="both"/>
+      </w:pPr>
+      <w:r>
+        <w:t xml:space="preserve">La courbe </w:t>
+      </w:r>
+      <m:oMath>
+        <m:r>
+          <m:rPr>
+            <m:sty m:val="p"/>
+          </m:rPr>
+          <w:rPr>
+            <w:rFonts w:ascii="Cambria Math" w:eastAsiaTheme="minorEastAsia" w:hAnsi="Cambria Math"/>
+          </w:rPr>
+          <m:t>Γ</m:t>
+        </m:r>
+      </m:oMath>
+      <w:r>
+        <w:rPr>
+          <w:rFonts w:eastAsiaTheme="minorEastAsia"/>
+        </w:rPr>
+        <w:t xml:space="preserve"> est une courbe </w:t>
+      </w:r>
+      <m:oMath>
+        <m:sSup>
+          <m:sSupPr>
+            <m:ctrlPr>
+              <w:rPr>
+                <w:rFonts w:ascii="Cambria Math" w:eastAsiaTheme="minorEastAsia" w:hAnsi="Cambria Math"/>
+                <w:i/>
+              </w:rPr>
+            </m:ctrlPr>
+          </m:sSupPr>
+          <m:e>
+            <m:r>
+              <w:rPr>
+                <w:rFonts w:ascii="Cambria Math" w:eastAsiaTheme="minorEastAsia" w:hAnsi="Cambria Math"/>
+              </w:rPr>
+              <m:t>C</m:t>
+            </m:r>
+          </m:e>
+          <m:sup>
+            <m:r>
+              <w:rPr>
+                <w:rFonts w:ascii="Cambria Math" w:eastAsiaTheme="minorEastAsia" w:hAnsi="Cambria Math"/>
+              </w:rPr>
+              <m:t>∞</m:t>
+            </m:r>
+          </m:sup>
+        </m:sSup>
+      </m:oMath>
+      <w:r>
+        <w:rPr>
+          <w:rFonts w:eastAsiaTheme="minorEastAsia"/>
+        </w:rPr>
+        <w:t>.</w:t>
+      </w:r>
+    </w:p>
+    <w:p>
+      <w:pPr>
+        <w:pStyle w:val="Paragraphedeliste"/>
+        <w:numPr>
+          <w:ilvl w:val="0"/>
+          <w:numId w:val="14"/>
+        </w:numPr>
+        <w:jc w:val="both"/>
+      </w:pPr>
+      <w:r>
+        <w:rPr>
+          <w:rFonts w:eastAsiaTheme="minorEastAsia"/>
+        </w:rPr>
+        <w:t xml:space="preserve">On a </w:t>
+      </w:r>
+      <m:oMath>
+        <m:r>
+          <w:rPr>
+            <w:rFonts w:ascii="Cambria Math" w:hAnsi="Cambria Math"/>
+          </w:rPr>
+          <m:t>M</m:t>
+        </m:r>
+        <m:d>
+          <m:dPr>
+            <m:ctrlPr>
+              <w:rPr>
+                <w:rFonts w:ascii="Cambria Math" w:hAnsi="Cambria Math"/>
+                <w:i/>
+              </w:rPr>
+            </m:ctrlPr>
+          </m:dPr>
+          <m:e>
+            <m:r>
+              <w:rPr>
+                <w:rFonts w:ascii="Cambria Math" w:hAnsi="Cambria Math"/>
+              </w:rPr>
+              <m:t>0</m:t>
+            </m:r>
+          </m:e>
+        </m:d>
+        <m:r>
+          <w:rPr>
+            <w:rFonts w:ascii="Cambria Math" w:hAnsi="Cambria Math"/>
+          </w:rPr>
+          <m:t>=</m:t>
+        </m:r>
+        <m:sSub>
+          <m:sSubPr>
+            <m:ctrlPr>
+              <w:rPr>
+                <w:rFonts w:ascii="Cambria Math" w:hAnsi="Cambria Math"/>
+                <w:i/>
+              </w:rPr>
+            </m:ctrlPr>
+          </m:sSubPr>
+          <m:e>
+            <m:r>
+              <w:rPr>
+                <w:rFonts w:ascii="Cambria Math" w:hAnsi="Cambria Math"/>
+              </w:rPr>
+              <m:t>A</m:t>
+            </m:r>
+          </m:e>
+          <m:sub>
+            <m:r>
+              <w:rPr>
+                <w:rFonts w:ascii="Cambria Math" w:hAnsi="Cambria Math"/>
+              </w:rPr>
+              <m:t>0</m:t>
+            </m:r>
+          </m:sub>
+        </m:sSub>
+      </m:oMath>
+      <w:r>
+        <w:rPr>
+          <w:rFonts w:eastAsiaTheme="minorEastAsia"/>
+        </w:rPr>
+        <w:t xml:space="preserve"> et </w:t>
+      </w:r>
+      <m:oMath>
+        <m:r>
+          <w:rPr>
+            <w:rFonts w:ascii="Cambria Math" w:hAnsi="Cambria Math"/>
+          </w:rPr>
+          <m:t>M</m:t>
+        </m:r>
+        <m:d>
+          <m:dPr>
+            <m:ctrlPr>
+              <w:rPr>
+                <w:rFonts w:ascii="Cambria Math" w:hAnsi="Cambria Math"/>
+                <w:i/>
+              </w:rPr>
+            </m:ctrlPr>
+          </m:dPr>
+          <m:e>
+            <m:r>
+              <w:rPr>
+                <w:rFonts w:ascii="Cambria Math" w:hAnsi="Cambria Math"/>
+              </w:rPr>
+              <m:t>1</m:t>
+            </m:r>
+          </m:e>
+        </m:d>
+        <m:r>
+          <w:rPr>
+            <w:rFonts w:ascii="Cambria Math" w:hAnsi="Cambria Math"/>
+          </w:rPr>
+          <m:t>=</m:t>
+        </m:r>
+        <m:sSub>
+          <m:sSubPr>
+            <m:ctrlPr>
+              <w:rPr>
+                <w:rFonts w:ascii="Cambria Math" w:hAnsi="Cambria Math"/>
+                <w:i/>
+              </w:rPr>
+            </m:ctrlPr>
+          </m:sSubPr>
+          <m:e>
+            <m:r>
+              <w:rPr>
+                <w:rFonts w:ascii="Cambria Math" w:hAnsi="Cambria Math"/>
+              </w:rPr>
+              <m:t>A</m:t>
+            </m:r>
+          </m:e>
+          <m:sub>
+            <m:r>
+              <w:rPr>
+                <w:rFonts w:ascii="Cambria Math" w:hAnsi="Cambria Math"/>
+              </w:rPr>
+              <m:t>n</m:t>
+            </m:r>
+          </m:sub>
+        </m:sSub>
+      </m:oMath>
+      <w:r>
+        <w:rPr>
+          <w:rFonts w:eastAsiaTheme="minorEastAsia"/>
+        </w:rPr>
+        <w:t>.</w:t>
+      </w:r>
+    </w:p>
+    <w:p>
+      <w:pPr>
+        <w:pStyle w:val="Paragraphedeliste"/>
+        <w:numPr>
+          <w:ilvl w:val="0"/>
+          <w:numId w:val="14"/>
+        </w:numPr>
+        <w:jc w:val="both"/>
+      </w:pPr>
+      <w:r>
+        <w:rPr>
+          <w:rFonts w:eastAsiaTheme="minorEastAsia"/>
+        </w:rPr>
+        <w:t>La droite (</w:t>
+      </w:r>
+      <m:oMath>
+        <m:sSub>
+          <m:sSubPr>
+            <m:ctrlPr>
+              <w:rPr>
+                <w:rFonts w:ascii="Cambria Math" w:hAnsi="Cambria Math"/>
+                <w:i/>
+              </w:rPr>
+            </m:ctrlPr>
+          </m:sSubPr>
+          <m:e>
+            <m:r>
+              <w:rPr>
+                <w:rFonts w:ascii="Cambria Math" w:hAnsi="Cambria Math"/>
+              </w:rPr>
+              <m:t>A</m:t>
+            </m:r>
+          </m:e>
+          <m:sub>
+            <m:r>
+              <w:rPr>
+                <w:rFonts w:ascii="Cambria Math" w:hAnsi="Cambria Math"/>
+              </w:rPr>
+              <m:t>0</m:t>
+            </m:r>
+          </m:sub>
+        </m:sSub>
+        <m:sSub>
+          <m:sSubPr>
+            <m:ctrlPr>
+              <w:rPr>
+                <w:rFonts w:ascii="Cambria Math" w:hAnsi="Cambria Math"/>
+                <w:i/>
+              </w:rPr>
+            </m:ctrlPr>
+          </m:sSubPr>
+          <m:e>
+            <m:r>
+              <w:rPr>
+                <w:rFonts w:ascii="Cambria Math" w:hAnsi="Cambria Math"/>
+              </w:rPr>
+              <m:t>A</m:t>
+            </m:r>
+          </m:e>
+          <m:sub>
+            <m:r>
+              <w:rPr>
+                <w:rFonts w:ascii="Cambria Math" w:hAnsi="Cambria Math"/>
+              </w:rPr>
+              <m:t>1</m:t>
+            </m:r>
+          </m:sub>
+        </m:sSub>
+      </m:oMath>
+      <w:r>
+        <w:rPr>
+          <w:rFonts w:eastAsiaTheme="minorEastAsia"/>
+        </w:rPr>
+        <w:t>)</w:t>
+      </w:r>
+      <w:r>
+        <w:rPr>
+          <w:rFonts w:eastAsiaTheme="minorEastAsia"/>
+        </w:rPr>
+        <w:t xml:space="preserve"> (resp. </w:t>
+      </w:r>
+      <m:oMath>
+        <m:sSub>
+          <m:sSubPr>
+            <m:ctrlPr>
+              <w:rPr>
+                <w:rFonts w:ascii="Cambria Math" w:hAnsi="Cambria Math"/>
+                <w:i/>
+              </w:rPr>
+            </m:ctrlPr>
+          </m:sSubPr>
+          <m:e>
+            <m:r>
+              <w:rPr>
+                <w:rFonts w:ascii="Cambria Math" w:hAnsi="Cambria Math"/>
+              </w:rPr>
+              <m:t>A</m:t>
+            </m:r>
+          </m:e>
+          <m:sub>
+            <m:r>
+              <w:rPr>
+                <w:rFonts w:ascii="Cambria Math" w:hAnsi="Cambria Math"/>
+              </w:rPr>
+              <m:t>n-1</m:t>
+            </m:r>
+          </m:sub>
+        </m:sSub>
+        <m:sSub>
+          <m:sSubPr>
+            <m:ctrlPr>
+              <w:rPr>
+                <w:rFonts w:ascii="Cambria Math" w:hAnsi="Cambria Math"/>
+                <w:i/>
+              </w:rPr>
+            </m:ctrlPr>
+          </m:sSubPr>
+          <m:e>
+            <m:r>
+              <w:rPr>
+                <w:rFonts w:ascii="Cambria Math" w:hAnsi="Cambria Math"/>
+              </w:rPr>
+              <m:t>A</m:t>
+            </m:r>
+          </m:e>
+          <m:sub>
+            <m:r>
+              <w:rPr>
+                <w:rFonts w:ascii="Cambria Math" w:hAnsi="Cambria Math"/>
+              </w:rPr>
+              <m:t>n</m:t>
+            </m:r>
+          </m:sub>
+        </m:sSub>
+      </m:oMath>
+      <w:r>
+        <w:rPr>
+          <w:rFonts w:eastAsiaTheme="minorEastAsia"/>
+        </w:rPr>
+        <w:t xml:space="preserve">) est tangente à </w:t>
+      </w:r>
+      <m:oMath>
+        <m:r>
+          <m:rPr>
+            <m:sty m:val="p"/>
+          </m:rPr>
+          <w:rPr>
+            <w:rFonts w:ascii="Cambria Math" w:eastAsiaTheme="minorEastAsia" w:hAnsi="Cambria Math"/>
+          </w:rPr>
+          <m:t>Γ</m:t>
+        </m:r>
+      </m:oMath>
+      <w:r>
+        <w:rPr>
+          <w:rFonts w:eastAsiaTheme="minorEastAsia"/>
+        </w:rPr>
+        <w:t xml:space="preserve"> en </w:t>
+      </w:r>
+      <m:oMath>
+        <m:sSub>
+          <m:sSubPr>
+            <m:ctrlPr>
+              <w:rPr>
+                <w:rFonts w:ascii="Cambria Math" w:hAnsi="Cambria Math"/>
+                <w:i/>
+              </w:rPr>
+            </m:ctrlPr>
+          </m:sSubPr>
+          <m:e>
+            <m:r>
+              <w:rPr>
+                <w:rFonts w:ascii="Cambria Math" w:hAnsi="Cambria Math"/>
+              </w:rPr>
+              <m:t>A</m:t>
+            </m:r>
+          </m:e>
+          <m:sub>
+            <m:r>
+              <w:rPr>
+                <w:rFonts w:ascii="Cambria Math" w:hAnsi="Cambria Math"/>
+              </w:rPr>
+              <m:t>0</m:t>
+            </m:r>
+          </m:sub>
+        </m:sSub>
+      </m:oMath>
+      <w:r>
+        <w:rPr>
+          <w:rFonts w:eastAsiaTheme="minorEastAsia"/>
+        </w:rPr>
+        <w:t xml:space="preserve"> (resp. </w:t>
+      </w:r>
+      <m:oMath>
+        <m:sSub>
+          <m:sSubPr>
+            <m:ctrlPr>
+              <w:rPr>
+                <w:rFonts w:ascii="Cambria Math" w:hAnsi="Cambria Math"/>
+                <w:i/>
+              </w:rPr>
+            </m:ctrlPr>
+          </m:sSubPr>
+          <m:e>
+            <m:r>
+              <w:rPr>
+                <w:rFonts w:ascii="Cambria Math" w:hAnsi="Cambria Math"/>
+              </w:rPr>
+              <m:t>A</m:t>
+            </m:r>
+          </m:e>
+          <m:sub>
+            <m:r>
+              <w:rPr>
+                <w:rFonts w:ascii="Cambria Math" w:hAnsi="Cambria Math"/>
+              </w:rPr>
+              <m:t>n</m:t>
+            </m:r>
+          </m:sub>
+        </m:sSub>
+      </m:oMath>
+      <w:r>
+        <w:rPr>
+          <w:rFonts w:eastAsiaTheme="minorEastAsia"/>
+        </w:rPr>
+        <w:t>).</w:t>
+      </w:r>
+    </w:p>
+    <w:p>
+      <w:pPr>
+        <w:pStyle w:val="Paragraphedeliste"/>
+        <w:numPr>
+          <w:ilvl w:val="0"/>
+          <w:numId w:val="14"/>
+        </w:numPr>
+        <w:jc w:val="both"/>
+      </w:pPr>
+      <w:r>
+        <w:rPr>
+          <w:rFonts w:eastAsiaTheme="minorEastAsia"/>
+        </w:rPr>
+        <w:t xml:space="preserve">La courbe </w:t>
+      </w:r>
+      <m:oMath>
+        <m:r>
+          <m:rPr>
+            <m:sty m:val="p"/>
+          </m:rPr>
+          <w:rPr>
+            <w:rFonts w:ascii="Cambria Math" w:eastAsiaTheme="minorEastAsia" w:hAnsi="Cambria Math"/>
+          </w:rPr>
+          <m:t>Γ</m:t>
+        </m:r>
+      </m:oMath>
+      <w:r>
+        <w:rPr>
+          <w:rFonts w:eastAsiaTheme="minorEastAsia"/>
+        </w:rPr>
+        <w:t xml:space="preserve"> est dans l’enveloppe convexe des </w:t>
+      </w:r>
+      <m:oMath>
+        <m:sSub>
+          <m:sSubPr>
+            <m:ctrlPr>
+              <w:rPr>
+                <w:rFonts w:ascii="Cambria Math" w:hAnsi="Cambria Math"/>
+                <w:i/>
+              </w:rPr>
+            </m:ctrlPr>
+          </m:sSubPr>
+          <m:e>
+            <m:r>
+              <w:rPr>
+                <w:rFonts w:ascii="Cambria Math" w:hAnsi="Cambria Math"/>
+              </w:rPr>
+              <m:t>A</m:t>
+            </m:r>
+          </m:e>
+          <m:sub>
+            <m:r>
+              <w:rPr>
+                <w:rFonts w:ascii="Cambria Math" w:hAnsi="Cambria Math"/>
+              </w:rPr>
+              <m:t>i</m:t>
+            </m:r>
+          </m:sub>
+        </m:sSub>
+      </m:oMath>
+      <w:r>
+        <w:rPr>
+          <w:rFonts w:eastAsiaTheme="minorEastAsia"/>
+        </w:rPr>
+        <w:t>.</w:t>
+      </w:r>
+    </w:p>
+    <w:p>
+      <w:pPr>
+        <w:pStyle w:val="Paragraphedeliste"/>
+        <w:jc w:val="both"/>
+      </w:pPr>
+    </w:p>
+    <w:p>
+      <w:pPr>
+        <w:pStyle w:val="Paragraphedeliste"/>
+        <w:jc w:val="both"/>
       </w:pPr>
     </w:p>
     <w:p>
@@ -1241,36 +3325,1908 @@
           <w:numId w:val="12"/>
         </w:numPr>
       </w:pPr>
-      <w:bookmarkStart w:id="3" w:name="_Toc121428875"/>
-      <w:r>
-        <w:t>Degrés 2</w:t>
+      <w:bookmarkStart w:id="3" w:name="_Toc121566906"/>
+      <w:r>
+        <w:lastRenderedPageBreak/>
+        <w:t>Courbes de Bézier d’ordre</w:t>
+      </w:r>
+      <w:r>
+        <w:t xml:space="preserve"> 2</w:t>
       </w:r>
       <w:bookmarkEnd w:id="3"/>
     </w:p>
     <w:p>
       <w:pPr>
-        <w:pStyle w:val="Paragraphedeliste"/>
-        <w:ind w:left="1065"/>
-      </w:pPr>
-      <w:proofErr w:type="spellStart"/>
-      <w:r>
-        <w:t>E</w:t>
-      </w:r>
-      <w:r>
-        <w:t>e</w:t>
-      </w:r>
-      <w:proofErr w:type="spellEnd"/>
+        <w:ind w:firstLine="360"/>
+        <w:jc w:val="both"/>
+      </w:pPr>
+      <w:r>
+        <w:t xml:space="preserve">On s’intéresses plus particulièrement aux courbes de Bézier quadratique car ce sont des courbes qui permettent de relier de façon </w:t>
+      </w:r>
+      <m:oMath>
+        <m:r>
+          <w:rPr>
+            <w:rFonts w:ascii="Cambria Math" w:hAnsi="Cambria Math"/>
+          </w:rPr>
+          <m:t>G²</m:t>
+        </m:r>
+      </m:oMath>
+      <w:r>
+        <w:rPr>
+          <w:rFonts w:eastAsiaTheme="minorEastAsia"/>
+        </w:rPr>
+        <w:t xml:space="preserve"> deux </w:t>
+      </w:r>
+      <w:r>
+        <w:t>segments de droite en définissant un point de contrôle au croisement des deux droites, le cas des droites parallèle est aussi à prendre en compte.</w:t>
+      </w:r>
     </w:p>
     <w:p>
       <w:pPr>
-        <w:pStyle w:val="Paragraphedeliste"/>
-        <w:ind w:left="1065"/>
-      </w:pPr>
+        <w:ind w:firstLine="360"/>
+        <w:jc w:val="both"/>
+        <w:rPr>
+          <w:rFonts w:eastAsiaTheme="minorEastAsia"/>
+        </w:rPr>
+      </w:pPr>
+      <w:r>
+        <w:t xml:space="preserve">On considère trois points distincts </w:t>
+      </w:r>
+      <m:oMath>
+        <m:r>
+          <w:rPr>
+            <w:rFonts w:ascii="Cambria Math" w:hAnsi="Cambria Math"/>
+          </w:rPr>
+          <m:t>A,B,C</m:t>
+        </m:r>
+      </m:oMath>
+      <w:r>
+        <w:rPr>
+          <w:rFonts w:eastAsiaTheme="minorEastAsia"/>
+        </w:rPr>
+        <w:t xml:space="preserve"> du plan. On pose </w:t>
+      </w:r>
+      <m:oMath>
+        <m:r>
+          <w:rPr>
+            <w:rFonts w:ascii="Cambria Math" w:hAnsi="Cambria Math"/>
+          </w:rPr>
+          <m:t>A</m:t>
+        </m:r>
+        <m:r>
+          <w:rPr>
+            <w:rFonts w:ascii="Cambria Math" w:hAnsi="Cambria Math"/>
+          </w:rPr>
+          <m:t>(</m:t>
+        </m:r>
+        <m:sSub>
+          <m:sSubPr>
+            <m:ctrlPr>
+              <w:rPr>
+                <w:rFonts w:ascii="Cambria Math" w:hAnsi="Cambria Math"/>
+                <w:i/>
+              </w:rPr>
+            </m:ctrlPr>
+          </m:sSubPr>
+          <m:e>
+            <m:r>
+              <w:rPr>
+                <w:rFonts w:ascii="Cambria Math" w:hAnsi="Cambria Math"/>
+              </w:rPr>
+              <m:t>x</m:t>
+            </m:r>
+          </m:e>
+          <m:sub>
+            <m:r>
+              <w:rPr>
+                <w:rFonts w:ascii="Cambria Math" w:hAnsi="Cambria Math"/>
+              </w:rPr>
+              <m:t>A</m:t>
+            </m:r>
+          </m:sub>
+        </m:sSub>
+        <m:r>
+          <w:rPr>
+            <w:rFonts w:ascii="Cambria Math" w:hAnsi="Cambria Math"/>
+          </w:rPr>
+          <m:t>,</m:t>
+        </m:r>
+        <m:sSub>
+          <m:sSubPr>
+            <m:ctrlPr>
+              <w:rPr>
+                <w:rFonts w:ascii="Cambria Math" w:hAnsi="Cambria Math"/>
+                <w:i/>
+              </w:rPr>
+            </m:ctrlPr>
+          </m:sSubPr>
+          <m:e>
+            <m:r>
+              <w:rPr>
+                <w:rFonts w:ascii="Cambria Math" w:hAnsi="Cambria Math"/>
+              </w:rPr>
+              <m:t>y</m:t>
+            </m:r>
+          </m:e>
+          <m:sub>
+            <m:r>
+              <w:rPr>
+                <w:rFonts w:ascii="Cambria Math" w:hAnsi="Cambria Math"/>
+              </w:rPr>
+              <m:t>A</m:t>
+            </m:r>
+          </m:sub>
+        </m:sSub>
+        <m:r>
+          <w:rPr>
+            <w:rFonts w:ascii="Cambria Math" w:hAnsi="Cambria Math"/>
+          </w:rPr>
+          <m:t>)</m:t>
+        </m:r>
+      </m:oMath>
+      <w:r>
+        <w:rPr>
+          <w:rFonts w:eastAsiaTheme="minorEastAsia"/>
+        </w:rPr>
+        <w:t xml:space="preserve">, </w:t>
+      </w:r>
+      <w:r>
+        <w:rPr>
+          <w:rFonts w:ascii="Cambria Math" w:hAnsi="Cambria Math"/>
+          <w:i/>
+        </w:rPr>
+        <w:t xml:space="preserve"> </w:t>
+      </w:r>
+      <m:oMath>
+        <m:r>
+          <w:rPr>
+            <w:rFonts w:ascii="Cambria Math" w:hAnsi="Cambria Math"/>
+          </w:rPr>
+          <m:t>B</m:t>
+        </m:r>
+        <m:r>
+          <w:rPr>
+            <w:rFonts w:ascii="Cambria Math" w:hAnsi="Cambria Math"/>
+          </w:rPr>
+          <m:t>(</m:t>
+        </m:r>
+        <m:sSub>
+          <m:sSubPr>
+            <m:ctrlPr>
+              <w:rPr>
+                <w:rFonts w:ascii="Cambria Math" w:hAnsi="Cambria Math"/>
+                <w:i/>
+              </w:rPr>
+            </m:ctrlPr>
+          </m:sSubPr>
+          <m:e>
+            <m:r>
+              <w:rPr>
+                <w:rFonts w:ascii="Cambria Math" w:hAnsi="Cambria Math"/>
+              </w:rPr>
+              <m:t>x</m:t>
+            </m:r>
+          </m:e>
+          <m:sub>
+            <m:r>
+              <w:rPr>
+                <w:rFonts w:ascii="Cambria Math" w:hAnsi="Cambria Math"/>
+              </w:rPr>
+              <m:t>B</m:t>
+            </m:r>
+          </m:sub>
+        </m:sSub>
+        <m:r>
+          <w:rPr>
+            <w:rFonts w:ascii="Cambria Math" w:hAnsi="Cambria Math"/>
+          </w:rPr>
+          <m:t>,</m:t>
+        </m:r>
+        <m:sSub>
+          <m:sSubPr>
+            <m:ctrlPr>
+              <w:rPr>
+                <w:rFonts w:ascii="Cambria Math" w:hAnsi="Cambria Math"/>
+                <w:i/>
+              </w:rPr>
+            </m:ctrlPr>
+          </m:sSubPr>
+          <m:e>
+            <m:r>
+              <w:rPr>
+                <w:rFonts w:ascii="Cambria Math" w:hAnsi="Cambria Math"/>
+              </w:rPr>
+              <m:t>y</m:t>
+            </m:r>
+          </m:e>
+          <m:sub>
+            <m:r>
+              <w:rPr>
+                <w:rFonts w:ascii="Cambria Math" w:hAnsi="Cambria Math"/>
+              </w:rPr>
+              <m:t>B</m:t>
+            </m:r>
+          </m:sub>
+        </m:sSub>
+        <m:r>
+          <w:rPr>
+            <w:rFonts w:ascii="Cambria Math" w:hAnsi="Cambria Math"/>
+          </w:rPr>
+          <m:t>)</m:t>
+        </m:r>
+      </m:oMath>
+      <w:r>
+        <w:t xml:space="preserve"> et </w:t>
+      </w:r>
+      <m:oMath>
+        <m:r>
+          <w:rPr>
+            <w:rFonts w:ascii="Cambria Math" w:hAnsi="Cambria Math"/>
+          </w:rPr>
+          <m:t>C</m:t>
+        </m:r>
+        <m:r>
+          <w:rPr>
+            <w:rFonts w:ascii="Cambria Math" w:hAnsi="Cambria Math"/>
+          </w:rPr>
+          <m:t>(</m:t>
+        </m:r>
+        <m:sSub>
+          <m:sSubPr>
+            <m:ctrlPr>
+              <w:rPr>
+                <w:rFonts w:ascii="Cambria Math" w:hAnsi="Cambria Math"/>
+                <w:i/>
+              </w:rPr>
+            </m:ctrlPr>
+          </m:sSubPr>
+          <m:e>
+            <m:r>
+              <w:rPr>
+                <w:rFonts w:ascii="Cambria Math" w:hAnsi="Cambria Math"/>
+              </w:rPr>
+              <m:t>x</m:t>
+            </m:r>
+          </m:e>
+          <m:sub>
+            <m:r>
+              <w:rPr>
+                <w:rFonts w:ascii="Cambria Math" w:hAnsi="Cambria Math"/>
+              </w:rPr>
+              <m:t>C</m:t>
+            </m:r>
+          </m:sub>
+        </m:sSub>
+        <m:r>
+          <w:rPr>
+            <w:rFonts w:ascii="Cambria Math" w:hAnsi="Cambria Math"/>
+          </w:rPr>
+          <m:t>,</m:t>
+        </m:r>
+        <m:sSub>
+          <m:sSubPr>
+            <m:ctrlPr>
+              <w:rPr>
+                <w:rFonts w:ascii="Cambria Math" w:hAnsi="Cambria Math"/>
+                <w:i/>
+              </w:rPr>
+            </m:ctrlPr>
+          </m:sSubPr>
+          <m:e>
+            <m:r>
+              <w:rPr>
+                <w:rFonts w:ascii="Cambria Math" w:hAnsi="Cambria Math"/>
+              </w:rPr>
+              <m:t>y</m:t>
+            </m:r>
+          </m:e>
+          <m:sub>
+            <m:r>
+              <w:rPr>
+                <w:rFonts w:ascii="Cambria Math" w:hAnsi="Cambria Math"/>
+              </w:rPr>
+              <m:t>C</m:t>
+            </m:r>
+          </m:sub>
+        </m:sSub>
+        <m:r>
+          <w:rPr>
+            <w:rFonts w:ascii="Cambria Math" w:hAnsi="Cambria Math"/>
+          </w:rPr>
+          <m:t>)</m:t>
+        </m:r>
+      </m:oMath>
+      <w:r>
+        <w:rPr>
+          <w:rFonts w:eastAsiaTheme="minorEastAsia"/>
+        </w:rPr>
+        <w:t xml:space="preserve">. On considère la courbe de Bézier </w:t>
+      </w:r>
+      <m:oMath>
+        <m:r>
+          <m:rPr>
+            <m:sty m:val="p"/>
+          </m:rPr>
+          <w:rPr>
+            <w:rFonts w:ascii="Cambria Math" w:eastAsiaTheme="minorEastAsia" w:hAnsi="Cambria Math"/>
+          </w:rPr>
+          <m:t>Γ</m:t>
+        </m:r>
+      </m:oMath>
+      <w:r>
+        <w:rPr>
+          <w:rFonts w:eastAsiaTheme="minorEastAsia"/>
+        </w:rPr>
+        <w:t xml:space="preserve"> définie par</w:t>
+      </w:r>
+      <w:r>
+        <w:rPr>
+          <w:rFonts w:eastAsiaTheme="minorEastAsia"/>
+        </w:rPr>
+        <w:t> :</w:t>
+      </w:r>
     </w:p>
     <w:p>
       <w:pPr>
-        <w:pStyle w:val="Paragraphedeliste"/>
-        <w:ind w:left="1065"/>
+        <w:ind w:left="360" w:firstLine="348"/>
+        <w:jc w:val="both"/>
+      </w:pPr>
+      <m:oMathPara>
+        <m:oMath>
+          <m:r>
+            <w:rPr>
+              <w:rFonts w:ascii="Cambria Math" w:hAnsi="Cambria Math"/>
+            </w:rPr>
+            <m:t>M</m:t>
+          </m:r>
+          <m:d>
+            <m:dPr>
+              <m:ctrlPr>
+                <w:rPr>
+                  <w:rFonts w:ascii="Cambria Math" w:hAnsi="Cambria Math"/>
+                  <w:i/>
+                </w:rPr>
+              </m:ctrlPr>
+            </m:dPr>
+            <m:e>
+              <m:r>
+                <w:rPr>
+                  <w:rFonts w:ascii="Cambria Math" w:hAnsi="Cambria Math"/>
+                </w:rPr>
+                <m:t>t</m:t>
+              </m:r>
+            </m:e>
+          </m:d>
+          <m:r>
+            <w:rPr>
+              <w:rFonts w:ascii="Cambria Math" w:hAnsi="Cambria Math"/>
+            </w:rPr>
+            <m:t>=</m:t>
+          </m:r>
+          <m:sSup>
+            <m:sSupPr>
+              <m:ctrlPr>
+                <w:rPr>
+                  <w:rFonts w:ascii="Cambria Math" w:eastAsiaTheme="minorEastAsia" w:hAnsi="Cambria Math"/>
+                  <w:i/>
+                </w:rPr>
+              </m:ctrlPr>
+            </m:sSupPr>
+            <m:e>
+              <m:r>
+                <w:rPr>
+                  <w:rFonts w:ascii="Cambria Math" w:eastAsiaTheme="minorEastAsia" w:hAnsi="Cambria Math"/>
+                </w:rPr>
+                <m:t>(1-t)</m:t>
+              </m:r>
+            </m:e>
+            <m:sup>
+              <m:r>
+                <w:rPr>
+                  <w:rFonts w:ascii="Cambria Math" w:eastAsiaTheme="minorEastAsia" w:hAnsi="Cambria Math"/>
+                </w:rPr>
+                <m:t>2</m:t>
+              </m:r>
+            </m:sup>
+          </m:sSup>
+          <m:r>
+            <w:rPr>
+              <w:rFonts w:ascii="Cambria Math" w:eastAsiaTheme="minorEastAsia" w:hAnsi="Cambria Math"/>
+            </w:rPr>
+            <m:t>A</m:t>
+          </m:r>
+          <m:r>
+            <w:rPr>
+              <w:rFonts w:ascii="Cambria Math" w:eastAsiaTheme="minorEastAsia" w:hAnsi="Cambria Math"/>
+            </w:rPr>
+            <m:t>+</m:t>
+          </m:r>
+          <m:r>
+            <w:rPr>
+              <w:rFonts w:ascii="Cambria Math" w:eastAsiaTheme="minorEastAsia" w:hAnsi="Cambria Math"/>
+            </w:rPr>
+            <m:t>2t</m:t>
+          </m:r>
+          <m:d>
+            <m:dPr>
+              <m:ctrlPr>
+                <w:rPr>
+                  <w:rFonts w:ascii="Cambria Math" w:eastAsiaTheme="minorEastAsia" w:hAnsi="Cambria Math"/>
+                  <w:i/>
+                </w:rPr>
+              </m:ctrlPr>
+            </m:dPr>
+            <m:e>
+              <m:r>
+                <w:rPr>
+                  <w:rFonts w:ascii="Cambria Math" w:eastAsiaTheme="minorEastAsia" w:hAnsi="Cambria Math"/>
+                </w:rPr>
+                <m:t>1-t</m:t>
+              </m:r>
+            </m:e>
+          </m:d>
+          <m:r>
+            <w:rPr>
+              <w:rFonts w:ascii="Cambria Math" w:eastAsiaTheme="minorEastAsia" w:hAnsi="Cambria Math"/>
+            </w:rPr>
+            <m:t>B+</m:t>
+          </m:r>
+          <m:sSup>
+            <m:sSupPr>
+              <m:ctrlPr>
+                <w:rPr>
+                  <w:rFonts w:ascii="Cambria Math" w:eastAsiaTheme="minorEastAsia" w:hAnsi="Cambria Math"/>
+                  <w:i/>
+                </w:rPr>
+              </m:ctrlPr>
+            </m:sSupPr>
+            <m:e>
+              <m:r>
+                <w:rPr>
+                  <w:rFonts w:ascii="Cambria Math" w:eastAsiaTheme="minorEastAsia" w:hAnsi="Cambria Math"/>
+                </w:rPr>
+                <m:t>t</m:t>
+              </m:r>
+            </m:e>
+            <m:sup>
+              <m:r>
+                <w:rPr>
+                  <w:rFonts w:ascii="Cambria Math" w:eastAsiaTheme="minorEastAsia" w:hAnsi="Cambria Math"/>
+                </w:rPr>
+                <m:t>2</m:t>
+              </m:r>
+            </m:sup>
+          </m:sSup>
+          <m:r>
+            <w:rPr>
+              <w:rFonts w:ascii="Cambria Math" w:eastAsiaTheme="minorEastAsia" w:hAnsi="Cambria Math"/>
+            </w:rPr>
+            <m:t>C</m:t>
+          </m:r>
+        </m:oMath>
+      </m:oMathPara>
+    </w:p>
+    <w:p>
+      <w:pPr>
+        <w:ind w:firstLine="360"/>
+        <w:jc w:val="both"/>
+        <w:rPr>
+          <w:rFonts w:eastAsiaTheme="minorEastAsia"/>
+        </w:rPr>
+      </w:pPr>
+      <w:r>
+        <w:t xml:space="preserve">Elle passe par A et C et elle est tangente respectivement à (AB) et (BC) en ces points. </w:t>
+      </w:r>
+      <w:r>
+        <w:t xml:space="preserve">On suppose que A, B, C ne sont pas alignés, alors la courbe </w:t>
+      </w:r>
+      <m:oMath>
+        <m:r>
+          <m:rPr>
+            <m:sty m:val="p"/>
+          </m:rPr>
+          <w:rPr>
+            <w:rFonts w:ascii="Cambria Math" w:eastAsiaTheme="minorEastAsia" w:hAnsi="Cambria Math"/>
+          </w:rPr>
+          <m:t>Γ</m:t>
+        </m:r>
+      </m:oMath>
+      <w:r>
+        <w:rPr>
+          <w:rFonts w:eastAsiaTheme="minorEastAsia"/>
+        </w:rPr>
+        <w:t xml:space="preserve"> est une parabole.</w:t>
+      </w:r>
+    </w:p>
+    <w:p>
+      <w:pPr>
+        <w:ind w:firstLine="360"/>
+        <w:jc w:val="both"/>
+        <w:rPr>
+          <w:rFonts w:eastAsiaTheme="minorEastAsia"/>
+        </w:rPr>
+      </w:pPr>
+      <w:r>
+        <w:rPr>
+          <w:rFonts w:eastAsiaTheme="minorEastAsia"/>
+          <w:i/>
+          <w:iCs/>
+        </w:rPr>
+        <w:t>Démonstration.</w:t>
+      </w:r>
+      <w:r>
+        <w:rPr>
+          <w:rFonts w:eastAsiaTheme="minorEastAsia"/>
+        </w:rPr>
+        <w:t xml:space="preserve"> On a les formules suivantes :</w:t>
+      </w:r>
+    </w:p>
+    <w:p>
+      <w:pPr>
+        <w:ind w:left="360" w:firstLine="348"/>
+        <w:jc w:val="both"/>
+        <w:rPr>
+          <w:rFonts w:eastAsiaTheme="minorEastAsia"/>
+        </w:rPr>
+      </w:pPr>
+      <m:oMathPara>
+        <m:oMath>
+          <m:r>
+            <w:rPr>
+              <w:rFonts w:ascii="Cambria Math" w:hAnsi="Cambria Math"/>
+            </w:rPr>
+            <m:t>x</m:t>
+          </m:r>
+          <m:d>
+            <m:dPr>
+              <m:ctrlPr>
+                <w:rPr>
+                  <w:rFonts w:ascii="Cambria Math" w:hAnsi="Cambria Math"/>
+                  <w:i/>
+                </w:rPr>
+              </m:ctrlPr>
+            </m:dPr>
+            <m:e>
+              <m:r>
+                <w:rPr>
+                  <w:rFonts w:ascii="Cambria Math" w:hAnsi="Cambria Math"/>
+                </w:rPr>
+                <m:t>t</m:t>
+              </m:r>
+            </m:e>
+          </m:d>
+          <m:r>
+            <w:rPr>
+              <w:rFonts w:ascii="Cambria Math" w:hAnsi="Cambria Math"/>
+            </w:rPr>
+            <m:t>=</m:t>
+          </m:r>
+          <m:r>
+            <w:rPr>
+              <w:rFonts w:ascii="Cambria Math" w:hAnsi="Cambria Math"/>
+            </w:rPr>
+            <m:t>a</m:t>
+          </m:r>
+          <m:sSup>
+            <m:sSupPr>
+              <m:ctrlPr>
+                <w:rPr>
+                  <w:rFonts w:ascii="Cambria Math" w:hAnsi="Cambria Math"/>
+                  <w:i/>
+                </w:rPr>
+              </m:ctrlPr>
+            </m:sSupPr>
+            <m:e>
+              <m:r>
+                <w:rPr>
+                  <w:rFonts w:ascii="Cambria Math" w:hAnsi="Cambria Math"/>
+                </w:rPr>
+                <m:t>t</m:t>
+              </m:r>
+            </m:e>
+            <m:sup>
+              <m:r>
+                <w:rPr>
+                  <w:rFonts w:ascii="Cambria Math" w:hAnsi="Cambria Math"/>
+                </w:rPr>
+                <m:t>2</m:t>
+              </m:r>
+            </m:sup>
+          </m:sSup>
+          <m:r>
+            <w:rPr>
+              <w:rFonts w:ascii="Cambria Math" w:eastAsiaTheme="minorEastAsia" w:hAnsi="Cambria Math"/>
+            </w:rPr>
+            <m:t>+bt+c         et        y</m:t>
+          </m:r>
+          <m:d>
+            <m:dPr>
+              <m:ctrlPr>
+                <w:rPr>
+                  <w:rFonts w:ascii="Cambria Math" w:eastAsiaTheme="minorEastAsia" w:hAnsi="Cambria Math"/>
+                  <w:i/>
+                </w:rPr>
+              </m:ctrlPr>
+            </m:dPr>
+            <m:e>
+              <m:r>
+                <w:rPr>
+                  <w:rFonts w:ascii="Cambria Math" w:eastAsiaTheme="minorEastAsia" w:hAnsi="Cambria Math"/>
+                </w:rPr>
+                <m:t>t</m:t>
+              </m:r>
+            </m:e>
+          </m:d>
+          <m:r>
+            <w:rPr>
+              <w:rFonts w:ascii="Cambria Math" w:eastAsiaTheme="minorEastAsia" w:hAnsi="Cambria Math"/>
+            </w:rPr>
+            <m:t>=</m:t>
+          </m:r>
+          <m:sSup>
+            <m:sSupPr>
+              <m:ctrlPr>
+                <w:rPr>
+                  <w:rFonts w:ascii="Cambria Math" w:eastAsiaTheme="minorEastAsia" w:hAnsi="Cambria Math"/>
+                  <w:i/>
+                </w:rPr>
+              </m:ctrlPr>
+            </m:sSupPr>
+            <m:e>
+              <m:r>
+                <w:rPr>
+                  <w:rFonts w:ascii="Cambria Math" w:eastAsiaTheme="minorEastAsia" w:hAnsi="Cambria Math"/>
+                </w:rPr>
+                <m:t>a</m:t>
+              </m:r>
+            </m:e>
+            <m:sup>
+              <m:r>
+                <w:rPr>
+                  <w:rFonts w:ascii="Cambria Math" w:eastAsiaTheme="minorEastAsia" w:hAnsi="Cambria Math"/>
+                </w:rPr>
+                <m:t>'</m:t>
+              </m:r>
+            </m:sup>
+          </m:sSup>
+          <m:sSup>
+            <m:sSupPr>
+              <m:ctrlPr>
+                <w:rPr>
+                  <w:rFonts w:ascii="Cambria Math" w:hAnsi="Cambria Math"/>
+                  <w:i/>
+                </w:rPr>
+              </m:ctrlPr>
+            </m:sSupPr>
+            <m:e>
+              <m:r>
+                <w:rPr>
+                  <w:rFonts w:ascii="Cambria Math" w:hAnsi="Cambria Math"/>
+                </w:rPr>
+                <m:t>t</m:t>
+              </m:r>
+            </m:e>
+            <m:sup>
+              <m:r>
+                <w:rPr>
+                  <w:rFonts w:ascii="Cambria Math" w:hAnsi="Cambria Math"/>
+                </w:rPr>
+                <m:t>2</m:t>
+              </m:r>
+            </m:sup>
+          </m:sSup>
+          <m:r>
+            <w:rPr>
+              <w:rFonts w:ascii="Cambria Math" w:eastAsiaTheme="minorEastAsia" w:hAnsi="Cambria Math"/>
+            </w:rPr>
+            <m:t>+</m:t>
+          </m:r>
+          <m:sSup>
+            <m:sSupPr>
+              <m:ctrlPr>
+                <w:rPr>
+                  <w:rFonts w:ascii="Cambria Math" w:eastAsiaTheme="minorEastAsia" w:hAnsi="Cambria Math"/>
+                  <w:i/>
+                </w:rPr>
+              </m:ctrlPr>
+            </m:sSupPr>
+            <m:e>
+              <m:r>
+                <w:rPr>
+                  <w:rFonts w:ascii="Cambria Math" w:eastAsiaTheme="minorEastAsia" w:hAnsi="Cambria Math"/>
+                </w:rPr>
+                <m:t>b</m:t>
+              </m:r>
+            </m:e>
+            <m:sup>
+              <m:r>
+                <w:rPr>
+                  <w:rFonts w:ascii="Cambria Math" w:eastAsiaTheme="minorEastAsia" w:hAnsi="Cambria Math"/>
+                </w:rPr>
+                <m:t>'</m:t>
+              </m:r>
+            </m:sup>
+          </m:sSup>
+          <m:r>
+            <w:rPr>
+              <w:rFonts w:ascii="Cambria Math" w:eastAsiaTheme="minorEastAsia" w:hAnsi="Cambria Math"/>
+            </w:rPr>
+            <m:t>t+c</m:t>
+          </m:r>
+        </m:oMath>
+      </m:oMathPara>
+    </w:p>
+    <w:p>
+      <w:pPr>
+        <w:ind w:firstLine="360"/>
+        <w:jc w:val="both"/>
+        <w:rPr>
+          <w:rFonts w:eastAsiaTheme="minorEastAsia"/>
+        </w:rPr>
+      </w:pPr>
+      <w:r>
+        <w:t xml:space="preserve">Avec </w:t>
+      </w:r>
+      <m:oMath>
+        <m:r>
+          <w:rPr>
+            <w:rFonts w:ascii="Cambria Math" w:hAnsi="Cambria Math"/>
+          </w:rPr>
+          <m:t>a=</m:t>
+        </m:r>
+        <m:sSub>
+          <m:sSubPr>
+            <m:ctrlPr>
+              <w:rPr>
+                <w:rFonts w:ascii="Cambria Math" w:hAnsi="Cambria Math"/>
+                <w:i/>
+              </w:rPr>
+            </m:ctrlPr>
+          </m:sSubPr>
+          <m:e>
+            <m:r>
+              <w:rPr>
+                <w:rFonts w:ascii="Cambria Math" w:hAnsi="Cambria Math"/>
+              </w:rPr>
+              <m:t>x</m:t>
+            </m:r>
+          </m:e>
+          <m:sub>
+            <m:r>
+              <w:rPr>
+                <w:rFonts w:ascii="Cambria Math" w:hAnsi="Cambria Math"/>
+              </w:rPr>
+              <m:t>A</m:t>
+            </m:r>
+          </m:sub>
+        </m:sSub>
+        <m:r>
+          <w:rPr>
+            <w:rFonts w:ascii="Cambria Math" w:hAnsi="Cambria Math"/>
+          </w:rPr>
+          <m:t>-2</m:t>
+        </m:r>
+        <m:sSub>
+          <m:sSubPr>
+            <m:ctrlPr>
+              <w:rPr>
+                <w:rFonts w:ascii="Cambria Math" w:hAnsi="Cambria Math"/>
+                <w:i/>
+              </w:rPr>
+            </m:ctrlPr>
+          </m:sSubPr>
+          <m:e>
+            <m:r>
+              <w:rPr>
+                <w:rFonts w:ascii="Cambria Math" w:hAnsi="Cambria Math"/>
+              </w:rPr>
+              <m:t>x</m:t>
+            </m:r>
+          </m:e>
+          <m:sub>
+            <m:r>
+              <w:rPr>
+                <w:rFonts w:ascii="Cambria Math" w:hAnsi="Cambria Math"/>
+              </w:rPr>
+              <m:t>B</m:t>
+            </m:r>
+          </m:sub>
+        </m:sSub>
+        <m:r>
+          <w:rPr>
+            <w:rFonts w:ascii="Cambria Math" w:hAnsi="Cambria Math"/>
+          </w:rPr>
+          <m:t>+</m:t>
+        </m:r>
+        <m:sSub>
+          <m:sSubPr>
+            <m:ctrlPr>
+              <w:rPr>
+                <w:rFonts w:ascii="Cambria Math" w:hAnsi="Cambria Math"/>
+                <w:i/>
+              </w:rPr>
+            </m:ctrlPr>
+          </m:sSubPr>
+          <m:e>
+            <m:r>
+              <w:rPr>
+                <w:rFonts w:ascii="Cambria Math" w:hAnsi="Cambria Math"/>
+              </w:rPr>
+              <m:t>x</m:t>
+            </m:r>
+          </m:e>
+          <m:sub>
+            <m:r>
+              <w:rPr>
+                <w:rFonts w:ascii="Cambria Math" w:hAnsi="Cambria Math"/>
+              </w:rPr>
+              <m:t>C</m:t>
+            </m:r>
+          </m:sub>
+        </m:sSub>
+        <m:r>
+          <w:rPr>
+            <w:rFonts w:ascii="Cambria Math" w:hAnsi="Cambria Math"/>
+          </w:rPr>
+          <m:t>, b=2</m:t>
+        </m:r>
+        <m:d>
+          <m:dPr>
+            <m:ctrlPr>
+              <w:rPr>
+                <w:rFonts w:ascii="Cambria Math" w:hAnsi="Cambria Math"/>
+                <w:i/>
+              </w:rPr>
+            </m:ctrlPr>
+          </m:dPr>
+          <m:e>
+            <m:sSub>
+              <m:sSubPr>
+                <m:ctrlPr>
+                  <w:rPr>
+                    <w:rFonts w:ascii="Cambria Math" w:hAnsi="Cambria Math"/>
+                    <w:i/>
+                  </w:rPr>
+                </m:ctrlPr>
+              </m:sSubPr>
+              <m:e>
+                <m:r>
+                  <w:rPr>
+                    <w:rFonts w:ascii="Cambria Math" w:hAnsi="Cambria Math"/>
+                  </w:rPr>
+                  <m:t>x</m:t>
+                </m:r>
+              </m:e>
+              <m:sub>
+                <m:r>
+                  <w:rPr>
+                    <w:rFonts w:ascii="Cambria Math" w:hAnsi="Cambria Math"/>
+                  </w:rPr>
+                  <m:t>B</m:t>
+                </m:r>
+              </m:sub>
+            </m:sSub>
+            <m:r>
+              <w:rPr>
+                <w:rFonts w:ascii="Cambria Math" w:hAnsi="Cambria Math"/>
+              </w:rPr>
+              <m:t>+</m:t>
+            </m:r>
+            <m:sSub>
+              <m:sSubPr>
+                <m:ctrlPr>
+                  <w:rPr>
+                    <w:rFonts w:ascii="Cambria Math" w:hAnsi="Cambria Math"/>
+                    <w:i/>
+                  </w:rPr>
+                </m:ctrlPr>
+              </m:sSubPr>
+              <m:e>
+                <m:r>
+                  <w:rPr>
+                    <w:rFonts w:ascii="Cambria Math" w:hAnsi="Cambria Math"/>
+                  </w:rPr>
+                  <m:t>x</m:t>
+                </m:r>
+              </m:e>
+              <m:sub>
+                <m:r>
+                  <w:rPr>
+                    <w:rFonts w:ascii="Cambria Math" w:hAnsi="Cambria Math"/>
+                  </w:rPr>
+                  <m:t>A</m:t>
+                </m:r>
+              </m:sub>
+            </m:sSub>
+          </m:e>
+        </m:d>
+        <m:r>
+          <w:rPr>
+            <w:rFonts w:ascii="Cambria Math" w:hAnsi="Cambria Math"/>
+          </w:rPr>
+          <m:t xml:space="preserve"> , c=</m:t>
+        </m:r>
+        <m:sSub>
+          <m:sSubPr>
+            <m:ctrlPr>
+              <w:rPr>
+                <w:rFonts w:ascii="Cambria Math" w:hAnsi="Cambria Math"/>
+                <w:i/>
+              </w:rPr>
+            </m:ctrlPr>
+          </m:sSubPr>
+          <m:e>
+            <m:r>
+              <w:rPr>
+                <w:rFonts w:ascii="Cambria Math" w:hAnsi="Cambria Math"/>
+              </w:rPr>
+              <m:t>x</m:t>
+            </m:r>
+          </m:e>
+          <m:sub>
+            <m:r>
+              <w:rPr>
+                <w:rFonts w:ascii="Cambria Math" w:hAnsi="Cambria Math"/>
+              </w:rPr>
+              <m:t>A</m:t>
+            </m:r>
+          </m:sub>
+        </m:sSub>
+        <m:r>
+          <w:rPr>
+            <w:rFonts w:ascii="Cambria Math" w:hAnsi="Cambria Math"/>
+          </w:rPr>
+          <m:t xml:space="preserve"> et </m:t>
+        </m:r>
+        <m:sSup>
+          <m:sSupPr>
+            <m:ctrlPr>
+              <w:rPr>
+                <w:rFonts w:ascii="Cambria Math" w:hAnsi="Cambria Math"/>
+                <w:i/>
+              </w:rPr>
+            </m:ctrlPr>
+          </m:sSupPr>
+          <m:e>
+            <m:r>
+              <w:rPr>
+                <w:rFonts w:ascii="Cambria Math" w:hAnsi="Cambria Math"/>
+              </w:rPr>
+              <m:t>a</m:t>
+            </m:r>
+          </m:e>
+          <m:sup>
+            <m:r>
+              <w:rPr>
+                <w:rFonts w:ascii="Cambria Math" w:hAnsi="Cambria Math"/>
+              </w:rPr>
+              <m:t>'</m:t>
+            </m:r>
+          </m:sup>
+        </m:sSup>
+        <m:r>
+          <w:rPr>
+            <w:rFonts w:ascii="Cambria Math" w:hAnsi="Cambria Math"/>
+          </w:rPr>
+          <m:t>=</m:t>
+        </m:r>
+        <m:sSub>
+          <m:sSubPr>
+            <m:ctrlPr>
+              <w:rPr>
+                <w:rFonts w:ascii="Cambria Math" w:hAnsi="Cambria Math"/>
+                <w:i/>
+              </w:rPr>
+            </m:ctrlPr>
+          </m:sSubPr>
+          <m:e>
+            <m:r>
+              <w:rPr>
+                <w:rFonts w:ascii="Cambria Math" w:hAnsi="Cambria Math"/>
+              </w:rPr>
+              <m:t>y</m:t>
+            </m:r>
+          </m:e>
+          <m:sub>
+            <m:r>
+              <w:rPr>
+                <w:rFonts w:ascii="Cambria Math" w:hAnsi="Cambria Math"/>
+              </w:rPr>
+              <m:t>A</m:t>
+            </m:r>
+          </m:sub>
+        </m:sSub>
+        <m:r>
+          <w:rPr>
+            <w:rFonts w:ascii="Cambria Math" w:hAnsi="Cambria Math"/>
+          </w:rPr>
+          <m:t>-2</m:t>
+        </m:r>
+        <m:sSub>
+          <m:sSubPr>
+            <m:ctrlPr>
+              <w:rPr>
+                <w:rFonts w:ascii="Cambria Math" w:hAnsi="Cambria Math"/>
+                <w:i/>
+              </w:rPr>
+            </m:ctrlPr>
+          </m:sSubPr>
+          <m:e>
+            <m:r>
+              <w:rPr>
+                <w:rFonts w:ascii="Cambria Math" w:hAnsi="Cambria Math"/>
+              </w:rPr>
+              <m:t>y</m:t>
+            </m:r>
+          </m:e>
+          <m:sub>
+            <m:r>
+              <w:rPr>
+                <w:rFonts w:ascii="Cambria Math" w:hAnsi="Cambria Math"/>
+              </w:rPr>
+              <m:t>B</m:t>
+            </m:r>
+          </m:sub>
+        </m:sSub>
+        <m:r>
+          <w:rPr>
+            <w:rFonts w:ascii="Cambria Math" w:hAnsi="Cambria Math"/>
+          </w:rPr>
+          <m:t>+</m:t>
+        </m:r>
+        <m:sSub>
+          <m:sSubPr>
+            <m:ctrlPr>
+              <w:rPr>
+                <w:rFonts w:ascii="Cambria Math" w:hAnsi="Cambria Math"/>
+                <w:i/>
+              </w:rPr>
+            </m:ctrlPr>
+          </m:sSubPr>
+          <m:e>
+            <m:r>
+              <w:rPr>
+                <w:rFonts w:ascii="Cambria Math" w:hAnsi="Cambria Math"/>
+              </w:rPr>
+              <m:t>y</m:t>
+            </m:r>
+          </m:e>
+          <m:sub>
+            <m:r>
+              <w:rPr>
+                <w:rFonts w:ascii="Cambria Math" w:hAnsi="Cambria Math"/>
+              </w:rPr>
+              <m:t>C</m:t>
+            </m:r>
+          </m:sub>
+        </m:sSub>
+        <m:r>
+          <w:rPr>
+            <w:rFonts w:ascii="Cambria Math" w:hAnsi="Cambria Math"/>
+          </w:rPr>
+          <m:t xml:space="preserve">, </m:t>
+        </m:r>
+        <m:sSup>
+          <m:sSupPr>
+            <m:ctrlPr>
+              <w:rPr>
+                <w:rFonts w:ascii="Cambria Math" w:hAnsi="Cambria Math"/>
+                <w:i/>
+              </w:rPr>
+            </m:ctrlPr>
+          </m:sSupPr>
+          <m:e>
+            <m:r>
+              <w:rPr>
+                <w:rFonts w:ascii="Cambria Math" w:hAnsi="Cambria Math"/>
+              </w:rPr>
+              <m:t>b</m:t>
+            </m:r>
+          </m:e>
+          <m:sup>
+            <m:r>
+              <w:rPr>
+                <w:rFonts w:ascii="Cambria Math" w:hAnsi="Cambria Math"/>
+              </w:rPr>
+              <m:t>'</m:t>
+            </m:r>
+          </m:sup>
+        </m:sSup>
+        <m:r>
+          <w:rPr>
+            <w:rFonts w:ascii="Cambria Math" w:hAnsi="Cambria Math"/>
+          </w:rPr>
+          <m:t>=2</m:t>
+        </m:r>
+        <m:d>
+          <m:dPr>
+            <m:ctrlPr>
+              <w:rPr>
+                <w:rFonts w:ascii="Cambria Math" w:hAnsi="Cambria Math"/>
+                <w:i/>
+              </w:rPr>
+            </m:ctrlPr>
+          </m:dPr>
+          <m:e>
+            <m:sSub>
+              <m:sSubPr>
+                <m:ctrlPr>
+                  <w:rPr>
+                    <w:rFonts w:ascii="Cambria Math" w:hAnsi="Cambria Math"/>
+                    <w:i/>
+                  </w:rPr>
+                </m:ctrlPr>
+              </m:sSubPr>
+              <m:e>
+                <m:r>
+                  <w:rPr>
+                    <w:rFonts w:ascii="Cambria Math" w:hAnsi="Cambria Math"/>
+                  </w:rPr>
+                  <m:t>y</m:t>
+                </m:r>
+              </m:e>
+              <m:sub>
+                <m:r>
+                  <w:rPr>
+                    <w:rFonts w:ascii="Cambria Math" w:hAnsi="Cambria Math"/>
+                  </w:rPr>
+                  <m:t>B</m:t>
+                </m:r>
+              </m:sub>
+            </m:sSub>
+            <m:r>
+              <w:rPr>
+                <w:rFonts w:ascii="Cambria Math" w:hAnsi="Cambria Math"/>
+              </w:rPr>
+              <m:t>+</m:t>
+            </m:r>
+            <m:sSub>
+              <m:sSubPr>
+                <m:ctrlPr>
+                  <w:rPr>
+                    <w:rFonts w:ascii="Cambria Math" w:hAnsi="Cambria Math"/>
+                    <w:i/>
+                  </w:rPr>
+                </m:ctrlPr>
+              </m:sSubPr>
+              <m:e>
+                <m:r>
+                  <w:rPr>
+                    <w:rFonts w:ascii="Cambria Math" w:hAnsi="Cambria Math"/>
+                  </w:rPr>
+                  <m:t>y</m:t>
+                </m:r>
+              </m:e>
+              <m:sub>
+                <m:r>
+                  <w:rPr>
+                    <w:rFonts w:ascii="Cambria Math" w:hAnsi="Cambria Math"/>
+                  </w:rPr>
+                  <m:t>A</m:t>
+                </m:r>
+              </m:sub>
+            </m:sSub>
+          </m:e>
+        </m:d>
+        <m:r>
+          <w:rPr>
+            <w:rFonts w:ascii="Cambria Math" w:hAnsi="Cambria Math"/>
+          </w:rPr>
+          <m:t xml:space="preserve"> , </m:t>
+        </m:r>
+      </m:oMath>
+    </w:p>
+    <w:p>
+      <w:pPr>
+        <w:jc w:val="both"/>
+        <w:rPr>
+          <w:rFonts w:eastAsiaTheme="minorEastAsia"/>
+        </w:rPr>
+      </w:pPr>
+      <m:oMath>
+        <m:sSup>
+          <m:sSupPr>
+            <m:ctrlPr>
+              <w:rPr>
+                <w:rFonts w:ascii="Cambria Math" w:hAnsi="Cambria Math"/>
+                <w:i/>
+              </w:rPr>
+            </m:ctrlPr>
+          </m:sSupPr>
+          <m:e>
+            <m:r>
+              <w:rPr>
+                <w:rFonts w:ascii="Cambria Math" w:hAnsi="Cambria Math"/>
+              </w:rPr>
+              <m:t>c</m:t>
+            </m:r>
+          </m:e>
+          <m:sup>
+            <m:r>
+              <w:rPr>
+                <w:rFonts w:ascii="Cambria Math" w:hAnsi="Cambria Math"/>
+              </w:rPr>
+              <m:t>'</m:t>
+            </m:r>
+          </m:sup>
+        </m:sSup>
+        <m:r>
+          <w:rPr>
+            <w:rFonts w:ascii="Cambria Math" w:hAnsi="Cambria Math"/>
+          </w:rPr>
+          <m:t>=</m:t>
+        </m:r>
+        <m:sSub>
+          <m:sSubPr>
+            <m:ctrlPr>
+              <w:rPr>
+                <w:rFonts w:ascii="Cambria Math" w:hAnsi="Cambria Math"/>
+                <w:i/>
+              </w:rPr>
+            </m:ctrlPr>
+          </m:sSubPr>
+          <m:e>
+            <m:r>
+              <w:rPr>
+                <w:rFonts w:ascii="Cambria Math" w:hAnsi="Cambria Math"/>
+              </w:rPr>
+              <m:t>y</m:t>
+            </m:r>
+          </m:e>
+          <m:sub>
+            <m:r>
+              <w:rPr>
+                <w:rFonts w:ascii="Cambria Math" w:hAnsi="Cambria Math"/>
+              </w:rPr>
+              <m:t>A</m:t>
+            </m:r>
+          </m:sub>
+        </m:sSub>
+      </m:oMath>
+      <w:r>
+        <w:rPr>
+          <w:rFonts w:eastAsiaTheme="minorEastAsia"/>
+        </w:rPr>
+        <w:t xml:space="preserve">. On note que </w:t>
+      </w:r>
+      <m:oMath>
+        <m:r>
+          <w:rPr>
+            <w:rFonts w:ascii="Cambria Math" w:hAnsi="Cambria Math"/>
+          </w:rPr>
+          <m:t>a</m:t>
+        </m:r>
+      </m:oMath>
+      <w:r>
+        <w:rPr>
+          <w:rFonts w:eastAsiaTheme="minorEastAsia"/>
+        </w:rPr>
+        <w:t xml:space="preserve"> et </w:t>
+      </w:r>
+      <m:oMath>
+        <m:r>
+          <w:rPr>
+            <w:rFonts w:ascii="Cambria Math" w:hAnsi="Cambria Math"/>
+          </w:rPr>
+          <m:t>a</m:t>
+        </m:r>
+        <m:r>
+          <w:rPr>
+            <w:rFonts w:ascii="Cambria Math" w:hAnsi="Cambria Math"/>
+          </w:rPr>
+          <m:t>'</m:t>
+        </m:r>
+      </m:oMath>
+      <w:r>
+        <w:rPr>
+          <w:rFonts w:eastAsiaTheme="minorEastAsia"/>
+        </w:rPr>
+        <w:t xml:space="preserve"> ne sont pas tous deux nuls (sinon B est le milieu de [AC]).</w:t>
+      </w:r>
+      <w:r>
+        <w:rPr>
+          <w:rFonts w:eastAsiaTheme="minorEastAsia"/>
+        </w:rPr>
+        <w:t xml:space="preserve"> On élimine les termes en </w:t>
+      </w:r>
+      <m:oMath>
+        <m:sSup>
+          <m:sSupPr>
+            <m:ctrlPr>
+              <w:rPr>
+                <w:rFonts w:ascii="Cambria Math" w:hAnsi="Cambria Math"/>
+                <w:i/>
+              </w:rPr>
+            </m:ctrlPr>
+          </m:sSupPr>
+          <m:e>
+            <m:r>
+              <w:rPr>
+                <w:rFonts w:ascii="Cambria Math" w:hAnsi="Cambria Math"/>
+              </w:rPr>
+              <m:t>t</m:t>
+            </m:r>
+          </m:e>
+          <m:sup>
+            <m:r>
+              <w:rPr>
+                <w:rFonts w:ascii="Cambria Math" w:hAnsi="Cambria Math"/>
+              </w:rPr>
+              <m:t>2</m:t>
+            </m:r>
+          </m:sup>
+        </m:sSup>
+      </m:oMath>
+      <w:r>
+        <w:rPr>
+          <w:rFonts w:eastAsiaTheme="minorEastAsia"/>
+        </w:rPr>
+        <w:t xml:space="preserve"> entre ces équations :</w:t>
+      </w:r>
+    </w:p>
+    <w:p>
+      <w:pPr>
+        <w:jc w:val="both"/>
+      </w:pPr>
+      <m:oMathPara>
+        <m:oMath>
+          <m:sSup>
+            <m:sSupPr>
+              <m:ctrlPr>
+                <w:rPr>
+                  <w:rFonts w:ascii="Cambria Math" w:hAnsi="Cambria Math"/>
+                  <w:i/>
+                </w:rPr>
+              </m:ctrlPr>
+            </m:sSupPr>
+            <m:e>
+              <m:r>
+                <w:rPr>
+                  <w:rFonts w:ascii="Cambria Math" w:hAnsi="Cambria Math"/>
+                </w:rPr>
+                <m:t>a</m:t>
+              </m:r>
+            </m:e>
+            <m:sup>
+              <m:r>
+                <w:rPr>
+                  <w:rFonts w:ascii="Cambria Math" w:hAnsi="Cambria Math"/>
+                </w:rPr>
+                <m:t>'</m:t>
+              </m:r>
+            </m:sup>
+          </m:sSup>
+          <m:r>
+            <w:rPr>
+              <w:rFonts w:ascii="Cambria Math" w:hAnsi="Cambria Math"/>
+            </w:rPr>
+            <m:t>x-ay=</m:t>
+          </m:r>
+          <m:d>
+            <m:dPr>
+              <m:ctrlPr>
+                <w:rPr>
+                  <w:rFonts w:ascii="Cambria Math" w:hAnsi="Cambria Math"/>
+                  <w:i/>
+                </w:rPr>
+              </m:ctrlPr>
+            </m:dPr>
+            <m:e>
+              <m:sSup>
+                <m:sSupPr>
+                  <m:ctrlPr>
+                    <w:rPr>
+                      <w:rFonts w:ascii="Cambria Math" w:hAnsi="Cambria Math"/>
+                      <w:i/>
+                    </w:rPr>
+                  </m:ctrlPr>
+                </m:sSupPr>
+                <m:e>
+                  <m:r>
+                    <w:rPr>
+                      <w:rFonts w:ascii="Cambria Math" w:hAnsi="Cambria Math"/>
+                    </w:rPr>
+                    <m:t>a</m:t>
+                  </m:r>
+                </m:e>
+                <m:sup>
+                  <m:r>
+                    <w:rPr>
+                      <w:rFonts w:ascii="Cambria Math" w:hAnsi="Cambria Math"/>
+                    </w:rPr>
+                    <m:t>'</m:t>
+                  </m:r>
+                </m:sup>
+              </m:sSup>
+              <m:r>
+                <w:rPr>
+                  <w:rFonts w:ascii="Cambria Math" w:hAnsi="Cambria Math"/>
+                </w:rPr>
+                <m:t>b-a</m:t>
+              </m:r>
+              <m:sSup>
+                <m:sSupPr>
+                  <m:ctrlPr>
+                    <w:rPr>
+                      <w:rFonts w:ascii="Cambria Math" w:hAnsi="Cambria Math"/>
+                      <w:i/>
+                    </w:rPr>
+                  </m:ctrlPr>
+                </m:sSupPr>
+                <m:e>
+                  <m:r>
+                    <w:rPr>
+                      <w:rFonts w:ascii="Cambria Math" w:hAnsi="Cambria Math"/>
+                    </w:rPr>
+                    <m:t>b</m:t>
+                  </m:r>
+                </m:e>
+                <m:sup>
+                  <m:r>
+                    <w:rPr>
+                      <w:rFonts w:ascii="Cambria Math" w:hAnsi="Cambria Math"/>
+                    </w:rPr>
+                    <m:t>'</m:t>
+                  </m:r>
+                </m:sup>
+              </m:sSup>
+            </m:e>
+          </m:d>
+          <m:r>
+            <w:rPr>
+              <w:rFonts w:ascii="Cambria Math" w:hAnsi="Cambria Math"/>
+            </w:rPr>
+            <m:t>t+</m:t>
+          </m:r>
+          <m:sSup>
+            <m:sSupPr>
+              <m:ctrlPr>
+                <w:rPr>
+                  <w:rFonts w:ascii="Cambria Math" w:hAnsi="Cambria Math"/>
+                  <w:i/>
+                </w:rPr>
+              </m:ctrlPr>
+            </m:sSupPr>
+            <m:e>
+              <m:r>
+                <w:rPr>
+                  <w:rFonts w:ascii="Cambria Math" w:hAnsi="Cambria Math"/>
+                </w:rPr>
+                <m:t>a</m:t>
+              </m:r>
+            </m:e>
+            <m:sup>
+              <m:r>
+                <w:rPr>
+                  <w:rFonts w:ascii="Cambria Math" w:hAnsi="Cambria Math"/>
+                </w:rPr>
+                <m:t>'</m:t>
+              </m:r>
+            </m:sup>
+          </m:sSup>
+          <m:r>
+            <w:rPr>
+              <w:rFonts w:ascii="Cambria Math" w:hAnsi="Cambria Math"/>
+            </w:rPr>
+            <m:t>c-ac'</m:t>
+          </m:r>
+        </m:oMath>
+      </m:oMathPara>
+    </w:p>
+    <w:p>
+      <w:pPr>
+        <w:ind w:firstLine="360"/>
+        <w:jc w:val="both"/>
+        <w:rPr>
+          <w:rFonts w:eastAsiaTheme="minorEastAsia"/>
+        </w:rPr>
+      </w:pPr>
+      <w:r>
+        <w:t xml:space="preserve">Si le coefficient </w:t>
+      </w:r>
+      <m:oMath>
+        <m:sSup>
+          <m:sSupPr>
+            <m:ctrlPr>
+              <w:rPr>
+                <w:rFonts w:ascii="Cambria Math" w:hAnsi="Cambria Math"/>
+                <w:i/>
+              </w:rPr>
+            </m:ctrlPr>
+          </m:sSupPr>
+          <m:e>
+            <m:r>
+              <w:rPr>
+                <w:rFonts w:ascii="Cambria Math" w:hAnsi="Cambria Math"/>
+              </w:rPr>
+              <m:t>a</m:t>
+            </m:r>
+          </m:e>
+          <m:sup>
+            <m:r>
+              <w:rPr>
+                <w:rFonts w:ascii="Cambria Math" w:hAnsi="Cambria Math"/>
+              </w:rPr>
+              <m:t>'</m:t>
+            </m:r>
+          </m:sup>
+        </m:sSup>
+        <m:r>
+          <w:rPr>
+            <w:rFonts w:ascii="Cambria Math" w:hAnsi="Cambria Math"/>
+          </w:rPr>
+          <m:t>b-a</m:t>
+        </m:r>
+        <m:sSup>
+          <m:sSupPr>
+            <m:ctrlPr>
+              <w:rPr>
+                <w:rFonts w:ascii="Cambria Math" w:hAnsi="Cambria Math"/>
+                <w:i/>
+              </w:rPr>
+            </m:ctrlPr>
+          </m:sSupPr>
+          <m:e>
+            <m:r>
+              <w:rPr>
+                <w:rFonts w:ascii="Cambria Math" w:hAnsi="Cambria Math"/>
+              </w:rPr>
+              <m:t>b</m:t>
+            </m:r>
+          </m:e>
+          <m:sup>
+            <m:r>
+              <w:rPr>
+                <w:rFonts w:ascii="Cambria Math" w:hAnsi="Cambria Math"/>
+              </w:rPr>
+              <m:t>'</m:t>
+            </m:r>
+          </m:sup>
+        </m:sSup>
+      </m:oMath>
+      <w:r>
+        <w:rPr>
+          <w:rFonts w:eastAsiaTheme="minorEastAsia"/>
+        </w:rPr>
+        <w:t xml:space="preserve"> est nul on obtient une droite, ce qui est absurde puisque les point A, B, C ne sont pas alignés. Sinon on a :</w:t>
+      </w:r>
+    </w:p>
+    <w:p>
+      <w:pPr>
+        <w:jc w:val="both"/>
+        <w:rPr>
+          <w:rFonts w:eastAsiaTheme="minorEastAsia"/>
+        </w:rPr>
+      </w:pPr>
+      <m:oMathPara>
+        <m:oMath>
+          <m:r>
+            <w:rPr>
+              <w:rFonts w:ascii="Cambria Math" w:hAnsi="Cambria Math"/>
+            </w:rPr>
+            <m:t>t</m:t>
+          </m:r>
+          <m:r>
+            <w:rPr>
+              <w:rFonts w:ascii="Cambria Math" w:hAnsi="Cambria Math"/>
+            </w:rPr>
+            <m:t>=</m:t>
+          </m:r>
+          <m:f>
+            <m:fPr>
+              <m:ctrlPr>
+                <w:rPr>
+                  <w:rFonts w:ascii="Cambria Math" w:hAnsi="Cambria Math"/>
+                  <w:i/>
+                </w:rPr>
+              </m:ctrlPr>
+            </m:fPr>
+            <m:num>
+              <m:sSup>
+                <m:sSupPr>
+                  <m:ctrlPr>
+                    <w:rPr>
+                      <w:rFonts w:ascii="Cambria Math" w:hAnsi="Cambria Math"/>
+                      <w:i/>
+                    </w:rPr>
+                  </m:ctrlPr>
+                </m:sSupPr>
+                <m:e>
+                  <m:r>
+                    <w:rPr>
+                      <w:rFonts w:ascii="Cambria Math" w:hAnsi="Cambria Math"/>
+                    </w:rPr>
+                    <m:t>a</m:t>
+                  </m:r>
+                </m:e>
+                <m:sup>
+                  <m:r>
+                    <w:rPr>
+                      <w:rFonts w:ascii="Cambria Math" w:hAnsi="Cambria Math"/>
+                    </w:rPr>
+                    <m:t>'</m:t>
+                  </m:r>
+                </m:sup>
+              </m:sSup>
+              <m:r>
+                <w:rPr>
+                  <w:rFonts w:ascii="Cambria Math" w:hAnsi="Cambria Math"/>
+                </w:rPr>
+                <m:t>x-ay-</m:t>
+              </m:r>
+              <m:sSup>
+                <m:sSupPr>
+                  <m:ctrlPr>
+                    <w:rPr>
+                      <w:rFonts w:ascii="Cambria Math" w:hAnsi="Cambria Math"/>
+                      <w:i/>
+                    </w:rPr>
+                  </m:ctrlPr>
+                </m:sSupPr>
+                <m:e>
+                  <m:r>
+                    <w:rPr>
+                      <w:rFonts w:ascii="Cambria Math" w:hAnsi="Cambria Math"/>
+                    </w:rPr>
+                    <m:t>a</m:t>
+                  </m:r>
+                </m:e>
+                <m:sup>
+                  <m:r>
+                    <w:rPr>
+                      <w:rFonts w:ascii="Cambria Math" w:hAnsi="Cambria Math"/>
+                    </w:rPr>
+                    <m:t>'</m:t>
+                  </m:r>
+                </m:sup>
+              </m:sSup>
+              <m:r>
+                <w:rPr>
+                  <w:rFonts w:ascii="Cambria Math" w:hAnsi="Cambria Math"/>
+                </w:rPr>
+                <m:t>c+ac</m:t>
+              </m:r>
+            </m:num>
+            <m:den>
+              <m:sSup>
+                <m:sSupPr>
+                  <m:ctrlPr>
+                    <w:rPr>
+                      <w:rFonts w:ascii="Cambria Math" w:hAnsi="Cambria Math"/>
+                      <w:i/>
+                    </w:rPr>
+                  </m:ctrlPr>
+                </m:sSupPr>
+                <m:e>
+                  <m:r>
+                    <w:rPr>
+                      <w:rFonts w:ascii="Cambria Math" w:hAnsi="Cambria Math"/>
+                    </w:rPr>
+                    <m:t>a</m:t>
+                  </m:r>
+                </m:e>
+                <m:sup>
+                  <m:r>
+                    <w:rPr>
+                      <w:rFonts w:ascii="Cambria Math" w:hAnsi="Cambria Math"/>
+                    </w:rPr>
+                    <m:t>'</m:t>
+                  </m:r>
+                </m:sup>
+              </m:sSup>
+              <m:r>
+                <w:rPr>
+                  <w:rFonts w:ascii="Cambria Math" w:hAnsi="Cambria Math"/>
+                </w:rPr>
+                <m:t>b-a</m:t>
+              </m:r>
+              <m:sSup>
+                <m:sSupPr>
+                  <m:ctrlPr>
+                    <w:rPr>
+                      <w:rFonts w:ascii="Cambria Math" w:hAnsi="Cambria Math"/>
+                      <w:i/>
+                    </w:rPr>
+                  </m:ctrlPr>
+                </m:sSupPr>
+                <m:e>
+                  <m:r>
+                    <w:rPr>
+                      <w:rFonts w:ascii="Cambria Math" w:hAnsi="Cambria Math"/>
+                    </w:rPr>
+                    <m:t>b</m:t>
+                  </m:r>
+                </m:e>
+                <m:sup>
+                  <m:r>
+                    <w:rPr>
+                      <w:rFonts w:ascii="Cambria Math" w:hAnsi="Cambria Math"/>
+                    </w:rPr>
+                    <m:t>'</m:t>
+                  </m:r>
+                </m:sup>
+              </m:sSup>
+            </m:den>
+          </m:f>
+        </m:oMath>
+      </m:oMathPara>
+    </w:p>
+    <w:p>
+      <w:pPr>
+        <w:ind w:firstLine="360"/>
+        <w:jc w:val="both"/>
+        <w:rPr>
+          <w:rFonts w:eastAsiaTheme="minorEastAsia"/>
+        </w:rPr>
+      </w:pPr>
+      <w:r>
+        <w:rPr>
+          <w:rFonts w:eastAsiaTheme="minorEastAsia"/>
+        </w:rPr>
+        <w:t xml:space="preserve">Si on désigne par </w:t>
+      </w:r>
+      <m:oMath>
+        <m:r>
+          <w:rPr>
+            <w:rFonts w:ascii="Cambria Math" w:hAnsi="Cambria Math"/>
+          </w:rPr>
+          <m:t>X</m:t>
+        </m:r>
+      </m:oMath>
+      <w:r>
+        <w:rPr>
+          <w:rFonts w:eastAsiaTheme="minorEastAsia"/>
+        </w:rPr>
+        <w:t xml:space="preserve"> cette quantité (ce qui revient à faire un changement de coordonnées cartésiennes) l’équation de </w:t>
+      </w:r>
+      <m:oMath>
+        <m:r>
+          <m:rPr>
+            <m:sty m:val="p"/>
+          </m:rPr>
+          <w:rPr>
+            <w:rFonts w:ascii="Cambria Math" w:eastAsiaTheme="minorEastAsia" w:hAnsi="Cambria Math"/>
+          </w:rPr>
+          <m:t>Γ</m:t>
+        </m:r>
+      </m:oMath>
+      <w:r>
+        <w:rPr>
+          <w:rFonts w:eastAsiaTheme="minorEastAsia"/>
+        </w:rPr>
+        <w:t xml:space="preserve"> </w:t>
+      </w:r>
+      <w:r>
+        <w:rPr>
+          <w:rFonts w:eastAsiaTheme="minorEastAsia"/>
+        </w:rPr>
+        <w:t>s’écrit :</w:t>
+      </w:r>
+    </w:p>
+    <w:p>
+      <w:pPr>
+        <w:ind w:firstLine="360"/>
+      </w:pPr>
+      <m:oMathPara>
+        <m:oMath>
+          <m:r>
+            <w:rPr>
+              <w:rFonts w:ascii="Cambria Math" w:hAnsi="Cambria Math"/>
+            </w:rPr>
+            <m:t>y</m:t>
+          </m:r>
+          <m:r>
+            <w:rPr>
+              <w:rFonts w:ascii="Cambria Math" w:hAnsi="Cambria Math"/>
+            </w:rPr>
+            <m:t>=</m:t>
+          </m:r>
+          <m:sSup>
+            <m:sSupPr>
+              <m:ctrlPr>
+                <w:rPr>
+                  <w:rFonts w:ascii="Cambria Math" w:hAnsi="Cambria Math"/>
+                  <w:i/>
+                </w:rPr>
+              </m:ctrlPr>
+            </m:sSupPr>
+            <m:e>
+              <m:r>
+                <w:rPr>
+                  <w:rFonts w:ascii="Cambria Math" w:hAnsi="Cambria Math"/>
+                </w:rPr>
+                <m:t>a</m:t>
+              </m:r>
+            </m:e>
+            <m:sup>
+              <m:r>
+                <w:rPr>
+                  <w:rFonts w:ascii="Cambria Math" w:hAnsi="Cambria Math"/>
+                </w:rPr>
+                <m:t>'</m:t>
+              </m:r>
+            </m:sup>
+          </m:sSup>
+          <m:sSup>
+            <m:sSupPr>
+              <m:ctrlPr>
+                <w:rPr>
+                  <w:rFonts w:ascii="Cambria Math" w:hAnsi="Cambria Math"/>
+                  <w:i/>
+                </w:rPr>
+              </m:ctrlPr>
+            </m:sSupPr>
+            <m:e>
+              <m:r>
+                <w:rPr>
+                  <w:rFonts w:ascii="Cambria Math" w:hAnsi="Cambria Math"/>
+                </w:rPr>
+                <m:t>X</m:t>
+              </m:r>
+            </m:e>
+            <m:sup>
+              <m:r>
+                <w:rPr>
+                  <w:rFonts w:ascii="Cambria Math" w:hAnsi="Cambria Math"/>
+                </w:rPr>
+                <m:t>2</m:t>
+              </m:r>
+            </m:sup>
+          </m:sSup>
+          <m:r>
+            <w:rPr>
+              <w:rFonts w:ascii="Cambria Math" w:hAnsi="Cambria Math"/>
+            </w:rPr>
+            <m:t>+</m:t>
+          </m:r>
+          <m:sSup>
+            <m:sSupPr>
+              <m:ctrlPr>
+                <w:rPr>
+                  <w:rFonts w:ascii="Cambria Math" w:hAnsi="Cambria Math"/>
+                  <w:i/>
+                </w:rPr>
+              </m:ctrlPr>
+            </m:sSupPr>
+            <m:e>
+              <m:r>
+                <w:rPr>
+                  <w:rFonts w:ascii="Cambria Math" w:hAnsi="Cambria Math"/>
+                </w:rPr>
+                <m:t>b</m:t>
+              </m:r>
+            </m:e>
+            <m:sup>
+              <m:r>
+                <w:rPr>
+                  <w:rFonts w:ascii="Cambria Math" w:hAnsi="Cambria Math"/>
+                </w:rPr>
+                <m:t>'</m:t>
+              </m:r>
+            </m:sup>
+          </m:sSup>
+          <m:r>
+            <w:rPr>
+              <w:rFonts w:ascii="Cambria Math" w:hAnsi="Cambria Math"/>
+            </w:rPr>
+            <m:t>X+c'</m:t>
+          </m:r>
+        </m:oMath>
+      </m:oMathPara>
+    </w:p>
+    <w:p>
+      <w:pPr>
+        <w:ind w:firstLine="360"/>
+        <w:jc w:val="both"/>
+      </w:pPr>
+      <w:r>
+        <w:t>On a bien l’équation d’une parabole.</w:t>
+      </w:r>
+    </w:p>
+    <w:p>
+      <w:pPr>
+        <w:ind w:firstLine="360"/>
+        <w:jc w:val="both"/>
       </w:pPr>
     </w:p>
     <w:p>
@@ -1287,7 +5243,7 @@
           <w:numId w:val="12"/>
         </w:numPr>
       </w:pPr>
-      <w:bookmarkStart w:id="4" w:name="_Toc121428876"/>
+      <w:bookmarkStart w:id="4" w:name="_Toc121566907"/>
       <w:r>
         <w:t>Contribution</w:t>
       </w:r>
@@ -1305,7 +5261,7 @@
           <w:numId w:val="12"/>
         </w:numPr>
       </w:pPr>
-      <w:bookmarkStart w:id="5" w:name="_Toc121428877"/>
+      <w:bookmarkStart w:id="5" w:name="_Toc121566908"/>
       <w:r>
         <w:t>Conclusion</w:t>
       </w:r>
@@ -1320,7 +5276,7 @@
         <w:pStyle w:val="Titre1"/>
         <w:jc w:val="center"/>
       </w:pPr>
-      <w:bookmarkStart w:id="6" w:name="_Toc121428878"/>
+      <w:bookmarkStart w:id="6" w:name="_Toc121566909"/>
       <w:r>
         <w:t>Table des figures</w:t>
       </w:r>
@@ -1335,7 +5291,7 @@
         <w:pStyle w:val="Titre1"/>
         <w:jc w:val="center"/>
       </w:pPr>
-      <w:bookmarkStart w:id="7" w:name="_Toc121428879"/>
+      <w:bookmarkStart w:id="7" w:name="_Toc121566910"/>
       <w:r>
         <w:t>Liste des tableaux</w:t>
       </w:r>
@@ -1371,23 +5327,21 @@
     <w:p/>
     <w:p/>
     <w:p/>
-    <w:bookmarkStart w:id="8" w:name="_Toc121428880" w:displacedByCustomXml="next"/>
+    <w:bookmarkStart w:id="8" w:name="_Toc121566911" w:displacedByCustomXml="next"/>
     <w:sdt>
       <w:sdtPr>
+        <w:rPr>
+          <w:rFonts w:asciiTheme="minorHAnsi" w:eastAsiaTheme="minorHAnsi" w:hAnsiTheme="minorHAnsi" w:cstheme="minorBidi"/>
+          <w:color w:val="auto"/>
+          <w:sz w:val="22"/>
+          <w:szCs w:val="22"/>
+        </w:rPr>
         <w:id w:val="-1336686001"/>
         <w:docPartObj>
           <w:docPartGallery w:val="Bibliographies"/>
           <w:docPartUnique/>
         </w:docPartObj>
       </w:sdtPr>
-      <w:sdtEndPr>
-        <w:rPr>
-          <w:rFonts w:asciiTheme="minorHAnsi" w:eastAsiaTheme="minorHAnsi" w:hAnsiTheme="minorHAnsi" w:cstheme="minorBidi"/>
-          <w:color w:val="auto"/>
-          <w:sz w:val="22"/>
-          <w:szCs w:val="22"/>
-        </w:rPr>
-      </w:sdtEndPr>
       <w:sdtContent>
         <w:p>
           <w:pPr>
@@ -2541,6 +6495,94 @@
     </w:lvl>
   </w:abstractNum>
   <w:abstractNum w:abstractNumId="11" w15:restartNumberingAfterBreak="0">
+    <w:nsid w:val="53FC294A"/>
+    <w:multiLevelType w:val="hybridMultilevel"/>
+    <w:tmpl w:val="EC30AEF8"/>
+    <w:lvl w:ilvl="0" w:tplc="1CF2F9E8">
+      <w:numFmt w:val="decimal"/>
+      <w:lvlText w:val="%1)"/>
+      <w:lvlJc w:val="left"/>
+      <w:pPr>
+        <w:ind w:left="720" w:hanging="360"/>
+      </w:pPr>
+      <w:rPr>
+        <w:rFonts w:eastAsiaTheme="minorEastAsia" w:hint="default"/>
+      </w:rPr>
+    </w:lvl>
+    <w:lvl w:ilvl="1" w:tplc="040C0019" w:tentative="1">
+      <w:start w:val="1"/>
+      <w:numFmt w:val="lowerLetter"/>
+      <w:lvlText w:val="%2."/>
+      <w:lvlJc w:val="left"/>
+      <w:pPr>
+        <w:ind w:left="1440" w:hanging="360"/>
+      </w:pPr>
+    </w:lvl>
+    <w:lvl w:ilvl="2" w:tplc="040C001B" w:tentative="1">
+      <w:start w:val="1"/>
+      <w:numFmt w:val="lowerRoman"/>
+      <w:lvlText w:val="%3."/>
+      <w:lvlJc w:val="right"/>
+      <w:pPr>
+        <w:ind w:left="2160" w:hanging="180"/>
+      </w:pPr>
+    </w:lvl>
+    <w:lvl w:ilvl="3" w:tplc="040C000F" w:tentative="1">
+      <w:start w:val="1"/>
+      <w:numFmt w:val="decimal"/>
+      <w:lvlText w:val="%4."/>
+      <w:lvlJc w:val="left"/>
+      <w:pPr>
+        <w:ind w:left="2880" w:hanging="360"/>
+      </w:pPr>
+    </w:lvl>
+    <w:lvl w:ilvl="4" w:tplc="040C0019" w:tentative="1">
+      <w:start w:val="1"/>
+      <w:numFmt w:val="lowerLetter"/>
+      <w:lvlText w:val="%5."/>
+      <w:lvlJc w:val="left"/>
+      <w:pPr>
+        <w:ind w:left="3600" w:hanging="360"/>
+      </w:pPr>
+    </w:lvl>
+    <w:lvl w:ilvl="5" w:tplc="040C001B" w:tentative="1">
+      <w:start w:val="1"/>
+      <w:numFmt w:val="lowerRoman"/>
+      <w:lvlText w:val="%6."/>
+      <w:lvlJc w:val="right"/>
+      <w:pPr>
+        <w:ind w:left="4320" w:hanging="180"/>
+      </w:pPr>
+    </w:lvl>
+    <w:lvl w:ilvl="6" w:tplc="040C000F" w:tentative="1">
+      <w:start w:val="1"/>
+      <w:numFmt w:val="decimal"/>
+      <w:lvlText w:val="%7."/>
+      <w:lvlJc w:val="left"/>
+      <w:pPr>
+        <w:ind w:left="5040" w:hanging="360"/>
+      </w:pPr>
+    </w:lvl>
+    <w:lvl w:ilvl="7" w:tplc="040C0019" w:tentative="1">
+      <w:start w:val="1"/>
+      <w:numFmt w:val="lowerLetter"/>
+      <w:lvlText w:val="%8."/>
+      <w:lvlJc w:val="left"/>
+      <w:pPr>
+        <w:ind w:left="5760" w:hanging="360"/>
+      </w:pPr>
+    </w:lvl>
+    <w:lvl w:ilvl="8" w:tplc="040C001B" w:tentative="1">
+      <w:start w:val="1"/>
+      <w:numFmt w:val="lowerRoman"/>
+      <w:lvlText w:val="%9."/>
+      <w:lvlJc w:val="right"/>
+      <w:pPr>
+        <w:ind w:left="6480" w:hanging="180"/>
+      </w:pPr>
+    </w:lvl>
+  </w:abstractNum>
+  <w:abstractNum w:abstractNumId="12" w15:restartNumberingAfterBreak="0">
     <w:nsid w:val="6720112C"/>
     <w:multiLevelType w:val="hybridMultilevel"/>
     <w:tmpl w:val="CF2A3212"/>
@@ -2629,7 +6671,7 @@
       </w:pPr>
     </w:lvl>
   </w:abstractNum>
-  <w:abstractNum w:abstractNumId="12" w15:restartNumberingAfterBreak="0">
+  <w:abstractNum w:abstractNumId="13" w15:restartNumberingAfterBreak="0">
     <w:nsid w:val="72A9073B"/>
     <w:multiLevelType w:val="hybridMultilevel"/>
     <w:tmpl w:val="6728CFD4"/>
@@ -2726,7 +6768,7 @@
     <w:abstractNumId w:val="5"/>
   </w:num>
   <w:num w:numId="3" w16cid:durableId="929235196">
-    <w:abstractNumId w:val="12"/>
+    <w:abstractNumId w:val="13"/>
   </w:num>
   <w:num w:numId="4" w16cid:durableId="1771311736">
     <w:abstractNumId w:val="1"/>
@@ -2735,7 +6777,7 @@
     <w:abstractNumId w:val="2"/>
   </w:num>
   <w:num w:numId="6" w16cid:durableId="2001616311">
-    <w:abstractNumId w:val="11"/>
+    <w:abstractNumId w:val="12"/>
   </w:num>
   <w:num w:numId="7" w16cid:durableId="1791319182">
     <w:abstractNumId w:val="4"/>
@@ -2757,6 +6799,9 @@
   </w:num>
   <w:num w:numId="13" w16cid:durableId="788159076">
     <w:abstractNumId w:val="9"/>
+  </w:num>
+  <w:num w:numId="14" w16cid:durableId="1118331540">
+    <w:abstractNumId w:val="11"/>
   </w:num>
 </w:numbering>
 </file>
@@ -3633,6 +7678,16 @@
       <w:szCs w:val="24"/>
     </w:rPr>
   </w:style>
+  <w:style w:type="character" w:styleId="Textedelespacerserv">
+    <w:name w:val="Placeholder Text"/>
+    <w:basedOn w:val="Policepardfaut"/>
+    <w:uiPriority w:val="99"/>
+    <w:semiHidden/>
+    <w:rsid w:val="00342490"/>
+    <w:rPr>
+      <w:color w:val="808080"/>
+    </w:rPr>
+  </w:style>
 </w:styles>
 </file>
 

</xml_diff>

<commit_message>
continuation du rapport de math
</commit_message>
<xml_diff>
--- a/3A/ProjetMath/Rapport_de_Maths.docx
+++ b/3A/ProjetMath/Rapport_de_Maths.docx
@@ -340,7 +340,7 @@
             </w:rPr>
             <w:fldChar w:fldCharType="separate"/>
           </w:r>
-          <w:hyperlink w:anchor="_Toc121566903" w:history="1">
+          <w:hyperlink w:anchor="_Toc121661220" w:history="1">
             <w:r>
               <w:rPr>
                 <w:rStyle w:val="Lienhypertexte"/>
@@ -388,7 +388,7 @@
                 <w:noProof/>
                 <w:webHidden/>
               </w:rPr>
-              <w:instrText xml:space="preserve"> PAGEREF _Toc121566903 \h </w:instrText>
+              <w:instrText xml:space="preserve"> PAGEREF _Toc121661220 \h </w:instrText>
             </w:r>
             <w:r>
               <w:rPr>
@@ -438,7 +438,7 @@
               <w:lang w:eastAsia="fr-FR"/>
             </w:rPr>
           </w:pPr>
-          <w:hyperlink w:anchor="_Toc121566904" w:history="1">
+          <w:hyperlink w:anchor="_Toc121661221" w:history="1">
             <w:r>
               <w:rPr>
                 <w:rStyle w:val="Lienhypertexte"/>
@@ -486,7 +486,7 @@
                 <w:noProof/>
                 <w:webHidden/>
               </w:rPr>
-              <w:instrText xml:space="preserve"> PAGEREF _Toc121566904 \h </w:instrText>
+              <w:instrText xml:space="preserve"> PAGEREF _Toc121661221 \h </w:instrText>
             </w:r>
             <w:r>
               <w:rPr>
@@ -532,7 +532,7 @@
               <w:lang w:eastAsia="fr-FR"/>
             </w:rPr>
           </w:pPr>
-          <w:hyperlink w:anchor="_Toc121566905" w:history="1">
+          <w:hyperlink w:anchor="_Toc121661222" w:history="1">
             <w:r>
               <w:rPr>
                 <w:rStyle w:val="Lienhypertexte"/>
@@ -576,7 +576,7 @@
                 <w:noProof/>
                 <w:webHidden/>
               </w:rPr>
-              <w:instrText xml:space="preserve"> PAGEREF _Toc121566905 \h </w:instrText>
+              <w:instrText xml:space="preserve"> PAGEREF _Toc121661222 \h </w:instrText>
             </w:r>
             <w:r>
               <w:rPr>
@@ -622,7 +622,7 @@
               <w:lang w:eastAsia="fr-FR"/>
             </w:rPr>
           </w:pPr>
-          <w:hyperlink w:anchor="_Toc121566906" w:history="1">
+          <w:hyperlink w:anchor="_Toc121661223" w:history="1">
             <w:r>
               <w:rPr>
                 <w:rStyle w:val="Lienhypertexte"/>
@@ -666,7 +666,7 @@
                 <w:noProof/>
                 <w:webHidden/>
               </w:rPr>
-              <w:instrText xml:space="preserve"> PAGEREF _Toc121566906 \h </w:instrText>
+              <w:instrText xml:space="preserve"> PAGEREF _Toc121661223 \h </w:instrText>
             </w:r>
             <w:r>
               <w:rPr>
@@ -716,7 +716,7 @@
               <w:lang w:eastAsia="fr-FR"/>
             </w:rPr>
           </w:pPr>
-          <w:hyperlink w:anchor="_Toc121566907" w:history="1">
+          <w:hyperlink w:anchor="_Toc121661224" w:history="1">
             <w:r>
               <w:rPr>
                 <w:rStyle w:val="Lienhypertexte"/>
@@ -764,7 +764,7 @@
                 <w:noProof/>
                 <w:webHidden/>
               </w:rPr>
-              <w:instrText xml:space="preserve"> PAGEREF _Toc121566907 \h </w:instrText>
+              <w:instrText xml:space="preserve"> PAGEREF _Toc121661224 \h </w:instrText>
             </w:r>
             <w:r>
               <w:rPr>
@@ -785,6 +785,276 @@
                 <w:webHidden/>
               </w:rPr>
               <w:t>4</w:t>
+            </w:r>
+            <w:r>
+              <w:rPr>
+                <w:noProof/>
+                <w:webHidden/>
+              </w:rPr>
+              <w:fldChar w:fldCharType="end"/>
+            </w:r>
+          </w:hyperlink>
+        </w:p>
+        <w:p>
+          <w:pPr>
+            <w:pStyle w:val="TM2"/>
+            <w:tabs>
+              <w:tab w:val="left" w:pos="880"/>
+              <w:tab w:val="right" w:leader="underscore" w:pos="9062"/>
+            </w:tabs>
+            <w:rPr>
+              <w:rFonts w:eastAsiaTheme="minorEastAsia" w:cstheme="minorBidi"/>
+              <w:b w:val="0"/>
+              <w:bCs w:val="0"/>
+              <w:noProof/>
+              <w:lang w:eastAsia="fr-FR"/>
+            </w:rPr>
+          </w:pPr>
+          <w:hyperlink w:anchor="_Toc121661225" w:history="1">
+            <w:r>
+              <w:rPr>
+                <w:rStyle w:val="Lienhypertexte"/>
+                <w:noProof/>
+              </w:rPr>
+              <w:t>3.1</w:t>
+            </w:r>
+            <w:r>
+              <w:rPr>
+                <w:rFonts w:eastAsiaTheme="minorEastAsia" w:cstheme="minorBidi"/>
+                <w:b w:val="0"/>
+                <w:bCs w:val="0"/>
+                <w:noProof/>
+                <w:lang w:eastAsia="fr-FR"/>
+              </w:rPr>
+              <w:tab/>
+            </w:r>
+            <w:r>
+              <w:rPr>
+                <w:rStyle w:val="Lienhypertexte"/>
+                <w:noProof/>
+              </w:rPr>
+              <w:t>Point de contrôle</w:t>
+            </w:r>
+            <w:r>
+              <w:rPr>
+                <w:noProof/>
+                <w:webHidden/>
+              </w:rPr>
+              <w:tab/>
+            </w:r>
+            <w:r>
+              <w:rPr>
+                <w:noProof/>
+                <w:webHidden/>
+              </w:rPr>
+              <w:fldChar w:fldCharType="begin"/>
+            </w:r>
+            <w:r>
+              <w:rPr>
+                <w:noProof/>
+                <w:webHidden/>
+              </w:rPr>
+              <w:instrText xml:space="preserve"> PAGEREF _Toc121661225 \h </w:instrText>
+            </w:r>
+            <w:r>
+              <w:rPr>
+                <w:noProof/>
+                <w:webHidden/>
+              </w:rPr>
+            </w:r>
+            <w:r>
+              <w:rPr>
+                <w:noProof/>
+                <w:webHidden/>
+              </w:rPr>
+              <w:fldChar w:fldCharType="separate"/>
+            </w:r>
+            <w:r>
+              <w:rPr>
+                <w:noProof/>
+                <w:webHidden/>
+              </w:rPr>
+              <w:t>4</w:t>
+            </w:r>
+            <w:r>
+              <w:rPr>
+                <w:noProof/>
+                <w:webHidden/>
+              </w:rPr>
+              <w:fldChar w:fldCharType="end"/>
+            </w:r>
+          </w:hyperlink>
+        </w:p>
+        <w:p>
+          <w:pPr>
+            <w:pStyle w:val="TM2"/>
+            <w:tabs>
+              <w:tab w:val="left" w:pos="880"/>
+              <w:tab w:val="right" w:leader="underscore" w:pos="9062"/>
+            </w:tabs>
+            <w:rPr>
+              <w:rFonts w:eastAsiaTheme="minorEastAsia" w:cstheme="minorBidi"/>
+              <w:b w:val="0"/>
+              <w:bCs w:val="0"/>
+              <w:noProof/>
+              <w:lang w:eastAsia="fr-FR"/>
+            </w:rPr>
+          </w:pPr>
+          <w:hyperlink w:anchor="_Toc121661226" w:history="1">
+            <w:r>
+              <w:rPr>
+                <w:rStyle w:val="Lienhypertexte"/>
+                <w:noProof/>
+              </w:rPr>
+              <w:t>3.2</w:t>
+            </w:r>
+            <w:r>
+              <w:rPr>
+                <w:rFonts w:eastAsiaTheme="minorEastAsia" w:cstheme="minorBidi"/>
+                <w:b w:val="0"/>
+                <w:bCs w:val="0"/>
+                <w:noProof/>
+                <w:lang w:eastAsia="fr-FR"/>
+              </w:rPr>
+              <w:tab/>
+            </w:r>
+            <w:r>
+              <w:rPr>
+                <w:rStyle w:val="Lienhypertexte"/>
+                <w:noProof/>
+              </w:rPr>
+              <w:t>Distance entre deux points</w:t>
+            </w:r>
+            <w:r>
+              <w:rPr>
+                <w:noProof/>
+                <w:webHidden/>
+              </w:rPr>
+              <w:tab/>
+            </w:r>
+            <w:r>
+              <w:rPr>
+                <w:noProof/>
+                <w:webHidden/>
+              </w:rPr>
+              <w:fldChar w:fldCharType="begin"/>
+            </w:r>
+            <w:r>
+              <w:rPr>
+                <w:noProof/>
+                <w:webHidden/>
+              </w:rPr>
+              <w:instrText xml:space="preserve"> PAGEREF _Toc121661226 \h </w:instrText>
+            </w:r>
+            <w:r>
+              <w:rPr>
+                <w:noProof/>
+                <w:webHidden/>
+              </w:rPr>
+            </w:r>
+            <w:r>
+              <w:rPr>
+                <w:noProof/>
+                <w:webHidden/>
+              </w:rPr>
+              <w:fldChar w:fldCharType="separate"/>
+            </w:r>
+            <w:r>
+              <w:rPr>
+                <w:noProof/>
+                <w:webHidden/>
+              </w:rPr>
+              <w:t>5</w:t>
+            </w:r>
+            <w:r>
+              <w:rPr>
+                <w:noProof/>
+                <w:webHidden/>
+              </w:rPr>
+              <w:fldChar w:fldCharType="end"/>
+            </w:r>
+          </w:hyperlink>
+        </w:p>
+        <w:p>
+          <w:pPr>
+            <w:pStyle w:val="TM2"/>
+            <w:tabs>
+              <w:tab w:val="left" w:pos="880"/>
+              <w:tab w:val="right" w:leader="underscore" w:pos="9062"/>
+            </w:tabs>
+            <w:rPr>
+              <w:rFonts w:eastAsiaTheme="minorEastAsia" w:cstheme="minorBidi"/>
+              <w:b w:val="0"/>
+              <w:bCs w:val="0"/>
+              <w:noProof/>
+              <w:lang w:eastAsia="fr-FR"/>
+            </w:rPr>
+          </w:pPr>
+          <w:hyperlink w:anchor="_Toc121661227" w:history="1">
+            <w:r>
+              <w:rPr>
+                <w:rStyle w:val="Lienhypertexte"/>
+                <w:noProof/>
+              </w:rPr>
+              <w:t>3.3</w:t>
+            </w:r>
+            <w:r>
+              <w:rPr>
+                <w:rFonts w:eastAsiaTheme="minorEastAsia" w:cstheme="minorBidi"/>
+                <w:b w:val="0"/>
+                <w:bCs w:val="0"/>
+                <w:noProof/>
+                <w:lang w:eastAsia="fr-FR"/>
+              </w:rPr>
+              <w:tab/>
+            </w:r>
+            <w:r>
+              <w:rPr>
+                <w:rStyle w:val="Lienhypertexte"/>
+                <w:noProof/>
+              </w:rPr>
+              <w:t>Tracer de la courbe</w:t>
+            </w:r>
+            <w:r>
+              <w:rPr>
+                <w:noProof/>
+                <w:webHidden/>
+              </w:rPr>
+              <w:tab/>
+            </w:r>
+            <w:r>
+              <w:rPr>
+                <w:noProof/>
+                <w:webHidden/>
+              </w:rPr>
+              <w:fldChar w:fldCharType="begin"/>
+            </w:r>
+            <w:r>
+              <w:rPr>
+                <w:noProof/>
+                <w:webHidden/>
+              </w:rPr>
+              <w:instrText xml:space="preserve"> PAGEREF _Toc121661227 \h </w:instrText>
+            </w:r>
+            <w:r>
+              <w:rPr>
+                <w:noProof/>
+                <w:webHidden/>
+              </w:rPr>
+            </w:r>
+            <w:r>
+              <w:rPr>
+                <w:noProof/>
+                <w:webHidden/>
+              </w:rPr>
+              <w:fldChar w:fldCharType="separate"/>
+            </w:r>
+            <w:r>
+              <w:rPr>
+                <w:noProof/>
+                <w:webHidden/>
+              </w:rPr>
+              <w:t>6</w:t>
             </w:r>
             <w:r>
               <w:rPr>
@@ -814,13 +1084,13 @@
               <w:lang w:eastAsia="fr-FR"/>
             </w:rPr>
           </w:pPr>
-          <w:hyperlink w:anchor="_Toc121566908" w:history="1">
+          <w:hyperlink w:anchor="_Toc121661228" w:history="1">
             <w:r>
               <w:rPr>
                 <w:rStyle w:val="Lienhypertexte"/>
                 <w:noProof/>
               </w:rPr>
-              <w:t>4.</w:t>
+              <w:t>2.</w:t>
             </w:r>
             <w:r>
               <w:rPr>
@@ -862,7 +1132,7 @@
                 <w:noProof/>
                 <w:webHidden/>
               </w:rPr>
-              <w:instrText xml:space="preserve"> PAGEREF _Toc121566908 \h </w:instrText>
+              <w:instrText xml:space="preserve"> PAGEREF _Toc121661228 \h </w:instrText>
             </w:r>
             <w:r>
               <w:rPr>
@@ -882,7 +1152,7 @@
                 <w:noProof/>
                 <w:webHidden/>
               </w:rPr>
-              <w:t>4</w:t>
+              <w:t>6</w:t>
             </w:r>
             <w:r>
               <w:rPr>
@@ -911,7 +1181,7 @@
               <w:lang w:eastAsia="fr-FR"/>
             </w:rPr>
           </w:pPr>
-          <w:hyperlink w:anchor="_Toc121566909" w:history="1">
+          <w:hyperlink w:anchor="_Toc121661229" w:history="1">
             <w:r>
               <w:rPr>
                 <w:rStyle w:val="Lienhypertexte"/>
@@ -938,7 +1208,7 @@
                 <w:noProof/>
                 <w:webHidden/>
               </w:rPr>
-              <w:instrText xml:space="preserve"> PAGEREF _Toc121566909 \h </w:instrText>
+              <w:instrText xml:space="preserve"> PAGEREF _Toc121661229 \h </w:instrText>
             </w:r>
             <w:r>
               <w:rPr>
@@ -958,7 +1228,7 @@
                 <w:noProof/>
                 <w:webHidden/>
               </w:rPr>
-              <w:t>4</w:t>
+              <w:t>7</w:t>
             </w:r>
             <w:r>
               <w:rPr>
@@ -987,7 +1257,7 @@
               <w:lang w:eastAsia="fr-FR"/>
             </w:rPr>
           </w:pPr>
-          <w:hyperlink w:anchor="_Toc121566910" w:history="1">
+          <w:hyperlink w:anchor="_Toc121661230" w:history="1">
             <w:r>
               <w:rPr>
                 <w:rStyle w:val="Lienhypertexte"/>
@@ -1014,7 +1284,7 @@
                 <w:noProof/>
                 <w:webHidden/>
               </w:rPr>
-              <w:instrText xml:space="preserve"> PAGEREF _Toc121566910 \h </w:instrText>
+              <w:instrText xml:space="preserve"> PAGEREF _Toc121661230 \h </w:instrText>
             </w:r>
             <w:r>
               <w:rPr>
@@ -1034,7 +1304,7 @@
                 <w:noProof/>
                 <w:webHidden/>
               </w:rPr>
-              <w:t>4</w:t>
+              <w:t>7</w:t>
             </w:r>
             <w:r>
               <w:rPr>
@@ -1063,7 +1333,7 @@
               <w:lang w:eastAsia="fr-FR"/>
             </w:rPr>
           </w:pPr>
-          <w:hyperlink w:anchor="_Toc121566911" w:history="1">
+          <w:hyperlink w:anchor="_Toc121661231" w:history="1">
             <w:r>
               <w:rPr>
                 <w:rStyle w:val="Lienhypertexte"/>
@@ -1090,7 +1360,7 @@
                 <w:noProof/>
                 <w:webHidden/>
               </w:rPr>
-              <w:instrText xml:space="preserve"> PAGEREF _Toc121566911 \h </w:instrText>
+              <w:instrText xml:space="preserve"> PAGEREF _Toc121661231 \h </w:instrText>
             </w:r>
             <w:r>
               <w:rPr>
@@ -1110,7 +1380,7 @@
                 <w:noProof/>
                 <w:webHidden/>
               </w:rPr>
-              <w:t>5</w:t>
+              <w:t>8</w:t>
             </w:r>
             <w:r>
               <w:rPr>
@@ -1165,9 +1435,8 @@
           <w:numId w:val="13"/>
         </w:numPr>
       </w:pPr>
-      <w:bookmarkStart w:id="0" w:name="_Toc121566903"/>
-      <w:r>
-        <w:lastRenderedPageBreak/>
+      <w:bookmarkStart w:id="0" w:name="_Toc121661220"/>
+      <w:r>
         <w:t>Introduction</w:t>
       </w:r>
       <w:bookmarkEnd w:id="0"/>
@@ -1208,7 +1477,7 @@
           <w:numId w:val="12"/>
         </w:numPr>
       </w:pPr>
-      <w:bookmarkStart w:id="1" w:name="_Toc121566904"/>
+      <w:bookmarkStart w:id="1" w:name="_Toc121661221"/>
       <w:r>
         <w:t>Etat de l’art</w:t>
       </w:r>
@@ -1223,7 +1492,7 @@
           <w:numId w:val="12"/>
         </w:numPr>
       </w:pPr>
-      <w:bookmarkStart w:id="2" w:name="_Toc121566905"/>
+      <w:bookmarkStart w:id="2" w:name="_Toc121661222"/>
       <w:r>
         <w:t xml:space="preserve">Définition </w:t>
       </w:r>
@@ -1260,13 +1529,7 @@
           <w:rPr>
             <w:rFonts w:ascii="Cambria Math" w:hAnsi="Cambria Math"/>
           </w:rPr>
-          <m:t>n</m:t>
-        </m:r>
-        <m:r>
-          <w:rPr>
-            <w:rFonts w:ascii="Cambria Math" w:hAnsi="Cambria Math"/>
-          </w:rPr>
-          <m:t>+1</m:t>
+          <m:t>n+1</m:t>
         </m:r>
       </m:oMath>
       <w:r>
@@ -1283,13 +1546,7 @@
           <w:rPr>
             <w:rFonts w:ascii="Cambria Math" w:hAnsi="Cambria Math"/>
           </w:rPr>
-          <m:t>n</m:t>
-        </m:r>
-        <m:r>
-          <w:rPr>
-            <w:rFonts w:ascii="Cambria Math" w:hAnsi="Cambria Math"/>
-          </w:rPr>
-          <m:t>≥1</m:t>
+          <m:t>n≥1</m:t>
         </m:r>
       </m:oMath>
       <w:r>
@@ -1481,7 +1738,21 @@
         <w:rPr>
           <w:rFonts w:eastAsiaTheme="minorEastAsia"/>
         </w:rPr>
-        <w:t xml:space="preserve">, associée à ces points : </w:t>
+        <w:t>, assoc</w:t>
+      </w:r>
+      <w:proofErr w:type="spellStart"/>
+      <w:r>
+        <w:rPr>
+          <w:rFonts w:eastAsiaTheme="minorEastAsia"/>
+        </w:rPr>
+        <w:t>iée</w:t>
+      </w:r>
+      <w:proofErr w:type="spellEnd"/>
+      <w:r>
+        <w:rPr>
+          <w:rFonts w:eastAsiaTheme="minorEastAsia"/>
+        </w:rPr>
+        <w:t xml:space="preserve"> à ces points : </w:t>
       </w:r>
     </w:p>
     <w:p>
@@ -1814,6 +2085,7 @@
         </w:rPr>
         <w:t xml:space="preserve"> soi</w:t>
       </w:r>
+      <w:proofErr w:type="spellStart"/>
       <w:r>
         <w:rPr>
           <w:rFonts w:eastAsiaTheme="minorEastAsia"/>
@@ -1824,20 +2096,21 @@
         <w:rPr>
           <w:rFonts w:eastAsiaTheme="minorEastAsia"/>
         </w:rPr>
-        <w:t xml:space="preserve">nt </w:t>
+        <w:t>nt</w:t>
+      </w:r>
+      <w:proofErr w:type="spellEnd"/>
+      <w:r>
+        <w:rPr>
+          <w:rFonts w:eastAsiaTheme="minorEastAsia"/>
+        </w:rPr>
+        <w:t xml:space="preserve"> </w:t>
       </w:r>
       <m:oMath>
         <m:r>
           <w:rPr>
             <w:rFonts w:ascii="Cambria Math" w:hAnsi="Cambria Math"/>
           </w:rPr>
-          <m:t>≥</m:t>
-        </m:r>
-        <m:r>
-          <w:rPr>
-            <w:rFonts w:ascii="Cambria Math" w:hAnsi="Cambria Math"/>
-          </w:rPr>
-          <m:t>0</m:t>
+          <m:t>≥0</m:t>
         </m:r>
       </m:oMath>
       <w:r>
@@ -1872,13 +2145,7 @@
           <w:rPr>
             <w:rFonts w:ascii="Cambria Math" w:hAnsi="Cambria Math"/>
           </w:rPr>
-          <m:t>n</m:t>
-        </m:r>
-        <m:r>
-          <w:rPr>
-            <w:rFonts w:ascii="Cambria Math" w:hAnsi="Cambria Math"/>
-          </w:rPr>
-          <m:t xml:space="preserve"> </m:t>
+          <m:t xml:space="preserve">n </m:t>
         </m:r>
       </m:oMath>
       <w:r>
@@ -1917,13 +2184,7 @@
                 <w:rPr>
                   <w:rFonts w:ascii="Cambria Math" w:eastAsiaTheme="minorEastAsia" w:hAnsi="Cambria Math"/>
                 </w:rPr>
-                <m:t>i</m:t>
-              </m:r>
-              <m:r>
-                <w:rPr>
-                  <w:rFonts w:ascii="Cambria Math" w:eastAsiaTheme="minorEastAsia" w:hAnsi="Cambria Math"/>
-                </w:rPr>
-                <m:t>,n</m:t>
+                <m:t>i,n</m:t>
               </m:r>
             </m:sub>
           </m:sSub>
@@ -3325,9 +3586,8 @@
           <w:numId w:val="12"/>
         </w:numPr>
       </w:pPr>
-      <w:bookmarkStart w:id="3" w:name="_Toc121566906"/>
-      <w:r>
-        <w:lastRenderedPageBreak/>
+      <w:bookmarkStart w:id="3" w:name="_Toc121661223"/>
+      <w:r>
         <w:t>Courbes de Bézier d’ordre</w:t>
       </w:r>
       <w:r>
@@ -3391,13 +3651,7 @@
           <w:rPr>
             <w:rFonts w:ascii="Cambria Math" w:hAnsi="Cambria Math"/>
           </w:rPr>
-          <m:t>A</m:t>
-        </m:r>
-        <m:r>
-          <w:rPr>
-            <w:rFonts w:ascii="Cambria Math" w:hAnsi="Cambria Math"/>
-          </w:rPr>
-          <m:t>(</m:t>
+          <m:t>A(</m:t>
         </m:r>
         <m:sSub>
           <m:sSubPr>
@@ -3482,13 +3736,7 @@
           <w:rPr>
             <w:rFonts w:ascii="Cambria Math" w:hAnsi="Cambria Math"/>
           </w:rPr>
-          <m:t>B</m:t>
-        </m:r>
-        <m:r>
-          <w:rPr>
-            <w:rFonts w:ascii="Cambria Math" w:hAnsi="Cambria Math"/>
-          </w:rPr>
-          <m:t>(</m:t>
+          <m:t>B(</m:t>
         </m:r>
         <m:sSub>
           <m:sSubPr>
@@ -3563,13 +3811,7 @@
           <w:rPr>
             <w:rFonts w:ascii="Cambria Math" w:hAnsi="Cambria Math"/>
           </w:rPr>
-          <m:t>C</m:t>
-        </m:r>
-        <m:r>
-          <w:rPr>
-            <w:rFonts w:ascii="Cambria Math" w:hAnsi="Cambria Math"/>
-          </w:rPr>
-          <m:t>(</m:t>
+          <m:t>C(</m:t>
         </m:r>
         <m:sSub>
           <m:sSubPr>
@@ -3733,19 +3975,7 @@
             <w:rPr>
               <w:rFonts w:ascii="Cambria Math" w:eastAsiaTheme="minorEastAsia" w:hAnsi="Cambria Math"/>
             </w:rPr>
-            <m:t>A</m:t>
-          </m:r>
-          <m:r>
-            <w:rPr>
-              <w:rFonts w:ascii="Cambria Math" w:eastAsiaTheme="minorEastAsia" w:hAnsi="Cambria Math"/>
-            </w:rPr>
-            <m:t>+</m:t>
-          </m:r>
-          <m:r>
-            <w:rPr>
-              <w:rFonts w:ascii="Cambria Math" w:eastAsiaTheme="minorEastAsia" w:hAnsi="Cambria Math"/>
-            </w:rPr>
-            <m:t>2t</m:t>
+            <m:t>A+2t</m:t>
           </m:r>
           <m:d>
             <m:dPr>
@@ -3803,6 +4033,12 @@
             </w:rPr>
             <m:t>C</m:t>
           </m:r>
+          <m:r>
+            <w:rPr>
+              <w:rFonts w:ascii="Cambria Math" w:eastAsiaTheme="minorEastAsia" w:hAnsi="Cambria Math"/>
+            </w:rPr>
+            <m:t xml:space="preserve">       (4)</m:t>
+          </m:r>
         </m:oMath>
       </m:oMathPara>
     </w:p>
@@ -3899,13 +4135,7 @@
             <w:rPr>
               <w:rFonts w:ascii="Cambria Math" w:hAnsi="Cambria Math"/>
             </w:rPr>
-            <m:t>=</m:t>
-          </m:r>
-          <m:r>
-            <w:rPr>
-              <w:rFonts w:ascii="Cambria Math" w:hAnsi="Cambria Math"/>
-            </w:rPr>
-            <m:t>a</m:t>
+            <m:t>=a</m:t>
           </m:r>
           <m:sSup>
             <m:sSupPr>
@@ -4608,13 +4838,7 @@
           <w:rPr>
             <w:rFonts w:ascii="Cambria Math" w:hAnsi="Cambria Math"/>
           </w:rPr>
-          <m:t>a</m:t>
-        </m:r>
-        <m:r>
-          <w:rPr>
-            <w:rFonts w:ascii="Cambria Math" w:hAnsi="Cambria Math"/>
-          </w:rPr>
-          <m:t>'</m:t>
+          <m:t>a'</m:t>
         </m:r>
       </m:oMath>
       <w:r>
@@ -4904,13 +5128,7 @@
             <w:rPr>
               <w:rFonts w:ascii="Cambria Math" w:hAnsi="Cambria Math"/>
             </w:rPr>
-            <m:t>t</m:t>
-          </m:r>
-          <m:r>
-            <w:rPr>
-              <w:rFonts w:ascii="Cambria Math" w:hAnsi="Cambria Math"/>
-            </w:rPr>
-            <m:t>=</m:t>
+            <m:t>t=</m:t>
           </m:r>
           <m:f>
             <m:fPr>
@@ -5094,13 +5312,7 @@
         <w:rPr>
           <w:rFonts w:eastAsiaTheme="minorEastAsia"/>
         </w:rPr>
-        <w:t xml:space="preserve"> </w:t>
-      </w:r>
-      <w:r>
-        <w:rPr>
-          <w:rFonts w:eastAsiaTheme="minorEastAsia"/>
-        </w:rPr>
-        <w:t>s’écrit :</w:t>
+        <w:t xml:space="preserve"> s’écrit :</w:t>
       </w:r>
     </w:p>
     <w:p>
@@ -5113,13 +5325,7 @@
             <w:rPr>
               <w:rFonts w:ascii="Cambria Math" w:hAnsi="Cambria Math"/>
             </w:rPr>
-            <m:t>y</m:t>
-          </m:r>
-          <m:r>
-            <w:rPr>
-              <w:rFonts w:ascii="Cambria Math" w:hAnsi="Cambria Math"/>
-            </w:rPr>
-            <m:t>=</m:t>
+            <m:t>y=</m:t>
           </m:r>
           <m:sSup>
             <m:sSupPr>
@@ -5225,8 +5431,44 @@
     </w:p>
     <w:p>
       <w:pPr>
-        <w:ind w:firstLine="360"/>
-        <w:jc w:val="both"/>
+        <w:pStyle w:val="Paragraphedeliste"/>
+        <w:ind w:left="1065"/>
+      </w:pPr>
+    </w:p>
+    <w:p>
+      <w:pPr>
+        <w:pStyle w:val="Paragraphedeliste"/>
+        <w:ind w:left="1065"/>
+      </w:pPr>
+    </w:p>
+    <w:p>
+      <w:pPr>
+        <w:pStyle w:val="Paragraphedeliste"/>
+        <w:ind w:left="1065"/>
+      </w:pPr>
+    </w:p>
+    <w:p>
+      <w:pPr>
+        <w:pStyle w:val="Paragraphedeliste"/>
+        <w:ind w:left="1065"/>
+      </w:pPr>
+    </w:p>
+    <w:p>
+      <w:pPr>
+        <w:pStyle w:val="Paragraphedeliste"/>
+        <w:ind w:left="1065"/>
+      </w:pPr>
+    </w:p>
+    <w:p>
+      <w:pPr>
+        <w:pStyle w:val="Paragraphedeliste"/>
+        <w:ind w:left="1065"/>
+      </w:pPr>
+    </w:p>
+    <w:p>
+      <w:pPr>
+        <w:pStyle w:val="Paragraphedeliste"/>
+        <w:ind w:left="1065"/>
       </w:pPr>
     </w:p>
     <w:p>
@@ -5243,16 +5485,3289 @@
           <w:numId w:val="12"/>
         </w:numPr>
       </w:pPr>
-      <w:bookmarkStart w:id="4" w:name="_Toc121566907"/>
-      <w:r>
+      <w:bookmarkStart w:id="4" w:name="_Toc121661224"/>
+      <w:r>
+        <w:lastRenderedPageBreak/>
         <w:t>Contribution</w:t>
       </w:r>
       <w:bookmarkEnd w:id="4"/>
+    </w:p>
+    <w:p>
+      <w:pPr>
+        <w:pStyle w:val="Titre2"/>
+        <w:numPr>
+          <w:ilvl w:val="1"/>
+          <w:numId w:val="12"/>
+        </w:numPr>
+      </w:pPr>
+      <w:bookmarkStart w:id="5" w:name="_Toc121661225"/>
+      <w:r>
+        <w:t>Point de contrôle</w:t>
+      </w:r>
+      <w:bookmarkEnd w:id="5"/>
+    </w:p>
+    <w:p>
+      <w:pPr>
+        <w:ind w:firstLine="360"/>
+        <w:jc w:val="both"/>
+      </w:pPr>
+      <w:r>
+        <w:t>Pour utiliser l’équation donnée pour les courbes de Bézier d’ordre 2 nous avons besoin de</w:t>
+      </w:r>
+      <w:r>
+        <w:t xml:space="preserve"> </w:t>
+      </w:r>
+      <w:r>
+        <w:t>3</w:t>
+      </w:r>
+      <w:r>
+        <w:t xml:space="preserve"> </w:t>
+      </w:r>
+      <w:r>
+        <w:t>points</w:t>
+      </w:r>
+      <w:r>
+        <w:t>, deux seront pris parmi les 4 points renseignés par l’utilisateur et le troisième sera le point d’intersection des deux droites formées par les points, le cas des droites parallèles sera traité plus tard.</w:t>
+      </w:r>
+    </w:p>
+    <w:p>
+      <w:pPr>
+        <w:ind w:firstLine="360"/>
+        <w:jc w:val="both"/>
+        <w:rPr>
+          <w:rFonts w:eastAsiaTheme="minorEastAsia"/>
+        </w:rPr>
+      </w:pPr>
+      <w:r>
+        <w:t>Point d’intersection entre les deux droites, considérons 4 points</w:t>
+      </w:r>
+      <w:r>
+        <w:rPr>
+          <w:rFonts w:ascii="Cambria Math" w:hAnsi="Cambria Math"/>
+          <w:i/>
+        </w:rPr>
+        <w:t xml:space="preserve"> </w:t>
+      </w:r>
+      <m:oMath>
+        <m:r>
+          <w:rPr>
+            <w:rFonts w:ascii="Cambria Math" w:hAnsi="Cambria Math"/>
+          </w:rPr>
+          <m:t>A(</m:t>
+        </m:r>
+        <m:sSub>
+          <m:sSubPr>
+            <m:ctrlPr>
+              <w:rPr>
+                <w:rFonts w:ascii="Cambria Math" w:hAnsi="Cambria Math"/>
+                <w:i/>
+              </w:rPr>
+            </m:ctrlPr>
+          </m:sSubPr>
+          <m:e>
+            <m:r>
+              <w:rPr>
+                <w:rFonts w:ascii="Cambria Math" w:hAnsi="Cambria Math"/>
+              </w:rPr>
+              <m:t>x</m:t>
+            </m:r>
+          </m:e>
+          <m:sub>
+            <m:r>
+              <w:rPr>
+                <w:rFonts w:ascii="Cambria Math" w:hAnsi="Cambria Math"/>
+              </w:rPr>
+              <m:t>A</m:t>
+            </m:r>
+          </m:sub>
+        </m:sSub>
+        <m:r>
+          <w:rPr>
+            <w:rFonts w:ascii="Cambria Math" w:hAnsi="Cambria Math"/>
+          </w:rPr>
+          <m:t>,</m:t>
+        </m:r>
+        <m:sSub>
+          <m:sSubPr>
+            <m:ctrlPr>
+              <w:rPr>
+                <w:rFonts w:ascii="Cambria Math" w:hAnsi="Cambria Math"/>
+                <w:i/>
+              </w:rPr>
+            </m:ctrlPr>
+          </m:sSubPr>
+          <m:e>
+            <m:r>
+              <w:rPr>
+                <w:rFonts w:ascii="Cambria Math" w:hAnsi="Cambria Math"/>
+              </w:rPr>
+              <m:t>y</m:t>
+            </m:r>
+          </m:e>
+          <m:sub>
+            <m:r>
+              <w:rPr>
+                <w:rFonts w:ascii="Cambria Math" w:hAnsi="Cambria Math"/>
+              </w:rPr>
+              <m:t>A</m:t>
+            </m:r>
+          </m:sub>
+        </m:sSub>
+        <m:r>
+          <w:rPr>
+            <w:rFonts w:ascii="Cambria Math" w:hAnsi="Cambria Math"/>
+          </w:rPr>
+          <m:t>)</m:t>
+        </m:r>
+      </m:oMath>
+      <w:r>
+        <w:rPr>
+          <w:rFonts w:eastAsiaTheme="minorEastAsia"/>
+        </w:rPr>
+        <w:t xml:space="preserve">, </w:t>
+      </w:r>
+      <w:r>
+        <w:rPr>
+          <w:rFonts w:ascii="Cambria Math" w:hAnsi="Cambria Math"/>
+          <w:i/>
+        </w:rPr>
+        <w:t xml:space="preserve"> </w:t>
+      </w:r>
+      <m:oMath>
+        <m:r>
+          <w:rPr>
+            <w:rFonts w:ascii="Cambria Math" w:hAnsi="Cambria Math"/>
+          </w:rPr>
+          <m:t>B(</m:t>
+        </m:r>
+        <m:sSub>
+          <m:sSubPr>
+            <m:ctrlPr>
+              <w:rPr>
+                <w:rFonts w:ascii="Cambria Math" w:hAnsi="Cambria Math"/>
+                <w:i/>
+              </w:rPr>
+            </m:ctrlPr>
+          </m:sSubPr>
+          <m:e>
+            <m:r>
+              <w:rPr>
+                <w:rFonts w:ascii="Cambria Math" w:hAnsi="Cambria Math"/>
+              </w:rPr>
+              <m:t>x</m:t>
+            </m:r>
+          </m:e>
+          <m:sub>
+            <m:r>
+              <w:rPr>
+                <w:rFonts w:ascii="Cambria Math" w:hAnsi="Cambria Math"/>
+              </w:rPr>
+              <m:t>B</m:t>
+            </m:r>
+          </m:sub>
+        </m:sSub>
+        <m:r>
+          <w:rPr>
+            <w:rFonts w:ascii="Cambria Math" w:hAnsi="Cambria Math"/>
+          </w:rPr>
+          <m:t>,</m:t>
+        </m:r>
+        <m:sSub>
+          <m:sSubPr>
+            <m:ctrlPr>
+              <w:rPr>
+                <w:rFonts w:ascii="Cambria Math" w:hAnsi="Cambria Math"/>
+                <w:i/>
+              </w:rPr>
+            </m:ctrlPr>
+          </m:sSubPr>
+          <m:e>
+            <m:r>
+              <w:rPr>
+                <w:rFonts w:ascii="Cambria Math" w:hAnsi="Cambria Math"/>
+              </w:rPr>
+              <m:t>y</m:t>
+            </m:r>
+          </m:e>
+          <m:sub>
+            <m:r>
+              <w:rPr>
+                <w:rFonts w:ascii="Cambria Math" w:hAnsi="Cambria Math"/>
+              </w:rPr>
+              <m:t>B</m:t>
+            </m:r>
+          </m:sub>
+        </m:sSub>
+        <m:r>
+          <w:rPr>
+            <w:rFonts w:ascii="Cambria Math" w:hAnsi="Cambria Math"/>
+          </w:rPr>
+          <m:t>)</m:t>
+        </m:r>
+      </m:oMath>
+      <w:r>
+        <w:t>,</w:t>
+      </w:r>
+      <w:r>
+        <w:t xml:space="preserve"> </w:t>
+      </w:r>
+      <m:oMath>
+        <m:r>
+          <w:rPr>
+            <w:rFonts w:ascii="Cambria Math" w:hAnsi="Cambria Math"/>
+          </w:rPr>
+          <m:t>C(</m:t>
+        </m:r>
+        <m:sSub>
+          <m:sSubPr>
+            <m:ctrlPr>
+              <w:rPr>
+                <w:rFonts w:ascii="Cambria Math" w:hAnsi="Cambria Math"/>
+                <w:i/>
+              </w:rPr>
+            </m:ctrlPr>
+          </m:sSubPr>
+          <m:e>
+            <m:r>
+              <w:rPr>
+                <w:rFonts w:ascii="Cambria Math" w:hAnsi="Cambria Math"/>
+              </w:rPr>
+              <m:t>x</m:t>
+            </m:r>
+          </m:e>
+          <m:sub>
+            <m:r>
+              <w:rPr>
+                <w:rFonts w:ascii="Cambria Math" w:hAnsi="Cambria Math"/>
+              </w:rPr>
+              <m:t>C</m:t>
+            </m:r>
+          </m:sub>
+        </m:sSub>
+        <m:r>
+          <w:rPr>
+            <w:rFonts w:ascii="Cambria Math" w:hAnsi="Cambria Math"/>
+          </w:rPr>
+          <m:t>,</m:t>
+        </m:r>
+        <m:sSub>
+          <m:sSubPr>
+            <m:ctrlPr>
+              <w:rPr>
+                <w:rFonts w:ascii="Cambria Math" w:hAnsi="Cambria Math"/>
+                <w:i/>
+              </w:rPr>
+            </m:ctrlPr>
+          </m:sSubPr>
+          <m:e>
+            <m:r>
+              <w:rPr>
+                <w:rFonts w:ascii="Cambria Math" w:hAnsi="Cambria Math"/>
+              </w:rPr>
+              <m:t>y</m:t>
+            </m:r>
+          </m:e>
+          <m:sub>
+            <m:r>
+              <w:rPr>
+                <w:rFonts w:ascii="Cambria Math" w:hAnsi="Cambria Math"/>
+              </w:rPr>
+              <m:t>C</m:t>
+            </m:r>
+          </m:sub>
+        </m:sSub>
+        <m:r>
+          <w:rPr>
+            <w:rFonts w:ascii="Cambria Math" w:hAnsi="Cambria Math"/>
+          </w:rPr>
+          <m:t>)</m:t>
+        </m:r>
+      </m:oMath>
+      <w:r>
+        <w:rPr>
+          <w:rFonts w:eastAsiaTheme="minorEastAsia"/>
+        </w:rPr>
+        <w:t xml:space="preserve"> </w:t>
+      </w:r>
+      <w:r>
+        <w:rPr>
+          <w:rFonts w:eastAsiaTheme="minorEastAsia"/>
+        </w:rPr>
+        <w:t xml:space="preserve">et </w:t>
+      </w:r>
+      <m:oMath>
+        <m:r>
+          <w:rPr>
+            <w:rFonts w:ascii="Cambria Math" w:hAnsi="Cambria Math"/>
+          </w:rPr>
+          <m:t>)</m:t>
+        </m:r>
+      </m:oMath>
+      <w:r>
+        <w:t xml:space="preserve"> </w:t>
+      </w:r>
+      <m:oMath>
+        <m:r>
+          <w:rPr>
+            <w:rFonts w:ascii="Cambria Math" w:hAnsi="Cambria Math"/>
+          </w:rPr>
+          <m:t>D</m:t>
+        </m:r>
+        <m:r>
+          <w:rPr>
+            <w:rFonts w:ascii="Cambria Math" w:hAnsi="Cambria Math"/>
+          </w:rPr>
+          <m:t>(</m:t>
+        </m:r>
+        <m:sSub>
+          <m:sSubPr>
+            <m:ctrlPr>
+              <w:rPr>
+                <w:rFonts w:ascii="Cambria Math" w:hAnsi="Cambria Math"/>
+                <w:i/>
+              </w:rPr>
+            </m:ctrlPr>
+          </m:sSubPr>
+          <m:e>
+            <m:r>
+              <w:rPr>
+                <w:rFonts w:ascii="Cambria Math" w:hAnsi="Cambria Math"/>
+              </w:rPr>
+              <m:t>x</m:t>
+            </m:r>
+          </m:e>
+          <m:sub>
+            <m:r>
+              <w:rPr>
+                <w:rFonts w:ascii="Cambria Math" w:hAnsi="Cambria Math"/>
+              </w:rPr>
+              <m:t>D</m:t>
+            </m:r>
+          </m:sub>
+        </m:sSub>
+        <m:r>
+          <w:rPr>
+            <w:rFonts w:ascii="Cambria Math" w:hAnsi="Cambria Math"/>
+          </w:rPr>
+          <m:t>,</m:t>
+        </m:r>
+        <m:sSub>
+          <m:sSubPr>
+            <m:ctrlPr>
+              <w:rPr>
+                <w:rFonts w:ascii="Cambria Math" w:hAnsi="Cambria Math"/>
+                <w:i/>
+              </w:rPr>
+            </m:ctrlPr>
+          </m:sSubPr>
+          <m:e>
+            <m:r>
+              <w:rPr>
+                <w:rFonts w:ascii="Cambria Math" w:hAnsi="Cambria Math"/>
+              </w:rPr>
+              <m:t>y</m:t>
+            </m:r>
+          </m:e>
+          <m:sub>
+            <m:r>
+              <w:rPr>
+                <w:rFonts w:ascii="Cambria Math" w:hAnsi="Cambria Math"/>
+              </w:rPr>
+              <m:t>D</m:t>
+            </m:r>
+          </m:sub>
+        </m:sSub>
+        <m:r>
+          <w:rPr>
+            <w:rFonts w:ascii="Cambria Math" w:hAnsi="Cambria Math"/>
+          </w:rPr>
+          <m:t>)</m:t>
+        </m:r>
+      </m:oMath>
+      <w:r>
+        <w:rPr>
+          <w:rFonts w:eastAsiaTheme="minorEastAsia"/>
+        </w:rPr>
+        <w:t>. Considérons ensuite les segments [AB]</w:t>
+      </w:r>
+      <w:r>
+        <w:rPr>
+          <w:rFonts w:eastAsiaTheme="minorEastAsia"/>
+        </w:rPr>
+        <w:t xml:space="preserve"> </w:t>
+      </w:r>
+      <w:r>
+        <w:rPr>
+          <w:rFonts w:eastAsiaTheme="minorEastAsia"/>
+        </w:rPr>
+        <w:t>et [CD].</w:t>
+      </w:r>
+    </w:p>
+    <w:p>
+      <w:pPr>
+        <w:ind w:firstLine="360"/>
+        <w:rPr>
+          <w:rFonts w:eastAsiaTheme="minorEastAsia"/>
+        </w:rPr>
+      </w:pPr>
+      <w:r>
+        <w:rPr>
+          <w:rFonts w:eastAsiaTheme="minorEastAsia"/>
+        </w:rPr>
+        <w:t xml:space="preserve">Pour le segment [AB], équation de la droite : </w:t>
+      </w:r>
+      <m:oMath>
+        <m:sSub>
+          <m:sSubPr>
+            <m:ctrlPr>
+              <w:rPr>
+                <w:rFonts w:ascii="Cambria Math" w:hAnsi="Cambria Math"/>
+                <w:i/>
+              </w:rPr>
+            </m:ctrlPr>
+          </m:sSubPr>
+          <m:e>
+            <m:r>
+              <w:rPr>
+                <w:rFonts w:ascii="Cambria Math" w:hAnsi="Cambria Math"/>
+              </w:rPr>
+              <m:t>y</m:t>
+            </m:r>
+          </m:e>
+          <m:sub>
+            <m:r>
+              <w:rPr>
+                <w:rFonts w:ascii="Cambria Math" w:hAnsi="Cambria Math"/>
+              </w:rPr>
+              <m:t>1</m:t>
+            </m:r>
+          </m:sub>
+        </m:sSub>
+        <m:r>
+          <w:rPr>
+            <w:rFonts w:ascii="Cambria Math" w:hAnsi="Cambria Math"/>
+          </w:rPr>
+          <m:t>=</m:t>
+        </m:r>
+        <m:sSub>
+          <m:sSubPr>
+            <m:ctrlPr>
+              <w:rPr>
+                <w:rFonts w:ascii="Cambria Math" w:hAnsi="Cambria Math"/>
+                <w:i/>
+              </w:rPr>
+            </m:ctrlPr>
+          </m:sSubPr>
+          <m:e>
+            <m:r>
+              <w:rPr>
+                <w:rFonts w:ascii="Cambria Math" w:hAnsi="Cambria Math"/>
+              </w:rPr>
+              <m:t>a</m:t>
+            </m:r>
+          </m:e>
+          <m:sub>
+            <m:r>
+              <w:rPr>
+                <w:rFonts w:ascii="Cambria Math" w:hAnsi="Cambria Math"/>
+              </w:rPr>
+              <m:t>1</m:t>
+            </m:r>
+          </m:sub>
+        </m:sSub>
+        <m:r>
+          <w:rPr>
+            <w:rFonts w:ascii="Cambria Math" w:hAnsi="Cambria Math"/>
+          </w:rPr>
+          <m:t>x+</m:t>
+        </m:r>
+        <m:sSub>
+          <m:sSubPr>
+            <m:ctrlPr>
+              <w:rPr>
+                <w:rFonts w:ascii="Cambria Math" w:hAnsi="Cambria Math"/>
+                <w:i/>
+              </w:rPr>
+            </m:ctrlPr>
+          </m:sSubPr>
+          <m:e>
+            <m:r>
+              <w:rPr>
+                <w:rFonts w:ascii="Cambria Math" w:hAnsi="Cambria Math"/>
+              </w:rPr>
+              <m:t>b</m:t>
+            </m:r>
+          </m:e>
+          <m:sub>
+            <m:r>
+              <w:rPr>
+                <w:rFonts w:ascii="Cambria Math" w:hAnsi="Cambria Math"/>
+              </w:rPr>
+              <m:t>1</m:t>
+            </m:r>
+          </m:sub>
+        </m:sSub>
+      </m:oMath>
+      <w:r>
+        <w:rPr>
+          <w:rFonts w:eastAsiaTheme="minorEastAsia"/>
+        </w:rPr>
+        <w:t xml:space="preserve"> avec </w:t>
+      </w:r>
+      <m:oMath>
+        <m:sSub>
+          <m:sSubPr>
+            <m:ctrlPr>
+              <w:rPr>
+                <w:rFonts w:ascii="Cambria Math" w:hAnsi="Cambria Math"/>
+                <w:i/>
+              </w:rPr>
+            </m:ctrlPr>
+          </m:sSubPr>
+          <m:e>
+            <m:r>
+              <w:rPr>
+                <w:rFonts w:ascii="Cambria Math" w:hAnsi="Cambria Math"/>
+              </w:rPr>
+              <m:t>a</m:t>
+            </m:r>
+          </m:e>
+          <m:sub>
+            <m:r>
+              <w:rPr>
+                <w:rFonts w:ascii="Cambria Math" w:hAnsi="Cambria Math"/>
+              </w:rPr>
+              <m:t>1</m:t>
+            </m:r>
+          </m:sub>
+        </m:sSub>
+        <m:r>
+          <w:rPr>
+            <w:rFonts w:ascii="Cambria Math" w:hAnsi="Cambria Math"/>
+          </w:rPr>
+          <m:t xml:space="preserve">= </m:t>
+        </m:r>
+        <m:f>
+          <m:fPr>
+            <m:ctrlPr>
+              <w:rPr>
+                <w:rFonts w:ascii="Cambria Math" w:eastAsiaTheme="minorEastAsia" w:hAnsi="Cambria Math"/>
+                <w:i/>
+              </w:rPr>
+            </m:ctrlPr>
+          </m:fPr>
+          <m:num>
+            <m:sSub>
+              <m:sSubPr>
+                <m:ctrlPr>
+                  <w:rPr>
+                    <w:rFonts w:ascii="Cambria Math" w:hAnsi="Cambria Math"/>
+                    <w:i/>
+                  </w:rPr>
+                </m:ctrlPr>
+              </m:sSubPr>
+              <m:e>
+                <m:r>
+                  <w:rPr>
+                    <w:rFonts w:ascii="Cambria Math" w:hAnsi="Cambria Math"/>
+                  </w:rPr>
+                  <m:t>y</m:t>
+                </m:r>
+              </m:e>
+              <m:sub>
+                <m:r>
+                  <w:rPr>
+                    <w:rFonts w:ascii="Cambria Math" w:hAnsi="Cambria Math"/>
+                  </w:rPr>
+                  <m:t>A</m:t>
+                </m:r>
+              </m:sub>
+            </m:sSub>
+            <m:r>
+              <w:rPr>
+                <w:rFonts w:ascii="Cambria Math" w:hAnsi="Cambria Math"/>
+              </w:rPr>
+              <m:t>-</m:t>
+            </m:r>
+            <m:sSub>
+              <m:sSubPr>
+                <m:ctrlPr>
+                  <w:rPr>
+                    <w:rFonts w:ascii="Cambria Math" w:hAnsi="Cambria Math"/>
+                    <w:i/>
+                  </w:rPr>
+                </m:ctrlPr>
+              </m:sSubPr>
+              <m:e>
+                <m:r>
+                  <w:rPr>
+                    <w:rFonts w:ascii="Cambria Math" w:hAnsi="Cambria Math"/>
+                  </w:rPr>
+                  <m:t>y</m:t>
+                </m:r>
+              </m:e>
+              <m:sub>
+                <m:r>
+                  <w:rPr>
+                    <w:rFonts w:ascii="Cambria Math" w:hAnsi="Cambria Math"/>
+                  </w:rPr>
+                  <m:t>B</m:t>
+                </m:r>
+              </m:sub>
+            </m:sSub>
+          </m:num>
+          <m:den>
+            <m:sSub>
+              <m:sSubPr>
+                <m:ctrlPr>
+                  <w:rPr>
+                    <w:rFonts w:ascii="Cambria Math" w:hAnsi="Cambria Math"/>
+                    <w:i/>
+                  </w:rPr>
+                </m:ctrlPr>
+              </m:sSubPr>
+              <m:e>
+                <m:r>
+                  <w:rPr>
+                    <w:rFonts w:ascii="Cambria Math" w:hAnsi="Cambria Math"/>
+                  </w:rPr>
+                  <m:t>x</m:t>
+                </m:r>
+              </m:e>
+              <m:sub>
+                <m:r>
+                  <w:rPr>
+                    <w:rFonts w:ascii="Cambria Math" w:hAnsi="Cambria Math"/>
+                  </w:rPr>
+                  <m:t>A</m:t>
+                </m:r>
+              </m:sub>
+            </m:sSub>
+            <m:r>
+              <w:rPr>
+                <w:rFonts w:ascii="Cambria Math" w:hAnsi="Cambria Math"/>
+              </w:rPr>
+              <m:t>-</m:t>
+            </m:r>
+            <m:sSub>
+              <m:sSubPr>
+                <m:ctrlPr>
+                  <w:rPr>
+                    <w:rFonts w:ascii="Cambria Math" w:hAnsi="Cambria Math"/>
+                    <w:i/>
+                  </w:rPr>
+                </m:ctrlPr>
+              </m:sSubPr>
+              <m:e>
+                <m:r>
+                  <w:rPr>
+                    <w:rFonts w:ascii="Cambria Math" w:hAnsi="Cambria Math"/>
+                  </w:rPr>
+                  <m:t>x</m:t>
+                </m:r>
+              </m:e>
+              <m:sub>
+                <m:r>
+                  <w:rPr>
+                    <w:rFonts w:ascii="Cambria Math" w:hAnsi="Cambria Math"/>
+                  </w:rPr>
+                  <m:t>B</m:t>
+                </m:r>
+              </m:sub>
+            </m:sSub>
+          </m:den>
+        </m:f>
+      </m:oMath>
+      <w:r>
+        <w:rPr>
+          <w:rFonts w:eastAsiaTheme="minorEastAsia"/>
+        </w:rPr>
+        <w:t xml:space="preserve">  et </w:t>
+      </w:r>
+      <m:oMath>
+        <m:sSub>
+          <m:sSubPr>
+            <m:ctrlPr>
+              <w:rPr>
+                <w:rFonts w:ascii="Cambria Math" w:hAnsi="Cambria Math"/>
+                <w:i/>
+              </w:rPr>
+            </m:ctrlPr>
+          </m:sSubPr>
+          <m:e>
+            <m:r>
+              <w:rPr>
+                <w:rFonts w:ascii="Cambria Math" w:hAnsi="Cambria Math"/>
+              </w:rPr>
+              <m:t>b</m:t>
+            </m:r>
+          </m:e>
+          <m:sub>
+            <m:r>
+              <w:rPr>
+                <w:rFonts w:ascii="Cambria Math" w:hAnsi="Cambria Math"/>
+              </w:rPr>
+              <m:t>1</m:t>
+            </m:r>
+          </m:sub>
+        </m:sSub>
+        <m:r>
+          <w:rPr>
+            <w:rFonts w:ascii="Cambria Math" w:hAnsi="Cambria Math"/>
+          </w:rPr>
+          <m:t>=</m:t>
+        </m:r>
+        <m:sSub>
+          <m:sSubPr>
+            <m:ctrlPr>
+              <w:rPr>
+                <w:rFonts w:ascii="Cambria Math" w:hAnsi="Cambria Math"/>
+                <w:i/>
+              </w:rPr>
+            </m:ctrlPr>
+          </m:sSubPr>
+          <m:e>
+            <m:r>
+              <w:rPr>
+                <w:rFonts w:ascii="Cambria Math" w:hAnsi="Cambria Math"/>
+              </w:rPr>
+              <m:t>y</m:t>
+            </m:r>
+          </m:e>
+          <m:sub>
+            <m:r>
+              <w:rPr>
+                <w:rFonts w:ascii="Cambria Math" w:hAnsi="Cambria Math"/>
+              </w:rPr>
+              <m:t>1</m:t>
+            </m:r>
+          </m:sub>
+        </m:sSub>
+        <m:r>
+          <w:rPr>
+            <w:rFonts w:ascii="Cambria Math" w:hAnsi="Cambria Math"/>
+          </w:rPr>
+          <m:t>-</m:t>
+        </m:r>
+        <m:sSub>
+          <m:sSubPr>
+            <m:ctrlPr>
+              <w:rPr>
+                <w:rFonts w:ascii="Cambria Math" w:hAnsi="Cambria Math"/>
+                <w:i/>
+              </w:rPr>
+            </m:ctrlPr>
+          </m:sSubPr>
+          <m:e>
+            <m:r>
+              <w:rPr>
+                <w:rFonts w:ascii="Cambria Math" w:hAnsi="Cambria Math"/>
+              </w:rPr>
+              <m:t>a</m:t>
+            </m:r>
+          </m:e>
+          <m:sub>
+            <m:r>
+              <w:rPr>
+                <w:rFonts w:ascii="Cambria Math" w:hAnsi="Cambria Math"/>
+              </w:rPr>
+              <m:t>1</m:t>
+            </m:r>
+          </m:sub>
+        </m:sSub>
+        <m:sSub>
+          <m:sSubPr>
+            <m:ctrlPr>
+              <w:rPr>
+                <w:rFonts w:ascii="Cambria Math" w:hAnsi="Cambria Math"/>
+                <w:i/>
+              </w:rPr>
+            </m:ctrlPr>
+          </m:sSubPr>
+          <m:e>
+            <m:r>
+              <w:rPr>
+                <w:rFonts w:ascii="Cambria Math" w:hAnsi="Cambria Math"/>
+              </w:rPr>
+              <m:t>x</m:t>
+            </m:r>
+          </m:e>
+          <m:sub>
+            <m:r>
+              <w:rPr>
+                <w:rFonts w:ascii="Cambria Math" w:hAnsi="Cambria Math"/>
+              </w:rPr>
+              <m:t>A</m:t>
+            </m:r>
+          </m:sub>
+        </m:sSub>
+      </m:oMath>
+    </w:p>
+    <w:p>
+      <w:pPr>
+        <w:ind w:firstLine="360"/>
+        <w:rPr>
+          <w:rFonts w:eastAsiaTheme="minorEastAsia"/>
+        </w:rPr>
+      </w:pPr>
+      <w:r>
+        <w:rPr>
+          <w:rFonts w:eastAsiaTheme="minorEastAsia"/>
+        </w:rPr>
+        <w:t>Idem pour le segment [CD]</w:t>
+      </w:r>
+      <w:r>
+        <w:rPr>
+          <w:rFonts w:eastAsiaTheme="minorEastAsia"/>
+        </w:rPr>
+        <w:t xml:space="preserve">, équation de la droite : </w:t>
+      </w:r>
+      <m:oMath>
+        <m:sSub>
+          <m:sSubPr>
+            <m:ctrlPr>
+              <w:rPr>
+                <w:rFonts w:ascii="Cambria Math" w:hAnsi="Cambria Math"/>
+                <w:i/>
+              </w:rPr>
+            </m:ctrlPr>
+          </m:sSubPr>
+          <m:e>
+            <m:r>
+              <w:rPr>
+                <w:rFonts w:ascii="Cambria Math" w:hAnsi="Cambria Math"/>
+              </w:rPr>
+              <m:t>y</m:t>
+            </m:r>
+          </m:e>
+          <m:sub>
+            <m:r>
+              <w:rPr>
+                <w:rFonts w:ascii="Cambria Math" w:hAnsi="Cambria Math"/>
+              </w:rPr>
+              <m:t>2</m:t>
+            </m:r>
+          </m:sub>
+        </m:sSub>
+        <m:r>
+          <w:rPr>
+            <w:rFonts w:ascii="Cambria Math" w:hAnsi="Cambria Math"/>
+          </w:rPr>
+          <m:t>=</m:t>
+        </m:r>
+        <m:sSub>
+          <m:sSubPr>
+            <m:ctrlPr>
+              <w:rPr>
+                <w:rFonts w:ascii="Cambria Math" w:hAnsi="Cambria Math"/>
+                <w:i/>
+              </w:rPr>
+            </m:ctrlPr>
+          </m:sSubPr>
+          <m:e>
+            <m:r>
+              <w:rPr>
+                <w:rFonts w:ascii="Cambria Math" w:hAnsi="Cambria Math"/>
+              </w:rPr>
+              <m:t>a</m:t>
+            </m:r>
+          </m:e>
+          <m:sub>
+            <m:r>
+              <w:rPr>
+                <w:rFonts w:ascii="Cambria Math" w:hAnsi="Cambria Math"/>
+              </w:rPr>
+              <m:t>2</m:t>
+            </m:r>
+          </m:sub>
+        </m:sSub>
+        <m:r>
+          <w:rPr>
+            <w:rFonts w:ascii="Cambria Math" w:hAnsi="Cambria Math"/>
+          </w:rPr>
+          <m:t>x+</m:t>
+        </m:r>
+        <m:sSub>
+          <m:sSubPr>
+            <m:ctrlPr>
+              <w:rPr>
+                <w:rFonts w:ascii="Cambria Math" w:hAnsi="Cambria Math"/>
+                <w:i/>
+              </w:rPr>
+            </m:ctrlPr>
+          </m:sSubPr>
+          <m:e>
+            <m:r>
+              <w:rPr>
+                <w:rFonts w:ascii="Cambria Math" w:hAnsi="Cambria Math"/>
+              </w:rPr>
+              <m:t>b</m:t>
+            </m:r>
+          </m:e>
+          <m:sub>
+            <m:r>
+              <w:rPr>
+                <w:rFonts w:ascii="Cambria Math" w:hAnsi="Cambria Math"/>
+              </w:rPr>
+              <m:t>2</m:t>
+            </m:r>
+          </m:sub>
+        </m:sSub>
+      </m:oMath>
+      <w:r>
+        <w:rPr>
+          <w:rFonts w:eastAsiaTheme="minorEastAsia"/>
+        </w:rPr>
+        <w:t xml:space="preserve"> avec </w:t>
+      </w:r>
+      <m:oMath>
+        <m:sSub>
+          <m:sSubPr>
+            <m:ctrlPr>
+              <w:rPr>
+                <w:rFonts w:ascii="Cambria Math" w:hAnsi="Cambria Math"/>
+                <w:i/>
+              </w:rPr>
+            </m:ctrlPr>
+          </m:sSubPr>
+          <m:e>
+            <m:r>
+              <w:rPr>
+                <w:rFonts w:ascii="Cambria Math" w:hAnsi="Cambria Math"/>
+              </w:rPr>
+              <m:t>a</m:t>
+            </m:r>
+          </m:e>
+          <m:sub>
+            <m:r>
+              <w:rPr>
+                <w:rFonts w:ascii="Cambria Math" w:hAnsi="Cambria Math"/>
+              </w:rPr>
+              <m:t>2</m:t>
+            </m:r>
+          </m:sub>
+        </m:sSub>
+        <m:r>
+          <w:rPr>
+            <w:rFonts w:ascii="Cambria Math" w:hAnsi="Cambria Math"/>
+          </w:rPr>
+          <m:t xml:space="preserve">= </m:t>
+        </m:r>
+        <m:f>
+          <m:fPr>
+            <m:ctrlPr>
+              <w:rPr>
+                <w:rFonts w:ascii="Cambria Math" w:eastAsiaTheme="minorEastAsia" w:hAnsi="Cambria Math"/>
+                <w:i/>
+              </w:rPr>
+            </m:ctrlPr>
+          </m:fPr>
+          <m:num>
+            <m:sSub>
+              <m:sSubPr>
+                <m:ctrlPr>
+                  <w:rPr>
+                    <w:rFonts w:ascii="Cambria Math" w:hAnsi="Cambria Math"/>
+                    <w:i/>
+                  </w:rPr>
+                </m:ctrlPr>
+              </m:sSubPr>
+              <m:e>
+                <m:r>
+                  <w:rPr>
+                    <w:rFonts w:ascii="Cambria Math" w:hAnsi="Cambria Math"/>
+                  </w:rPr>
+                  <m:t>y</m:t>
+                </m:r>
+              </m:e>
+              <m:sub>
+                <m:r>
+                  <w:rPr>
+                    <w:rFonts w:ascii="Cambria Math" w:hAnsi="Cambria Math"/>
+                  </w:rPr>
+                  <m:t>C</m:t>
+                </m:r>
+              </m:sub>
+            </m:sSub>
+            <m:r>
+              <w:rPr>
+                <w:rFonts w:ascii="Cambria Math" w:hAnsi="Cambria Math"/>
+              </w:rPr>
+              <m:t>-</m:t>
+            </m:r>
+            <m:sSub>
+              <m:sSubPr>
+                <m:ctrlPr>
+                  <w:rPr>
+                    <w:rFonts w:ascii="Cambria Math" w:hAnsi="Cambria Math"/>
+                    <w:i/>
+                  </w:rPr>
+                </m:ctrlPr>
+              </m:sSubPr>
+              <m:e>
+                <m:r>
+                  <w:rPr>
+                    <w:rFonts w:ascii="Cambria Math" w:hAnsi="Cambria Math"/>
+                  </w:rPr>
+                  <m:t>y</m:t>
+                </m:r>
+              </m:e>
+              <m:sub>
+                <m:r>
+                  <w:rPr>
+                    <w:rFonts w:ascii="Cambria Math" w:hAnsi="Cambria Math"/>
+                  </w:rPr>
+                  <m:t>D</m:t>
+                </m:r>
+              </m:sub>
+            </m:sSub>
+          </m:num>
+          <m:den>
+            <m:sSub>
+              <m:sSubPr>
+                <m:ctrlPr>
+                  <w:rPr>
+                    <w:rFonts w:ascii="Cambria Math" w:hAnsi="Cambria Math"/>
+                    <w:i/>
+                  </w:rPr>
+                </m:ctrlPr>
+              </m:sSubPr>
+              <m:e>
+                <m:r>
+                  <w:rPr>
+                    <w:rFonts w:ascii="Cambria Math" w:hAnsi="Cambria Math"/>
+                  </w:rPr>
+                  <m:t>x</m:t>
+                </m:r>
+              </m:e>
+              <m:sub>
+                <m:r>
+                  <w:rPr>
+                    <w:rFonts w:ascii="Cambria Math" w:hAnsi="Cambria Math"/>
+                  </w:rPr>
+                  <m:t>C</m:t>
+                </m:r>
+              </m:sub>
+            </m:sSub>
+            <m:r>
+              <w:rPr>
+                <w:rFonts w:ascii="Cambria Math" w:hAnsi="Cambria Math"/>
+              </w:rPr>
+              <m:t>-</m:t>
+            </m:r>
+            <m:sSub>
+              <m:sSubPr>
+                <m:ctrlPr>
+                  <w:rPr>
+                    <w:rFonts w:ascii="Cambria Math" w:hAnsi="Cambria Math"/>
+                    <w:i/>
+                  </w:rPr>
+                </m:ctrlPr>
+              </m:sSubPr>
+              <m:e>
+                <m:r>
+                  <w:rPr>
+                    <w:rFonts w:ascii="Cambria Math" w:hAnsi="Cambria Math"/>
+                  </w:rPr>
+                  <m:t>x</m:t>
+                </m:r>
+              </m:e>
+              <m:sub>
+                <m:r>
+                  <w:rPr>
+                    <w:rFonts w:ascii="Cambria Math" w:hAnsi="Cambria Math"/>
+                  </w:rPr>
+                  <m:t>D</m:t>
+                </m:r>
+              </m:sub>
+            </m:sSub>
+          </m:den>
+        </m:f>
+      </m:oMath>
+      <w:r>
+        <w:rPr>
+          <w:rFonts w:eastAsiaTheme="minorEastAsia"/>
+        </w:rPr>
+        <w:t xml:space="preserve">  et</w:t>
+      </w:r>
+    </w:p>
+    <w:p>
+      <w:pPr>
+        <w:ind w:firstLine="360"/>
+        <w:rPr>
+          <w:rFonts w:eastAsiaTheme="minorEastAsia"/>
+        </w:rPr>
+      </w:pPr>
+      <w:r>
+        <w:rPr>
+          <w:rFonts w:eastAsiaTheme="minorEastAsia"/>
+        </w:rPr>
+        <w:t xml:space="preserve"> </w:t>
+      </w:r>
+      <m:oMath>
+        <m:sSub>
+          <m:sSubPr>
+            <m:ctrlPr>
+              <w:rPr>
+                <w:rFonts w:ascii="Cambria Math" w:hAnsi="Cambria Math"/>
+                <w:i/>
+              </w:rPr>
+            </m:ctrlPr>
+          </m:sSubPr>
+          <m:e>
+            <m:r>
+              <w:rPr>
+                <w:rFonts w:ascii="Cambria Math" w:hAnsi="Cambria Math"/>
+              </w:rPr>
+              <m:t>b</m:t>
+            </m:r>
+          </m:e>
+          <m:sub>
+            <m:r>
+              <w:rPr>
+                <w:rFonts w:ascii="Cambria Math" w:hAnsi="Cambria Math"/>
+              </w:rPr>
+              <m:t>2</m:t>
+            </m:r>
+          </m:sub>
+        </m:sSub>
+        <m:r>
+          <w:rPr>
+            <w:rFonts w:ascii="Cambria Math" w:hAnsi="Cambria Math"/>
+          </w:rPr>
+          <m:t>=</m:t>
+        </m:r>
+        <m:sSub>
+          <m:sSubPr>
+            <m:ctrlPr>
+              <w:rPr>
+                <w:rFonts w:ascii="Cambria Math" w:hAnsi="Cambria Math"/>
+                <w:i/>
+              </w:rPr>
+            </m:ctrlPr>
+          </m:sSubPr>
+          <m:e>
+            <m:r>
+              <w:rPr>
+                <w:rFonts w:ascii="Cambria Math" w:hAnsi="Cambria Math"/>
+              </w:rPr>
+              <m:t>y</m:t>
+            </m:r>
+          </m:e>
+          <m:sub>
+            <m:r>
+              <w:rPr>
+                <w:rFonts w:ascii="Cambria Math" w:hAnsi="Cambria Math"/>
+              </w:rPr>
+              <m:t>2</m:t>
+            </m:r>
+          </m:sub>
+        </m:sSub>
+        <m:r>
+          <w:rPr>
+            <w:rFonts w:ascii="Cambria Math" w:hAnsi="Cambria Math"/>
+          </w:rPr>
+          <m:t>-</m:t>
+        </m:r>
+        <m:sSub>
+          <m:sSubPr>
+            <m:ctrlPr>
+              <w:rPr>
+                <w:rFonts w:ascii="Cambria Math" w:hAnsi="Cambria Math"/>
+                <w:i/>
+              </w:rPr>
+            </m:ctrlPr>
+          </m:sSubPr>
+          <m:e>
+            <m:r>
+              <w:rPr>
+                <w:rFonts w:ascii="Cambria Math" w:hAnsi="Cambria Math"/>
+              </w:rPr>
+              <m:t>a</m:t>
+            </m:r>
+          </m:e>
+          <m:sub>
+            <m:r>
+              <w:rPr>
+                <w:rFonts w:ascii="Cambria Math" w:hAnsi="Cambria Math"/>
+              </w:rPr>
+              <m:t>2</m:t>
+            </m:r>
+          </m:sub>
+        </m:sSub>
+        <m:sSub>
+          <m:sSubPr>
+            <m:ctrlPr>
+              <w:rPr>
+                <w:rFonts w:ascii="Cambria Math" w:hAnsi="Cambria Math"/>
+                <w:i/>
+              </w:rPr>
+            </m:ctrlPr>
+          </m:sSubPr>
+          <m:e>
+            <m:r>
+              <w:rPr>
+                <w:rFonts w:ascii="Cambria Math" w:hAnsi="Cambria Math"/>
+              </w:rPr>
+              <m:t>x</m:t>
+            </m:r>
+          </m:e>
+          <m:sub>
+            <m:r>
+              <w:rPr>
+                <w:rFonts w:ascii="Cambria Math" w:hAnsi="Cambria Math"/>
+              </w:rPr>
+              <m:t>C</m:t>
+            </m:r>
+          </m:sub>
+        </m:sSub>
+      </m:oMath>
+      <w:r>
+        <w:rPr>
+          <w:rFonts w:eastAsiaTheme="minorEastAsia"/>
+        </w:rPr>
+        <w:t>.</w:t>
+      </w:r>
+    </w:p>
+    <w:p>
+      <w:pPr>
+        <w:ind w:firstLine="360"/>
+        <w:rPr>
+          <w:rFonts w:eastAsiaTheme="minorEastAsia"/>
+        </w:rPr>
+      </w:pPr>
+      <w:r>
+        <w:rPr>
+          <w:rFonts w:eastAsiaTheme="minorEastAsia"/>
+        </w:rPr>
+        <w:t xml:space="preserve">On note </w:t>
+      </w:r>
+      <m:oMath>
+        <m:r>
+          <w:rPr>
+            <w:rFonts w:ascii="Cambria Math" w:hAnsi="Cambria Math"/>
+          </w:rPr>
+          <m:t>M</m:t>
+        </m:r>
+        <m:r>
+          <w:rPr>
+            <w:rFonts w:ascii="Cambria Math" w:hAnsi="Cambria Math"/>
+          </w:rPr>
+          <m:t>(</m:t>
+        </m:r>
+        <m:sSub>
+          <m:sSubPr>
+            <m:ctrlPr>
+              <w:rPr>
+                <w:rFonts w:ascii="Cambria Math" w:hAnsi="Cambria Math"/>
+                <w:i/>
+              </w:rPr>
+            </m:ctrlPr>
+          </m:sSubPr>
+          <m:e>
+            <m:r>
+              <w:rPr>
+                <w:rFonts w:ascii="Cambria Math" w:hAnsi="Cambria Math"/>
+              </w:rPr>
+              <m:t>x</m:t>
+            </m:r>
+          </m:e>
+          <m:sub>
+            <m:r>
+              <w:rPr>
+                <w:rFonts w:ascii="Cambria Math" w:hAnsi="Cambria Math"/>
+              </w:rPr>
+              <m:t>M</m:t>
+            </m:r>
+          </m:sub>
+        </m:sSub>
+        <m:r>
+          <w:rPr>
+            <w:rFonts w:ascii="Cambria Math" w:hAnsi="Cambria Math"/>
+          </w:rPr>
+          <m:t>,</m:t>
+        </m:r>
+        <m:sSub>
+          <m:sSubPr>
+            <m:ctrlPr>
+              <w:rPr>
+                <w:rFonts w:ascii="Cambria Math" w:hAnsi="Cambria Math"/>
+                <w:i/>
+              </w:rPr>
+            </m:ctrlPr>
+          </m:sSubPr>
+          <m:e>
+            <m:r>
+              <w:rPr>
+                <w:rFonts w:ascii="Cambria Math" w:hAnsi="Cambria Math"/>
+              </w:rPr>
+              <m:t>y</m:t>
+            </m:r>
+          </m:e>
+          <m:sub>
+            <m:r>
+              <w:rPr>
+                <w:rFonts w:ascii="Cambria Math" w:hAnsi="Cambria Math"/>
+              </w:rPr>
+              <m:t>M</m:t>
+            </m:r>
+          </m:sub>
+        </m:sSub>
+        <m:r>
+          <w:rPr>
+            <w:rFonts w:ascii="Cambria Math" w:hAnsi="Cambria Math"/>
+          </w:rPr>
+          <m:t>)</m:t>
+        </m:r>
+      </m:oMath>
+      <w:r>
+        <w:rPr>
+          <w:rFonts w:eastAsiaTheme="minorEastAsia"/>
+        </w:rPr>
+        <w:t xml:space="preserve"> le point d’intersection des deux droites.</w:t>
+      </w:r>
+      <w:r>
+        <w:rPr>
+          <w:rFonts w:eastAsiaTheme="minorEastAsia"/>
+        </w:rPr>
+        <w:t xml:space="preserve"> On a :</w:t>
+      </w:r>
+    </w:p>
+    <w:p>
+      <w:pPr>
+        <w:ind w:firstLine="360"/>
+        <w:rPr>
+          <w:rFonts w:eastAsiaTheme="minorEastAsia"/>
+        </w:rPr>
+      </w:pPr>
+      <m:oMathPara>
+        <m:oMath>
+          <m:sSub>
+            <m:sSubPr>
+              <m:ctrlPr>
+                <w:rPr>
+                  <w:rFonts w:ascii="Cambria Math" w:hAnsi="Cambria Math"/>
+                  <w:i/>
+                </w:rPr>
+              </m:ctrlPr>
+            </m:sSubPr>
+            <m:e>
+              <m:r>
+                <w:rPr>
+                  <w:rFonts w:ascii="Cambria Math" w:hAnsi="Cambria Math"/>
+                </w:rPr>
+                <m:t>y</m:t>
+              </m:r>
+            </m:e>
+            <m:sub>
+              <m:r>
+                <w:rPr>
+                  <w:rFonts w:ascii="Cambria Math" w:hAnsi="Cambria Math"/>
+                </w:rPr>
+                <m:t>1</m:t>
+              </m:r>
+            </m:sub>
+          </m:sSub>
+          <m:r>
+            <w:rPr>
+              <w:rFonts w:ascii="Cambria Math" w:hAnsi="Cambria Math"/>
+            </w:rPr>
+            <m:t>=</m:t>
+          </m:r>
+          <m:sSub>
+            <m:sSubPr>
+              <m:ctrlPr>
+                <w:rPr>
+                  <w:rFonts w:ascii="Cambria Math" w:hAnsi="Cambria Math"/>
+                  <w:i/>
+                </w:rPr>
+              </m:ctrlPr>
+            </m:sSubPr>
+            <m:e>
+              <m:r>
+                <w:rPr>
+                  <w:rFonts w:ascii="Cambria Math" w:hAnsi="Cambria Math"/>
+                </w:rPr>
+                <m:t>y</m:t>
+              </m:r>
+            </m:e>
+            <m:sub>
+              <m:r>
+                <w:rPr>
+                  <w:rFonts w:ascii="Cambria Math" w:hAnsi="Cambria Math"/>
+                </w:rPr>
+                <m:t>2</m:t>
+              </m:r>
+            </m:sub>
+          </m:sSub>
+        </m:oMath>
+      </m:oMathPara>
+    </w:p>
+    <w:p>
+      <w:pPr>
+        <w:ind w:firstLine="360"/>
+        <w:rPr>
+          <w:rFonts w:eastAsiaTheme="minorEastAsia"/>
+        </w:rPr>
+      </w:pPr>
+      <m:oMathPara>
+        <m:oMath>
+          <m:sSub>
+            <m:sSubPr>
+              <m:ctrlPr>
+                <w:rPr>
+                  <w:rFonts w:ascii="Cambria Math" w:hAnsi="Cambria Math"/>
+                  <w:i/>
+                </w:rPr>
+              </m:ctrlPr>
+            </m:sSubPr>
+            <m:e>
+              <m:r>
+                <w:rPr>
+                  <w:rFonts w:ascii="Cambria Math" w:hAnsi="Cambria Math"/>
+                </w:rPr>
+                <m:t>x</m:t>
+              </m:r>
+            </m:e>
+            <m:sub>
+              <m:r>
+                <w:rPr>
+                  <w:rFonts w:ascii="Cambria Math" w:hAnsi="Cambria Math"/>
+                </w:rPr>
+                <m:t>M</m:t>
+              </m:r>
+            </m:sub>
+          </m:sSub>
+          <m:r>
+            <w:rPr>
+              <w:rFonts w:ascii="Cambria Math" w:hAnsi="Cambria Math"/>
+            </w:rPr>
+            <m:t>=</m:t>
+          </m:r>
+          <m:f>
+            <m:fPr>
+              <m:ctrlPr>
+                <w:rPr>
+                  <w:rFonts w:ascii="Cambria Math" w:hAnsi="Cambria Math"/>
+                  <w:i/>
+                </w:rPr>
+              </m:ctrlPr>
+            </m:fPr>
+            <m:num>
+              <m:sSub>
+                <m:sSubPr>
+                  <m:ctrlPr>
+                    <w:rPr>
+                      <w:rFonts w:ascii="Cambria Math" w:hAnsi="Cambria Math"/>
+                      <w:i/>
+                    </w:rPr>
+                  </m:ctrlPr>
+                </m:sSubPr>
+                <m:e>
+                  <m:r>
+                    <w:rPr>
+                      <w:rFonts w:ascii="Cambria Math" w:hAnsi="Cambria Math"/>
+                    </w:rPr>
+                    <m:t>b</m:t>
+                  </m:r>
+                </m:e>
+                <m:sub>
+                  <m:r>
+                    <w:rPr>
+                      <w:rFonts w:ascii="Cambria Math" w:hAnsi="Cambria Math"/>
+                    </w:rPr>
+                    <m:t>1</m:t>
+                  </m:r>
+                </m:sub>
+              </m:sSub>
+              <m:r>
+                <w:rPr>
+                  <w:rFonts w:ascii="Cambria Math" w:hAnsi="Cambria Math"/>
+                </w:rPr>
+                <m:t>-</m:t>
+              </m:r>
+              <m:sSub>
+                <m:sSubPr>
+                  <m:ctrlPr>
+                    <w:rPr>
+                      <w:rFonts w:ascii="Cambria Math" w:hAnsi="Cambria Math"/>
+                      <w:i/>
+                    </w:rPr>
+                  </m:ctrlPr>
+                </m:sSubPr>
+                <m:e>
+                  <m:r>
+                    <w:rPr>
+                      <w:rFonts w:ascii="Cambria Math" w:hAnsi="Cambria Math"/>
+                    </w:rPr>
+                    <m:t>b</m:t>
+                  </m:r>
+                </m:e>
+                <m:sub>
+                  <m:r>
+                    <w:rPr>
+                      <w:rFonts w:ascii="Cambria Math" w:hAnsi="Cambria Math"/>
+                    </w:rPr>
+                    <m:t>2</m:t>
+                  </m:r>
+                </m:sub>
+              </m:sSub>
+            </m:num>
+            <m:den>
+              <m:sSub>
+                <m:sSubPr>
+                  <m:ctrlPr>
+                    <w:rPr>
+                      <w:rFonts w:ascii="Cambria Math" w:hAnsi="Cambria Math"/>
+                      <w:i/>
+                    </w:rPr>
+                  </m:ctrlPr>
+                </m:sSubPr>
+                <m:e>
+                  <m:r>
+                    <w:rPr>
+                      <w:rFonts w:ascii="Cambria Math" w:hAnsi="Cambria Math"/>
+                    </w:rPr>
+                    <m:t>a</m:t>
+                  </m:r>
+                </m:e>
+                <m:sub>
+                  <m:r>
+                    <w:rPr>
+                      <w:rFonts w:ascii="Cambria Math" w:hAnsi="Cambria Math"/>
+                    </w:rPr>
+                    <m:t>1</m:t>
+                  </m:r>
+                </m:sub>
+              </m:sSub>
+              <m:r>
+                <w:rPr>
+                  <w:rFonts w:ascii="Cambria Math" w:hAnsi="Cambria Math"/>
+                </w:rPr>
+                <m:t>-</m:t>
+              </m:r>
+              <m:sSub>
+                <m:sSubPr>
+                  <m:ctrlPr>
+                    <w:rPr>
+                      <w:rFonts w:ascii="Cambria Math" w:hAnsi="Cambria Math"/>
+                      <w:i/>
+                    </w:rPr>
+                  </m:ctrlPr>
+                </m:sSubPr>
+                <m:e>
+                  <m:r>
+                    <w:rPr>
+                      <w:rFonts w:ascii="Cambria Math" w:hAnsi="Cambria Math"/>
+                    </w:rPr>
+                    <m:t>a</m:t>
+                  </m:r>
+                </m:e>
+                <m:sub>
+                  <m:r>
+                    <w:rPr>
+                      <w:rFonts w:ascii="Cambria Math" w:hAnsi="Cambria Math"/>
+                    </w:rPr>
+                    <m:t>2</m:t>
+                  </m:r>
+                </m:sub>
+              </m:sSub>
+            </m:den>
+          </m:f>
+          <m:r>
+            <w:rPr>
+              <w:rFonts w:ascii="Cambria Math" w:eastAsiaTheme="minorEastAsia" w:hAnsi="Cambria Math"/>
+            </w:rPr>
+            <m:t xml:space="preserve">       </m:t>
+          </m:r>
+          <m:sSub>
+            <m:sSubPr>
+              <m:ctrlPr>
+                <w:rPr>
+                  <w:rFonts w:ascii="Cambria Math" w:hAnsi="Cambria Math"/>
+                  <w:i/>
+                </w:rPr>
+              </m:ctrlPr>
+            </m:sSubPr>
+            <m:e>
+              <m:r>
+                <w:rPr>
+                  <w:rFonts w:ascii="Cambria Math" w:hAnsi="Cambria Math"/>
+                </w:rPr>
+                <m:t>a</m:t>
+              </m:r>
+            </m:e>
+            <m:sub>
+              <m:r>
+                <w:rPr>
+                  <w:rFonts w:ascii="Cambria Math" w:hAnsi="Cambria Math"/>
+                </w:rPr>
+                <m:t>1</m:t>
+              </m:r>
+            </m:sub>
+          </m:sSub>
+          <m:r>
+            <w:rPr>
+              <w:rFonts w:ascii="Cambria Math" w:hAnsi="Cambria Math"/>
+            </w:rPr>
+            <m:t>-</m:t>
+          </m:r>
+          <m:sSub>
+            <m:sSubPr>
+              <m:ctrlPr>
+                <w:rPr>
+                  <w:rFonts w:ascii="Cambria Math" w:hAnsi="Cambria Math"/>
+                  <w:i/>
+                </w:rPr>
+              </m:ctrlPr>
+            </m:sSubPr>
+            <m:e>
+              <m:r>
+                <w:rPr>
+                  <w:rFonts w:ascii="Cambria Math" w:hAnsi="Cambria Math"/>
+                </w:rPr>
+                <m:t>a</m:t>
+              </m:r>
+            </m:e>
+            <m:sub>
+              <m:r>
+                <w:rPr>
+                  <w:rFonts w:ascii="Cambria Math" w:hAnsi="Cambria Math"/>
+                </w:rPr>
+                <m:t>2</m:t>
+              </m:r>
+            </m:sub>
+          </m:sSub>
+          <m:r>
+            <w:rPr>
+              <w:rFonts w:ascii="Cambria Math" w:eastAsiaTheme="minorEastAsia" w:hAnsi="Cambria Math"/>
+            </w:rPr>
+            <m:t xml:space="preserve">≠0 car droites séquentes    </m:t>
+          </m:r>
+        </m:oMath>
+      </m:oMathPara>
+    </w:p>
+    <w:p>
+      <w:pPr>
+        <w:ind w:firstLine="360"/>
+        <w:rPr>
+          <w:rFonts w:eastAsiaTheme="minorEastAsia"/>
+        </w:rPr>
+      </w:pPr>
+      <w:r>
+        <w:rPr>
+          <w:rFonts w:eastAsiaTheme="minorEastAsia"/>
+        </w:rPr>
+        <w:t xml:space="preserve">Et </w:t>
+      </w:r>
+      <w:r>
+        <w:rPr>
+          <w:rFonts w:ascii="Cambria Math" w:hAnsi="Cambria Math"/>
+          <w:i/>
+        </w:rPr>
+        <w:br/>
+      </w:r>
+      <m:oMathPara>
+        <m:oMath>
+          <m:sSub>
+            <m:sSubPr>
+              <m:ctrlPr>
+                <w:rPr>
+                  <w:rFonts w:ascii="Cambria Math" w:hAnsi="Cambria Math"/>
+                  <w:i/>
+                </w:rPr>
+              </m:ctrlPr>
+            </m:sSubPr>
+            <m:e>
+              <m:r>
+                <w:rPr>
+                  <w:rFonts w:ascii="Cambria Math" w:hAnsi="Cambria Math"/>
+                </w:rPr>
+                <m:t>y</m:t>
+              </m:r>
+            </m:e>
+            <m:sub>
+              <m:r>
+                <w:rPr>
+                  <w:rFonts w:ascii="Cambria Math" w:hAnsi="Cambria Math"/>
+                </w:rPr>
+                <m:t>M</m:t>
+              </m:r>
+            </m:sub>
+          </m:sSub>
+          <m:r>
+            <w:rPr>
+              <w:rFonts w:ascii="Cambria Math" w:hAnsi="Cambria Math"/>
+            </w:rPr>
+            <m:t>=</m:t>
+          </m:r>
+          <m:sSub>
+            <m:sSubPr>
+              <m:ctrlPr>
+                <w:rPr>
+                  <w:rFonts w:ascii="Cambria Math" w:hAnsi="Cambria Math"/>
+                  <w:i/>
+                </w:rPr>
+              </m:ctrlPr>
+            </m:sSubPr>
+            <m:e>
+              <m:sSub>
+                <m:sSubPr>
+                  <m:ctrlPr>
+                    <w:rPr>
+                      <w:rFonts w:ascii="Cambria Math" w:hAnsi="Cambria Math"/>
+                      <w:i/>
+                    </w:rPr>
+                  </m:ctrlPr>
+                </m:sSubPr>
+                <m:e>
+                  <m:r>
+                    <w:rPr>
+                      <w:rFonts w:ascii="Cambria Math" w:hAnsi="Cambria Math"/>
+                    </w:rPr>
+                    <m:t>a</m:t>
+                  </m:r>
+                </m:e>
+                <m:sub>
+                  <m:r>
+                    <w:rPr>
+                      <w:rFonts w:ascii="Cambria Math" w:hAnsi="Cambria Math"/>
+                    </w:rPr>
+                    <m:t>1</m:t>
+                  </m:r>
+                </m:sub>
+              </m:sSub>
+              <m:r>
+                <w:rPr>
+                  <w:rFonts w:ascii="Cambria Math" w:hAnsi="Cambria Math"/>
+                </w:rPr>
+                <m:t>x</m:t>
+              </m:r>
+            </m:e>
+            <m:sub>
+              <m:r>
+                <w:rPr>
+                  <w:rFonts w:ascii="Cambria Math" w:hAnsi="Cambria Math"/>
+                </w:rPr>
+                <m:t>M</m:t>
+              </m:r>
+            </m:sub>
+          </m:sSub>
+          <m:r>
+            <w:rPr>
+              <w:rFonts w:ascii="Cambria Math" w:hAnsi="Cambria Math"/>
+            </w:rPr>
+            <m:t>+</m:t>
+          </m:r>
+          <m:sSub>
+            <m:sSubPr>
+              <m:ctrlPr>
+                <w:rPr>
+                  <w:rFonts w:ascii="Cambria Math" w:hAnsi="Cambria Math"/>
+                  <w:i/>
+                </w:rPr>
+              </m:ctrlPr>
+            </m:sSubPr>
+            <m:e>
+              <m:r>
+                <w:rPr>
+                  <w:rFonts w:ascii="Cambria Math" w:hAnsi="Cambria Math"/>
+                </w:rPr>
+                <m:t>b</m:t>
+              </m:r>
+            </m:e>
+            <m:sub>
+              <m:r>
+                <w:rPr>
+                  <w:rFonts w:ascii="Cambria Math" w:hAnsi="Cambria Math"/>
+                </w:rPr>
+                <m:t>1</m:t>
+              </m:r>
+            </m:sub>
+          </m:sSub>
+          <m:r>
+            <w:rPr>
+              <w:rFonts w:ascii="Cambria Math" w:eastAsiaTheme="minorEastAsia" w:hAnsi="Cambria Math"/>
+            </w:rPr>
+            <m:t xml:space="preserve">       (ou </m:t>
+          </m:r>
+          <m:sSub>
+            <m:sSubPr>
+              <m:ctrlPr>
+                <w:rPr>
+                  <w:rFonts w:ascii="Cambria Math" w:hAnsi="Cambria Math"/>
+                  <w:i/>
+                </w:rPr>
+              </m:ctrlPr>
+            </m:sSubPr>
+            <m:e>
+              <m:r>
+                <w:rPr>
+                  <w:rFonts w:ascii="Cambria Math" w:hAnsi="Cambria Math"/>
+                </w:rPr>
+                <m:t>y</m:t>
+              </m:r>
+            </m:e>
+            <m:sub>
+              <m:r>
+                <w:rPr>
+                  <w:rFonts w:ascii="Cambria Math" w:hAnsi="Cambria Math"/>
+                </w:rPr>
+                <m:t>M</m:t>
+              </m:r>
+            </m:sub>
+          </m:sSub>
+          <m:r>
+            <w:rPr>
+              <w:rFonts w:ascii="Cambria Math" w:hAnsi="Cambria Math"/>
+            </w:rPr>
+            <m:t>=</m:t>
+          </m:r>
+          <m:sSub>
+            <m:sSubPr>
+              <m:ctrlPr>
+                <w:rPr>
+                  <w:rFonts w:ascii="Cambria Math" w:hAnsi="Cambria Math"/>
+                  <w:i/>
+                </w:rPr>
+              </m:ctrlPr>
+            </m:sSubPr>
+            <m:e>
+              <m:sSub>
+                <m:sSubPr>
+                  <m:ctrlPr>
+                    <w:rPr>
+                      <w:rFonts w:ascii="Cambria Math" w:hAnsi="Cambria Math"/>
+                      <w:i/>
+                    </w:rPr>
+                  </m:ctrlPr>
+                </m:sSubPr>
+                <m:e>
+                  <m:r>
+                    <w:rPr>
+                      <w:rFonts w:ascii="Cambria Math" w:hAnsi="Cambria Math"/>
+                    </w:rPr>
+                    <m:t>a</m:t>
+                  </m:r>
+                </m:e>
+                <m:sub>
+                  <m:r>
+                    <w:rPr>
+                      <w:rFonts w:ascii="Cambria Math" w:hAnsi="Cambria Math"/>
+                    </w:rPr>
+                    <m:t>2</m:t>
+                  </m:r>
+                </m:sub>
+              </m:sSub>
+              <m:r>
+                <w:rPr>
+                  <w:rFonts w:ascii="Cambria Math" w:hAnsi="Cambria Math"/>
+                </w:rPr>
+                <m:t>x</m:t>
+              </m:r>
+            </m:e>
+            <m:sub>
+              <m:r>
+                <w:rPr>
+                  <w:rFonts w:ascii="Cambria Math" w:hAnsi="Cambria Math"/>
+                </w:rPr>
+                <m:t>M</m:t>
+              </m:r>
+            </m:sub>
+          </m:sSub>
+          <m:r>
+            <w:rPr>
+              <w:rFonts w:ascii="Cambria Math" w:hAnsi="Cambria Math"/>
+            </w:rPr>
+            <m:t>+</m:t>
+          </m:r>
+          <m:sSub>
+            <m:sSubPr>
+              <m:ctrlPr>
+                <w:rPr>
+                  <w:rFonts w:ascii="Cambria Math" w:hAnsi="Cambria Math"/>
+                  <w:i/>
+                </w:rPr>
+              </m:ctrlPr>
+            </m:sSubPr>
+            <m:e>
+              <m:r>
+                <w:rPr>
+                  <w:rFonts w:ascii="Cambria Math" w:hAnsi="Cambria Math"/>
+                </w:rPr>
+                <m:t>b</m:t>
+              </m:r>
+            </m:e>
+            <m:sub>
+              <m:r>
+                <w:rPr>
+                  <w:rFonts w:ascii="Cambria Math" w:hAnsi="Cambria Math"/>
+                </w:rPr>
+                <m:t>2</m:t>
+              </m:r>
+            </m:sub>
+          </m:sSub>
+          <m:r>
+            <w:rPr>
+              <w:rFonts w:ascii="Cambria Math" w:eastAsiaTheme="minorEastAsia" w:hAnsi="Cambria Math"/>
+            </w:rPr>
+            <m:t>)</m:t>
+          </m:r>
+        </m:oMath>
+      </m:oMathPara>
+    </w:p>
+    <w:p>
+      <w:pPr>
+        <w:ind w:firstLine="360"/>
+        <w:rPr>
+          <w:rFonts w:eastAsiaTheme="minorEastAsia"/>
+        </w:rPr>
+      </w:pPr>
+    </w:p>
+    <w:p>
+      <w:pPr>
+        <w:ind w:firstLine="360"/>
+        <w:rPr>
+          <w:rFonts w:eastAsiaTheme="minorEastAsia"/>
+        </w:rPr>
+      </w:pPr>
+      <w:r>
+        <w:rPr>
+          <w:rFonts w:eastAsiaTheme="minorEastAsia"/>
+        </w:rPr>
+        <w:t>Implémentation en C++ :</w:t>
+      </w:r>
+    </w:p>
+    <w:p>
+      <w:pPr>
+        <w:ind w:firstLine="360"/>
+        <w:rPr>
+          <w:rFonts w:eastAsiaTheme="minorEastAsia"/>
+        </w:rPr>
+      </w:pPr>
+      <w:r>
+        <w:rPr>
+          <w:rFonts w:eastAsiaTheme="minorEastAsia"/>
+        </w:rPr>
+        <w:drawing>
+          <wp:inline distT="0" distB="0" distL="0" distR="0" wp14:anchorId="652E2131" wp14:editId="385816B4">
+            <wp:extent cx="5760720" cy="2602230"/>
+            <wp:effectExtent l="0" t="0" r="0" b="7620"/>
+            <wp:docPr id="11" name="Image 11"/>
+            <wp:cNvGraphicFramePr>
+              <a:graphicFrameLocks xmlns:a="http://schemas.openxmlformats.org/drawingml/2006/main" noChangeAspect="1"/>
+            </wp:cNvGraphicFramePr>
+            <a:graphic xmlns:a="http://schemas.openxmlformats.org/drawingml/2006/main">
+              <a:graphicData uri="http://schemas.openxmlformats.org/drawingml/2006/picture">
+                <pic:pic xmlns:pic="http://schemas.openxmlformats.org/drawingml/2006/picture">
+                  <pic:nvPicPr>
+                    <pic:cNvPr id="1" name=""/>
+                    <pic:cNvPicPr/>
+                  </pic:nvPicPr>
+                  <pic:blipFill>
+                    <a:blip r:embed="rId10"/>
+                    <a:stretch>
+                      <a:fillRect/>
+                    </a:stretch>
+                  </pic:blipFill>
+                  <pic:spPr>
+                    <a:xfrm>
+                      <a:off x="0" y="0"/>
+                      <a:ext cx="5760720" cy="2602230"/>
+                    </a:xfrm>
+                    <a:prstGeom prst="rect">
+                      <a:avLst/>
+                    </a:prstGeom>
+                  </pic:spPr>
+                </pic:pic>
+              </a:graphicData>
+            </a:graphic>
+          </wp:inline>
+        </w:drawing>
+      </w:r>
+    </w:p>
+    <w:p>
+      <w:pPr>
+        <w:ind w:firstLine="360"/>
+        <w:rPr>
+          <w:rFonts w:eastAsiaTheme="minorEastAsia"/>
+        </w:rPr>
+      </w:pPr>
+    </w:p>
+    <w:p>
+      <w:pPr>
+        <w:pStyle w:val="Titre2"/>
+        <w:numPr>
+          <w:ilvl w:val="1"/>
+          <w:numId w:val="12"/>
+        </w:numPr>
+        <w:rPr>
+          <w:rFonts w:eastAsiaTheme="minorEastAsia"/>
+        </w:rPr>
+      </w:pPr>
+      <w:bookmarkStart w:id="6" w:name="_Toc121661226"/>
+      <w:r>
+        <w:rPr>
+          <w:rFonts w:eastAsiaTheme="minorEastAsia"/>
+        </w:rPr>
+        <w:t>Distance entre deux points</w:t>
+      </w:r>
+      <w:bookmarkEnd w:id="6"/>
+    </w:p>
+    <w:p>
+      <w:pPr>
+        <w:ind w:firstLine="360"/>
+        <w:jc w:val="both"/>
+      </w:pPr>
+      <w:r>
+        <w:t xml:space="preserve">On a besoin de la distance entre deux points pour pouvoir déterminer les deux autres points de </w:t>
+      </w:r>
+      <w:r>
+        <w:t>c</w:t>
+      </w:r>
+      <w:r>
+        <w:t>ontrôles et garder les point</w:t>
+      </w:r>
+      <w:r>
+        <w:t>s</w:t>
+      </w:r>
+      <w:r>
+        <w:t xml:space="preserve"> les plus éloignés du point de contrôle pour avoir une parabole qui maintient un rayon de courbure presque constant et donc avoir une jointure de façon </w:t>
+      </w:r>
+      <w:r>
+        <w:t>G²</w:t>
+      </w:r>
+      <w:r>
+        <w:t>.</w:t>
+      </w:r>
+      <w:r>
+        <w:rPr>
+          <w:noProof/>
+        </w:rPr>
+        <w:t xml:space="preserve"> </w:t>
+      </w:r>
+    </w:p>
+    <w:p>
+      <w:pPr>
+        <w:jc w:val="both"/>
+        <w:rPr>
+          <w:rFonts w:eastAsiaTheme="minorEastAsia"/>
+        </w:rPr>
+      </w:pPr>
+    </w:p>
+    <w:p>
+      <w:pPr>
+        <w:ind w:firstLine="360"/>
+        <w:jc w:val="both"/>
+      </w:pPr>
+      <w:r>
+        <w:rPr>
+          <w:rFonts w:eastAsiaTheme="minorEastAsia"/>
+        </w:rPr>
+        <w:lastRenderedPageBreak/>
+        <w:drawing>
+          <wp:anchor distT="0" distB="0" distL="114300" distR="114300" simplePos="0" relativeHeight="251660288" behindDoc="1" locked="0" layoutInCell="1" allowOverlap="1" wp14:anchorId="42B0FE72" wp14:editId="2994C4CE">
+            <wp:simplePos x="0" y="0"/>
+            <wp:positionH relativeFrom="margin">
+              <wp:align>center</wp:align>
+            </wp:positionH>
+            <wp:positionV relativeFrom="paragraph">
+              <wp:posOffset>-223830</wp:posOffset>
+            </wp:positionV>
+            <wp:extent cx="3873500" cy="2519680"/>
+            <wp:effectExtent l="0" t="0" r="0" b="0"/>
+            <wp:wrapNone/>
+            <wp:docPr id="5" name="Image 5"/>
+            <wp:cNvGraphicFramePr>
+              <a:graphicFrameLocks xmlns:a="http://schemas.openxmlformats.org/drawingml/2006/main" noChangeAspect="1"/>
+            </wp:cNvGraphicFramePr>
+            <a:graphic xmlns:a="http://schemas.openxmlformats.org/drawingml/2006/main">
+              <a:graphicData uri="http://schemas.openxmlformats.org/drawingml/2006/picture">
+                <pic:pic xmlns:pic="http://schemas.openxmlformats.org/drawingml/2006/picture">
+                  <pic:nvPicPr>
+                    <pic:cNvPr id="1" name=""/>
+                    <pic:cNvPicPr/>
+                  </pic:nvPicPr>
+                  <pic:blipFill>
+                    <a:blip r:embed="rId11">
+                      <a:extLst>
+                        <a:ext uri="{28A0092B-C50C-407E-A947-70E740481C1C}">
+                          <a14:useLocalDpi xmlns:a14="http://schemas.microsoft.com/office/drawing/2010/main" val="0"/>
+                        </a:ext>
+                      </a:extLst>
+                    </a:blip>
+                    <a:stretch>
+                      <a:fillRect/>
+                    </a:stretch>
+                  </pic:blipFill>
+                  <pic:spPr>
+                    <a:xfrm>
+                      <a:off x="0" y="0"/>
+                      <a:ext cx="3873500" cy="2519680"/>
+                    </a:xfrm>
+                    <a:prstGeom prst="rect">
+                      <a:avLst/>
+                    </a:prstGeom>
+                  </pic:spPr>
+                </pic:pic>
+              </a:graphicData>
+            </a:graphic>
+            <wp14:sizeRelH relativeFrom="margin">
+              <wp14:pctWidth>0</wp14:pctWidth>
+            </wp14:sizeRelH>
+            <wp14:sizeRelV relativeFrom="margin">
+              <wp14:pctHeight>0</wp14:pctHeight>
+            </wp14:sizeRelV>
+          </wp:anchor>
+        </w:drawing>
+      </w:r>
+      <w:r>
+        <w:t xml:space="preserve"> </w:t>
+      </w:r>
+      <w:r>
+        <w:t xml:space="preserve"> </w:t>
+      </w:r>
     </w:p>
     <w:p/>
     <w:p/>
     <w:p/>
     <w:p/>
+    <w:p/>
+    <w:p/>
+    <w:p/>
+    <w:p>
+      <w:r>
+        <w:tab/>
+        <w:t xml:space="preserve">   </w:t>
+      </w:r>
+      <w:r>
+        <w:tab/>
+        <w:t xml:space="preserve">         Tracer des segments et du point de contrôle en rouge</w:t>
+      </w:r>
+    </w:p>
+    <w:p>
+      <w:pPr>
+        <w:ind w:firstLine="360"/>
+        <w:jc w:val="both"/>
+      </w:pPr>
+      <w:r>
+        <w:t xml:space="preserve">Dans l’image précédente on remarque bien la nécessité de connaître la distance entre les points et le point d’intersection pour pouvoir choisir les bons points a utilisés dans l’équation </w:t>
+      </w:r>
+      <w:r>
+        <w:t>(4).</w:t>
+      </w:r>
+    </w:p>
+    <w:p>
+      <w:pPr>
+        <w:ind w:firstLine="360"/>
+        <w:jc w:val="both"/>
+        <w:rPr>
+          <w:rFonts w:eastAsiaTheme="minorEastAsia"/>
+        </w:rPr>
+      </w:pPr>
+      <w:r>
+        <w:t>Considérons deux points</w:t>
+      </w:r>
+      <w:r>
+        <w:rPr>
+          <w:rFonts w:ascii="Cambria Math" w:hAnsi="Cambria Math"/>
+          <w:i/>
+        </w:rPr>
+        <w:t xml:space="preserve"> </w:t>
+      </w:r>
+      <m:oMath>
+        <m:r>
+          <w:rPr>
+            <w:rFonts w:ascii="Cambria Math" w:hAnsi="Cambria Math"/>
+          </w:rPr>
+          <m:t>A(</m:t>
+        </m:r>
+        <m:sSub>
+          <m:sSubPr>
+            <m:ctrlPr>
+              <w:rPr>
+                <w:rFonts w:ascii="Cambria Math" w:hAnsi="Cambria Math"/>
+                <w:i/>
+              </w:rPr>
+            </m:ctrlPr>
+          </m:sSubPr>
+          <m:e>
+            <m:r>
+              <w:rPr>
+                <w:rFonts w:ascii="Cambria Math" w:hAnsi="Cambria Math"/>
+              </w:rPr>
+              <m:t>x</m:t>
+            </m:r>
+          </m:e>
+          <m:sub>
+            <m:r>
+              <w:rPr>
+                <w:rFonts w:ascii="Cambria Math" w:hAnsi="Cambria Math"/>
+              </w:rPr>
+              <m:t>A</m:t>
+            </m:r>
+          </m:sub>
+        </m:sSub>
+        <m:r>
+          <w:rPr>
+            <w:rFonts w:ascii="Cambria Math" w:hAnsi="Cambria Math"/>
+          </w:rPr>
+          <m:t>,</m:t>
+        </m:r>
+        <m:sSub>
+          <m:sSubPr>
+            <m:ctrlPr>
+              <w:rPr>
+                <w:rFonts w:ascii="Cambria Math" w:hAnsi="Cambria Math"/>
+                <w:i/>
+              </w:rPr>
+            </m:ctrlPr>
+          </m:sSubPr>
+          <m:e>
+            <m:r>
+              <w:rPr>
+                <w:rFonts w:ascii="Cambria Math" w:hAnsi="Cambria Math"/>
+              </w:rPr>
+              <m:t>y</m:t>
+            </m:r>
+          </m:e>
+          <m:sub>
+            <m:r>
+              <w:rPr>
+                <w:rFonts w:ascii="Cambria Math" w:hAnsi="Cambria Math"/>
+              </w:rPr>
+              <m:t>A</m:t>
+            </m:r>
+          </m:sub>
+        </m:sSub>
+        <m:r>
+          <w:rPr>
+            <w:rFonts w:ascii="Cambria Math" w:hAnsi="Cambria Math"/>
+          </w:rPr>
+          <m:t>)</m:t>
+        </m:r>
+      </m:oMath>
+      <w:r>
+        <w:rPr>
+          <w:rFonts w:eastAsiaTheme="minorEastAsia"/>
+        </w:rPr>
+        <w:t xml:space="preserve"> </w:t>
+      </w:r>
+      <w:r>
+        <w:rPr>
+          <w:rFonts w:eastAsiaTheme="minorEastAsia"/>
+        </w:rPr>
+        <w:t>et</w:t>
+      </w:r>
+      <w:r>
+        <w:rPr>
+          <w:rFonts w:ascii="Cambria Math" w:hAnsi="Cambria Math"/>
+          <w:i/>
+        </w:rPr>
+        <w:t xml:space="preserve"> </w:t>
+      </w:r>
+      <m:oMath>
+        <m:r>
+          <w:rPr>
+            <w:rFonts w:ascii="Cambria Math" w:hAnsi="Cambria Math"/>
+          </w:rPr>
+          <m:t>B(</m:t>
+        </m:r>
+        <m:sSub>
+          <m:sSubPr>
+            <m:ctrlPr>
+              <w:rPr>
+                <w:rFonts w:ascii="Cambria Math" w:hAnsi="Cambria Math"/>
+                <w:i/>
+              </w:rPr>
+            </m:ctrlPr>
+          </m:sSubPr>
+          <m:e>
+            <m:r>
+              <w:rPr>
+                <w:rFonts w:ascii="Cambria Math" w:hAnsi="Cambria Math"/>
+              </w:rPr>
+              <m:t>x</m:t>
+            </m:r>
+          </m:e>
+          <m:sub>
+            <m:r>
+              <w:rPr>
+                <w:rFonts w:ascii="Cambria Math" w:hAnsi="Cambria Math"/>
+              </w:rPr>
+              <m:t>B</m:t>
+            </m:r>
+          </m:sub>
+        </m:sSub>
+        <m:r>
+          <w:rPr>
+            <w:rFonts w:ascii="Cambria Math" w:hAnsi="Cambria Math"/>
+          </w:rPr>
+          <m:t>,</m:t>
+        </m:r>
+        <m:sSub>
+          <m:sSubPr>
+            <m:ctrlPr>
+              <w:rPr>
+                <w:rFonts w:ascii="Cambria Math" w:hAnsi="Cambria Math"/>
+                <w:i/>
+              </w:rPr>
+            </m:ctrlPr>
+          </m:sSubPr>
+          <m:e>
+            <m:r>
+              <w:rPr>
+                <w:rFonts w:ascii="Cambria Math" w:hAnsi="Cambria Math"/>
+              </w:rPr>
+              <m:t>y</m:t>
+            </m:r>
+          </m:e>
+          <m:sub>
+            <m:r>
+              <w:rPr>
+                <w:rFonts w:ascii="Cambria Math" w:hAnsi="Cambria Math"/>
+              </w:rPr>
+              <m:t>B</m:t>
+            </m:r>
+          </m:sub>
+        </m:sSub>
+        <m:r>
+          <w:rPr>
+            <w:rFonts w:ascii="Cambria Math" w:hAnsi="Cambria Math"/>
+          </w:rPr>
+          <m:t>)</m:t>
+        </m:r>
+      </m:oMath>
+      <w:r>
+        <w:t xml:space="preserve">, notons </w:t>
+      </w:r>
+      <m:oMath>
+        <m:r>
+          <w:rPr>
+            <w:rFonts w:ascii="Cambria Math" w:hAnsi="Cambria Math"/>
+          </w:rPr>
+          <m:t>d</m:t>
+        </m:r>
+      </m:oMath>
+      <w:r>
+        <w:rPr>
+          <w:rFonts w:eastAsiaTheme="minorEastAsia"/>
+        </w:rPr>
+        <w:t xml:space="preserve"> la distance entre ces deux points, on a:</w:t>
+      </w:r>
+    </w:p>
+    <w:p>
+      <w:pPr>
+        <w:ind w:firstLine="360"/>
+        <w:jc w:val="both"/>
+        <w:rPr>
+          <w:rFonts w:eastAsiaTheme="minorEastAsia"/>
+        </w:rPr>
+      </w:pPr>
+      <m:oMathPara>
+        <m:oMath>
+          <m:r>
+            <w:rPr>
+              <w:rFonts w:ascii="Cambria Math" w:hAnsi="Cambria Math"/>
+            </w:rPr>
+            <m:t>d=</m:t>
+          </m:r>
+          <m:rad>
+            <m:radPr>
+              <m:degHide m:val="1"/>
+              <m:ctrlPr>
+                <w:rPr>
+                  <w:rFonts w:ascii="Cambria Math" w:hAnsi="Cambria Math"/>
+                  <w:i/>
+                </w:rPr>
+              </m:ctrlPr>
+            </m:radPr>
+            <m:deg/>
+            <m:e>
+              <m:sSup>
+                <m:sSupPr>
+                  <m:ctrlPr>
+                    <w:rPr>
+                      <w:rFonts w:ascii="Cambria Math" w:hAnsi="Cambria Math"/>
+                      <w:i/>
+                    </w:rPr>
+                  </m:ctrlPr>
+                </m:sSupPr>
+                <m:e>
+                  <m:r>
+                    <w:rPr>
+                      <w:rFonts w:ascii="Cambria Math" w:hAnsi="Cambria Math"/>
+                    </w:rPr>
+                    <m:t>(</m:t>
+                  </m:r>
+                  <m:sSub>
+                    <m:sSubPr>
+                      <m:ctrlPr>
+                        <w:rPr>
+                          <w:rFonts w:ascii="Cambria Math" w:hAnsi="Cambria Math"/>
+                          <w:i/>
+                        </w:rPr>
+                      </m:ctrlPr>
+                    </m:sSubPr>
+                    <m:e>
+                      <m:r>
+                        <w:rPr>
+                          <w:rFonts w:ascii="Cambria Math" w:hAnsi="Cambria Math"/>
+                        </w:rPr>
+                        <m:t>x</m:t>
+                      </m:r>
+                    </m:e>
+                    <m:sub>
+                      <m:r>
+                        <w:rPr>
+                          <w:rFonts w:ascii="Cambria Math" w:hAnsi="Cambria Math"/>
+                        </w:rPr>
+                        <m:t>A</m:t>
+                      </m:r>
+                    </m:sub>
+                  </m:sSub>
+                  <m:r>
+                    <w:rPr>
+                      <w:rFonts w:ascii="Cambria Math" w:hAnsi="Cambria Math"/>
+                    </w:rPr>
+                    <m:t>-</m:t>
+                  </m:r>
+                  <m:sSub>
+                    <m:sSubPr>
+                      <m:ctrlPr>
+                        <w:rPr>
+                          <w:rFonts w:ascii="Cambria Math" w:hAnsi="Cambria Math"/>
+                          <w:i/>
+                        </w:rPr>
+                      </m:ctrlPr>
+                    </m:sSubPr>
+                    <m:e>
+                      <m:r>
+                        <w:rPr>
+                          <w:rFonts w:ascii="Cambria Math" w:hAnsi="Cambria Math"/>
+                        </w:rPr>
+                        <m:t>x</m:t>
+                      </m:r>
+                    </m:e>
+                    <m:sub>
+                      <m:r>
+                        <w:rPr>
+                          <w:rFonts w:ascii="Cambria Math" w:hAnsi="Cambria Math"/>
+                        </w:rPr>
+                        <m:t>B</m:t>
+                      </m:r>
+                    </m:sub>
+                  </m:sSub>
+                  <m:r>
+                    <w:rPr>
+                      <w:rFonts w:ascii="Cambria Math" w:hAnsi="Cambria Math"/>
+                    </w:rPr>
+                    <m:t>)</m:t>
+                  </m:r>
+                </m:e>
+                <m:sup>
+                  <m:r>
+                    <w:rPr>
+                      <w:rFonts w:ascii="Cambria Math" w:hAnsi="Cambria Math"/>
+                    </w:rPr>
+                    <m:t>2</m:t>
+                  </m:r>
+                </m:sup>
+              </m:sSup>
+              <m:r>
+                <w:rPr>
+                  <w:rFonts w:ascii="Cambria Math" w:hAnsi="Cambria Math"/>
+                </w:rPr>
+                <m:t>+</m:t>
+              </m:r>
+              <m:sSup>
+                <m:sSupPr>
+                  <m:ctrlPr>
+                    <w:rPr>
+                      <w:rFonts w:ascii="Cambria Math" w:hAnsi="Cambria Math"/>
+                      <w:i/>
+                    </w:rPr>
+                  </m:ctrlPr>
+                </m:sSupPr>
+                <m:e>
+                  <m:r>
+                    <w:rPr>
+                      <w:rFonts w:ascii="Cambria Math" w:hAnsi="Cambria Math"/>
+                    </w:rPr>
+                    <m:t>(</m:t>
+                  </m:r>
+                  <m:sSub>
+                    <m:sSubPr>
+                      <m:ctrlPr>
+                        <w:rPr>
+                          <w:rFonts w:ascii="Cambria Math" w:hAnsi="Cambria Math"/>
+                          <w:i/>
+                        </w:rPr>
+                      </m:ctrlPr>
+                    </m:sSubPr>
+                    <m:e>
+                      <m:r>
+                        <w:rPr>
+                          <w:rFonts w:ascii="Cambria Math" w:hAnsi="Cambria Math"/>
+                        </w:rPr>
+                        <m:t>y</m:t>
+                      </m:r>
+                    </m:e>
+                    <m:sub>
+                      <m:r>
+                        <w:rPr>
+                          <w:rFonts w:ascii="Cambria Math" w:hAnsi="Cambria Math"/>
+                        </w:rPr>
+                        <m:t>A</m:t>
+                      </m:r>
+                    </m:sub>
+                  </m:sSub>
+                  <m:r>
+                    <w:rPr>
+                      <w:rFonts w:ascii="Cambria Math" w:hAnsi="Cambria Math"/>
+                    </w:rPr>
+                    <m:t>-</m:t>
+                  </m:r>
+                  <m:sSub>
+                    <m:sSubPr>
+                      <m:ctrlPr>
+                        <w:rPr>
+                          <w:rFonts w:ascii="Cambria Math" w:hAnsi="Cambria Math"/>
+                          <w:i/>
+                        </w:rPr>
+                      </m:ctrlPr>
+                    </m:sSubPr>
+                    <m:e>
+                      <m:r>
+                        <w:rPr>
+                          <w:rFonts w:ascii="Cambria Math" w:hAnsi="Cambria Math"/>
+                        </w:rPr>
+                        <m:t>y</m:t>
+                      </m:r>
+                    </m:e>
+                    <m:sub>
+                      <m:r>
+                        <w:rPr>
+                          <w:rFonts w:ascii="Cambria Math" w:hAnsi="Cambria Math"/>
+                        </w:rPr>
+                        <m:t>B</m:t>
+                      </m:r>
+                    </m:sub>
+                  </m:sSub>
+                  <m:r>
+                    <w:rPr>
+                      <w:rFonts w:ascii="Cambria Math" w:hAnsi="Cambria Math"/>
+                    </w:rPr>
+                    <m:t>)</m:t>
+                  </m:r>
+                </m:e>
+                <m:sup>
+                  <m:r>
+                    <w:rPr>
+                      <w:rFonts w:ascii="Cambria Math" w:hAnsi="Cambria Math"/>
+                    </w:rPr>
+                    <m:t>2</m:t>
+                  </m:r>
+                </m:sup>
+              </m:sSup>
+            </m:e>
+          </m:rad>
+        </m:oMath>
+      </m:oMathPara>
+    </w:p>
+    <w:p>
+      <w:pPr>
+        <w:ind w:firstLine="360"/>
+        <w:jc w:val="both"/>
+        <w:rPr>
+          <w:rFonts w:eastAsiaTheme="minorEastAsia"/>
+        </w:rPr>
+      </w:pPr>
+      <w:r>
+        <w:rPr>
+          <w:rFonts w:eastAsiaTheme="minorEastAsia"/>
+        </w:rPr>
+        <w:t>Implémentation en C++ :</w:t>
+      </w:r>
+    </w:p>
+    <w:p>
+      <w:pPr>
+        <w:ind w:firstLine="360"/>
+        <w:jc w:val="both"/>
+        <w:rPr>
+          <w:rFonts w:eastAsiaTheme="minorEastAsia"/>
+        </w:rPr>
+      </w:pPr>
+      <w:r>
+        <w:rPr>
+          <w:rFonts w:eastAsiaTheme="minorEastAsia"/>
+        </w:rPr>
+        <w:drawing>
+          <wp:inline distT="0" distB="0" distL="0" distR="0" wp14:anchorId="4BCE3F5C" wp14:editId="0D0A8ADB">
+            <wp:extent cx="4363200" cy="535781"/>
+            <wp:effectExtent l="0" t="0" r="0" b="0"/>
+            <wp:docPr id="6" name="Image 6"/>
+            <wp:cNvGraphicFramePr>
+              <a:graphicFrameLocks xmlns:a="http://schemas.openxmlformats.org/drawingml/2006/main" noChangeAspect="1"/>
+            </wp:cNvGraphicFramePr>
+            <a:graphic xmlns:a="http://schemas.openxmlformats.org/drawingml/2006/main">
+              <a:graphicData uri="http://schemas.openxmlformats.org/drawingml/2006/picture">
+                <pic:pic xmlns:pic="http://schemas.openxmlformats.org/drawingml/2006/picture">
+                  <pic:nvPicPr>
+                    <pic:cNvPr id="1" name=""/>
+                    <pic:cNvPicPr/>
+                  </pic:nvPicPr>
+                  <pic:blipFill>
+                    <a:blip r:embed="rId12"/>
+                    <a:stretch>
+                      <a:fillRect/>
+                    </a:stretch>
+                  </pic:blipFill>
+                  <pic:spPr>
+                    <a:xfrm>
+                      <a:off x="0" y="0"/>
+                      <a:ext cx="4417069" cy="542396"/>
+                    </a:xfrm>
+                    <a:prstGeom prst="rect">
+                      <a:avLst/>
+                    </a:prstGeom>
+                  </pic:spPr>
+                </pic:pic>
+              </a:graphicData>
+            </a:graphic>
+          </wp:inline>
+        </w:drawing>
+      </w:r>
+    </w:p>
+    <w:p>
+      <w:pPr>
+        <w:ind w:firstLine="360"/>
+        <w:jc w:val="both"/>
+      </w:pPr>
+      <w:r>
+        <w:t xml:space="preserve">Ensuite on a juste </w:t>
+      </w:r>
+      <w:r>
+        <w:t>à</w:t>
+      </w:r>
+      <w:r>
+        <w:t xml:space="preserve"> tester toutes les distances pour connaître </w:t>
+      </w:r>
+      <w:r>
+        <w:t>les deux autres point</w:t>
+      </w:r>
+      <w:r>
+        <w:t>s</w:t>
+      </w:r>
+      <w:r>
+        <w:t xml:space="preserve"> a utilisé</w:t>
+      </w:r>
+      <w:r>
+        <w:t xml:space="preserve"> dans l’équation (4).</w:t>
+      </w:r>
+    </w:p>
+    <w:p>
+      <w:pPr>
+        <w:pStyle w:val="Titre2"/>
+        <w:numPr>
+          <w:ilvl w:val="1"/>
+          <w:numId w:val="12"/>
+        </w:numPr>
+      </w:pPr>
+      <w:bookmarkStart w:id="7" w:name="_Toc121661227"/>
+      <w:r>
+        <w:lastRenderedPageBreak/>
+        <w:t>Tracer de la courbe</w:t>
+      </w:r>
+      <w:bookmarkEnd w:id="7"/>
+    </w:p>
+    <w:p>
+      <w:pPr>
+        <w:ind w:firstLine="360"/>
+        <w:jc w:val="both"/>
+      </w:pPr>
+      <w:r>
+        <w:drawing>
+          <wp:anchor distT="0" distB="0" distL="114300" distR="114300" simplePos="0" relativeHeight="251661312" behindDoc="0" locked="0" layoutInCell="1" allowOverlap="1" wp14:anchorId="6DCB824C" wp14:editId="41640CBC">
+            <wp:simplePos x="0" y="0"/>
+            <wp:positionH relativeFrom="column">
+              <wp:posOffset>90382</wp:posOffset>
+            </wp:positionH>
+            <wp:positionV relativeFrom="paragraph">
+              <wp:posOffset>558377</wp:posOffset>
+            </wp:positionV>
+            <wp:extent cx="5991860" cy="3340735"/>
+            <wp:effectExtent l="0" t="0" r="8890" b="0"/>
+            <wp:wrapThrough wrapText="bothSides">
+              <wp:wrapPolygon edited="0">
+                <wp:start x="0" y="0"/>
+                <wp:lineTo x="0" y="21432"/>
+                <wp:lineTo x="21563" y="21432"/>
+                <wp:lineTo x="21563" y="0"/>
+                <wp:lineTo x="0" y="0"/>
+              </wp:wrapPolygon>
+            </wp:wrapThrough>
+            <wp:docPr id="7" name="Image 7"/>
+            <wp:cNvGraphicFramePr>
+              <a:graphicFrameLocks xmlns:a="http://schemas.openxmlformats.org/drawingml/2006/main" noChangeAspect="1"/>
+            </wp:cNvGraphicFramePr>
+            <a:graphic xmlns:a="http://schemas.openxmlformats.org/drawingml/2006/main">
+              <a:graphicData uri="http://schemas.openxmlformats.org/drawingml/2006/picture">
+                <pic:pic xmlns:pic="http://schemas.openxmlformats.org/drawingml/2006/picture">
+                  <pic:nvPicPr>
+                    <pic:cNvPr id="1" name=""/>
+                    <pic:cNvPicPr/>
+                  </pic:nvPicPr>
+                  <pic:blipFill>
+                    <a:blip r:embed="rId13">
+                      <a:extLst>
+                        <a:ext uri="{28A0092B-C50C-407E-A947-70E740481C1C}">
+                          <a14:useLocalDpi xmlns:a14="http://schemas.microsoft.com/office/drawing/2010/main" val="0"/>
+                        </a:ext>
+                      </a:extLst>
+                    </a:blip>
+                    <a:stretch>
+                      <a:fillRect/>
+                    </a:stretch>
+                  </pic:blipFill>
+                  <pic:spPr>
+                    <a:xfrm>
+                      <a:off x="0" y="0"/>
+                      <a:ext cx="5991860" cy="3340735"/>
+                    </a:xfrm>
+                    <a:prstGeom prst="rect">
+                      <a:avLst/>
+                    </a:prstGeom>
+                  </pic:spPr>
+                </pic:pic>
+              </a:graphicData>
+            </a:graphic>
+            <wp14:sizeRelH relativeFrom="page">
+              <wp14:pctWidth>0</wp14:pctWidth>
+            </wp14:sizeRelH>
+            <wp14:sizeRelV relativeFrom="page">
+              <wp14:pctHeight>0</wp14:pctHeight>
+            </wp14:sizeRelV>
+          </wp:anchor>
+        </w:drawing>
+      </w:r>
+      <w:r>
+        <w:t>Maintenant que nous connaissons les trois points à utiliser</w:t>
+      </w:r>
+      <w:r>
+        <w:t>, nous pouvons</w:t>
+      </w:r>
+      <w:r>
+        <w:t xml:space="preserve"> les utiliser dans</w:t>
+      </w:r>
+      <w:r>
+        <w:t xml:space="preserve"> l’équation</w:t>
+      </w:r>
+      <w:r>
+        <w:t xml:space="preserve"> (4)</w:t>
+      </w:r>
+      <w:r>
+        <w:t xml:space="preserve"> en faisant varier </w:t>
+      </w:r>
+      <m:oMath>
+        <m:r>
+          <w:rPr>
+            <w:rFonts w:ascii="Cambria Math" w:hAnsi="Cambria Math"/>
+          </w:rPr>
+          <m:t>t</m:t>
+        </m:r>
+      </m:oMath>
+      <w:r>
+        <w:t xml:space="preserve"> entre 0 et 1 et à chaque fois en traçant un petit bout de droite en </w:t>
+      </w:r>
+      <m:oMath>
+        <m:r>
+          <w:rPr>
+            <w:rFonts w:ascii="Cambria Math" w:hAnsi="Cambria Math"/>
+          </w:rPr>
+          <m:t>t</m:t>
+        </m:r>
+      </m:oMath>
+      <w:r>
+        <w:t xml:space="preserve"> et </w:t>
+      </w:r>
+      <m:oMath>
+        <m:r>
+          <w:rPr>
+            <w:rFonts w:ascii="Cambria Math" w:hAnsi="Cambria Math"/>
+          </w:rPr>
+          <m:t>t+dt</m:t>
+        </m:r>
+      </m:oMath>
+      <w:r>
+        <w:rPr>
+          <w:rFonts w:eastAsiaTheme="minorEastAsia"/>
+        </w:rPr>
+        <w:t>.</w:t>
+      </w:r>
+    </w:p>
+    <w:p>
+      <w:pPr>
+        <w:ind w:firstLine="360"/>
+        <w:jc w:val="both"/>
+        <w:rPr>
+          <w:rFonts w:eastAsiaTheme="minorEastAsia"/>
+        </w:rPr>
+      </w:pPr>
+      <w:r>
+        <w:t xml:space="preserve">Pour faire varier </w:t>
+      </w:r>
+      <m:oMath>
+        <m:r>
+          <w:rPr>
+            <w:rFonts w:ascii="Cambria Math" w:hAnsi="Cambria Math"/>
+          </w:rPr>
+          <m:t>t</m:t>
+        </m:r>
+      </m:oMath>
+      <w:r>
+        <w:t xml:space="preserve"> entre 0 et 1</w:t>
+      </w:r>
+      <w:r>
+        <w:t xml:space="preserve">, on utilise un entier </w:t>
+      </w:r>
+      <m:oMath>
+        <m:r>
+          <w:rPr>
+            <w:rFonts w:ascii="Cambria Math" w:hAnsi="Cambria Math"/>
+          </w:rPr>
+          <m:t>n</m:t>
+        </m:r>
+      </m:oMath>
+      <w:r>
+        <w:t xml:space="preserve"> assez grand (</w:t>
+      </w:r>
+      <m:oMath>
+        <m:r>
+          <w:rPr>
+            <w:rFonts w:ascii="Cambria Math" w:hAnsi="Cambria Math"/>
+          </w:rPr>
+          <m:t>n</m:t>
+        </m:r>
+        <m:r>
+          <w:rPr>
+            <w:rFonts w:ascii="Cambria Math" w:hAnsi="Cambria Math"/>
+          </w:rPr>
+          <m:t xml:space="preserve"> ≫100</m:t>
+        </m:r>
+      </m:oMath>
+      <w:r>
+        <w:t>)</w:t>
+      </w:r>
+      <w:r>
+        <w:t xml:space="preserve"> et une variable k entière qui varie de 0 à </w:t>
+      </w:r>
+      <m:oMath>
+        <m:r>
+          <w:rPr>
+            <w:rFonts w:ascii="Cambria Math" w:hAnsi="Cambria Math"/>
+          </w:rPr>
+          <m:t>n</m:t>
+        </m:r>
+      </m:oMath>
+      <w:r>
+        <w:rPr>
+          <w:rFonts w:eastAsiaTheme="minorEastAsia"/>
+        </w:rPr>
+        <w:t>. Alors</w:t>
+      </w:r>
+      <w:r>
+        <w:rPr>
+          <w:rFonts w:ascii="Cambria Math" w:hAnsi="Cambria Math"/>
+          <w:i/>
+        </w:rPr>
+        <w:t xml:space="preserve"> </w:t>
+      </w:r>
+      <m:oMath>
+        <m:r>
+          <w:rPr>
+            <w:rFonts w:ascii="Cambria Math" w:hAnsi="Cambria Math"/>
+          </w:rPr>
+          <m:t>t</m:t>
+        </m:r>
+        <m:r>
+          <w:rPr>
+            <w:rFonts w:ascii="Cambria Math" w:hAnsi="Cambria Math"/>
+          </w:rPr>
+          <m:t>=</m:t>
+        </m:r>
+        <m:f>
+          <m:fPr>
+            <m:ctrlPr>
+              <w:rPr>
+                <w:rFonts w:ascii="Cambria Math" w:hAnsi="Cambria Math"/>
+                <w:i/>
+              </w:rPr>
+            </m:ctrlPr>
+          </m:fPr>
+          <m:num>
+            <m:r>
+              <w:rPr>
+                <w:rFonts w:ascii="Cambria Math" w:hAnsi="Cambria Math"/>
+              </w:rPr>
+              <m:t>k</m:t>
+            </m:r>
+          </m:num>
+          <m:den>
+            <m:r>
+              <w:rPr>
+                <w:rFonts w:ascii="Cambria Math" w:hAnsi="Cambria Math"/>
+              </w:rPr>
+              <m:t>n</m:t>
+            </m:r>
+          </m:den>
+        </m:f>
+      </m:oMath>
+      <w:r>
+        <w:rPr>
+          <w:rFonts w:eastAsiaTheme="minorEastAsia"/>
+        </w:rPr>
+        <w:t xml:space="preserve"> est un nombre réel en 0 et 1.</w:t>
+      </w:r>
+    </w:p>
+    <w:p>
+      <w:pPr>
+        <w:ind w:firstLine="360"/>
+        <w:jc w:val="both"/>
+        <w:rPr>
+          <w:rFonts w:eastAsiaTheme="minorEastAsia"/>
+        </w:rPr>
+      </w:pPr>
+      <w:r>
+        <w:rPr>
+          <w:rFonts w:eastAsiaTheme="minorEastAsia"/>
+        </w:rPr>
+        <w:drawing>
+          <wp:anchor distT="0" distB="0" distL="114300" distR="114300" simplePos="0" relativeHeight="251662336" behindDoc="1" locked="0" layoutInCell="1" allowOverlap="1" wp14:anchorId="16877D68" wp14:editId="62917089">
+            <wp:simplePos x="0" y="0"/>
+            <wp:positionH relativeFrom="column">
+              <wp:posOffset>228691</wp:posOffset>
+            </wp:positionH>
+            <wp:positionV relativeFrom="paragraph">
+              <wp:posOffset>252030</wp:posOffset>
+            </wp:positionV>
+            <wp:extent cx="5382895" cy="3358515"/>
+            <wp:effectExtent l="0" t="0" r="8255" b="0"/>
+            <wp:wrapTight wrapText="bothSides">
+              <wp:wrapPolygon edited="0">
+                <wp:start x="0" y="0"/>
+                <wp:lineTo x="0" y="21441"/>
+                <wp:lineTo x="21557" y="21441"/>
+                <wp:lineTo x="21557" y="0"/>
+                <wp:lineTo x="0" y="0"/>
+              </wp:wrapPolygon>
+            </wp:wrapTight>
+            <wp:docPr id="10" name="Image 10"/>
+            <wp:cNvGraphicFramePr>
+              <a:graphicFrameLocks xmlns:a="http://schemas.openxmlformats.org/drawingml/2006/main" noChangeAspect="1"/>
+            </wp:cNvGraphicFramePr>
+            <a:graphic xmlns:a="http://schemas.openxmlformats.org/drawingml/2006/main">
+              <a:graphicData uri="http://schemas.openxmlformats.org/drawingml/2006/picture">
+                <pic:pic xmlns:pic="http://schemas.openxmlformats.org/drawingml/2006/picture">
+                  <pic:nvPicPr>
+                    <pic:cNvPr id="1" name=""/>
+                    <pic:cNvPicPr/>
+                  </pic:nvPicPr>
+                  <pic:blipFill rotWithShape="1">
+                    <a:blip r:embed="rId14">
+                      <a:extLst>
+                        <a:ext uri="{28A0092B-C50C-407E-A947-70E740481C1C}">
+                          <a14:useLocalDpi xmlns:a14="http://schemas.microsoft.com/office/drawing/2010/main" val="0"/>
+                        </a:ext>
+                      </a:extLst>
+                    </a:blip>
+                    <a:srcRect l="4536" t="4773" r="2009" b="4775"/>
+                    <a:stretch/>
+                  </pic:blipFill>
+                  <pic:spPr bwMode="auto">
+                    <a:xfrm>
+                      <a:off x="0" y="0"/>
+                      <a:ext cx="5382895" cy="3358515"/>
+                    </a:xfrm>
+                    <a:prstGeom prst="rect">
+                      <a:avLst/>
+                    </a:prstGeom>
+                    <a:ln>
+                      <a:noFill/>
+                    </a:ln>
+                    <a:extLst>
+                      <a:ext uri="{53640926-AAD7-44D8-BBD7-CCE9431645EC}">
+                        <a14:shadowObscured xmlns:a14="http://schemas.microsoft.com/office/drawing/2010/main"/>
+                      </a:ext>
+                    </a:extLst>
+                  </pic:spPr>
+                </pic:pic>
+              </a:graphicData>
+            </a:graphic>
+            <wp14:sizeRelH relativeFrom="margin">
+              <wp14:pctWidth>0</wp14:pctWidth>
+            </wp14:sizeRelH>
+            <wp14:sizeRelV relativeFrom="margin">
+              <wp14:pctHeight>0</wp14:pctHeight>
+            </wp14:sizeRelV>
+          </wp:anchor>
+        </w:drawing>
+      </w:r>
+      <w:r>
+        <w:rPr>
+          <w:rFonts w:eastAsiaTheme="minorEastAsia"/>
+        </w:rPr>
+        <w:t>Exemple de tracer d’une courbe de Bézier avec deux droites sécantes :</w:t>
+      </w:r>
+    </w:p>
+    <w:p>
+      <w:pPr>
+        <w:ind w:firstLine="360"/>
+        <w:jc w:val="both"/>
+        <w:rPr>
+          <w:rFonts w:eastAsiaTheme="minorEastAsia"/>
+        </w:rPr>
+      </w:pPr>
+    </w:p>
+    <w:p>
+      <w:pPr>
+        <w:ind w:firstLine="360"/>
+        <w:jc w:val="both"/>
+        <w:rPr>
+          <w:rFonts w:eastAsiaTheme="minorEastAsia"/>
+        </w:rPr>
+      </w:pPr>
+    </w:p>
+    <w:p>
+      <w:pPr>
+        <w:pStyle w:val="Titre2"/>
+        <w:numPr>
+          <w:ilvl w:val="1"/>
+          <w:numId w:val="12"/>
+        </w:numPr>
+        <w:rPr>
+          <w:rFonts w:eastAsiaTheme="minorEastAsia"/>
+        </w:rPr>
+      </w:pPr>
+      <w:r>
+        <w:rPr>
+          <w:rFonts w:eastAsiaTheme="minorEastAsia"/>
+        </w:rPr>
+        <w:lastRenderedPageBreak/>
+        <w:t>Cas des segments parallèles</w:t>
+      </w:r>
+    </w:p>
+    <w:p>
+      <w:pPr>
+        <w:ind w:firstLine="360"/>
+        <w:rPr>
+          <w:rFonts w:eastAsiaTheme="minorEastAsia"/>
+        </w:rPr>
+      </w:pPr>
+      <w:r>
+        <w:t>On détecte que les segments sont parallèles lors</w:t>
+      </w:r>
+      <w:r>
+        <w:t>qu’on essaye de calculer le point de contrôle</w:t>
+      </w:r>
+      <w:r>
+        <w:t> :</w:t>
+      </w:r>
+      <w:r>
+        <w:t xml:space="preserve"> </w:t>
+      </w:r>
+    </w:p>
+    <w:p>
+      <w:pPr>
+        <w:rPr>
+          <w:rFonts w:eastAsiaTheme="minorEastAsia"/>
+        </w:rPr>
+      </w:pPr>
+      <m:oMathPara>
+        <m:oMath>
+          <m:sSub>
+            <m:sSubPr>
+              <m:ctrlPr>
+                <w:rPr>
+                  <w:rFonts w:ascii="Cambria Math" w:hAnsi="Cambria Math"/>
+                  <w:i/>
+                </w:rPr>
+              </m:ctrlPr>
+            </m:sSubPr>
+            <m:e>
+              <m:r>
+                <w:rPr>
+                  <w:rFonts w:ascii="Cambria Math" w:hAnsi="Cambria Math"/>
+                </w:rPr>
+                <m:t>a</m:t>
+              </m:r>
+            </m:e>
+            <m:sub>
+              <m:r>
+                <w:rPr>
+                  <w:rFonts w:ascii="Cambria Math" w:hAnsi="Cambria Math"/>
+                </w:rPr>
+                <m:t>1</m:t>
+              </m:r>
+            </m:sub>
+          </m:sSub>
+          <m:r>
+            <w:rPr>
+              <w:rFonts w:ascii="Cambria Math" w:hAnsi="Cambria Math"/>
+            </w:rPr>
+            <m:t>-</m:t>
+          </m:r>
+          <m:sSub>
+            <m:sSubPr>
+              <m:ctrlPr>
+                <w:rPr>
+                  <w:rFonts w:ascii="Cambria Math" w:hAnsi="Cambria Math"/>
+                  <w:i/>
+                </w:rPr>
+              </m:ctrlPr>
+            </m:sSubPr>
+            <m:e>
+              <m:r>
+                <w:rPr>
+                  <w:rFonts w:ascii="Cambria Math" w:hAnsi="Cambria Math"/>
+                </w:rPr>
+                <m:t>a</m:t>
+              </m:r>
+            </m:e>
+            <m:sub>
+              <m:r>
+                <w:rPr>
+                  <w:rFonts w:ascii="Cambria Math" w:hAnsi="Cambria Math"/>
+                </w:rPr>
+                <m:t>2</m:t>
+              </m:r>
+            </m:sub>
+          </m:sSub>
+          <m:r>
+            <w:rPr>
+              <w:rFonts w:ascii="Cambria Math" w:eastAsiaTheme="minorEastAsia" w:hAnsi="Cambria Math"/>
+            </w:rPr>
+            <m:t>=</m:t>
+          </m:r>
+          <m:r>
+            <w:rPr>
+              <w:rFonts w:ascii="Cambria Math" w:eastAsiaTheme="minorEastAsia" w:hAnsi="Cambria Math"/>
+            </w:rPr>
+            <m:t>0</m:t>
+          </m:r>
+          <m:r>
+            <w:rPr>
+              <w:rFonts w:ascii="Cambria Math" w:eastAsiaTheme="minorEastAsia" w:hAnsi="Cambria Math"/>
+            </w:rPr>
+            <m:t xml:space="preserve">     (même pente)</m:t>
+          </m:r>
+        </m:oMath>
+      </m:oMathPara>
+    </w:p>
+    <w:p>
+      <w:pPr>
+        <w:ind w:firstLine="360"/>
+        <w:jc w:val="both"/>
+      </w:pPr>
+      <w:r>
+        <w:t>Lorsque les droites sont sécantes</w:t>
+      </w:r>
+      <w:r>
+        <w:t>, il faut déterminer la distance la plus courte entre les quatre points pour pouvoir placer le point de contrôle entre les deux points les plus proches. Une fois qu’on a les deux points les plus proches, alors le point de contrôle sera simplement la moyenne des coordonnées des deux points. De plus on considère que les deux premiers points forment un segment et que les deux derniers en forment un autre parallèle au premier.</w:t>
+      </w:r>
+    </w:p>
+    <w:p>
+      <w:pPr>
+        <w:ind w:firstLine="360"/>
+        <w:jc w:val="both"/>
+      </w:pPr>
+      <w:r>
+        <w:drawing>
+          <wp:anchor distT="0" distB="0" distL="114300" distR="114300" simplePos="0" relativeHeight="251663360" behindDoc="0" locked="0" layoutInCell="1" allowOverlap="1" wp14:anchorId="5BD21848" wp14:editId="613C3D3B">
+            <wp:simplePos x="0" y="0"/>
+            <wp:positionH relativeFrom="column">
+              <wp:posOffset>-424530</wp:posOffset>
+            </wp:positionH>
+            <wp:positionV relativeFrom="paragraph">
+              <wp:posOffset>235585</wp:posOffset>
+            </wp:positionV>
+            <wp:extent cx="6737985" cy="2807970"/>
+            <wp:effectExtent l="0" t="0" r="5715" b="0"/>
+            <wp:wrapThrough wrapText="bothSides">
+              <wp:wrapPolygon edited="0">
+                <wp:start x="0" y="0"/>
+                <wp:lineTo x="0" y="21395"/>
+                <wp:lineTo x="21557" y="21395"/>
+                <wp:lineTo x="21557" y="0"/>
+                <wp:lineTo x="0" y="0"/>
+              </wp:wrapPolygon>
+            </wp:wrapThrough>
+            <wp:docPr id="12" name="Image 12"/>
+            <wp:cNvGraphicFramePr>
+              <a:graphicFrameLocks xmlns:a="http://schemas.openxmlformats.org/drawingml/2006/main" noChangeAspect="1"/>
+            </wp:cNvGraphicFramePr>
+            <a:graphic xmlns:a="http://schemas.openxmlformats.org/drawingml/2006/main">
+              <a:graphicData uri="http://schemas.openxmlformats.org/drawingml/2006/picture">
+                <pic:pic xmlns:pic="http://schemas.openxmlformats.org/drawingml/2006/picture">
+                  <pic:nvPicPr>
+                    <pic:cNvPr id="1" name=""/>
+                    <pic:cNvPicPr/>
+                  </pic:nvPicPr>
+                  <pic:blipFill rotWithShape="1">
+                    <a:blip r:embed="rId15">
+                      <a:extLst>
+                        <a:ext uri="{28A0092B-C50C-407E-A947-70E740481C1C}">
+                          <a14:useLocalDpi xmlns:a14="http://schemas.microsoft.com/office/drawing/2010/main" val="0"/>
+                        </a:ext>
+                      </a:extLst>
+                    </a:blip>
+                    <a:srcRect r="7244"/>
+                    <a:stretch/>
+                  </pic:blipFill>
+                  <pic:spPr bwMode="auto">
+                    <a:xfrm>
+                      <a:off x="0" y="0"/>
+                      <a:ext cx="6737985" cy="2807970"/>
+                    </a:xfrm>
+                    <a:prstGeom prst="rect">
+                      <a:avLst/>
+                    </a:prstGeom>
+                    <a:ln>
+                      <a:noFill/>
+                    </a:ln>
+                    <a:extLst>
+                      <a:ext uri="{53640926-AAD7-44D8-BBD7-CCE9431645EC}">
+                        <a14:shadowObscured xmlns:a14="http://schemas.microsoft.com/office/drawing/2010/main"/>
+                      </a:ext>
+                    </a:extLst>
+                  </pic:spPr>
+                </pic:pic>
+              </a:graphicData>
+            </a:graphic>
+            <wp14:sizeRelH relativeFrom="page">
+              <wp14:pctWidth>0</wp14:pctWidth>
+            </wp14:sizeRelH>
+            <wp14:sizeRelV relativeFrom="page">
+              <wp14:pctHeight>0</wp14:pctHeight>
+            </wp14:sizeRelV>
+          </wp:anchor>
+        </w:drawing>
+      </w:r>
+      <w:r>
+        <w:t>Implémentation C++ :</w:t>
+      </w:r>
+    </w:p>
+    <w:p>
+      <w:pPr>
+        <w:ind w:firstLine="360"/>
+        <w:jc w:val="both"/>
+      </w:pPr>
+    </w:p>
+    <w:p>
+      <w:pPr>
+        <w:ind w:firstLine="360"/>
+      </w:pPr>
+    </w:p>
     <w:p>
       <w:pPr>
         <w:pStyle w:val="Titre1"/>
@@ -5261,41 +8776,11 @@
           <w:numId w:val="12"/>
         </w:numPr>
       </w:pPr>
-      <w:bookmarkStart w:id="5" w:name="_Toc121566908"/>
+      <w:bookmarkStart w:id="8" w:name="_Toc121661228"/>
       <w:r>
         <w:t>Conclusion</w:t>
       </w:r>
-      <w:bookmarkEnd w:id="5"/>
-    </w:p>
-    <w:p/>
-    <w:p/>
-    <w:p/>
-    <w:p/>
-    <w:p>
-      <w:pPr>
-        <w:pStyle w:val="Titre1"/>
-        <w:jc w:val="center"/>
-      </w:pPr>
-      <w:bookmarkStart w:id="6" w:name="_Toc121566909"/>
-      <w:r>
-        <w:t>Table des figures</w:t>
-      </w:r>
-      <w:bookmarkEnd w:id="6"/>
-    </w:p>
-    <w:p/>
-    <w:p/>
-    <w:p/>
-    <w:p/>
-    <w:p>
-      <w:pPr>
-        <w:pStyle w:val="Titre1"/>
-        <w:jc w:val="center"/>
-      </w:pPr>
-      <w:bookmarkStart w:id="7" w:name="_Toc121566910"/>
-      <w:r>
-        <w:t>Liste des tableaux</w:t>
-      </w:r>
-      <w:bookmarkEnd w:id="7"/>
+      <w:bookmarkEnd w:id="8"/>
     </w:p>
     <w:p/>
     <w:p/>
@@ -5327,7 +8812,10 @@
     <w:p/>
     <w:p/>
     <w:p/>
-    <w:bookmarkStart w:id="8" w:name="_Toc121566911" w:displacedByCustomXml="next"/>
+    <w:p/>
+    <w:p/>
+    <w:p/>
+    <w:bookmarkStart w:id="9" w:name="_Toc121661231" w:displacedByCustomXml="next"/>
     <w:sdt>
       <w:sdtPr>
         <w:rPr>
@@ -5350,7 +8838,7 @@
           <w:r>
             <w:t>Bibliographie</w:t>
           </w:r>
-          <w:bookmarkEnd w:id="8"/>
+          <w:bookmarkEnd w:id="9"/>
         </w:p>
         <w:p>
           <w:pPr>
@@ -5379,7 +8867,7 @@
       </w:pPr>
     </w:p>
     <w:sectPr>
-      <w:footerReference w:type="default" r:id="rId10"/>
+      <w:footerReference w:type="default" r:id="rId16"/>
       <w:pgSz w:w="11906" w:h="16838"/>
       <w:pgMar w:top="1417" w:right="1417" w:bottom="1417" w:left="1417" w:header="708" w:footer="708" w:gutter="0"/>
       <w:cols w:space="708"/>
@@ -5573,6 +9061,127 @@
     </w:lvl>
   </w:abstractNum>
   <w:abstractNum w:abstractNumId="1" w15:restartNumberingAfterBreak="0">
+    <w:nsid w:val="08C76242"/>
+    <w:multiLevelType w:val="multilevel"/>
+    <w:tmpl w:val="DAF8DE24"/>
+    <w:lvl w:ilvl="0">
+      <w:start w:val="2"/>
+      <w:numFmt w:val="decimal"/>
+      <w:lvlText w:val="%1."/>
+      <w:lvlJc w:val="left"/>
+      <w:pPr>
+        <w:ind w:left="1068" w:hanging="360"/>
+      </w:pPr>
+      <w:rPr>
+        <w:rFonts w:hint="default"/>
+      </w:rPr>
+    </w:lvl>
+    <w:lvl w:ilvl="1">
+      <w:start w:val="1"/>
+      <w:numFmt w:val="decimal"/>
+      <w:isLgl/>
+      <w:lvlText w:val="%1.%2"/>
+      <w:lvlJc w:val="left"/>
+      <w:pPr>
+        <w:ind w:left="1413" w:hanging="705"/>
+      </w:pPr>
+      <w:rPr>
+        <w:rFonts w:hint="default"/>
+      </w:rPr>
+    </w:lvl>
+    <w:lvl w:ilvl="2">
+      <w:start w:val="1"/>
+      <w:numFmt w:val="decimal"/>
+      <w:isLgl/>
+      <w:lvlText w:val="%1.%2.%3"/>
+      <w:lvlJc w:val="left"/>
+      <w:pPr>
+        <w:ind w:left="1428" w:hanging="720"/>
+      </w:pPr>
+      <w:rPr>
+        <w:rFonts w:hint="default"/>
+      </w:rPr>
+    </w:lvl>
+    <w:lvl w:ilvl="3">
+      <w:start w:val="1"/>
+      <w:numFmt w:val="decimal"/>
+      <w:isLgl/>
+      <w:lvlText w:val="%1.%2.%3.%4"/>
+      <w:lvlJc w:val="left"/>
+      <w:pPr>
+        <w:ind w:left="1428" w:hanging="720"/>
+      </w:pPr>
+      <w:rPr>
+        <w:rFonts w:hint="default"/>
+      </w:rPr>
+    </w:lvl>
+    <w:lvl w:ilvl="4">
+      <w:start w:val="1"/>
+      <w:numFmt w:val="decimal"/>
+      <w:isLgl/>
+      <w:lvlText w:val="%1.%2.%3.%4.%5"/>
+      <w:lvlJc w:val="left"/>
+      <w:pPr>
+        <w:ind w:left="1788" w:hanging="1080"/>
+      </w:pPr>
+      <w:rPr>
+        <w:rFonts w:hint="default"/>
+      </w:rPr>
+    </w:lvl>
+    <w:lvl w:ilvl="5">
+      <w:start w:val="1"/>
+      <w:numFmt w:val="decimal"/>
+      <w:isLgl/>
+      <w:lvlText w:val="%1.%2.%3.%4.%5.%6"/>
+      <w:lvlJc w:val="left"/>
+      <w:pPr>
+        <w:ind w:left="1788" w:hanging="1080"/>
+      </w:pPr>
+      <w:rPr>
+        <w:rFonts w:hint="default"/>
+      </w:rPr>
+    </w:lvl>
+    <w:lvl w:ilvl="6">
+      <w:start w:val="1"/>
+      <w:numFmt w:val="decimal"/>
+      <w:isLgl/>
+      <w:lvlText w:val="%1.%2.%3.%4.%5.%6.%7"/>
+      <w:lvlJc w:val="left"/>
+      <w:pPr>
+        <w:ind w:left="2148" w:hanging="1440"/>
+      </w:pPr>
+      <w:rPr>
+        <w:rFonts w:hint="default"/>
+      </w:rPr>
+    </w:lvl>
+    <w:lvl w:ilvl="7">
+      <w:start w:val="1"/>
+      <w:numFmt w:val="decimal"/>
+      <w:isLgl/>
+      <w:lvlText w:val="%1.%2.%3.%4.%5.%6.%7.%8"/>
+      <w:lvlJc w:val="left"/>
+      <w:pPr>
+        <w:ind w:left="2148" w:hanging="1440"/>
+      </w:pPr>
+      <w:rPr>
+        <w:rFonts w:hint="default"/>
+      </w:rPr>
+    </w:lvl>
+    <w:lvl w:ilvl="8">
+      <w:start w:val="1"/>
+      <w:numFmt w:val="decimal"/>
+      <w:isLgl/>
+      <w:lvlText w:val="%1.%2.%3.%4.%5.%6.%7.%8.%9"/>
+      <w:lvlJc w:val="left"/>
+      <w:pPr>
+        <w:ind w:left="2148" w:hanging="1440"/>
+      </w:pPr>
+      <w:rPr>
+        <w:rFonts w:hint="default"/>
+      </w:rPr>
+    </w:lvl>
+  </w:abstractNum>
+  <w:abstractNum w:abstractNumId="2" w15:restartNumberingAfterBreak="0">
     <w:nsid w:val="126A2AEB"/>
     <w:multiLevelType w:val="hybridMultilevel"/>
     <w:tmpl w:val="AA0E8860"/>
@@ -5661,7 +9270,7 @@
       </w:pPr>
     </w:lvl>
   </w:abstractNum>
-  <w:abstractNum w:abstractNumId="2" w15:restartNumberingAfterBreak="0">
+  <w:abstractNum w:abstractNumId="3" w15:restartNumberingAfterBreak="0">
     <w:nsid w:val="15EA6543"/>
     <w:multiLevelType w:val="hybridMultilevel"/>
     <w:tmpl w:val="E25A4E06"/>
@@ -5750,7 +9359,7 @@
       </w:pPr>
     </w:lvl>
   </w:abstractNum>
-  <w:abstractNum w:abstractNumId="3" w15:restartNumberingAfterBreak="0">
+  <w:abstractNum w:abstractNumId="4" w15:restartNumberingAfterBreak="0">
     <w:nsid w:val="1EB24C08"/>
     <w:multiLevelType w:val="multilevel"/>
     <w:tmpl w:val="DAF8DE24"/>
@@ -5871,7 +9480,7 @@
       </w:rPr>
     </w:lvl>
   </w:abstractNum>
-  <w:abstractNum w:abstractNumId="4" w15:restartNumberingAfterBreak="0">
+  <w:abstractNum w:abstractNumId="5" w15:restartNumberingAfterBreak="0">
     <w:nsid w:val="224F74A0"/>
     <w:multiLevelType w:val="hybridMultilevel"/>
     <w:tmpl w:val="1058745C"/>
@@ -5960,7 +9569,7 @@
       </w:pPr>
     </w:lvl>
   </w:abstractNum>
-  <w:abstractNum w:abstractNumId="5" w15:restartNumberingAfterBreak="0">
+  <w:abstractNum w:abstractNumId="6" w15:restartNumberingAfterBreak="0">
     <w:nsid w:val="299745E8"/>
     <w:multiLevelType w:val="hybridMultilevel"/>
     <w:tmpl w:val="447EF52C"/>
@@ -6049,7 +9658,7 @@
       </w:pPr>
     </w:lvl>
   </w:abstractNum>
-  <w:abstractNum w:abstractNumId="6" w15:restartNumberingAfterBreak="0">
+  <w:abstractNum w:abstractNumId="7" w15:restartNumberingAfterBreak="0">
     <w:nsid w:val="33D94577"/>
     <w:multiLevelType w:val="hybridMultilevel"/>
     <w:tmpl w:val="787C9E94"/>
@@ -6138,7 +9747,7 @@
       </w:pPr>
     </w:lvl>
   </w:abstractNum>
-  <w:abstractNum w:abstractNumId="7" w15:restartNumberingAfterBreak="0">
+  <w:abstractNum w:abstractNumId="8" w15:restartNumberingAfterBreak="0">
     <w:nsid w:val="375E56D8"/>
     <w:multiLevelType w:val="hybridMultilevel"/>
     <w:tmpl w:val="38D229C4"/>
@@ -6227,7 +9836,7 @@
       </w:pPr>
     </w:lvl>
   </w:abstractNum>
-  <w:abstractNum w:abstractNumId="8" w15:restartNumberingAfterBreak="0">
+  <w:abstractNum w:abstractNumId="9" w15:restartNumberingAfterBreak="0">
     <w:nsid w:val="3E561AF2"/>
     <w:multiLevelType w:val="hybridMultilevel"/>
     <w:tmpl w:val="69C046C4"/>
@@ -6316,7 +9925,7 @@
       </w:pPr>
     </w:lvl>
   </w:abstractNum>
-  <w:abstractNum w:abstractNumId="9" w15:restartNumberingAfterBreak="0">
+  <w:abstractNum w:abstractNumId="10" w15:restartNumberingAfterBreak="0">
     <w:nsid w:val="3FE03A92"/>
     <w:multiLevelType w:val="hybridMultilevel"/>
     <w:tmpl w:val="F7A6325E"/>
@@ -6405,7 +10014,7 @@
       </w:pPr>
     </w:lvl>
   </w:abstractNum>
-  <w:abstractNum w:abstractNumId="10" w15:restartNumberingAfterBreak="0">
+  <w:abstractNum w:abstractNumId="11" w15:restartNumberingAfterBreak="0">
     <w:nsid w:val="41453296"/>
     <w:multiLevelType w:val="hybridMultilevel"/>
     <w:tmpl w:val="ADA28DD4"/>
@@ -6494,7 +10103,7 @@
       </w:pPr>
     </w:lvl>
   </w:abstractNum>
-  <w:abstractNum w:abstractNumId="11" w15:restartNumberingAfterBreak="0">
+  <w:abstractNum w:abstractNumId="12" w15:restartNumberingAfterBreak="0">
     <w:nsid w:val="53FC294A"/>
     <w:multiLevelType w:val="hybridMultilevel"/>
     <w:tmpl w:val="EC30AEF8"/>
@@ -6582,7 +10191,7 @@
       </w:pPr>
     </w:lvl>
   </w:abstractNum>
-  <w:abstractNum w:abstractNumId="12" w15:restartNumberingAfterBreak="0">
+  <w:abstractNum w:abstractNumId="13" w15:restartNumberingAfterBreak="0">
     <w:nsid w:val="6720112C"/>
     <w:multiLevelType w:val="hybridMultilevel"/>
     <w:tmpl w:val="CF2A3212"/>
@@ -6671,7 +10280,7 @@
       </w:pPr>
     </w:lvl>
   </w:abstractNum>
-  <w:abstractNum w:abstractNumId="13" w15:restartNumberingAfterBreak="0">
+  <w:abstractNum w:abstractNumId="14" w15:restartNumberingAfterBreak="0">
     <w:nsid w:val="72A9073B"/>
     <w:multiLevelType w:val="hybridMultilevel"/>
     <w:tmpl w:val="6728CFD4"/>
@@ -6762,46 +10371,49 @@
     </w:lvl>
   </w:abstractNum>
   <w:num w:numId="1" w16cid:durableId="1031953671">
-    <w:abstractNumId w:val="7"/>
+    <w:abstractNumId w:val="8"/>
   </w:num>
   <w:num w:numId="2" w16cid:durableId="708839604">
-    <w:abstractNumId w:val="5"/>
+    <w:abstractNumId w:val="6"/>
   </w:num>
   <w:num w:numId="3" w16cid:durableId="929235196">
+    <w:abstractNumId w:val="14"/>
+  </w:num>
+  <w:num w:numId="4" w16cid:durableId="1771311736">
+    <w:abstractNumId w:val="2"/>
+  </w:num>
+  <w:num w:numId="5" w16cid:durableId="1021198122">
+    <w:abstractNumId w:val="3"/>
+  </w:num>
+  <w:num w:numId="6" w16cid:durableId="2001616311">
     <w:abstractNumId w:val="13"/>
   </w:num>
-  <w:num w:numId="4" w16cid:durableId="1771311736">
-    <w:abstractNumId w:val="1"/>
-  </w:num>
-  <w:num w:numId="5" w16cid:durableId="1021198122">
-    <w:abstractNumId w:val="2"/>
-  </w:num>
-  <w:num w:numId="6" w16cid:durableId="2001616311">
-    <w:abstractNumId w:val="12"/>
-  </w:num>
   <w:num w:numId="7" w16cid:durableId="1791319182">
-    <w:abstractNumId w:val="4"/>
+    <w:abstractNumId w:val="5"/>
   </w:num>
   <w:num w:numId="8" w16cid:durableId="1735884227">
     <w:abstractNumId w:val="0"/>
   </w:num>
   <w:num w:numId="9" w16cid:durableId="710956399">
-    <w:abstractNumId w:val="8"/>
+    <w:abstractNumId w:val="9"/>
   </w:num>
   <w:num w:numId="10" w16cid:durableId="495339161">
+    <w:abstractNumId w:val="11"/>
+  </w:num>
+  <w:num w:numId="11" w16cid:durableId="699091152">
+    <w:abstractNumId w:val="7"/>
+  </w:num>
+  <w:num w:numId="12" w16cid:durableId="308050655">
+    <w:abstractNumId w:val="4"/>
+  </w:num>
+  <w:num w:numId="13" w16cid:durableId="788159076">
     <w:abstractNumId w:val="10"/>
   </w:num>
-  <w:num w:numId="11" w16cid:durableId="699091152">
-    <w:abstractNumId w:val="6"/>
+  <w:num w:numId="14" w16cid:durableId="1118331540">
+    <w:abstractNumId w:val="12"/>
   </w:num>
-  <w:num w:numId="12" w16cid:durableId="308050655">
-    <w:abstractNumId w:val="3"/>
-  </w:num>
-  <w:num w:numId="13" w16cid:durableId="788159076">
-    <w:abstractNumId w:val="9"/>
-  </w:num>
-  <w:num w:numId="14" w16cid:durableId="1118331540">
-    <w:abstractNumId w:val="11"/>
+  <w:num w:numId="15" w16cid:durableId="1513566951">
+    <w:abstractNumId w:val="1"/>
   </w:num>
 </w:numbering>
 </file>
@@ -7204,6 +10816,7 @@
   <w:style w:type="paragraph" w:default="1" w:styleId="Normal">
     <w:name w:val="Normal"/>
     <w:qFormat/>
+    <w:rsid w:val="00C65CDD"/>
   </w:style>
   <w:style w:type="paragraph" w:styleId="Titre1">
     <w:name w:val="heading 1"/>
@@ -7688,6 +11301,15 @@
       <w:color w:val="808080"/>
     </w:rPr>
   </w:style>
+  <w:style w:type="paragraph" w:styleId="Sansinterligne">
+    <w:name w:val="No Spacing"/>
+    <w:uiPriority w:val="1"/>
+    <w:qFormat/>
+    <w:rsid w:val="00163939"/>
+    <w:pPr>
+      <w:spacing w:after="0" w:line="240" w:lineRule="auto"/>
+    </w:pPr>
+  </w:style>
 </w:styles>
 </file>
 

</xml_diff>

<commit_message>
Finission du rapport de math avec correction des fautes d'orthographes, idem pour le C++ FINI
</commit_message>
<xml_diff>
--- a/3A/ProjetMath/Rapport_de_Maths.docx
+++ b/3A/ProjetMath/Rapport_de_Maths.docx
@@ -185,6 +185,14 @@
         <w:t>Projet de Mathématiques</w:t>
       </w:r>
     </w:p>
+    <w:p>
+      <w:pPr>
+        <w:jc w:val="center"/>
+      </w:pPr>
+      <w:r>
+        <w:t>CHAPUS Louka</w:t>
+      </w:r>
+    </w:p>
     <w:p/>
     <w:p/>
     <w:p/>
@@ -340,7 +348,7 @@
             </w:rPr>
             <w:fldChar w:fldCharType="separate"/>
           </w:r>
-          <w:hyperlink w:anchor="_Toc121661220" w:history="1">
+          <w:hyperlink w:anchor="_Toc121762040" w:history="1">
             <w:r>
               <w:rPr>
                 <w:rStyle w:val="Lienhypertexte"/>
@@ -388,7 +396,7 @@
                 <w:noProof/>
                 <w:webHidden/>
               </w:rPr>
-              <w:instrText xml:space="preserve"> PAGEREF _Toc121661220 \h </w:instrText>
+              <w:instrText xml:space="preserve"> PAGEREF _Toc121762040 \h </w:instrText>
             </w:r>
             <w:r>
               <w:rPr>
@@ -438,7 +446,7 @@
               <w:lang w:eastAsia="fr-FR"/>
             </w:rPr>
           </w:pPr>
-          <w:hyperlink w:anchor="_Toc121661221" w:history="1">
+          <w:hyperlink w:anchor="_Toc121762041" w:history="1">
             <w:r>
               <w:rPr>
                 <w:rStyle w:val="Lienhypertexte"/>
@@ -465,7 +473,7 @@
                 <w:rStyle w:val="Lienhypertexte"/>
                 <w:noProof/>
               </w:rPr>
-              <w:t>Etat de l’art</w:t>
+              <w:t>État de l’art</w:t>
             </w:r>
             <w:r>
               <w:rPr>
@@ -486,7 +494,7 @@
                 <w:noProof/>
                 <w:webHidden/>
               </w:rPr>
-              <w:instrText xml:space="preserve"> PAGEREF _Toc121661221 \h </w:instrText>
+              <w:instrText xml:space="preserve"> PAGEREF _Toc121762041 \h </w:instrText>
             </w:r>
             <w:r>
               <w:rPr>
@@ -506,7 +514,7 @@
                 <w:noProof/>
                 <w:webHidden/>
               </w:rPr>
-              <w:t>3</w:t>
+              <w:t>4</w:t>
             </w:r>
             <w:r>
               <w:rPr>
@@ -532,7 +540,7 @@
               <w:lang w:eastAsia="fr-FR"/>
             </w:rPr>
           </w:pPr>
-          <w:hyperlink w:anchor="_Toc121661222" w:history="1">
+          <w:hyperlink w:anchor="_Toc121762042" w:history="1">
             <w:r>
               <w:rPr>
                 <w:rStyle w:val="Lienhypertexte"/>
@@ -576,7 +584,7 @@
                 <w:noProof/>
                 <w:webHidden/>
               </w:rPr>
-              <w:instrText xml:space="preserve"> PAGEREF _Toc121661222 \h </w:instrText>
+              <w:instrText xml:space="preserve"> PAGEREF _Toc121762042 \h </w:instrText>
             </w:r>
             <w:r>
               <w:rPr>
@@ -596,7 +604,7 @@
                 <w:noProof/>
                 <w:webHidden/>
               </w:rPr>
-              <w:t>3</w:t>
+              <w:t>4</w:t>
             </w:r>
             <w:r>
               <w:rPr>
@@ -622,7 +630,7 @@
               <w:lang w:eastAsia="fr-FR"/>
             </w:rPr>
           </w:pPr>
-          <w:hyperlink w:anchor="_Toc121661223" w:history="1">
+          <w:hyperlink w:anchor="_Toc121762043" w:history="1">
             <w:r>
               <w:rPr>
                 <w:rStyle w:val="Lienhypertexte"/>
@@ -666,7 +674,7 @@
                 <w:noProof/>
                 <w:webHidden/>
               </w:rPr>
-              <w:instrText xml:space="preserve"> PAGEREF _Toc121661223 \h </w:instrText>
+              <w:instrText xml:space="preserve"> PAGEREF _Toc121762043 \h </w:instrText>
             </w:r>
             <w:r>
               <w:rPr>
@@ -716,7 +724,7 @@
               <w:lang w:eastAsia="fr-FR"/>
             </w:rPr>
           </w:pPr>
-          <w:hyperlink w:anchor="_Toc121661224" w:history="1">
+          <w:hyperlink w:anchor="_Toc121762044" w:history="1">
             <w:r>
               <w:rPr>
                 <w:rStyle w:val="Lienhypertexte"/>
@@ -764,7 +772,7 @@
                 <w:noProof/>
                 <w:webHidden/>
               </w:rPr>
-              <w:instrText xml:space="preserve"> PAGEREF _Toc121661224 \h </w:instrText>
+              <w:instrText xml:space="preserve"> PAGEREF _Toc121762044 \h </w:instrText>
             </w:r>
             <w:r>
               <w:rPr>
@@ -784,7 +792,7 @@
                 <w:noProof/>
                 <w:webHidden/>
               </w:rPr>
-              <w:t>4</w:t>
+              <w:t>5</w:t>
             </w:r>
             <w:r>
               <w:rPr>
@@ -810,7 +818,7 @@
               <w:lang w:eastAsia="fr-FR"/>
             </w:rPr>
           </w:pPr>
-          <w:hyperlink w:anchor="_Toc121661225" w:history="1">
+          <w:hyperlink w:anchor="_Toc121762045" w:history="1">
             <w:r>
               <w:rPr>
                 <w:rStyle w:val="Lienhypertexte"/>
@@ -854,7 +862,7 @@
                 <w:noProof/>
                 <w:webHidden/>
               </w:rPr>
-              <w:instrText xml:space="preserve"> PAGEREF _Toc121661225 \h </w:instrText>
+              <w:instrText xml:space="preserve"> PAGEREF _Toc121762045 \h </w:instrText>
             </w:r>
             <w:r>
               <w:rPr>
@@ -874,7 +882,7 @@
                 <w:noProof/>
                 <w:webHidden/>
               </w:rPr>
-              <w:t>4</w:t>
+              <w:t>5</w:t>
             </w:r>
             <w:r>
               <w:rPr>
@@ -900,7 +908,7 @@
               <w:lang w:eastAsia="fr-FR"/>
             </w:rPr>
           </w:pPr>
-          <w:hyperlink w:anchor="_Toc121661226" w:history="1">
+          <w:hyperlink w:anchor="_Toc121762046" w:history="1">
             <w:r>
               <w:rPr>
                 <w:rStyle w:val="Lienhypertexte"/>
@@ -944,7 +952,7 @@
                 <w:noProof/>
                 <w:webHidden/>
               </w:rPr>
-              <w:instrText xml:space="preserve"> PAGEREF _Toc121661226 \h </w:instrText>
+              <w:instrText xml:space="preserve"> PAGEREF _Toc121762046 \h </w:instrText>
             </w:r>
             <w:r>
               <w:rPr>
@@ -964,7 +972,7 @@
                 <w:noProof/>
                 <w:webHidden/>
               </w:rPr>
-              <w:t>5</w:t>
+              <w:t>6</w:t>
             </w:r>
             <w:r>
               <w:rPr>
@@ -990,7 +998,7 @@
               <w:lang w:eastAsia="fr-FR"/>
             </w:rPr>
           </w:pPr>
-          <w:hyperlink w:anchor="_Toc121661227" w:history="1">
+          <w:hyperlink w:anchor="_Toc121762047" w:history="1">
             <w:r>
               <w:rPr>
                 <w:rStyle w:val="Lienhypertexte"/>
@@ -1034,7 +1042,7 @@
                 <w:noProof/>
                 <w:webHidden/>
               </w:rPr>
-              <w:instrText xml:space="preserve"> PAGEREF _Toc121661227 \h </w:instrText>
+              <w:instrText xml:space="preserve"> PAGEREF _Toc121762047 \h </w:instrText>
             </w:r>
             <w:r>
               <w:rPr>
@@ -1054,7 +1062,187 @@
                 <w:noProof/>
                 <w:webHidden/>
               </w:rPr>
-              <w:t>6</w:t>
+              <w:t>7</w:t>
+            </w:r>
+            <w:r>
+              <w:rPr>
+                <w:noProof/>
+                <w:webHidden/>
+              </w:rPr>
+              <w:fldChar w:fldCharType="end"/>
+            </w:r>
+          </w:hyperlink>
+        </w:p>
+        <w:p>
+          <w:pPr>
+            <w:pStyle w:val="TM2"/>
+            <w:tabs>
+              <w:tab w:val="left" w:pos="880"/>
+              <w:tab w:val="right" w:leader="underscore" w:pos="9062"/>
+            </w:tabs>
+            <w:rPr>
+              <w:rFonts w:eastAsiaTheme="minorEastAsia" w:cstheme="minorBidi"/>
+              <w:b w:val="0"/>
+              <w:bCs w:val="0"/>
+              <w:noProof/>
+              <w:lang w:eastAsia="fr-FR"/>
+            </w:rPr>
+          </w:pPr>
+          <w:hyperlink w:anchor="_Toc121762048" w:history="1">
+            <w:r>
+              <w:rPr>
+                <w:rStyle w:val="Lienhypertexte"/>
+                <w:noProof/>
+              </w:rPr>
+              <w:t>3.4</w:t>
+            </w:r>
+            <w:r>
+              <w:rPr>
+                <w:rFonts w:eastAsiaTheme="minorEastAsia" w:cstheme="minorBidi"/>
+                <w:b w:val="0"/>
+                <w:bCs w:val="0"/>
+                <w:noProof/>
+                <w:lang w:eastAsia="fr-FR"/>
+              </w:rPr>
+              <w:tab/>
+            </w:r>
+            <w:r>
+              <w:rPr>
+                <w:rStyle w:val="Lienhypertexte"/>
+                <w:noProof/>
+              </w:rPr>
+              <w:t>Cas des segments parallèles</w:t>
+            </w:r>
+            <w:r>
+              <w:rPr>
+                <w:noProof/>
+                <w:webHidden/>
+              </w:rPr>
+              <w:tab/>
+            </w:r>
+            <w:r>
+              <w:rPr>
+                <w:noProof/>
+                <w:webHidden/>
+              </w:rPr>
+              <w:fldChar w:fldCharType="begin"/>
+            </w:r>
+            <w:r>
+              <w:rPr>
+                <w:noProof/>
+                <w:webHidden/>
+              </w:rPr>
+              <w:instrText xml:space="preserve"> PAGEREF _Toc121762048 \h </w:instrText>
+            </w:r>
+            <w:r>
+              <w:rPr>
+                <w:noProof/>
+                <w:webHidden/>
+              </w:rPr>
+            </w:r>
+            <w:r>
+              <w:rPr>
+                <w:noProof/>
+                <w:webHidden/>
+              </w:rPr>
+              <w:fldChar w:fldCharType="separate"/>
+            </w:r>
+            <w:r>
+              <w:rPr>
+                <w:noProof/>
+                <w:webHidden/>
+              </w:rPr>
+              <w:t>7</w:t>
+            </w:r>
+            <w:r>
+              <w:rPr>
+                <w:noProof/>
+                <w:webHidden/>
+              </w:rPr>
+              <w:fldChar w:fldCharType="end"/>
+            </w:r>
+          </w:hyperlink>
+        </w:p>
+        <w:p>
+          <w:pPr>
+            <w:pStyle w:val="TM2"/>
+            <w:tabs>
+              <w:tab w:val="left" w:pos="880"/>
+              <w:tab w:val="right" w:leader="underscore" w:pos="9062"/>
+            </w:tabs>
+            <w:rPr>
+              <w:rFonts w:eastAsiaTheme="minorEastAsia" w:cstheme="minorBidi"/>
+              <w:b w:val="0"/>
+              <w:bCs w:val="0"/>
+              <w:noProof/>
+              <w:lang w:eastAsia="fr-FR"/>
+            </w:rPr>
+          </w:pPr>
+          <w:hyperlink w:anchor="_Toc121762049" w:history="1">
+            <w:r>
+              <w:rPr>
+                <w:rStyle w:val="Lienhypertexte"/>
+                <w:noProof/>
+              </w:rPr>
+              <w:t>3.5</w:t>
+            </w:r>
+            <w:r>
+              <w:rPr>
+                <w:rFonts w:eastAsiaTheme="minorEastAsia" w:cstheme="minorBidi"/>
+                <w:b w:val="0"/>
+                <w:bCs w:val="0"/>
+                <w:noProof/>
+                <w:lang w:eastAsia="fr-FR"/>
+              </w:rPr>
+              <w:tab/>
+            </w:r>
+            <w:r>
+              <w:rPr>
+                <w:rStyle w:val="Lienhypertexte"/>
+                <w:noProof/>
+              </w:rPr>
+              <w:t>Fonctions supplémentaires</w:t>
+            </w:r>
+            <w:r>
+              <w:rPr>
+                <w:noProof/>
+                <w:webHidden/>
+              </w:rPr>
+              <w:tab/>
+            </w:r>
+            <w:r>
+              <w:rPr>
+                <w:noProof/>
+                <w:webHidden/>
+              </w:rPr>
+              <w:fldChar w:fldCharType="begin"/>
+            </w:r>
+            <w:r>
+              <w:rPr>
+                <w:noProof/>
+                <w:webHidden/>
+              </w:rPr>
+              <w:instrText xml:space="preserve"> PAGEREF _Toc121762049 \h </w:instrText>
+            </w:r>
+            <w:r>
+              <w:rPr>
+                <w:noProof/>
+                <w:webHidden/>
+              </w:rPr>
+            </w:r>
+            <w:r>
+              <w:rPr>
+                <w:noProof/>
+                <w:webHidden/>
+              </w:rPr>
+              <w:fldChar w:fldCharType="separate"/>
+            </w:r>
+            <w:r>
+              <w:rPr>
+                <w:noProof/>
+                <w:webHidden/>
+              </w:rPr>
+              <w:t>9</w:t>
             </w:r>
             <w:r>
               <w:rPr>
@@ -1084,13 +1272,13 @@
               <w:lang w:eastAsia="fr-FR"/>
             </w:rPr>
           </w:pPr>
-          <w:hyperlink w:anchor="_Toc121661228" w:history="1">
+          <w:hyperlink w:anchor="_Toc121762050" w:history="1">
             <w:r>
               <w:rPr>
                 <w:rStyle w:val="Lienhypertexte"/>
                 <w:noProof/>
               </w:rPr>
-              <w:t>2.</w:t>
+              <w:t>4.</w:t>
             </w:r>
             <w:r>
               <w:rPr>
@@ -1132,7 +1320,7 @@
                 <w:noProof/>
                 <w:webHidden/>
               </w:rPr>
-              <w:instrText xml:space="preserve"> PAGEREF _Toc121661228 \h </w:instrText>
+              <w:instrText xml:space="preserve"> PAGEREF _Toc121762050 \h </w:instrText>
             </w:r>
             <w:r>
               <w:rPr>
@@ -1152,7 +1340,7 @@
                 <w:noProof/>
                 <w:webHidden/>
               </w:rPr>
-              <w:t>6</w:t>
+              <w:t>9</w:t>
             </w:r>
             <w:r>
               <w:rPr>
@@ -1181,13 +1369,13 @@
               <w:lang w:eastAsia="fr-FR"/>
             </w:rPr>
           </w:pPr>
-          <w:hyperlink w:anchor="_Toc121661229" w:history="1">
+          <w:hyperlink w:anchor="_Toc121762051" w:history="1">
             <w:r>
               <w:rPr>
                 <w:rStyle w:val="Lienhypertexte"/>
                 <w:noProof/>
               </w:rPr>
-              <w:t>Table des figures</w:t>
+              <w:t>Bibliographie</w:t>
             </w:r>
             <w:r>
               <w:rPr>
@@ -1208,7 +1396,7 @@
                 <w:noProof/>
                 <w:webHidden/>
               </w:rPr>
-              <w:instrText xml:space="preserve"> PAGEREF _Toc121661229 \h </w:instrText>
+              <w:instrText xml:space="preserve"> PAGEREF _Toc121762051 \h </w:instrText>
             </w:r>
             <w:r>
               <w:rPr>
@@ -1228,159 +1416,7 @@
                 <w:noProof/>
                 <w:webHidden/>
               </w:rPr>
-              <w:t>7</w:t>
-            </w:r>
-            <w:r>
-              <w:rPr>
-                <w:noProof/>
-                <w:webHidden/>
-              </w:rPr>
-              <w:fldChar w:fldCharType="end"/>
-            </w:r>
-          </w:hyperlink>
-        </w:p>
-        <w:p>
-          <w:pPr>
-            <w:pStyle w:val="TM1"/>
-            <w:tabs>
-              <w:tab w:val="right" w:leader="underscore" w:pos="9062"/>
-            </w:tabs>
-            <w:rPr>
-              <w:rFonts w:eastAsiaTheme="minorEastAsia" w:cstheme="minorBidi"/>
-              <w:b w:val="0"/>
-              <w:bCs w:val="0"/>
-              <w:i w:val="0"/>
-              <w:iCs w:val="0"/>
-              <w:noProof/>
-              <w:sz w:val="22"/>
-              <w:szCs w:val="22"/>
-              <w:lang w:eastAsia="fr-FR"/>
-            </w:rPr>
-          </w:pPr>
-          <w:hyperlink w:anchor="_Toc121661230" w:history="1">
-            <w:r>
-              <w:rPr>
-                <w:rStyle w:val="Lienhypertexte"/>
-                <w:noProof/>
-              </w:rPr>
-              <w:t>Liste des tableaux</w:t>
-            </w:r>
-            <w:r>
-              <w:rPr>
-                <w:noProof/>
-                <w:webHidden/>
-              </w:rPr>
-              <w:tab/>
-            </w:r>
-            <w:r>
-              <w:rPr>
-                <w:noProof/>
-                <w:webHidden/>
-              </w:rPr>
-              <w:fldChar w:fldCharType="begin"/>
-            </w:r>
-            <w:r>
-              <w:rPr>
-                <w:noProof/>
-                <w:webHidden/>
-              </w:rPr>
-              <w:instrText xml:space="preserve"> PAGEREF _Toc121661230 \h </w:instrText>
-            </w:r>
-            <w:r>
-              <w:rPr>
-                <w:noProof/>
-                <w:webHidden/>
-              </w:rPr>
-            </w:r>
-            <w:r>
-              <w:rPr>
-                <w:noProof/>
-                <w:webHidden/>
-              </w:rPr>
-              <w:fldChar w:fldCharType="separate"/>
-            </w:r>
-            <w:r>
-              <w:rPr>
-                <w:noProof/>
-                <w:webHidden/>
-              </w:rPr>
-              <w:t>7</w:t>
-            </w:r>
-            <w:r>
-              <w:rPr>
-                <w:noProof/>
-                <w:webHidden/>
-              </w:rPr>
-              <w:fldChar w:fldCharType="end"/>
-            </w:r>
-          </w:hyperlink>
-        </w:p>
-        <w:p>
-          <w:pPr>
-            <w:pStyle w:val="TM1"/>
-            <w:tabs>
-              <w:tab w:val="right" w:leader="underscore" w:pos="9062"/>
-            </w:tabs>
-            <w:rPr>
-              <w:rFonts w:eastAsiaTheme="minorEastAsia" w:cstheme="minorBidi"/>
-              <w:b w:val="0"/>
-              <w:bCs w:val="0"/>
-              <w:i w:val="0"/>
-              <w:iCs w:val="0"/>
-              <w:noProof/>
-              <w:sz w:val="22"/>
-              <w:szCs w:val="22"/>
-              <w:lang w:eastAsia="fr-FR"/>
-            </w:rPr>
-          </w:pPr>
-          <w:hyperlink w:anchor="_Toc121661231" w:history="1">
-            <w:r>
-              <w:rPr>
-                <w:rStyle w:val="Lienhypertexte"/>
-                <w:noProof/>
-              </w:rPr>
-              <w:t>Bibliographie</w:t>
-            </w:r>
-            <w:r>
-              <w:rPr>
-                <w:noProof/>
-                <w:webHidden/>
-              </w:rPr>
-              <w:tab/>
-            </w:r>
-            <w:r>
-              <w:rPr>
-                <w:noProof/>
-                <w:webHidden/>
-              </w:rPr>
-              <w:fldChar w:fldCharType="begin"/>
-            </w:r>
-            <w:r>
-              <w:rPr>
-                <w:noProof/>
-                <w:webHidden/>
-              </w:rPr>
-              <w:instrText xml:space="preserve"> PAGEREF _Toc121661231 \h </w:instrText>
-            </w:r>
-            <w:r>
-              <w:rPr>
-                <w:noProof/>
-                <w:webHidden/>
-              </w:rPr>
-            </w:r>
-            <w:r>
-              <w:rPr>
-                <w:noProof/>
-                <w:webHidden/>
-              </w:rPr>
-              <w:fldChar w:fldCharType="separate"/>
-            </w:r>
-            <w:r>
-              <w:rPr>
-                <w:noProof/>
-                <w:webHidden/>
-              </w:rPr>
-              <w:t>8</w:t>
+              <w:t>10</w:t>
             </w:r>
             <w:r>
               <w:rPr>
@@ -1435,7 +1471,7 @@
           <w:numId w:val="13"/>
         </w:numPr>
       </w:pPr>
-      <w:bookmarkStart w:id="0" w:name="_Toc121661220"/>
+      <w:bookmarkStart w:id="0" w:name="_Toc121762040"/>
       <w:r>
         <w:t>Introduction</w:t>
       </w:r>
@@ -1461,8 +1497,209 @@
         <w:jc w:val="both"/>
       </w:pPr>
       <w:r>
-        <w:t xml:space="preserve">Après de nombreuses recherches </w:t>
-      </w:r>
+        <w:t>Pour ce faire</w:t>
+      </w:r>
+      <w:r>
+        <w:t>,</w:t>
+      </w:r>
+      <w:r>
+        <w:t xml:space="preserve"> on va utiliser les courbes de Bézier</w:t>
+      </w:r>
+      <w:r>
+        <w:t>,</w:t>
+      </w:r>
+      <w:r>
+        <w:t xml:space="preserve"> car elle</w:t>
+      </w:r>
+      <w:r>
+        <w:t>s</w:t>
+      </w:r>
+      <w:r>
+        <w:t xml:space="preserve"> permettent de générer des courbes à partir de quelque</w:t>
+      </w:r>
+      <w:r>
+        <w:t>s</w:t>
+      </w:r>
+      <w:r>
+        <w:t xml:space="preserve"> points (3 au minimum)</w:t>
+      </w:r>
+      <w:r>
+        <w:t>. On utilisera notamment les courbes de Bézier d’ordre 2 car elles permettent d’avoir des paraboles. De plus, une continuité G² est lorsque le centre de courbure est le même au point de jonction de deux segments, c’est aussi appelée continuité de courbure.</w:t>
+      </w:r>
+    </w:p>
+    <w:p>
+      <w:pPr>
+        <w:ind w:firstLine="708"/>
+        <w:jc w:val="both"/>
+      </w:pPr>
+      <w:r>
+        <w:drawing>
+          <wp:anchor distT="0" distB="0" distL="114300" distR="114300" simplePos="0" relativeHeight="251666432" behindDoc="1" locked="0" layoutInCell="1" allowOverlap="1" wp14:anchorId="2C517A2D" wp14:editId="5AC26082">
+            <wp:simplePos x="0" y="0"/>
+            <wp:positionH relativeFrom="margin">
+              <wp:align>center</wp:align>
+            </wp:positionH>
+            <wp:positionV relativeFrom="paragraph">
+              <wp:posOffset>270722</wp:posOffset>
+            </wp:positionV>
+            <wp:extent cx="4182533" cy="707538"/>
+            <wp:effectExtent l="0" t="0" r="8890" b="0"/>
+            <wp:wrapTight wrapText="bothSides">
+              <wp:wrapPolygon edited="0">
+                <wp:start x="0" y="0"/>
+                <wp:lineTo x="0" y="20941"/>
+                <wp:lineTo x="21548" y="20941"/>
+                <wp:lineTo x="21548" y="0"/>
+                <wp:lineTo x="0" y="0"/>
+              </wp:wrapPolygon>
+            </wp:wrapTight>
+            <wp:docPr id="9" name="Image 9"/>
+            <wp:cNvGraphicFramePr>
+              <a:graphicFrameLocks xmlns:a="http://schemas.openxmlformats.org/drawingml/2006/main" noChangeAspect="1"/>
+            </wp:cNvGraphicFramePr>
+            <a:graphic xmlns:a="http://schemas.openxmlformats.org/drawingml/2006/main">
+              <a:graphicData uri="http://schemas.openxmlformats.org/drawingml/2006/picture">
+                <pic:pic xmlns:pic="http://schemas.openxmlformats.org/drawingml/2006/picture">
+                  <pic:nvPicPr>
+                    <pic:cNvPr id="1" name=""/>
+                    <pic:cNvPicPr/>
+                  </pic:nvPicPr>
+                  <pic:blipFill>
+                    <a:blip r:embed="rId10">
+                      <a:extLst>
+                        <a:ext uri="{28A0092B-C50C-407E-A947-70E740481C1C}">
+                          <a14:useLocalDpi xmlns:a14="http://schemas.microsoft.com/office/drawing/2010/main" val="0"/>
+                        </a:ext>
+                      </a:extLst>
+                    </a:blip>
+                    <a:stretch>
+                      <a:fillRect/>
+                    </a:stretch>
+                  </pic:blipFill>
+                  <pic:spPr>
+                    <a:xfrm>
+                      <a:off x="0" y="0"/>
+                      <a:ext cx="4182533" cy="707538"/>
+                    </a:xfrm>
+                    <a:prstGeom prst="rect">
+                      <a:avLst/>
+                    </a:prstGeom>
+                  </pic:spPr>
+                </pic:pic>
+              </a:graphicData>
+            </a:graphic>
+          </wp:anchor>
+        </w:drawing>
+      </w:r>
+      <w:r>
+        <w:t>De plus, pour l’implémentation en C++ on aura besoin des bibliothèques suivantes :</w:t>
+      </w:r>
+    </w:p>
+    <w:p>
+      <w:pPr>
+        <w:ind w:firstLine="708"/>
+        <w:jc w:val="both"/>
+      </w:pPr>
+    </w:p>
+    <w:p>
+      <w:pPr>
+        <w:ind w:firstLine="708"/>
+        <w:jc w:val="both"/>
+      </w:pPr>
+    </w:p>
+    <w:p>
+      <w:pPr>
+        <w:ind w:firstLine="708"/>
+        <w:jc w:val="both"/>
+      </w:pPr>
+    </w:p>
+    <w:p>
+      <w:pPr>
+        <w:ind w:firstLine="708"/>
+        <w:jc w:val="both"/>
+      </w:pPr>
+    </w:p>
+    <w:p>
+      <w:pPr>
+        <w:ind w:firstLine="708"/>
+        <w:jc w:val="both"/>
+      </w:pPr>
+    </w:p>
+    <w:p>
+      <w:pPr>
+        <w:ind w:firstLine="708"/>
+        <w:jc w:val="both"/>
+      </w:pPr>
+    </w:p>
+    <w:p>
+      <w:pPr>
+        <w:ind w:firstLine="708"/>
+        <w:jc w:val="both"/>
+      </w:pPr>
+    </w:p>
+    <w:p>
+      <w:pPr>
+        <w:ind w:firstLine="708"/>
+        <w:jc w:val="both"/>
+      </w:pPr>
+    </w:p>
+    <w:p>
+      <w:pPr>
+        <w:ind w:firstLine="708"/>
+        <w:jc w:val="both"/>
+      </w:pPr>
+    </w:p>
+    <w:p>
+      <w:pPr>
+        <w:ind w:firstLine="708"/>
+        <w:jc w:val="both"/>
+      </w:pPr>
+    </w:p>
+    <w:p>
+      <w:pPr>
+        <w:ind w:firstLine="708"/>
+        <w:jc w:val="both"/>
+      </w:pPr>
+    </w:p>
+    <w:p>
+      <w:pPr>
+        <w:ind w:firstLine="708"/>
+        <w:jc w:val="both"/>
+      </w:pPr>
+    </w:p>
+    <w:p>
+      <w:pPr>
+        <w:ind w:firstLine="708"/>
+        <w:jc w:val="both"/>
+      </w:pPr>
+    </w:p>
+    <w:p>
+      <w:pPr>
+        <w:ind w:firstLine="708"/>
+        <w:jc w:val="both"/>
+      </w:pPr>
+    </w:p>
+    <w:p>
+      <w:pPr>
+        <w:ind w:firstLine="708"/>
+        <w:jc w:val="both"/>
+      </w:pPr>
+    </w:p>
+    <w:p>
+      <w:pPr>
+        <w:ind w:firstLine="708"/>
+        <w:jc w:val="both"/>
+      </w:pPr>
+    </w:p>
+    <w:p>
+      <w:pPr>
+        <w:jc w:val="both"/>
+      </w:pPr>
+    </w:p>
+    <w:p>
+      <w:pPr>
+        <w:jc w:val="both"/>
+      </w:pPr>
     </w:p>
     <w:p>
       <w:pPr>
@@ -1477,9 +1714,13 @@
           <w:numId w:val="12"/>
         </w:numPr>
       </w:pPr>
-      <w:bookmarkStart w:id="1" w:name="_Toc121661221"/>
-      <w:r>
-        <w:t>Etat de l’art</w:t>
+      <w:bookmarkStart w:id="1" w:name="_Toc121762041"/>
+      <w:r>
+        <w:lastRenderedPageBreak/>
+        <w:t>É</w:t>
+      </w:r>
+      <w:r>
+        <w:t>tat de l’art</w:t>
       </w:r>
       <w:bookmarkEnd w:id="1"/>
     </w:p>
@@ -1492,7 +1733,7 @@
           <w:numId w:val="12"/>
         </w:numPr>
       </w:pPr>
-      <w:bookmarkStart w:id="2" w:name="_Toc121661222"/>
+      <w:bookmarkStart w:id="2" w:name="_Toc121762042"/>
       <w:r>
         <w:t xml:space="preserve">Définition </w:t>
       </w:r>
@@ -1738,21 +1979,7 @@
         <w:rPr>
           <w:rFonts w:eastAsiaTheme="minorEastAsia"/>
         </w:rPr>
-        <w:t>, assoc</w:t>
-      </w:r>
-      <w:proofErr w:type="spellStart"/>
-      <w:r>
-        <w:rPr>
-          <w:rFonts w:eastAsiaTheme="minorEastAsia"/>
-        </w:rPr>
-        <w:t>iée</w:t>
-      </w:r>
-      <w:proofErr w:type="spellEnd"/>
-      <w:r>
-        <w:rPr>
-          <w:rFonts w:eastAsiaTheme="minorEastAsia"/>
-        </w:rPr>
-        <w:t xml:space="preserve"> à ces points : </w:t>
+        <w:t xml:space="preserve">, associée à ces points : </w:t>
       </w:r>
     </w:p>
     <w:p>
@@ -2085,7 +2312,6 @@
         </w:rPr>
         <w:t xml:space="preserve"> soi</w:t>
       </w:r>
-      <w:proofErr w:type="spellStart"/>
       <w:r>
         <w:rPr>
           <w:rFonts w:eastAsiaTheme="minorEastAsia"/>
@@ -2096,14 +2322,7 @@
         <w:rPr>
           <w:rFonts w:eastAsiaTheme="minorEastAsia"/>
         </w:rPr>
-        <w:t>nt</w:t>
-      </w:r>
-      <w:proofErr w:type="spellEnd"/>
-      <w:r>
-        <w:rPr>
-          <w:rFonts w:eastAsiaTheme="minorEastAsia"/>
-        </w:rPr>
-        <w:t xml:space="preserve"> </w:t>
+        <w:t xml:space="preserve">nt </w:t>
       </w:r>
       <m:oMath>
         <m:r>
@@ -3586,7 +3805,7 @@
           <w:numId w:val="12"/>
         </w:numPr>
       </w:pPr>
-      <w:bookmarkStart w:id="3" w:name="_Toc121661223"/>
+      <w:bookmarkStart w:id="3" w:name="_Toc121762043"/>
       <w:r>
         <w:t>Courbes de Bézier d’ordre</w:t>
       </w:r>
@@ -3601,7 +3820,13 @@
         <w:jc w:val="both"/>
       </w:pPr>
       <w:r>
-        <w:t xml:space="preserve">On s’intéresses plus particulièrement aux courbes de Bézier quadratique car ce sont des courbes qui permettent de relier de façon </w:t>
+        <w:t>On s’intéresse plus particulièrement aux courbes de Bézier quadratique</w:t>
+      </w:r>
+      <w:r>
+        <w:t>,</w:t>
+      </w:r>
+      <w:r>
+        <w:t xml:space="preserve"> car ce sont des courbes qui permettent de relier de façon </w:t>
       </w:r>
       <m:oMath>
         <m:r>
@@ -3618,7 +3843,13 @@
         <w:t xml:space="preserve"> deux </w:t>
       </w:r>
       <w:r>
-        <w:t>segments de droite en définissant un point de contrôle au croisement des deux droites, le cas des droites parallèle est aussi à prendre en compte.</w:t>
+        <w:t>segments de droite en définissant un point de contrôle au croisement des deux droites, le cas des droites parallèle</w:t>
+      </w:r>
+      <w:r>
+        <w:t>s</w:t>
+      </w:r>
+      <w:r>
+        <w:t xml:space="preserve"> est aussi à prendre en compte.</w:t>
       </w:r>
     </w:p>
     <w:p>
@@ -4031,13 +4262,7 @@
             <w:rPr>
               <w:rFonts w:ascii="Cambria Math" w:eastAsiaTheme="minorEastAsia" w:hAnsi="Cambria Math"/>
             </w:rPr>
-            <m:t>C</m:t>
-          </m:r>
-          <m:r>
-            <w:rPr>
-              <w:rFonts w:ascii="Cambria Math" w:eastAsiaTheme="minorEastAsia" w:hAnsi="Cambria Math"/>
-            </w:rPr>
-            <m:t xml:space="preserve">       (4)</m:t>
+            <m:t>C       (4)</m:t>
           </m:r>
         </m:oMath>
       </m:oMathPara>
@@ -4088,6 +4313,7 @@
           <w:i/>
           <w:iCs/>
         </w:rPr>
+        <w:lastRenderedPageBreak/>
         <w:t>Démonstration.</w:t>
       </w:r>
       <w:r>
@@ -5449,45 +5675,14 @@
     </w:p>
     <w:p>
       <w:pPr>
-        <w:pStyle w:val="Paragraphedeliste"/>
-        <w:ind w:left="1065"/>
-      </w:pPr>
-    </w:p>
-    <w:p>
-      <w:pPr>
-        <w:pStyle w:val="Paragraphedeliste"/>
-        <w:ind w:left="1065"/>
-      </w:pPr>
-    </w:p>
-    <w:p>
-      <w:pPr>
-        <w:pStyle w:val="Paragraphedeliste"/>
-        <w:ind w:left="1065"/>
-      </w:pPr>
-    </w:p>
-    <w:p>
-      <w:pPr>
-        <w:pStyle w:val="Paragraphedeliste"/>
-        <w:ind w:left="1065"/>
-      </w:pPr>
-    </w:p>
-    <w:p>
-      <w:pPr>
-        <w:pStyle w:val="Paragraphedeliste"/>
-        <w:ind w:left="1065"/>
-      </w:pPr>
-    </w:p>
-    <w:p>
-      <w:pPr>
         <w:pStyle w:val="Titre1"/>
         <w:numPr>
           <w:ilvl w:val="0"/>
           <w:numId w:val="12"/>
         </w:numPr>
       </w:pPr>
-      <w:bookmarkStart w:id="4" w:name="_Toc121661224"/>
-      <w:r>
-        <w:lastRenderedPageBreak/>
+      <w:bookmarkStart w:id="4" w:name="_Toc121762044"/>
+      <w:r>
         <w:t>Contribution</w:t>
       </w:r>
       <w:bookmarkEnd w:id="4"/>
@@ -5500,7 +5695,7 @@
           <w:numId w:val="12"/>
         </w:numPr>
       </w:pPr>
-      <w:bookmarkStart w:id="5" w:name="_Toc121661225"/>
+      <w:bookmarkStart w:id="5" w:name="_Toc121762045"/>
       <w:r>
         <w:t>Point de contrôle</w:t>
       </w:r>
@@ -5512,7 +5707,13 @@
         <w:jc w:val="both"/>
       </w:pPr>
       <w:r>
-        <w:t>Pour utiliser l’équation donnée pour les courbes de Bézier d’ordre 2 nous avons besoin de</w:t>
+        <w:t>Pour utiliser l’équation donnée pour les courbes de Bézier d’ordre 2</w:t>
+      </w:r>
+      <w:r>
+        <w:t>,</w:t>
+      </w:r>
+      <w:r>
+        <w:t xml:space="preserve"> nous avons besoin de</w:t>
       </w:r>
       <w:r>
         <w:t xml:space="preserve"> </w:t>
@@ -5706,10 +5907,7 @@
         </m:r>
       </m:oMath>
       <w:r>
-        <w:t>,</w:t>
-      </w:r>
-      <w:r>
-        <w:t xml:space="preserve"> </w:t>
+        <w:t xml:space="preserve">, </w:t>
       </w:r>
       <m:oMath>
         <m:r>
@@ -5787,13 +5985,7 @@
         <w:rPr>
           <w:rFonts w:eastAsiaTheme="minorEastAsia"/>
         </w:rPr>
-        <w:t xml:space="preserve"> </w:t>
-      </w:r>
-      <w:r>
-        <w:rPr>
-          <w:rFonts w:eastAsiaTheme="minorEastAsia"/>
-        </w:rPr>
-        <w:t xml:space="preserve">et </w:t>
+        <w:t xml:space="preserve"> et </w:t>
       </w:r>
       <m:oMath>
         <m:r>
@@ -5811,13 +6003,7 @@
           <w:rPr>
             <w:rFonts w:ascii="Cambria Math" w:hAnsi="Cambria Math"/>
           </w:rPr>
-          <m:t>D</m:t>
-        </m:r>
-        <m:r>
-          <w:rPr>
-            <w:rFonts w:ascii="Cambria Math" w:hAnsi="Cambria Math"/>
-          </w:rPr>
-          <m:t>(</m:t>
+          <m:t>D(</m:t>
         </m:r>
         <m:sSub>
           <m:sSubPr>
@@ -5888,19 +6074,7 @@
         <w:rPr>
           <w:rFonts w:eastAsiaTheme="minorEastAsia"/>
         </w:rPr>
-        <w:t>. Considérons ensuite les segments [AB]</w:t>
-      </w:r>
-      <w:r>
-        <w:rPr>
-          <w:rFonts w:eastAsiaTheme="minorEastAsia"/>
-        </w:rPr>
-        <w:t xml:space="preserve"> </w:t>
-      </w:r>
-      <w:r>
-        <w:rPr>
-          <w:rFonts w:eastAsiaTheme="minorEastAsia"/>
-        </w:rPr>
-        <w:t>et [CD].</w:t>
+        <w:t>. Considérons ensuite les segments [AB] et [CD].</w:t>
       </w:r>
     </w:p>
     <w:p>
@@ -6314,13 +6488,7 @@
         <w:rPr>
           <w:rFonts w:eastAsiaTheme="minorEastAsia"/>
         </w:rPr>
-        <w:t>Idem pour le segment [CD]</w:t>
-      </w:r>
-      <w:r>
-        <w:rPr>
-          <w:rFonts w:eastAsiaTheme="minorEastAsia"/>
-        </w:rPr>
-        <w:t xml:space="preserve">, équation de la droite : </w:t>
+        <w:t xml:space="preserve">Idem pour le segment [CD], équation de la droite : </w:t>
       </w:r>
       <m:oMath>
         <m:sSub>
@@ -6747,13 +6915,7 @@
           <w:rPr>
             <w:rFonts w:ascii="Cambria Math" w:hAnsi="Cambria Math"/>
           </w:rPr>
-          <m:t>M</m:t>
-        </m:r>
-        <m:r>
-          <w:rPr>
-            <w:rFonts w:ascii="Cambria Math" w:hAnsi="Cambria Math"/>
-          </w:rPr>
-          <m:t>(</m:t>
+          <m:t>M(</m:t>
         </m:r>
         <m:sSub>
           <m:sSubPr>
@@ -7435,6 +7597,7 @@
         <w:rPr>
           <w:rFonts w:eastAsiaTheme="minorEastAsia"/>
         </w:rPr>
+        <w:lastRenderedPageBreak/>
         <w:t>Implémentation en C++ :</w:t>
       </w:r>
     </w:p>
@@ -7448,6 +7611,7 @@
       <w:r>
         <w:rPr>
           <w:rFonts w:eastAsiaTheme="minorEastAsia"/>
+          <w:noProof/>
         </w:rPr>
         <w:drawing>
           <wp:inline distT="0" distB="0" distL="0" distR="0" wp14:anchorId="652E2131" wp14:editId="385816B4">
@@ -7465,7 +7629,7 @@
                     <pic:cNvPicPr/>
                   </pic:nvPicPr>
                   <pic:blipFill>
-                    <a:blip r:embed="rId10"/>
+                    <a:blip r:embed="rId11"/>
                     <a:stretch>
                       <a:fillRect/>
                     </a:stretch>
@@ -7505,7 +7669,7 @@
           <w:rFonts w:eastAsiaTheme="minorEastAsia"/>
         </w:rPr>
       </w:pPr>
-      <w:bookmarkStart w:id="6" w:name="_Toc121661226"/>
+      <w:bookmarkStart w:id="6" w:name="_Toc121762046"/>
       <w:r>
         <w:rPr>
           <w:rFonts w:eastAsiaTheme="minorEastAsia"/>
@@ -7532,13 +7696,7 @@
         <w:t>s</w:t>
       </w:r>
       <w:r>
-        <w:t xml:space="preserve"> les plus éloignés du point de contrôle pour avoir une parabole qui maintient un rayon de courbure presque constant et donc avoir une jointure de façon </w:t>
-      </w:r>
-      <w:r>
-        <w:t>G²</w:t>
-      </w:r>
-      <w:r>
-        <w:t>.</w:t>
+        <w:t xml:space="preserve"> les plus éloignés du point de contrôle pour avoir une parabole qui maintient un rayon de courbure presque constant et donc avoir une jointure de façon G².</w:t>
       </w:r>
       <w:r>
         <w:rPr>
@@ -7563,8 +7721,8 @@
       <w:r>
         <w:rPr>
           <w:rFonts w:eastAsiaTheme="minorEastAsia"/>
-        </w:rPr>
-        <w:lastRenderedPageBreak/>
+          <w:noProof/>
+        </w:rPr>
         <w:drawing>
           <wp:anchor distT="0" distB="0" distL="114300" distR="114300" simplePos="0" relativeHeight="251660288" behindDoc="1" locked="0" layoutInCell="1" allowOverlap="1" wp14:anchorId="42B0FE72" wp14:editId="2994C4CE">
             <wp:simplePos x="0" y="0"/>
@@ -7589,7 +7747,7 @@
                     <pic:cNvPicPr/>
                   </pic:nvPicPr>
                   <pic:blipFill>
-                    <a:blip r:embed="rId11">
+                    <a:blip r:embed="rId12">
                       <a:extLst>
                         <a:ext uri="{28A0092B-C50C-407E-A947-70E740481C1C}">
                           <a14:useLocalDpi xmlns:a14="http://schemas.microsoft.com/office/drawing/2010/main" val="0"/>
@@ -7751,13 +7909,7 @@
         <w:rPr>
           <w:rFonts w:eastAsiaTheme="minorEastAsia"/>
         </w:rPr>
-        <w:t xml:space="preserve"> </w:t>
-      </w:r>
-      <w:r>
-        <w:rPr>
-          <w:rFonts w:eastAsiaTheme="minorEastAsia"/>
-        </w:rPr>
-        <w:t>et</w:t>
+        <w:t xml:space="preserve"> et</w:t>
       </w:r>
       <w:r>
         <w:rPr>
@@ -7853,7 +8005,13 @@
         <w:rPr>
           <w:rFonts w:eastAsiaTheme="minorEastAsia"/>
         </w:rPr>
-        <w:t xml:space="preserve"> la distance entre ces deux points, on a:</w:t>
+        <w:t xml:space="preserve"> la distance entre ces deux points, on </w:t>
+      </w:r>
+      <w:r>
+        <w:rPr>
+          <w:rFonts w:eastAsiaTheme="minorEastAsia"/>
+        </w:rPr>
+        <w:t>a :</w:t>
       </w:r>
     </w:p>
     <w:p>
@@ -8101,7 +8259,9 @@
       <w:r>
         <w:rPr>
           <w:rFonts w:eastAsiaTheme="minorEastAsia"/>
-        </w:rPr>
+          <w:noProof/>
+        </w:rPr>
+        <w:lastRenderedPageBreak/>
         <w:drawing>
           <wp:inline distT="0" distB="0" distL="0" distR="0" wp14:anchorId="4BCE3F5C" wp14:editId="0D0A8ADB">
             <wp:extent cx="4363200" cy="535781"/>
@@ -8118,7 +8278,7 @@
                     <pic:cNvPicPr/>
                   </pic:nvPicPr>
                   <pic:blipFill>
-                    <a:blip r:embed="rId12"/>
+                    <a:blip r:embed="rId13"/>
                     <a:stretch>
                       <a:fillRect/>
                     </a:stretch>
@@ -8174,9 +8334,8 @@
           <w:numId w:val="12"/>
         </w:numPr>
       </w:pPr>
-      <w:bookmarkStart w:id="7" w:name="_Toc121661227"/>
-      <w:r>
-        <w:lastRenderedPageBreak/>
+      <w:bookmarkStart w:id="7" w:name="_Toc121762047"/>
+      <w:r>
         <w:t>Tracer de la courbe</w:t>
       </w:r>
       <w:bookmarkEnd w:id="7"/>
@@ -8187,6 +8346,9 @@
         <w:jc w:val="both"/>
       </w:pPr>
       <w:r>
+        <w:rPr>
+          <w:noProof/>
+        </w:rPr>
         <w:drawing>
           <wp:anchor distT="0" distB="0" distL="114300" distR="114300" simplePos="0" relativeHeight="251661312" behindDoc="0" locked="0" layoutInCell="1" allowOverlap="1" wp14:anchorId="6DCB824C" wp14:editId="41640CBC">
             <wp:simplePos x="0" y="0"/>
@@ -8219,7 +8381,7 @@
                     <pic:cNvPicPr/>
                   </pic:nvPicPr>
                   <pic:blipFill>
-                    <a:blip r:embed="rId13">
+                    <a:blip r:embed="rId14">
                       <a:extLst>
                         <a:ext uri="{28A0092B-C50C-407E-A947-70E740481C1C}">
                           <a14:useLocalDpi xmlns:a14="http://schemas.microsoft.com/office/drawing/2010/main" val="0"/>
@@ -8326,10 +8488,7 @@
         </m:r>
       </m:oMath>
       <w:r>
-        <w:t xml:space="preserve"> entre 0 et 1</w:t>
-      </w:r>
-      <w:r>
-        <w:t xml:space="preserve">, on utilise un entier </w:t>
+        <w:t xml:space="preserve"> entre 0 et 1, on utilise un entier </w:t>
       </w:r>
       <m:oMath>
         <m:r>
@@ -8347,13 +8506,7 @@
           <w:rPr>
             <w:rFonts w:ascii="Cambria Math" w:hAnsi="Cambria Math"/>
           </w:rPr>
-          <m:t>n</m:t>
-        </m:r>
-        <m:r>
-          <w:rPr>
-            <w:rFonts w:ascii="Cambria Math" w:hAnsi="Cambria Math"/>
-          </w:rPr>
-          <m:t xml:space="preserve"> ≫100</m:t>
+          <m:t>n ≫100</m:t>
         </m:r>
       </m:oMath>
       <w:r>
@@ -8388,13 +8541,7 @@
           <w:rPr>
             <w:rFonts w:ascii="Cambria Math" w:hAnsi="Cambria Math"/>
           </w:rPr>
-          <m:t>t</m:t>
-        </m:r>
-        <m:r>
-          <w:rPr>
-            <w:rFonts w:ascii="Cambria Math" w:hAnsi="Cambria Math"/>
-          </w:rPr>
-          <m:t>=</m:t>
+          <m:t>t=</m:t>
         </m:r>
         <m:f>
           <m:fPr>
@@ -8429,36 +8576,28 @@
         </w:rPr>
         <w:t xml:space="preserve"> est un nombre réel en 0 et 1.</w:t>
       </w:r>
-    </w:p>
-    <w:p>
-      <w:pPr>
-        <w:ind w:firstLine="360"/>
-        <w:jc w:val="both"/>
-        <w:rPr>
-          <w:rFonts w:eastAsiaTheme="minorEastAsia"/>
-        </w:rPr>
-      </w:pPr>
-      <w:r>
-        <w:rPr>
-          <w:rFonts w:eastAsiaTheme="minorEastAsia"/>
+      <w:r>
+        <w:rPr>
+          <w:rFonts w:eastAsiaTheme="minorEastAsia"/>
+          <w:noProof/>
         </w:rPr>
         <w:drawing>
-          <wp:anchor distT="0" distB="0" distL="114300" distR="114300" simplePos="0" relativeHeight="251662336" behindDoc="1" locked="0" layoutInCell="1" allowOverlap="1" wp14:anchorId="16877D68" wp14:editId="62917089">
+          <wp:anchor distT="0" distB="0" distL="114300" distR="114300" simplePos="0" relativeHeight="251662336" behindDoc="1" locked="0" layoutInCell="1" allowOverlap="1" wp14:anchorId="16877D68" wp14:editId="34919144">
             <wp:simplePos x="0" y="0"/>
             <wp:positionH relativeFrom="column">
-              <wp:posOffset>228691</wp:posOffset>
+              <wp:posOffset>962660</wp:posOffset>
             </wp:positionH>
             <wp:positionV relativeFrom="paragraph">
-              <wp:posOffset>252030</wp:posOffset>
+              <wp:posOffset>251460</wp:posOffset>
             </wp:positionV>
-            <wp:extent cx="5382895" cy="3358515"/>
-            <wp:effectExtent l="0" t="0" r="8255" b="0"/>
+            <wp:extent cx="4646295" cy="2898775"/>
+            <wp:effectExtent l="0" t="0" r="1905" b="0"/>
             <wp:wrapTight wrapText="bothSides">
               <wp:wrapPolygon edited="0">
                 <wp:start x="0" y="0"/>
-                <wp:lineTo x="0" y="21441"/>
-                <wp:lineTo x="21557" y="21441"/>
-                <wp:lineTo x="21557" y="0"/>
+                <wp:lineTo x="0" y="21434"/>
+                <wp:lineTo x="21520" y="21434"/>
+                <wp:lineTo x="21520" y="0"/>
                 <wp:lineTo x="0" y="0"/>
               </wp:wrapPolygon>
             </wp:wrapTight>
@@ -8474,7 +8613,7 @@
                     <pic:cNvPicPr/>
                   </pic:nvPicPr>
                   <pic:blipFill rotWithShape="1">
-                    <a:blip r:embed="rId14">
+                    <a:blip r:embed="rId15">
                       <a:extLst>
                         <a:ext uri="{28A0092B-C50C-407E-A947-70E740481C1C}">
                           <a14:useLocalDpi xmlns:a14="http://schemas.microsoft.com/office/drawing/2010/main" val="0"/>
@@ -8487,7 +8626,7 @@
                   <pic:spPr bwMode="auto">
                     <a:xfrm>
                       <a:off x="0" y="0"/>
-                      <a:ext cx="5382895" cy="3358515"/>
+                      <a:ext cx="4646295" cy="2898775"/>
                     </a:xfrm>
                     <a:prstGeom prst="rect">
                       <a:avLst/>
@@ -8549,13 +8688,14 @@
           <w:rFonts w:eastAsiaTheme="minorEastAsia"/>
         </w:rPr>
       </w:pPr>
-      <w:r>
-        <w:rPr>
-          <w:rFonts w:eastAsiaTheme="minorEastAsia"/>
-        </w:rPr>
-        <w:lastRenderedPageBreak/>
+      <w:bookmarkStart w:id="8" w:name="_Toc121762048"/>
+      <w:r>
+        <w:rPr>
+          <w:rFonts w:eastAsiaTheme="minorEastAsia"/>
+        </w:rPr>
         <w:t>Cas des segments parallèles</w:t>
       </w:r>
+      <w:bookmarkEnd w:id="8"/>
     </w:p>
     <w:p>
       <w:pPr>
@@ -8647,19 +8787,7 @@
             <w:rPr>
               <w:rFonts w:ascii="Cambria Math" w:eastAsiaTheme="minorEastAsia" w:hAnsi="Cambria Math"/>
             </w:rPr>
-            <m:t>=</m:t>
-          </m:r>
-          <m:r>
-            <w:rPr>
-              <w:rFonts w:ascii="Cambria Math" w:eastAsiaTheme="minorEastAsia" w:hAnsi="Cambria Math"/>
-            </w:rPr>
-            <m:t>0</m:t>
-          </m:r>
-          <m:r>
-            <w:rPr>
-              <w:rFonts w:ascii="Cambria Math" w:eastAsiaTheme="minorEastAsia" w:hAnsi="Cambria Math"/>
-            </w:rPr>
-            <m:t xml:space="preserve">     (même pente)</m:t>
+            <m:t>=0     (même pente)</m:t>
           </m:r>
         </m:oMath>
       </m:oMathPara>
@@ -8670,10 +8798,25 @@
         <w:jc w:val="both"/>
       </w:pPr>
       <w:r>
-        <w:t>Lorsque les droites sont sécantes</w:t>
-      </w:r>
-      <w:r>
-        <w:t>, il faut déterminer la distance la plus courte entre les quatre points pour pouvoir placer le point de contrôle entre les deux points les plus proches. Une fois qu’on a les deux points les plus proches, alors le point de contrôle sera simplement la moyenne des coordonnées des deux points. De plus on considère que les deux premiers points forment un segment et que les deux derniers en forment un autre parallèle au premier.</w:t>
+        <w:t xml:space="preserve">Lorsque les droites sont </w:t>
+      </w:r>
+      <w:r>
+        <w:t>parallèles</w:t>
+      </w:r>
+      <w:r>
+        <w:t>, il faut déterminer la distance la plus courte entre les quatre points pour pouvoir placer le point de contrôle entre les deux points les plus proches. Une fois qu’on a les deux points les plus proches, alors le point de contrôle sera simplement la moyenne des coordonnées des deux points. De plus</w:t>
+      </w:r>
+      <w:r>
+        <w:t>,</w:t>
+      </w:r>
+      <w:r>
+        <w:t xml:space="preserve"> on considère que les deux premiers points forment un segment et que les deux derniers en forment un autre parallèle au premier</w:t>
+      </w:r>
+      <w:r>
+        <w:t xml:space="preserve"> (donc c’est inutile de calculer leurs distances)</w:t>
+      </w:r>
+      <w:r>
+        <w:t>.</w:t>
       </w:r>
     </w:p>
     <w:p>
@@ -8682,6 +8825,10 @@
         <w:jc w:val="both"/>
       </w:pPr>
       <w:r>
+        <w:rPr>
+          <w:noProof/>
+        </w:rPr>
+        <w:lastRenderedPageBreak/>
         <w:drawing>
           <wp:anchor distT="0" distB="0" distL="114300" distR="114300" simplePos="0" relativeHeight="251663360" behindDoc="0" locked="0" layoutInCell="1" allowOverlap="1" wp14:anchorId="5BD21848" wp14:editId="613C3D3B">
             <wp:simplePos x="0" y="0"/>
@@ -8714,7 +8861,7 @@
                     <pic:cNvPicPr/>
                   </pic:nvPicPr>
                   <pic:blipFill rotWithShape="1">
-                    <a:blip r:embed="rId15">
+                    <a:blip r:embed="rId16">
                       <a:extLst>
                         <a:ext uri="{28A0092B-C50C-407E-A947-70E740481C1C}">
                           <a14:useLocalDpi xmlns:a14="http://schemas.microsoft.com/office/drawing/2010/main" val="0"/>
@@ -8762,10 +8909,323 @@
         <w:ind w:firstLine="360"/>
         <w:jc w:val="both"/>
       </w:pPr>
+      <w:r>
+        <w:t xml:space="preserve">La fonction </w:t>
+      </w:r>
+      <w:r>
+        <w:t>std::s</w:t>
+      </w:r>
+      <w:r>
+        <w:t>ort ordonne les valeurs contenues dans la liste de la plus petite à la plus grande, c’est ce que l’on veut pour trouver la plus petite distance.</w:t>
+      </w:r>
     </w:p>
     <w:p>
       <w:pPr>
         <w:ind w:firstLine="360"/>
+        <w:jc w:val="both"/>
+        <w:rPr>
+          <w:noProof/>
+        </w:rPr>
+      </w:pPr>
+      <w:r>
+        <w:drawing>
+          <wp:anchor distT="0" distB="0" distL="114300" distR="114300" simplePos="0" relativeHeight="251665408" behindDoc="0" locked="0" layoutInCell="1" allowOverlap="1" wp14:anchorId="3AAB03E1" wp14:editId="0CD93351">
+            <wp:simplePos x="0" y="0"/>
+            <wp:positionH relativeFrom="margin">
+              <wp:align>right</wp:align>
+            </wp:positionH>
+            <wp:positionV relativeFrom="paragraph">
+              <wp:posOffset>186690</wp:posOffset>
+            </wp:positionV>
+            <wp:extent cx="6209030" cy="3831590"/>
+            <wp:effectExtent l="0" t="0" r="1270" b="0"/>
+            <wp:wrapSquare wrapText="bothSides"/>
+            <wp:docPr id="8" name="Image 8"/>
+            <wp:cNvGraphicFramePr>
+              <a:graphicFrameLocks xmlns:a="http://schemas.openxmlformats.org/drawingml/2006/main" noChangeAspect="1"/>
+            </wp:cNvGraphicFramePr>
+            <a:graphic xmlns:a="http://schemas.openxmlformats.org/drawingml/2006/main">
+              <a:graphicData uri="http://schemas.openxmlformats.org/drawingml/2006/picture">
+                <pic:pic xmlns:pic="http://schemas.openxmlformats.org/drawingml/2006/picture">
+                  <pic:nvPicPr>
+                    <pic:cNvPr id="1" name=""/>
+                    <pic:cNvPicPr/>
+                  </pic:nvPicPr>
+                  <pic:blipFill>
+                    <a:blip r:embed="rId17">
+                      <a:extLst>
+                        <a:ext uri="{28A0092B-C50C-407E-A947-70E740481C1C}">
+                          <a14:useLocalDpi xmlns:a14="http://schemas.microsoft.com/office/drawing/2010/main" val="0"/>
+                        </a:ext>
+                      </a:extLst>
+                    </a:blip>
+                    <a:stretch>
+                      <a:fillRect/>
+                    </a:stretch>
+                  </pic:blipFill>
+                  <pic:spPr>
+                    <a:xfrm>
+                      <a:off x="0" y="0"/>
+                      <a:ext cx="6209030" cy="3831590"/>
+                    </a:xfrm>
+                    <a:prstGeom prst="rect">
+                      <a:avLst/>
+                    </a:prstGeom>
+                  </pic:spPr>
+                </pic:pic>
+              </a:graphicData>
+            </a:graphic>
+            <wp14:sizeRelH relativeFrom="margin">
+              <wp14:pctWidth>0</wp14:pctWidth>
+            </wp14:sizeRelH>
+            <wp14:sizeRelV relativeFrom="margin">
+              <wp14:pctHeight>0</wp14:pctHeight>
+            </wp14:sizeRelV>
+          </wp:anchor>
+        </w:drawing>
+      </w:r>
+      <w:r>
+        <w:t>Exemple de jointure avec des droites parallèles :</w:t>
+      </w:r>
+      <w:r>
+        <w:rPr>
+          <w:noProof/>
+        </w:rPr>
+        <w:t xml:space="preserve"> </w:t>
+      </w:r>
+    </w:p>
+    <w:p>
+      <w:pPr>
+        <w:ind w:firstLine="360"/>
+        <w:jc w:val="both"/>
+        <w:rPr>
+          <w:noProof/>
+        </w:rPr>
+      </w:pPr>
+      <w:r>
+        <w:rPr>
+          <w:noProof/>
+        </w:rPr>
+        <w:t>En rouge est le point de contrôle utilisé, les autres points étant renseigner par l’utilisateur.</w:t>
+      </w:r>
+    </w:p>
+    <w:p>
+      <w:pPr>
+        <w:ind w:firstLine="360"/>
+        <w:jc w:val="both"/>
+      </w:pPr>
+    </w:p>
+    <w:p>
+      <w:pPr>
+        <w:pStyle w:val="Titre2"/>
+        <w:numPr>
+          <w:ilvl w:val="1"/>
+          <w:numId w:val="12"/>
+        </w:numPr>
+      </w:pPr>
+      <w:bookmarkStart w:id="9" w:name="_Toc121762049"/>
+      <w:r>
+        <w:lastRenderedPageBreak/>
+        <w:t>Fonctions supplémentaires</w:t>
+      </w:r>
+      <w:bookmarkEnd w:id="9"/>
+    </w:p>
+    <w:p>
+      <w:pPr>
+        <w:ind w:firstLine="360"/>
+        <w:jc w:val="both"/>
+      </w:pPr>
+      <w:r>
+        <w:t xml:space="preserve">On a besoin de quelque fonctions supplémentaires pour notamment tracer les points et les segments choisi par l’utilisateur. On va donc introduire la fonction suivante qui permet de </w:t>
+      </w:r>
+      <w:r>
+        <w:t>faire ces tracer.</w:t>
+      </w:r>
+    </w:p>
+    <w:p>
+      <w:pPr>
+        <w:ind w:firstLine="360"/>
+        <w:jc w:val="both"/>
+      </w:pPr>
+      <w:r>
+        <w:drawing>
+          <wp:anchor distT="0" distB="0" distL="114300" distR="114300" simplePos="0" relativeHeight="251664384" behindDoc="0" locked="0" layoutInCell="1" allowOverlap="1" wp14:anchorId="1CEF07F8" wp14:editId="74CF415D">
+            <wp:simplePos x="0" y="0"/>
+            <wp:positionH relativeFrom="margin">
+              <wp:align>left</wp:align>
+            </wp:positionH>
+            <wp:positionV relativeFrom="paragraph">
+              <wp:posOffset>240645</wp:posOffset>
+            </wp:positionV>
+            <wp:extent cx="6212681" cy="1231200"/>
+            <wp:effectExtent l="0" t="0" r="0" b="7620"/>
+            <wp:wrapSquare wrapText="bothSides"/>
+            <wp:docPr id="3" name="Image 3">
+              <a:extLst xmlns:a="http://schemas.openxmlformats.org/drawingml/2006/main">
+                <a:ext uri="{C183D7F6-B498-43B3-948B-1728B52AA6E4}">
+                  <adec:decorative xmlns:adec="http://schemas.microsoft.com/office/drawing/2017/decorative" val="0"/>
+                </a:ext>
+              </a:extLst>
+            </wp:docPr>
+            <wp:cNvGraphicFramePr>
+              <a:graphicFrameLocks xmlns:a="http://schemas.openxmlformats.org/drawingml/2006/main" noChangeAspect="1"/>
+            </wp:cNvGraphicFramePr>
+            <a:graphic xmlns:a="http://schemas.openxmlformats.org/drawingml/2006/main">
+              <a:graphicData uri="http://schemas.openxmlformats.org/drawingml/2006/picture">
+                <pic:pic xmlns:pic="http://schemas.openxmlformats.org/drawingml/2006/picture">
+                  <pic:nvPicPr>
+                    <pic:cNvPr id="3" name="Image 3">
+                      <a:extLst>
+                        <a:ext uri="{C183D7F6-B498-43B3-948B-1728B52AA6E4}">
+                          <adec:decorative xmlns:adec="http://schemas.microsoft.com/office/drawing/2017/decorative" val="0"/>
+                        </a:ext>
+                      </a:extLst>
+                    </pic:cNvPr>
+                    <pic:cNvPicPr/>
+                  </pic:nvPicPr>
+                  <pic:blipFill rotWithShape="1">
+                    <a:blip r:embed="rId18">
+                      <a:extLst>
+                        <a:ext uri="{28A0092B-C50C-407E-A947-70E740481C1C}">
+                          <a14:useLocalDpi xmlns:a14="http://schemas.microsoft.com/office/drawing/2010/main" val="0"/>
+                        </a:ext>
+                      </a:extLst>
+                    </a:blip>
+                    <a:srcRect r="5387"/>
+                    <a:stretch/>
+                  </pic:blipFill>
+                  <pic:spPr bwMode="auto">
+                    <a:xfrm>
+                      <a:off x="0" y="0"/>
+                      <a:ext cx="6212681" cy="1231200"/>
+                    </a:xfrm>
+                    <a:prstGeom prst="rect">
+                      <a:avLst/>
+                    </a:prstGeom>
+                    <a:ln>
+                      <a:noFill/>
+                    </a:ln>
+                    <a:extLst>
+                      <a:ext uri="{53640926-AAD7-44D8-BBD7-CCE9431645EC}">
+                        <a14:shadowObscured xmlns:a14="http://schemas.microsoft.com/office/drawing/2010/main"/>
+                      </a:ext>
+                    </a:extLst>
+                  </pic:spPr>
+                </pic:pic>
+              </a:graphicData>
+            </a:graphic>
+            <wp14:sizeRelH relativeFrom="page">
+              <wp14:pctWidth>0</wp14:pctWidth>
+            </wp14:sizeRelH>
+            <wp14:sizeRelV relativeFrom="page">
+              <wp14:pctHeight>0</wp14:pctHeight>
+            </wp14:sizeRelV>
+          </wp:anchor>
+        </w:drawing>
+      </w:r>
+      <w:r>
+        <w:t>Implémentation C++</w:t>
+      </w:r>
+    </w:p>
+    <w:p>
+      <w:pPr>
+        <w:ind w:firstLine="360"/>
+        <w:jc w:val="both"/>
+      </w:pPr>
+      <w:r>
+        <w:t xml:space="preserve"> </w:t>
+      </w:r>
+      <w:r>
+        <w:t>Enfin, on introduit une dernière fonction qui va s’occuper de tout faire, c’est-à-dire tracer les tous les points (points de contrôle compris), tracer les segments qui relie</w:t>
+      </w:r>
+      <w:r>
+        <w:t>nt</w:t>
+      </w:r>
+      <w:r>
+        <w:t xml:space="preserve"> les points et tracer la courbe grâce à l’équation (4).</w:t>
+      </w:r>
+    </w:p>
+    <w:p>
+      <w:pPr>
+        <w:ind w:firstLine="360"/>
+        <w:jc w:val="both"/>
+      </w:pPr>
+      <w:r>
+        <w:t xml:space="preserve">On appelle cette fonction </w:t>
+      </w:r>
+      <w:r>
+        <w:rPr>
+          <w:i/>
+          <w:iCs/>
+        </w:rPr>
+        <w:t>trace_tout</w:t>
+      </w:r>
+      <w:r>
+        <w:t>.</w:t>
+      </w:r>
+    </w:p>
+    <w:p>
+      <w:pPr>
+        <w:ind w:firstLine="360"/>
+        <w:jc w:val="both"/>
+      </w:pPr>
+      <w:r>
+        <w:t>Implémentation C++ :</w:t>
+      </w:r>
+    </w:p>
+    <w:p>
+      <w:pPr>
+        <w:ind w:firstLine="360"/>
+        <w:jc w:val="both"/>
+      </w:pPr>
+      <w:r>
+        <w:drawing>
+          <wp:inline distT="0" distB="0" distL="0" distR="0" wp14:anchorId="1EAEDB1A" wp14:editId="3B7A363A">
+            <wp:extent cx="5439534" cy="1438476"/>
+            <wp:effectExtent l="0" t="0" r="0" b="9525"/>
+            <wp:docPr id="4" name="Image 4"/>
+            <wp:cNvGraphicFramePr>
+              <a:graphicFrameLocks xmlns:a="http://schemas.openxmlformats.org/drawingml/2006/main" noChangeAspect="1"/>
+            </wp:cNvGraphicFramePr>
+            <a:graphic xmlns:a="http://schemas.openxmlformats.org/drawingml/2006/main">
+              <a:graphicData uri="http://schemas.openxmlformats.org/drawingml/2006/picture">
+                <pic:pic xmlns:pic="http://schemas.openxmlformats.org/drawingml/2006/picture">
+                  <pic:nvPicPr>
+                    <pic:cNvPr id="4" name="Image 4"/>
+                    <pic:cNvPicPr/>
+                  </pic:nvPicPr>
+                  <pic:blipFill>
+                    <a:blip r:embed="rId19"/>
+                    <a:stretch>
+                      <a:fillRect/>
+                    </a:stretch>
+                  </pic:blipFill>
+                  <pic:spPr>
+                    <a:xfrm>
+                      <a:off x="0" y="0"/>
+                      <a:ext cx="5439534" cy="1438476"/>
+                    </a:xfrm>
+                    <a:prstGeom prst="rect">
+                      <a:avLst/>
+                    </a:prstGeom>
+                  </pic:spPr>
+                </pic:pic>
+              </a:graphicData>
+            </a:graphic>
+          </wp:inline>
+        </w:drawing>
+      </w:r>
+    </w:p>
+    <w:p>
+      <w:pPr>
+        <w:ind w:firstLine="360"/>
+        <w:jc w:val="both"/>
+      </w:pPr>
+    </w:p>
+    <w:p>
+      <w:pPr>
+        <w:ind w:firstLine="360"/>
+        <w:jc w:val="both"/>
       </w:pPr>
     </w:p>
     <w:p>
@@ -8776,46 +9236,69 @@
           <w:numId w:val="12"/>
         </w:numPr>
       </w:pPr>
-      <w:bookmarkStart w:id="8" w:name="_Toc121661228"/>
+      <w:bookmarkStart w:id="10" w:name="_Toc121762050"/>
       <w:r>
         <w:t>Conclusion</w:t>
       </w:r>
-      <w:bookmarkEnd w:id="8"/>
+      <w:bookmarkEnd w:id="10"/>
+    </w:p>
+    <w:p>
+      <w:pPr>
+        <w:ind w:firstLine="360"/>
+        <w:jc w:val="both"/>
+      </w:pPr>
+      <w:r>
+        <w:t>Donc</w:t>
+      </w:r>
+      <w:r>
+        <w:t>,</w:t>
+      </w:r>
+      <w:r>
+        <w:t xml:space="preserve"> pour conclure, nous avons vu que les courbes de Bézier d’ordre 2 permettent de faire une jointure, de façon G², entre deux segments quelconque (parallèles ou sécants). De même</w:t>
+      </w:r>
+      <w:r>
+        <w:t>,</w:t>
+      </w:r>
+      <w:r>
+        <w:t xml:space="preserve"> le point de contrôle est </w:t>
+      </w:r>
+      <w:r>
+        <w:t>déterminé</w:t>
+      </w:r>
+      <w:r>
+        <w:t xml:space="preserve"> en fonction de la géométrie des segments et donc des droites</w:t>
+      </w:r>
+      <w:r>
+        <w:t>.</w:t>
+      </w:r>
+      <w:r>
+        <w:t xml:space="preserve"> Une fois le point de contrôle déterminé, on peut savoir quels sont les deux autres points à utiliser en prenant à chaque fois le plus loin du point de contrôle. Ensuite, il suffit d’appliquer l’équation (4) pour pouvoir tracer notre courbe.</w:t>
+      </w:r>
+    </w:p>
+    <w:p>
+      <w:pPr>
+        <w:ind w:firstLine="360"/>
+        <w:jc w:val="both"/>
+      </w:pPr>
+      <w:r>
+        <w:t>Dans le programme C++</w:t>
+      </w:r>
+      <w:r>
+        <w:t>,</w:t>
+      </w:r>
+      <w:r>
+        <w:t xml:space="preserve"> il suffit de définir deux listes, une pour les x et une pour les y, puis d’appeler la fonction précédente avec comme paramètre les deux listes et on obtient la courbe, les segments et les points. Cela permet de pouvoir rapidement changer les points sans rien avoir à changer d’autre</w:t>
+      </w:r>
+      <w:r>
+        <w:t>s</w:t>
+      </w:r>
+      <w:r>
+        <w:t>.</w:t>
+      </w:r>
     </w:p>
     <w:p/>
     <w:p/>
-    <w:p/>
-    <w:p/>
-    <w:p/>
-    <w:p/>
-    <w:p/>
-    <w:p/>
-    <w:p/>
-    <w:p/>
-    <w:p/>
-    <w:p/>
-    <w:p/>
-    <w:p/>
-    <w:p/>
-    <w:p/>
-    <w:p/>
-    <w:p/>
-    <w:p/>
-    <w:p/>
-    <w:p/>
-    <w:p/>
-    <w:p/>
-    <w:p/>
-    <w:p/>
-    <w:p/>
-    <w:p/>
-    <w:p/>
-    <w:p/>
-    <w:p/>
-    <w:p/>
-    <w:p/>
-    <w:p/>
-    <w:bookmarkStart w:id="9" w:name="_Toc121661231" w:displacedByCustomXml="next"/>
+    <w:bookmarkStart w:id="11" w:name="_Toc121762051" w:displacedByCustomXml="next"/>
     <w:sdt>
       <w:sdtPr>
         <w:rPr>
@@ -8838,7 +9321,7 @@
           <w:r>
             <w:t>Bibliographie</w:t>
           </w:r>
-          <w:bookmarkEnd w:id="9"/>
+          <w:bookmarkEnd w:id="11"/>
         </w:p>
         <w:p>
           <w:pPr>
@@ -8850,10 +9333,89 @@
             <w:rPr>
               <w:rFonts w:eastAsia="Times New Roman"/>
             </w:rPr>
-            <w:t>[1] cours sur les courbes de Bézier</w:t>
+            <w:t>-</w:t>
+          </w:r>
+          <w:r>
+            <w:rPr>
+              <w:rFonts w:eastAsia="Times New Roman"/>
+            </w:rPr>
+            <w:t>Cours GPA445</w:t>
+          </w:r>
+          <w:r>
+            <w:rPr>
+              <w:rFonts w:eastAsia="Times New Roman"/>
+            </w:rPr>
+            <w:t xml:space="preserve"> par Antoine Brière-Côté,</w:t>
+          </w:r>
+          <w:r>
+            <w:rPr>
+              <w:rFonts w:eastAsia="Times New Roman"/>
+            </w:rPr>
+            <w:t xml:space="preserve"> </w:t>
+          </w:r>
+          <w:hyperlink r:id="rId20" w:history="1">
+            <w:r>
+              <w:rPr>
+                <w:rStyle w:val="Lienhypertexte"/>
+                <w:rFonts w:eastAsia="Times New Roman"/>
+              </w:rPr>
+              <w:t>https://slideplayer.fr/slid</w:t>
+            </w:r>
+            <w:r>
+              <w:rPr>
+                <w:rStyle w:val="Lienhypertexte"/>
+                <w:rFonts w:eastAsia="Times New Roman"/>
+              </w:rPr>
+              <w:t>e</w:t>
+            </w:r>
+            <w:r>
+              <w:rPr>
+                <w:rStyle w:val="Lienhypertexte"/>
+                <w:rFonts w:eastAsia="Times New Roman"/>
+              </w:rPr>
+              <w:t>/1141576/</w:t>
+            </w:r>
+          </w:hyperlink>
+        </w:p>
+        <w:p>
+          <w:r>
+            <w:t>-</w:t>
+          </w:r>
+          <w:r>
+            <w:t>Wikipédia</w:t>
+          </w:r>
+          <w:r>
+            <w:t xml:space="preserve">, Courbe de Bézier, </w:t>
+          </w:r>
+          <w:r>
+            <w:t xml:space="preserve"> </w:t>
+          </w:r>
+          <w:hyperlink r:id="rId21" w:history="1">
+            <w:r>
+              <w:rPr>
+                <w:rStyle w:val="Lienhypertexte"/>
+              </w:rPr>
+              <w:t>https://fr.wikipedia.org/wiki/Courbe_de_Bézier</w:t>
+            </w:r>
+          </w:hyperlink>
+        </w:p>
+        <w:p>
+          <w:r>
+            <w:t>-</w:t>
+          </w:r>
+          <w:r>
+            <w:t>Cours sur l</w:t>
+          </w:r>
+          <w:r>
+            <w:t>es courbes de Bézier</w:t>
+          </w:r>
+          <w:r>
+            <w:t xml:space="preserve"> de</w:t>
+          </w:r>
+          <w:r>
+            <w:t xml:space="preserve"> Daniel Perrin</w:t>
           </w:r>
         </w:p>
-        <w:p/>
       </w:sdtContent>
     </w:sdt>
     <w:p>
@@ -8867,7 +9429,7 @@
       </w:pPr>
     </w:p>
     <w:sectPr>
-      <w:footerReference w:type="default" r:id="rId16"/>
+      <w:footerReference w:type="default" r:id="rId22"/>
       <w:pgSz w:w="11906" w:h="16838"/>
       <w:pgMar w:top="1417" w:right="1417" w:bottom="1417" w:left="1417" w:header="708" w:footer="708" w:gutter="0"/>
       <w:cols w:space="708"/>
@@ -11310,6 +11872,18 @@
       <w:spacing w:after="0" w:line="240" w:lineRule="auto"/>
     </w:pPr>
   </w:style>
+  <w:style w:type="character" w:styleId="Mentionnonrsolue">
+    <w:name w:val="Unresolved Mention"/>
+    <w:basedOn w:val="Policepardfaut"/>
+    <w:uiPriority w:val="99"/>
+    <w:semiHidden/>
+    <w:unhideWhenUsed/>
+    <w:rsid w:val="00B162A6"/>
+    <w:rPr>
+      <w:color w:val="605E5C"/>
+      <w:shd w:val="clear" w:color="auto" w:fill="E1DFDD"/>
+    </w:rPr>
+  </w:style>
 </w:styles>
 </file>
 

</xml_diff>